<commit_message>
starting work on integrating with Twilio API for SMS services
</commit_message>
<xml_diff>
--- a/AdamCapstone-UserStories.docx
+++ b/AdamCapstone-UserStories.docx
@@ -83,6 +83,7 @@
           <w:rFonts w:ascii="Calibri" w:hAnsi="Calibri" w:cs="Calibri"/>
           <w:sz w:val="20"/>
           <w:szCs w:val="20"/>
+          <w:highlight w:val="green"/>
         </w:rPr>
       </w:pPr>
       <w:r>
@@ -93,7 +94,7 @@
           <w:bCs/>
           <w:sz w:val="20"/>
           <w:szCs w:val="20"/>
-          <w:highlight w:val="yellow"/>
+          <w:highlight w:val="green"/>
         </w:rPr>
         <w:t xml:space="preserve">(Required) </w:t>
       </w:r>
@@ -103,18 +104,9 @@
           <w:rFonts w:ascii="Calibri" w:hAnsi="Calibri" w:cs="Calibri"/>
           <w:sz w:val="20"/>
           <w:szCs w:val="20"/>
-          <w:highlight w:val="yellow"/>
-        </w:rPr>
-        <w:t>As a developer, I want to get my project proposal, which must be in the form of user stories, approved by an instructor, so that I know I have a good project to work on.</w:t>
-      </w:r>
-      <w:r>
-        <w:rPr>
-          <w:rStyle w:val="normaltextrun"/>
-          <w:rFonts w:ascii="Calibri" w:hAnsi="Calibri" w:cs="Calibri"/>
-          <w:sz w:val="20"/>
-          <w:szCs w:val="20"/>
-        </w:rPr>
-        <w:t> </w:t>
+          <w:highlight w:val="green"/>
+        </w:rPr>
+        <w:t>As a developer, I want to get my project proposal, which must be in the form of user stories, approved by an instructor, so that I know I have a good project to work on. </w:t>
       </w:r>
     </w:p>
     <w:p>
@@ -127,6 +119,7 @@
           <w:rFonts w:ascii="Calibri" w:hAnsi="Calibri" w:cs="Calibri"/>
           <w:sz w:val="20"/>
           <w:szCs w:val="20"/>
+          <w:highlight w:val="green"/>
         </w:rPr>
       </w:pPr>
     </w:p>
@@ -150,7 +143,7 @@
           <w:bCs/>
           <w:sz w:val="20"/>
           <w:szCs w:val="20"/>
-          <w:highlight w:val="yellow"/>
+          <w:highlight w:val="green"/>
         </w:rPr>
         <w:t>(25 points)</w:t>
       </w:r>
@@ -160,7 +153,7 @@
           <w:rFonts w:ascii="Calibri" w:hAnsi="Calibri" w:cs="Calibri"/>
           <w:sz w:val="20"/>
           <w:szCs w:val="20"/>
-          <w:highlight w:val="yellow"/>
+          <w:highlight w:val="green"/>
         </w:rPr>
         <w:t xml:space="preserve"> As a database designer, I want to create an entity relationship (ER) diagram to show the relationships amongst my tables in my normalized database and have it approved by an instructor, so that I have proper database architecture.</w:t>
       </w:r>
@@ -253,6 +246,7 @@
           <w:bCs/>
           <w:sz w:val="20"/>
           <w:szCs w:val="20"/>
+          <w:highlight w:val="yellow"/>
         </w:rPr>
         <w:t xml:space="preserve">(200 points) </w:t>
       </w:r>
@@ -262,6 +256,7 @@
           <w:rFonts w:ascii="Calibri" w:hAnsi="Calibri" w:cs="Calibri"/>
           <w:sz w:val="20"/>
           <w:szCs w:val="20"/>
+          <w:highlight w:val="yellow"/>
         </w:rPr>
         <w:t>As a developer, I want to complete all the features (user stories) that were approved by an instructor during the project approval phase, so that I can having a functionality application.</w:t>
       </w:r>
@@ -614,8 +609,1241 @@
           <w:rFonts w:eastAsia="Times New Roman" w:cstheme="minorHAnsi"/>
           <w:sz w:val="24"/>
           <w:szCs w:val="24"/>
-        </w:rPr>
-        <w:t>(X points): As a Customer, I want to be able to create an account to store my “tech inventory”</w:t>
+          <w:highlight w:val="yellow"/>
+        </w:rPr>
+        <w:t>(</w:t>
+      </w:r>
+      <w:r>
+        <w:rPr>
+          <w:rFonts w:eastAsia="Times New Roman" w:cstheme="minorHAnsi"/>
+          <w:sz w:val="24"/>
+          <w:szCs w:val="24"/>
+          <w:highlight w:val="yellow"/>
+        </w:rPr>
+        <w:t>2.5</w:t>
+      </w:r>
+      <w:r>
+        <w:rPr>
+          <w:rFonts w:eastAsia="Times New Roman" w:cstheme="minorHAnsi"/>
+          <w:sz w:val="24"/>
+          <w:szCs w:val="24"/>
+          <w:highlight w:val="yellow"/>
+        </w:rPr>
+        <w:t xml:space="preserve"> points): As a Customer, I want to be able to create an account to store my “tech inventory”</w:t>
+      </w:r>
+    </w:p>
+    <w:p>
+      <w:pPr>
+        <w:spacing w:after="0" w:line="240" w:lineRule="auto"/>
+        <w:rPr>
+          <w:rFonts w:eastAsia="Times New Roman" w:cstheme="minorHAnsi"/>
+          <w:sz w:val="24"/>
+          <w:szCs w:val="24"/>
+        </w:rPr>
+      </w:pPr>
+    </w:p>
+    <w:p>
+      <w:pPr>
+        <w:spacing w:after="0" w:line="240" w:lineRule="auto"/>
+        <w:rPr>
+          <w:rFonts w:eastAsia="Times New Roman" w:cstheme="minorHAnsi"/>
+          <w:sz w:val="24"/>
+          <w:szCs w:val="24"/>
+        </w:rPr>
+      </w:pPr>
+      <w:r>
+        <w:rPr>
+          <w:rFonts w:eastAsia="Times New Roman" w:cstheme="minorHAnsi"/>
+          <w:sz w:val="24"/>
+          <w:szCs w:val="24"/>
+        </w:rPr>
+        <w:t>(</w:t>
+      </w:r>
+      <w:r>
+        <w:rPr>
+          <w:rFonts w:eastAsia="Times New Roman" w:cstheme="minorHAnsi"/>
+          <w:sz w:val="24"/>
+          <w:szCs w:val="24"/>
+        </w:rPr>
+        <w:t>10</w:t>
+      </w:r>
+      <w:r>
+        <w:rPr>
+          <w:rFonts w:eastAsia="Times New Roman" w:cstheme="minorHAnsi"/>
+          <w:sz w:val="24"/>
+          <w:szCs w:val="24"/>
+        </w:rPr>
+        <w:t xml:space="preserve"> points): As a Customer, I want to be able to create a personal “Tech Inventory” that acts as </w:t>
+      </w:r>
+    </w:p>
+    <w:p>
+      <w:pPr>
+        <w:spacing w:after="0" w:line="240" w:lineRule="auto"/>
+        <w:rPr>
+          <w:rFonts w:eastAsia="Times New Roman" w:cstheme="minorHAnsi"/>
+          <w:sz w:val="24"/>
+          <w:szCs w:val="24"/>
+        </w:rPr>
+      </w:pPr>
+      <w:r>
+        <w:rPr>
+          <w:rFonts w:eastAsia="Times New Roman" w:cstheme="minorHAnsi"/>
+          <w:sz w:val="24"/>
+          <w:szCs w:val="24"/>
+        </w:rPr>
+        <w:t>a list of owned technology</w:t>
+      </w:r>
+      <w:r>
+        <w:rPr>
+          <w:rFonts w:eastAsia="Times New Roman" w:cstheme="minorHAnsi"/>
+          <w:sz w:val="24"/>
+          <w:szCs w:val="24"/>
+        </w:rPr>
+        <w:t>.</w:t>
+      </w:r>
+    </w:p>
+    <w:p>
+      <w:pPr>
+        <w:spacing w:after="0" w:line="240" w:lineRule="auto"/>
+        <w:rPr>
+          <w:rFonts w:eastAsia="Times New Roman" w:cstheme="minorHAnsi"/>
+          <w:sz w:val="24"/>
+          <w:szCs w:val="24"/>
+        </w:rPr>
+      </w:pPr>
+    </w:p>
+    <w:p>
+      <w:pPr>
+        <w:spacing w:after="0" w:line="240" w:lineRule="auto"/>
+        <w:rPr>
+          <w:rFonts w:eastAsia="Times New Roman" w:cstheme="minorHAnsi"/>
+          <w:sz w:val="24"/>
+          <w:szCs w:val="24"/>
+        </w:rPr>
+      </w:pPr>
+      <w:r>
+        <w:rPr>
+          <w:rFonts w:eastAsia="Times New Roman" w:cstheme="minorHAnsi"/>
+          <w:sz w:val="24"/>
+          <w:szCs w:val="24"/>
+        </w:rPr>
+        <w:t>(</w:t>
+      </w:r>
+      <w:r>
+        <w:rPr>
+          <w:rFonts w:eastAsia="Times New Roman" w:cstheme="minorHAnsi"/>
+          <w:sz w:val="24"/>
+          <w:szCs w:val="24"/>
+        </w:rPr>
+        <w:t>10</w:t>
+      </w:r>
+      <w:r>
+        <w:rPr>
+          <w:rFonts w:eastAsia="Times New Roman" w:cstheme="minorHAnsi"/>
+          <w:sz w:val="24"/>
+          <w:szCs w:val="24"/>
+        </w:rPr>
+        <w:t xml:space="preserve"> points): As a Customer, I want to be able to create a </w:t>
+      </w:r>
+      <w:r>
+        <w:rPr>
+          <w:rFonts w:eastAsia="Times New Roman" w:cstheme="minorHAnsi"/>
+          <w:sz w:val="24"/>
+          <w:szCs w:val="24"/>
+        </w:rPr>
+        <w:t>“service ticket”</w:t>
+      </w:r>
+      <w:r>
+        <w:rPr>
+          <w:rFonts w:eastAsia="Times New Roman" w:cstheme="minorHAnsi"/>
+          <w:sz w:val="24"/>
+          <w:szCs w:val="24"/>
+        </w:rPr>
+        <w:t xml:space="preserve"> </w:t>
+      </w:r>
+      <w:r>
+        <w:rPr>
+          <w:rFonts w:eastAsia="Times New Roman" w:cstheme="minorHAnsi"/>
+          <w:sz w:val="24"/>
+          <w:szCs w:val="24"/>
+        </w:rPr>
+        <w:t xml:space="preserve">when I </w:t>
+      </w:r>
+      <w:proofErr w:type="gramStart"/>
+      <w:r>
+        <w:rPr>
+          <w:rFonts w:eastAsia="Times New Roman" w:cstheme="minorHAnsi"/>
+          <w:sz w:val="24"/>
+          <w:szCs w:val="24"/>
+        </w:rPr>
+        <w:t xml:space="preserve">am </w:t>
+      </w:r>
+      <w:r>
+        <w:rPr>
+          <w:rFonts w:eastAsia="Times New Roman" w:cstheme="minorHAnsi"/>
+          <w:sz w:val="24"/>
+          <w:szCs w:val="24"/>
+        </w:rPr>
+        <w:t>in need of</w:t>
+      </w:r>
+      <w:proofErr w:type="gramEnd"/>
+      <w:r>
+        <w:rPr>
+          <w:rFonts w:eastAsia="Times New Roman" w:cstheme="minorHAnsi"/>
+          <w:sz w:val="24"/>
+          <w:szCs w:val="24"/>
+        </w:rPr>
+        <w:t xml:space="preserve"> repair/assistance </w:t>
+      </w:r>
+      <w:r>
+        <w:rPr>
+          <w:rFonts w:eastAsia="Times New Roman" w:cstheme="minorHAnsi"/>
+          <w:sz w:val="24"/>
+          <w:szCs w:val="24"/>
+        </w:rPr>
+        <w:t>with one of my devices.</w:t>
+      </w:r>
+    </w:p>
+    <w:p>
+      <w:pPr>
+        <w:spacing w:after="0" w:line="240" w:lineRule="auto"/>
+        <w:rPr>
+          <w:rFonts w:eastAsia="Times New Roman" w:cstheme="minorHAnsi"/>
+          <w:sz w:val="24"/>
+          <w:szCs w:val="24"/>
+        </w:rPr>
+      </w:pPr>
+    </w:p>
+    <w:p>
+      <w:pPr>
+        <w:spacing w:after="0" w:line="240" w:lineRule="auto"/>
+        <w:rPr>
+          <w:rFonts w:eastAsia="Times New Roman" w:cstheme="minorHAnsi"/>
+          <w:sz w:val="24"/>
+          <w:szCs w:val="24"/>
+        </w:rPr>
+      </w:pPr>
+      <w:r>
+        <w:rPr>
+          <w:rFonts w:eastAsia="Times New Roman" w:cstheme="minorHAnsi"/>
+          <w:sz w:val="24"/>
+          <w:szCs w:val="24"/>
+        </w:rPr>
+        <w:t>(</w:t>
+      </w:r>
+      <w:r>
+        <w:rPr>
+          <w:rFonts w:eastAsia="Times New Roman" w:cstheme="minorHAnsi"/>
+          <w:sz w:val="24"/>
+          <w:szCs w:val="24"/>
+        </w:rPr>
+        <w:t>5</w:t>
+      </w:r>
+      <w:r>
+        <w:rPr>
+          <w:rFonts w:eastAsia="Times New Roman" w:cstheme="minorHAnsi"/>
+          <w:sz w:val="24"/>
+          <w:szCs w:val="24"/>
+        </w:rPr>
+        <w:t xml:space="preserve"> points): As a Customer, I want to be able to edit/delete my inventory via an easy, multi-</w:t>
+      </w:r>
+    </w:p>
+    <w:p>
+      <w:pPr>
+        <w:spacing w:after="0" w:line="240" w:lineRule="auto"/>
+        <w:rPr>
+          <w:rFonts w:eastAsia="Times New Roman" w:cstheme="minorHAnsi"/>
+          <w:sz w:val="24"/>
+          <w:szCs w:val="24"/>
+        </w:rPr>
+      </w:pPr>
+      <w:r>
+        <w:rPr>
+          <w:rFonts w:eastAsia="Times New Roman" w:cstheme="minorHAnsi"/>
+          <w:sz w:val="24"/>
+          <w:szCs w:val="24"/>
+        </w:rPr>
+        <w:t>choice/click interface.</w:t>
+      </w:r>
+    </w:p>
+    <w:p>
+      <w:pPr>
+        <w:spacing w:after="0" w:line="240" w:lineRule="auto"/>
+        <w:rPr>
+          <w:rFonts w:eastAsia="Times New Roman" w:cstheme="minorHAnsi"/>
+          <w:sz w:val="24"/>
+          <w:szCs w:val="24"/>
+        </w:rPr>
+      </w:pPr>
+    </w:p>
+    <w:p>
+      <w:pPr>
+        <w:spacing w:after="0" w:line="240" w:lineRule="auto"/>
+        <w:rPr>
+          <w:rFonts w:eastAsia="Times New Roman" w:cstheme="minorHAnsi"/>
+          <w:sz w:val="24"/>
+          <w:szCs w:val="24"/>
+        </w:rPr>
+      </w:pPr>
+      <w:r>
+        <w:rPr>
+          <w:rFonts w:eastAsia="Times New Roman" w:cstheme="minorHAnsi"/>
+          <w:sz w:val="24"/>
+          <w:szCs w:val="24"/>
+        </w:rPr>
+        <w:t>(</w:t>
+      </w:r>
+      <w:r>
+        <w:rPr>
+          <w:rFonts w:eastAsia="Times New Roman" w:cstheme="minorHAnsi"/>
+          <w:sz w:val="24"/>
+          <w:szCs w:val="24"/>
+        </w:rPr>
+        <w:t>5</w:t>
+      </w:r>
+      <w:r>
+        <w:rPr>
+          <w:rFonts w:eastAsia="Times New Roman" w:cstheme="minorHAnsi"/>
+          <w:sz w:val="24"/>
+          <w:szCs w:val="24"/>
+        </w:rPr>
+        <w:t xml:space="preserve"> points): As a Customer, I want to be able to leave a rating and review of my “Nerd” after services have been completed.</w:t>
+      </w:r>
+    </w:p>
+    <w:p>
+      <w:pPr>
+        <w:spacing w:after="0" w:line="240" w:lineRule="auto"/>
+        <w:rPr>
+          <w:rFonts w:eastAsia="Times New Roman" w:cstheme="minorHAnsi"/>
+          <w:sz w:val="24"/>
+          <w:szCs w:val="24"/>
+        </w:rPr>
+      </w:pPr>
+    </w:p>
+    <w:p>
+      <w:pPr>
+        <w:spacing w:after="0" w:line="240" w:lineRule="auto"/>
+        <w:rPr>
+          <w:rFonts w:eastAsia="Times New Roman" w:cstheme="minorHAnsi"/>
+          <w:sz w:val="24"/>
+          <w:szCs w:val="24"/>
+        </w:rPr>
+      </w:pPr>
+      <w:r>
+        <w:rPr>
+          <w:rFonts w:eastAsia="Times New Roman" w:cstheme="minorHAnsi"/>
+          <w:sz w:val="24"/>
+          <w:szCs w:val="24"/>
+          <w:highlight w:val="green"/>
+        </w:rPr>
+        <w:t>(</w:t>
+      </w:r>
+      <w:r>
+        <w:rPr>
+          <w:rFonts w:eastAsia="Times New Roman" w:cstheme="minorHAnsi"/>
+          <w:sz w:val="24"/>
+          <w:szCs w:val="24"/>
+          <w:highlight w:val="green"/>
+        </w:rPr>
+        <w:t>10</w:t>
+      </w:r>
+      <w:r>
+        <w:rPr>
+          <w:rFonts w:eastAsia="Times New Roman" w:cstheme="minorHAnsi"/>
+          <w:sz w:val="24"/>
+          <w:szCs w:val="24"/>
+          <w:highlight w:val="green"/>
+        </w:rPr>
+        <w:t xml:space="preserve"> points): As a Customer, I want to be </w:t>
+      </w:r>
+      <w:r>
+        <w:rPr>
+          <w:rFonts w:eastAsia="Times New Roman" w:cstheme="minorHAnsi"/>
+          <w:sz w:val="24"/>
+          <w:szCs w:val="24"/>
+          <w:highlight w:val="green"/>
+        </w:rPr>
+        <w:t>able to see a</w:t>
+      </w:r>
+      <w:r>
+        <w:rPr>
+          <w:rFonts w:eastAsia="Times New Roman" w:cstheme="minorHAnsi"/>
+          <w:sz w:val="24"/>
+          <w:szCs w:val="24"/>
+          <w:highlight w:val="green"/>
+        </w:rPr>
+        <w:t xml:space="preserve"> Neighborhood Nerd</w:t>
+      </w:r>
+      <w:r>
+        <w:rPr>
+          <w:rFonts w:eastAsia="Times New Roman" w:cstheme="minorHAnsi"/>
+          <w:sz w:val="24"/>
+          <w:szCs w:val="24"/>
+          <w:highlight w:val="green"/>
+        </w:rPr>
+        <w:t>’s rough location</w:t>
+      </w:r>
+      <w:r>
+        <w:rPr>
+          <w:rFonts w:eastAsia="Times New Roman" w:cstheme="minorHAnsi"/>
+          <w:sz w:val="24"/>
+          <w:szCs w:val="24"/>
+          <w:highlight w:val="green"/>
+        </w:rPr>
+        <w:t xml:space="preserve"> from </w:t>
+      </w:r>
+      <w:r>
+        <w:rPr>
+          <w:rFonts w:eastAsia="Times New Roman" w:cstheme="minorHAnsi"/>
+          <w:sz w:val="24"/>
+          <w:szCs w:val="24"/>
+          <w:highlight w:val="green"/>
+        </w:rPr>
+        <w:t xml:space="preserve">a </w:t>
+      </w:r>
+      <w:r>
+        <w:rPr>
+          <w:rFonts w:eastAsia="Times New Roman" w:cstheme="minorHAnsi"/>
+          <w:sz w:val="24"/>
+          <w:szCs w:val="24"/>
+          <w:highlight w:val="green"/>
+        </w:rPr>
+        <w:t xml:space="preserve">map </w:t>
+      </w:r>
+      <w:r>
+        <w:rPr>
+          <w:rFonts w:eastAsia="Times New Roman" w:cstheme="minorHAnsi"/>
+          <w:sz w:val="24"/>
+          <w:szCs w:val="24"/>
+          <w:highlight w:val="green"/>
+        </w:rPr>
+        <w:t>by an “</w:t>
+      </w:r>
+      <w:r>
+        <w:rPr>
+          <w:rFonts w:eastAsia="Times New Roman" w:cstheme="minorHAnsi"/>
+          <w:sz w:val="24"/>
+          <w:szCs w:val="24"/>
+          <w:highlight w:val="green"/>
+        </w:rPr>
+        <w:t>area</w:t>
+      </w:r>
+      <w:r>
+        <w:rPr>
+          <w:rFonts w:eastAsia="Times New Roman" w:cstheme="minorHAnsi"/>
+          <w:sz w:val="24"/>
+          <w:szCs w:val="24"/>
+          <w:highlight w:val="green"/>
+        </w:rPr>
+        <w:t>” or pin.</w:t>
+      </w:r>
+    </w:p>
+    <w:p>
+      <w:pPr>
+        <w:spacing w:after="0" w:line="240" w:lineRule="auto"/>
+        <w:rPr>
+          <w:rFonts w:eastAsia="Times New Roman" w:cstheme="minorHAnsi"/>
+          <w:sz w:val="24"/>
+          <w:szCs w:val="24"/>
+        </w:rPr>
+      </w:pPr>
+    </w:p>
+    <w:p>
+      <w:pPr>
+        <w:spacing w:after="0" w:line="240" w:lineRule="auto"/>
+        <w:rPr>
+          <w:rFonts w:eastAsia="Times New Roman" w:cstheme="minorHAnsi"/>
+          <w:sz w:val="24"/>
+          <w:szCs w:val="24"/>
+        </w:rPr>
+      </w:pPr>
+      <w:r>
+        <w:rPr>
+          <w:rFonts w:eastAsia="Times New Roman" w:cstheme="minorHAnsi"/>
+          <w:sz w:val="24"/>
+          <w:szCs w:val="24"/>
+          <w:highlight w:val="yellow"/>
+        </w:rPr>
+        <w:t>(</w:t>
+      </w:r>
+      <w:r>
+        <w:rPr>
+          <w:rFonts w:eastAsia="Times New Roman" w:cstheme="minorHAnsi"/>
+          <w:sz w:val="24"/>
+          <w:szCs w:val="24"/>
+          <w:highlight w:val="yellow"/>
+        </w:rPr>
+        <w:t>10</w:t>
+      </w:r>
+      <w:r>
+        <w:rPr>
+          <w:rFonts w:eastAsia="Times New Roman" w:cstheme="minorHAnsi"/>
+          <w:sz w:val="24"/>
+          <w:szCs w:val="24"/>
+          <w:highlight w:val="yellow"/>
+        </w:rPr>
+        <w:t xml:space="preserve"> points): As a Customer, when I click on </w:t>
+      </w:r>
+      <w:r>
+        <w:rPr>
+          <w:rFonts w:eastAsia="Times New Roman" w:cstheme="minorHAnsi"/>
+          <w:sz w:val="24"/>
+          <w:szCs w:val="24"/>
+          <w:highlight w:val="yellow"/>
+        </w:rPr>
+        <w:t>a Nerd’s location on the coverage</w:t>
+      </w:r>
+      <w:r>
+        <w:rPr>
+          <w:rFonts w:eastAsia="Times New Roman" w:cstheme="minorHAnsi"/>
+          <w:sz w:val="24"/>
+          <w:szCs w:val="24"/>
+          <w:highlight w:val="yellow"/>
+        </w:rPr>
+        <w:t xml:space="preserve"> map</w:t>
+      </w:r>
+      <w:r>
+        <w:rPr>
+          <w:rFonts w:eastAsia="Times New Roman" w:cstheme="minorHAnsi"/>
+          <w:sz w:val="24"/>
+          <w:szCs w:val="24"/>
+          <w:highlight w:val="yellow"/>
+        </w:rPr>
+        <w:t xml:space="preserve">, </w:t>
+      </w:r>
+      <w:r>
+        <w:rPr>
+          <w:rFonts w:eastAsia="Times New Roman" w:cstheme="minorHAnsi"/>
+          <w:sz w:val="24"/>
+          <w:szCs w:val="24"/>
+          <w:highlight w:val="yellow"/>
+        </w:rPr>
+        <w:t>I want</w:t>
+      </w:r>
+      <w:r>
+        <w:rPr>
+          <w:rFonts w:eastAsia="Times New Roman" w:cstheme="minorHAnsi"/>
+          <w:sz w:val="24"/>
+          <w:szCs w:val="24"/>
+          <w:highlight w:val="yellow"/>
+        </w:rPr>
+        <w:t xml:space="preserve"> an automated text to be sent to that </w:t>
+      </w:r>
+      <w:r>
+        <w:rPr>
+          <w:rFonts w:eastAsia="Times New Roman" w:cstheme="minorHAnsi"/>
+          <w:sz w:val="24"/>
+          <w:szCs w:val="24"/>
+          <w:highlight w:val="yellow"/>
+        </w:rPr>
+        <w:t>Neighborhood Nerd</w:t>
+      </w:r>
+      <w:r>
+        <w:rPr>
+          <w:rFonts w:eastAsia="Times New Roman" w:cstheme="minorHAnsi"/>
+          <w:sz w:val="24"/>
+          <w:szCs w:val="24"/>
+          <w:highlight w:val="yellow"/>
+        </w:rPr>
+        <w:t xml:space="preserve"> via SMS Twilio API</w:t>
+      </w:r>
+      <w:r>
+        <w:rPr>
+          <w:rFonts w:eastAsia="Times New Roman" w:cstheme="minorHAnsi"/>
+          <w:sz w:val="24"/>
+          <w:szCs w:val="24"/>
+          <w:highlight w:val="yellow"/>
+        </w:rPr>
+        <w:t xml:space="preserve"> </w:t>
+      </w:r>
+      <w:r>
+        <w:rPr>
+          <w:rFonts w:eastAsia="Times New Roman" w:cstheme="minorHAnsi"/>
+          <w:sz w:val="24"/>
+          <w:szCs w:val="24"/>
+          <w:highlight w:val="yellow"/>
+        </w:rPr>
+        <w:t>(to simulate a “house call”).</w:t>
+      </w:r>
+    </w:p>
+    <w:p>
+      <w:pPr>
+        <w:spacing w:after="0" w:line="240" w:lineRule="auto"/>
+        <w:rPr>
+          <w:rFonts w:eastAsia="Times New Roman" w:cstheme="minorHAnsi"/>
+          <w:sz w:val="24"/>
+          <w:szCs w:val="24"/>
+        </w:rPr>
+      </w:pPr>
+    </w:p>
+    <w:p>
+      <w:pPr>
+        <w:spacing w:after="0" w:line="240" w:lineRule="auto"/>
+        <w:rPr>
+          <w:rFonts w:eastAsia="Times New Roman" w:cstheme="minorHAnsi"/>
+          <w:sz w:val="24"/>
+          <w:szCs w:val="24"/>
+        </w:rPr>
+      </w:pPr>
+      <w:r>
+        <w:rPr>
+          <w:rFonts w:eastAsia="Times New Roman" w:cstheme="minorHAnsi"/>
+          <w:sz w:val="24"/>
+          <w:szCs w:val="24"/>
+        </w:rPr>
+        <w:t>(10</w:t>
+      </w:r>
+      <w:r>
+        <w:rPr>
+          <w:rFonts w:eastAsia="Times New Roman" w:cstheme="minorHAnsi"/>
+          <w:sz w:val="24"/>
+          <w:szCs w:val="24"/>
+        </w:rPr>
+        <w:t xml:space="preserve"> points</w:t>
+      </w:r>
+      <w:r>
+        <w:rPr>
+          <w:rFonts w:eastAsia="Times New Roman" w:cstheme="minorHAnsi"/>
+          <w:sz w:val="24"/>
+          <w:szCs w:val="24"/>
+        </w:rPr>
+        <w:t>)</w:t>
+      </w:r>
+      <w:r>
+        <w:rPr>
+          <w:rFonts w:eastAsia="Times New Roman" w:cstheme="minorHAnsi"/>
+          <w:sz w:val="24"/>
+          <w:szCs w:val="24"/>
+        </w:rPr>
+        <w:t>:</w:t>
+      </w:r>
+      <w:r>
+        <w:rPr>
+          <w:rFonts w:eastAsia="Times New Roman" w:cstheme="minorHAnsi"/>
+          <w:sz w:val="24"/>
+          <w:szCs w:val="24"/>
+        </w:rPr>
+        <w:t xml:space="preserve"> </w:t>
+      </w:r>
+      <w:r>
+        <w:rPr>
+          <w:rFonts w:eastAsia="Times New Roman" w:cstheme="minorHAnsi"/>
+          <w:sz w:val="24"/>
+          <w:szCs w:val="24"/>
+        </w:rPr>
+        <w:t xml:space="preserve">As a </w:t>
+      </w:r>
+      <w:r>
+        <w:rPr>
+          <w:rFonts w:eastAsia="Times New Roman" w:cstheme="minorHAnsi"/>
+          <w:sz w:val="24"/>
+          <w:szCs w:val="24"/>
+        </w:rPr>
+        <w:t>Customer</w:t>
+      </w:r>
+      <w:r>
+        <w:rPr>
+          <w:rFonts w:eastAsia="Times New Roman" w:cstheme="minorHAnsi"/>
+          <w:sz w:val="24"/>
+          <w:szCs w:val="24"/>
+        </w:rPr>
+        <w:t>, I want to be able to pay for my completed service ticket</w:t>
+      </w:r>
+      <w:r>
+        <w:rPr>
+          <w:rFonts w:eastAsia="Times New Roman" w:cstheme="minorHAnsi"/>
+          <w:sz w:val="24"/>
+          <w:szCs w:val="24"/>
+        </w:rPr>
+        <w:t xml:space="preserve"> (Stripe</w:t>
+      </w:r>
+      <w:r>
+        <w:rPr>
+          <w:rFonts w:eastAsia="Times New Roman" w:cstheme="minorHAnsi"/>
+          <w:sz w:val="24"/>
+          <w:szCs w:val="24"/>
+        </w:rPr>
+        <w:t xml:space="preserve">/PayPal </w:t>
+      </w:r>
+      <w:r>
+        <w:rPr>
+          <w:rFonts w:eastAsia="Times New Roman" w:cstheme="minorHAnsi"/>
+          <w:sz w:val="24"/>
+          <w:szCs w:val="24"/>
+        </w:rPr>
+        <w:t>API)</w:t>
+      </w:r>
+      <w:r>
+        <w:rPr>
+          <w:rFonts w:eastAsia="Times New Roman" w:cstheme="minorHAnsi"/>
+          <w:sz w:val="24"/>
+          <w:szCs w:val="24"/>
+        </w:rPr>
+        <w:t>.</w:t>
+      </w:r>
+    </w:p>
+    <w:p>
+      <w:pPr>
+        <w:spacing w:after="0" w:line="240" w:lineRule="auto"/>
+        <w:rPr>
+          <w:rFonts w:eastAsia="Times New Roman" w:cstheme="minorHAnsi"/>
+          <w:sz w:val="24"/>
+          <w:szCs w:val="24"/>
+        </w:rPr>
+      </w:pPr>
+    </w:p>
+    <w:p>
+      <w:pPr>
+        <w:spacing w:after="0" w:line="240" w:lineRule="auto"/>
+        <w:rPr>
+          <w:rFonts w:eastAsia="Times New Roman" w:cstheme="minorHAnsi"/>
+          <w:sz w:val="24"/>
+          <w:szCs w:val="24"/>
+        </w:rPr>
+      </w:pPr>
+      <w:r>
+        <w:rPr>
+          <w:rFonts w:eastAsia="Times New Roman" w:cstheme="minorHAnsi"/>
+          <w:sz w:val="24"/>
+          <w:szCs w:val="24"/>
+        </w:rPr>
+        <w:t>(5</w:t>
+      </w:r>
+      <w:r>
+        <w:rPr>
+          <w:rFonts w:eastAsia="Times New Roman" w:cstheme="minorHAnsi"/>
+          <w:sz w:val="24"/>
+          <w:szCs w:val="24"/>
+        </w:rPr>
+        <w:t xml:space="preserve"> points</w:t>
+      </w:r>
+      <w:r>
+        <w:rPr>
+          <w:rFonts w:eastAsia="Times New Roman" w:cstheme="minorHAnsi"/>
+          <w:sz w:val="24"/>
+          <w:szCs w:val="24"/>
+        </w:rPr>
+        <w:t>)</w:t>
+      </w:r>
+      <w:r>
+        <w:rPr>
+          <w:rFonts w:eastAsia="Times New Roman" w:cstheme="minorHAnsi"/>
+          <w:sz w:val="24"/>
+          <w:szCs w:val="24"/>
+        </w:rPr>
+        <w:t>:</w:t>
+      </w:r>
+      <w:r>
+        <w:rPr>
+          <w:rFonts w:eastAsia="Times New Roman" w:cstheme="minorHAnsi"/>
+          <w:sz w:val="24"/>
+          <w:szCs w:val="24"/>
+        </w:rPr>
+        <w:t xml:space="preserve"> </w:t>
+      </w:r>
+      <w:r>
+        <w:rPr>
+          <w:rFonts w:eastAsia="Times New Roman" w:cstheme="minorHAnsi"/>
+          <w:sz w:val="24"/>
+          <w:szCs w:val="24"/>
+        </w:rPr>
+        <w:t xml:space="preserve">As an </w:t>
+      </w:r>
+      <w:r>
+        <w:rPr>
+          <w:rFonts w:eastAsia="Times New Roman" w:cstheme="minorHAnsi"/>
+          <w:sz w:val="24"/>
+          <w:szCs w:val="24"/>
+        </w:rPr>
+        <w:t>Employee</w:t>
+      </w:r>
+      <w:r>
+        <w:rPr>
+          <w:rFonts w:eastAsia="Times New Roman" w:cstheme="minorHAnsi"/>
+          <w:sz w:val="24"/>
+          <w:szCs w:val="24"/>
+        </w:rPr>
+        <w:t>/Business Owner</w:t>
+      </w:r>
+      <w:r>
+        <w:rPr>
+          <w:rFonts w:eastAsia="Times New Roman" w:cstheme="minorHAnsi"/>
+          <w:sz w:val="24"/>
+          <w:szCs w:val="24"/>
+        </w:rPr>
+        <w:t xml:space="preserve">, I want to </w:t>
+      </w:r>
+      <w:r>
+        <w:rPr>
+          <w:rFonts w:eastAsia="Times New Roman" w:cstheme="minorHAnsi"/>
+          <w:sz w:val="24"/>
+          <w:szCs w:val="24"/>
+        </w:rPr>
+        <w:t>see</w:t>
+      </w:r>
+      <w:r>
+        <w:rPr>
+          <w:rFonts w:eastAsia="Times New Roman" w:cstheme="minorHAnsi"/>
+          <w:sz w:val="24"/>
+          <w:szCs w:val="24"/>
+        </w:rPr>
+        <w:t xml:space="preserve"> all</w:t>
+      </w:r>
+      <w:r>
+        <w:rPr>
+          <w:rFonts w:eastAsia="Times New Roman" w:cstheme="minorHAnsi"/>
+          <w:sz w:val="24"/>
+          <w:szCs w:val="24"/>
+        </w:rPr>
+        <w:t xml:space="preserve"> pending </w:t>
+      </w:r>
+      <w:r>
+        <w:rPr>
+          <w:rFonts w:eastAsia="Times New Roman" w:cstheme="minorHAnsi"/>
+          <w:sz w:val="24"/>
+          <w:szCs w:val="24"/>
+        </w:rPr>
+        <w:t>tickets.</w:t>
+      </w:r>
+    </w:p>
+    <w:p>
+      <w:pPr>
+        <w:spacing w:after="0" w:line="240" w:lineRule="auto"/>
+        <w:rPr>
+          <w:rFonts w:eastAsia="Times New Roman" w:cstheme="minorHAnsi"/>
+          <w:sz w:val="24"/>
+          <w:szCs w:val="24"/>
+        </w:rPr>
+      </w:pPr>
+    </w:p>
+    <w:p>
+      <w:pPr>
+        <w:spacing w:after="0" w:line="240" w:lineRule="auto"/>
+        <w:rPr>
+          <w:rFonts w:eastAsia="Times New Roman" w:cstheme="minorHAnsi"/>
+          <w:sz w:val="24"/>
+          <w:szCs w:val="24"/>
+        </w:rPr>
+      </w:pPr>
+      <w:r>
+        <w:rPr>
+          <w:rFonts w:eastAsia="Times New Roman" w:cstheme="minorHAnsi"/>
+          <w:sz w:val="24"/>
+          <w:szCs w:val="24"/>
+        </w:rPr>
+        <w:t>(5</w:t>
+      </w:r>
+      <w:r>
+        <w:rPr>
+          <w:rFonts w:eastAsia="Times New Roman" w:cstheme="minorHAnsi"/>
+          <w:sz w:val="24"/>
+          <w:szCs w:val="24"/>
+        </w:rPr>
+        <w:t xml:space="preserve"> points</w:t>
+      </w:r>
+      <w:r>
+        <w:rPr>
+          <w:rFonts w:eastAsia="Times New Roman" w:cstheme="minorHAnsi"/>
+          <w:sz w:val="24"/>
+          <w:szCs w:val="24"/>
+        </w:rPr>
+        <w:t>)</w:t>
+      </w:r>
+      <w:r>
+        <w:rPr>
+          <w:rFonts w:eastAsia="Times New Roman" w:cstheme="minorHAnsi"/>
+          <w:sz w:val="24"/>
+          <w:szCs w:val="24"/>
+        </w:rPr>
+        <w:t>:</w:t>
+      </w:r>
+      <w:r>
+        <w:rPr>
+          <w:rFonts w:eastAsia="Times New Roman" w:cstheme="minorHAnsi"/>
+          <w:sz w:val="24"/>
+          <w:szCs w:val="24"/>
+        </w:rPr>
+        <w:t xml:space="preserve"> </w:t>
+      </w:r>
+      <w:r>
+        <w:rPr>
+          <w:rFonts w:eastAsia="Times New Roman" w:cstheme="minorHAnsi"/>
+          <w:sz w:val="24"/>
+          <w:szCs w:val="24"/>
+        </w:rPr>
+        <w:t xml:space="preserve">As an </w:t>
+      </w:r>
+      <w:r>
+        <w:rPr>
+          <w:rFonts w:eastAsia="Times New Roman" w:cstheme="minorHAnsi"/>
+          <w:sz w:val="24"/>
+          <w:szCs w:val="24"/>
+        </w:rPr>
+        <w:t>Employee</w:t>
+      </w:r>
+      <w:r>
+        <w:rPr>
+          <w:rFonts w:eastAsia="Times New Roman" w:cstheme="minorHAnsi"/>
+          <w:sz w:val="24"/>
+          <w:szCs w:val="24"/>
+        </w:rPr>
+        <w:t>/Business Owner</w:t>
+      </w:r>
+      <w:r>
+        <w:rPr>
+          <w:rFonts w:eastAsia="Times New Roman" w:cstheme="minorHAnsi"/>
+          <w:sz w:val="24"/>
+          <w:szCs w:val="24"/>
+        </w:rPr>
+        <w:t>, I want to be able to</w:t>
+      </w:r>
+      <w:r>
+        <w:rPr>
+          <w:rFonts w:eastAsia="Times New Roman" w:cstheme="minorHAnsi"/>
+          <w:sz w:val="24"/>
+          <w:szCs w:val="24"/>
+        </w:rPr>
+        <w:t xml:space="preserve"> claim </w:t>
+      </w:r>
+      <w:r>
+        <w:rPr>
+          <w:rFonts w:eastAsia="Times New Roman" w:cstheme="minorHAnsi"/>
+          <w:sz w:val="24"/>
+          <w:szCs w:val="24"/>
+        </w:rPr>
+        <w:t xml:space="preserve">“pending” </w:t>
+      </w:r>
+      <w:proofErr w:type="gramStart"/>
+      <w:r>
+        <w:rPr>
+          <w:rFonts w:eastAsia="Times New Roman" w:cstheme="minorHAnsi"/>
+          <w:sz w:val="24"/>
+          <w:szCs w:val="24"/>
+        </w:rPr>
+        <w:t>tickets, and</w:t>
+      </w:r>
+      <w:proofErr w:type="gramEnd"/>
+      <w:r>
+        <w:rPr>
+          <w:rFonts w:eastAsia="Times New Roman" w:cstheme="minorHAnsi"/>
+          <w:sz w:val="24"/>
+          <w:szCs w:val="24"/>
+        </w:rPr>
+        <w:t xml:space="preserve"> see </w:t>
+      </w:r>
+      <w:r>
+        <w:rPr>
+          <w:rFonts w:eastAsia="Times New Roman" w:cstheme="minorHAnsi"/>
+          <w:sz w:val="24"/>
+          <w:szCs w:val="24"/>
+        </w:rPr>
+        <w:t xml:space="preserve">my </w:t>
+      </w:r>
+      <w:r>
+        <w:rPr>
+          <w:rFonts w:eastAsia="Times New Roman" w:cstheme="minorHAnsi"/>
+          <w:sz w:val="24"/>
+          <w:szCs w:val="24"/>
+        </w:rPr>
+        <w:t>claimed tickets.</w:t>
+      </w:r>
+    </w:p>
+    <w:p>
+      <w:pPr>
+        <w:spacing w:after="0" w:line="240" w:lineRule="auto"/>
+        <w:rPr>
+          <w:rFonts w:eastAsia="Times New Roman" w:cstheme="minorHAnsi"/>
+          <w:sz w:val="24"/>
+          <w:szCs w:val="24"/>
+        </w:rPr>
+      </w:pPr>
+    </w:p>
+    <w:p>
+      <w:pPr>
+        <w:spacing w:after="0" w:line="240" w:lineRule="auto"/>
+        <w:rPr>
+          <w:rFonts w:eastAsia="Times New Roman" w:cstheme="minorHAnsi"/>
+          <w:sz w:val="24"/>
+          <w:szCs w:val="24"/>
+        </w:rPr>
+      </w:pPr>
+      <w:r>
+        <w:rPr>
+          <w:rFonts w:eastAsia="Times New Roman" w:cstheme="minorHAnsi"/>
+          <w:sz w:val="24"/>
+          <w:szCs w:val="24"/>
+        </w:rPr>
+        <w:t>(5</w:t>
+      </w:r>
+      <w:r>
+        <w:rPr>
+          <w:rFonts w:eastAsia="Times New Roman" w:cstheme="minorHAnsi"/>
+          <w:sz w:val="24"/>
+          <w:szCs w:val="24"/>
+        </w:rPr>
+        <w:t xml:space="preserve"> points</w:t>
+      </w:r>
+      <w:r>
+        <w:rPr>
+          <w:rFonts w:eastAsia="Times New Roman" w:cstheme="minorHAnsi"/>
+          <w:sz w:val="24"/>
+          <w:szCs w:val="24"/>
+        </w:rPr>
+        <w:t>)</w:t>
+      </w:r>
+      <w:r>
+        <w:rPr>
+          <w:rFonts w:eastAsia="Times New Roman" w:cstheme="minorHAnsi"/>
+          <w:sz w:val="24"/>
+          <w:szCs w:val="24"/>
+        </w:rPr>
+        <w:t>:</w:t>
+      </w:r>
+      <w:r>
+        <w:rPr>
+          <w:rFonts w:eastAsia="Times New Roman" w:cstheme="minorHAnsi"/>
+          <w:sz w:val="24"/>
+          <w:szCs w:val="24"/>
+        </w:rPr>
+        <w:t xml:space="preserve"> </w:t>
+      </w:r>
+      <w:r>
+        <w:rPr>
+          <w:rFonts w:eastAsia="Times New Roman" w:cstheme="minorHAnsi"/>
+          <w:sz w:val="24"/>
+          <w:szCs w:val="24"/>
+        </w:rPr>
+        <w:t xml:space="preserve">As an </w:t>
+      </w:r>
+      <w:r>
+        <w:rPr>
+          <w:rFonts w:eastAsia="Times New Roman" w:cstheme="minorHAnsi"/>
+          <w:sz w:val="24"/>
+          <w:szCs w:val="24"/>
+        </w:rPr>
+        <w:t>Employee</w:t>
+      </w:r>
+      <w:r>
+        <w:rPr>
+          <w:rFonts w:eastAsia="Times New Roman" w:cstheme="minorHAnsi"/>
+          <w:sz w:val="24"/>
+          <w:szCs w:val="24"/>
+        </w:rPr>
+        <w:t xml:space="preserve">/Business </w:t>
+      </w:r>
+      <w:proofErr w:type="gramStart"/>
+      <w:r>
+        <w:rPr>
+          <w:rFonts w:eastAsia="Times New Roman" w:cstheme="minorHAnsi"/>
+          <w:sz w:val="24"/>
+          <w:szCs w:val="24"/>
+        </w:rPr>
+        <w:t>Owner</w:t>
+      </w:r>
+      <w:r>
+        <w:rPr>
+          <w:rFonts w:eastAsia="Times New Roman" w:cstheme="minorHAnsi"/>
+          <w:sz w:val="24"/>
+          <w:szCs w:val="24"/>
+        </w:rPr>
+        <w:t xml:space="preserve">, </w:t>
+      </w:r>
+      <w:r>
+        <w:rPr>
+          <w:rFonts w:eastAsia="Times New Roman" w:cstheme="minorHAnsi"/>
+          <w:sz w:val="24"/>
+          <w:szCs w:val="24"/>
+        </w:rPr>
+        <w:t xml:space="preserve"> can</w:t>
+      </w:r>
+      <w:proofErr w:type="gramEnd"/>
+      <w:r>
+        <w:rPr>
+          <w:rFonts w:eastAsia="Times New Roman" w:cstheme="minorHAnsi"/>
+          <w:sz w:val="24"/>
+          <w:szCs w:val="24"/>
+        </w:rPr>
+        <w:t xml:space="preserve"> </w:t>
+      </w:r>
+      <w:r>
+        <w:rPr>
+          <w:rFonts w:eastAsia="Times New Roman" w:cstheme="minorHAnsi"/>
+          <w:sz w:val="24"/>
+          <w:szCs w:val="24"/>
+        </w:rPr>
+        <w:t xml:space="preserve">mark tickets as </w:t>
+      </w:r>
+      <w:r>
+        <w:rPr>
+          <w:rFonts w:eastAsia="Times New Roman" w:cstheme="minorHAnsi"/>
+          <w:sz w:val="24"/>
+          <w:szCs w:val="24"/>
+        </w:rPr>
+        <w:t>complet</w:t>
+      </w:r>
+      <w:r>
+        <w:rPr>
+          <w:rFonts w:eastAsia="Times New Roman" w:cstheme="minorHAnsi"/>
+          <w:sz w:val="24"/>
+          <w:szCs w:val="24"/>
+        </w:rPr>
+        <w:t>e</w:t>
+      </w:r>
+      <w:r>
+        <w:rPr>
+          <w:rFonts w:eastAsia="Times New Roman" w:cstheme="minorHAnsi"/>
+          <w:sz w:val="24"/>
+          <w:szCs w:val="24"/>
+        </w:rPr>
+        <w:t>.</w:t>
+      </w:r>
+    </w:p>
+    <w:p>
+      <w:pPr>
+        <w:spacing w:after="0" w:line="240" w:lineRule="auto"/>
+        <w:rPr>
+          <w:rFonts w:eastAsia="Times New Roman" w:cstheme="minorHAnsi"/>
+          <w:sz w:val="24"/>
+          <w:szCs w:val="24"/>
+        </w:rPr>
+      </w:pPr>
+      <w:bookmarkStart w:id="0" w:name="_GoBack"/>
+      <w:bookmarkEnd w:id="0"/>
+    </w:p>
+    <w:p>
+      <w:pPr>
+        <w:spacing w:after="0" w:line="240" w:lineRule="auto"/>
+        <w:rPr>
+          <w:rFonts w:eastAsia="Times New Roman" w:cstheme="minorHAnsi"/>
+          <w:sz w:val="24"/>
+          <w:szCs w:val="24"/>
+        </w:rPr>
+      </w:pPr>
+      <w:r>
+        <w:rPr>
+          <w:rFonts w:eastAsia="Times New Roman" w:cstheme="minorHAnsi"/>
+          <w:sz w:val="24"/>
+          <w:szCs w:val="24"/>
+        </w:rPr>
+        <w:t>Bonus User Stories:</w:t>
+      </w:r>
+    </w:p>
+    <w:p>
+      <w:pPr>
+        <w:spacing w:after="0" w:line="240" w:lineRule="auto"/>
+        <w:rPr>
+          <w:rFonts w:eastAsia="Times New Roman" w:cstheme="minorHAnsi"/>
+          <w:sz w:val="24"/>
+          <w:szCs w:val="24"/>
+        </w:rPr>
+      </w:pPr>
+      <w:r>
+        <w:rPr>
+          <w:rFonts w:eastAsia="Times New Roman" w:cstheme="minorHAnsi"/>
+          <w:sz w:val="24"/>
+          <w:szCs w:val="24"/>
+        </w:rPr>
+        <w:t>(</w:t>
+      </w:r>
+      <w:r>
+        <w:rPr>
+          <w:rFonts w:eastAsia="Times New Roman" w:cstheme="minorHAnsi"/>
+          <w:sz w:val="24"/>
+          <w:szCs w:val="24"/>
+        </w:rPr>
+        <w:t>10</w:t>
+      </w:r>
+      <w:r>
+        <w:rPr>
+          <w:rFonts w:eastAsia="Times New Roman" w:cstheme="minorHAnsi"/>
+          <w:sz w:val="24"/>
+          <w:szCs w:val="24"/>
+        </w:rPr>
+        <w:t xml:space="preserve"> points): As a Business Owner, I want to integrate this into </w:t>
+      </w:r>
+      <w:hyperlink r:id="rId8" w:history="1">
+        <w:r>
+          <w:rPr>
+            <w:rStyle w:val="Hyperlink"/>
+            <w:rFonts w:eastAsia="Times New Roman" w:cstheme="minorHAnsi"/>
+            <w:sz w:val="24"/>
+            <w:szCs w:val="24"/>
+          </w:rPr>
+          <w:t>www.neighborhoodnerd.biz</w:t>
+        </w:r>
+      </w:hyperlink>
+    </w:p>
+    <w:p>
+      <w:pPr>
+        <w:spacing w:after="0" w:line="240" w:lineRule="auto"/>
+        <w:rPr>
+          <w:rFonts w:eastAsia="Times New Roman" w:cstheme="minorHAnsi"/>
+          <w:sz w:val="24"/>
+          <w:szCs w:val="24"/>
+        </w:rPr>
+      </w:pPr>
+    </w:p>
+    <w:p>
+      <w:pPr>
+        <w:spacing w:after="0" w:line="240" w:lineRule="auto"/>
+        <w:rPr>
+          <w:rFonts w:eastAsia="Times New Roman" w:cstheme="minorHAnsi"/>
+          <w:sz w:val="24"/>
+          <w:szCs w:val="24"/>
+        </w:rPr>
+      </w:pPr>
+      <w:r>
+        <w:rPr>
+          <w:rFonts w:eastAsia="Times New Roman" w:cstheme="minorHAnsi"/>
+          <w:sz w:val="24"/>
+          <w:szCs w:val="24"/>
+        </w:rPr>
+        <w:t>(</w:t>
+      </w:r>
+      <w:r>
+        <w:rPr>
+          <w:rFonts w:eastAsia="Times New Roman" w:cstheme="minorHAnsi"/>
+          <w:sz w:val="24"/>
+          <w:szCs w:val="24"/>
+        </w:rPr>
+        <w:t>5</w:t>
+      </w:r>
+      <w:r>
+        <w:rPr>
+          <w:rFonts w:eastAsia="Times New Roman" w:cstheme="minorHAnsi"/>
+          <w:sz w:val="24"/>
+          <w:szCs w:val="24"/>
+        </w:rPr>
+        <w:t xml:space="preserve"> points): As a Customer, when I click on the coverage map, I want to be able to contact Neighborhood Nerd via an email API using the SendGrid (a Twilio company) API</w:t>
+      </w:r>
+    </w:p>
+    <w:p>
+      <w:pPr>
+        <w:spacing w:after="0" w:line="240" w:lineRule="auto"/>
+        <w:rPr>
+          <w:rFonts w:eastAsia="Times New Roman" w:cstheme="minorHAnsi"/>
+          <w:strike/>
+          <w:sz w:val="24"/>
+          <w:szCs w:val="24"/>
+        </w:rPr>
+      </w:pPr>
+    </w:p>
+    <w:p>
+      <w:pPr>
+        <w:spacing w:after="0" w:line="240" w:lineRule="auto"/>
+        <w:rPr>
+          <w:rFonts w:eastAsia="Times New Roman" w:cstheme="minorHAnsi"/>
+          <w:sz w:val="24"/>
+          <w:szCs w:val="24"/>
+        </w:rPr>
+      </w:pPr>
+      <w:r>
+        <w:rPr>
+          <w:rFonts w:eastAsia="Times New Roman" w:cstheme="minorHAnsi"/>
+          <w:sz w:val="24"/>
+          <w:szCs w:val="24"/>
+        </w:rPr>
+        <w:t>(5 points): As a Customer, I want to receive a birthday “perk” when my birthday arrives.</w:t>
       </w:r>
     </w:p>
     <w:p>
@@ -638,353 +1866,6 @@
           <w:sz w:val="24"/>
           <w:szCs w:val="24"/>
         </w:rPr>
-        <w:t>Is this unique in any way? If it’s just creating an account, we’ll remove this user story.</w:t>
-      </w:r>
-    </w:p>
-    <w:p>
-      <w:pPr>
-        <w:spacing w:after="0" w:line="240" w:lineRule="auto"/>
-        <w:rPr>
-          <w:rFonts w:eastAsia="Times New Roman" w:cstheme="minorHAnsi"/>
-          <w:sz w:val="24"/>
-          <w:szCs w:val="24"/>
-        </w:rPr>
-      </w:pPr>
-    </w:p>
-    <w:p>
-      <w:pPr>
-        <w:spacing w:after="0" w:line="240" w:lineRule="auto"/>
-        <w:rPr>
-          <w:rFonts w:eastAsia="Times New Roman" w:cstheme="minorHAnsi"/>
-          <w:sz w:val="24"/>
-          <w:szCs w:val="24"/>
-        </w:rPr>
-      </w:pPr>
-      <w:r>
-        <w:rPr>
-          <w:rFonts w:eastAsia="Times New Roman" w:cstheme="minorHAnsi"/>
-          <w:sz w:val="24"/>
-          <w:szCs w:val="24"/>
-        </w:rPr>
-        <w:t xml:space="preserve">(X points): As a Customer, I want to be able to create a personal “Tech Inventory” that acts as </w:t>
-      </w:r>
-    </w:p>
-    <w:p>
-      <w:pPr>
-        <w:spacing w:after="0" w:line="240" w:lineRule="auto"/>
-        <w:rPr>
-          <w:rFonts w:eastAsia="Times New Roman" w:cstheme="minorHAnsi"/>
-          <w:sz w:val="24"/>
-          <w:szCs w:val="24"/>
-        </w:rPr>
-      </w:pPr>
-      <w:r>
-        <w:rPr>
-          <w:rFonts w:eastAsia="Times New Roman" w:cstheme="minorHAnsi"/>
-          <w:sz w:val="24"/>
-          <w:szCs w:val="24"/>
-        </w:rPr>
-        <w:t>a list of owned technology (junction table)</w:t>
-      </w:r>
-    </w:p>
-    <w:p>
-      <w:pPr>
-        <w:spacing w:after="0" w:line="240" w:lineRule="auto"/>
-        <w:rPr>
-          <w:rFonts w:eastAsia="Times New Roman" w:cstheme="minorHAnsi"/>
-          <w:sz w:val="24"/>
-          <w:szCs w:val="24"/>
-        </w:rPr>
-      </w:pPr>
-    </w:p>
-    <w:p>
-      <w:pPr>
-        <w:spacing w:after="0" w:line="240" w:lineRule="auto"/>
-        <w:rPr>
-          <w:rFonts w:eastAsia="Times New Roman" w:cstheme="minorHAnsi"/>
-          <w:sz w:val="24"/>
-          <w:szCs w:val="24"/>
-        </w:rPr>
-      </w:pPr>
-      <w:r>
-        <w:rPr>
-          <w:rFonts w:eastAsia="Times New Roman" w:cstheme="minorHAnsi"/>
-          <w:sz w:val="24"/>
-          <w:szCs w:val="24"/>
-        </w:rPr>
-        <w:t xml:space="preserve">(X points): As a Customer, I want to be able to create a personal “Tech Help-list” that acts as </w:t>
-      </w:r>
-    </w:p>
-    <w:p>
-      <w:pPr>
-        <w:spacing w:after="0" w:line="240" w:lineRule="auto"/>
-        <w:rPr>
-          <w:rFonts w:eastAsia="Times New Roman" w:cstheme="minorHAnsi"/>
-          <w:sz w:val="24"/>
-          <w:szCs w:val="24"/>
-        </w:rPr>
-      </w:pPr>
-      <w:r>
-        <w:rPr>
-          <w:rFonts w:eastAsia="Times New Roman" w:cstheme="minorHAnsi"/>
-          <w:sz w:val="24"/>
-          <w:szCs w:val="24"/>
-        </w:rPr>
-        <w:t>a list of in need of repair/assistance technology</w:t>
-      </w:r>
-      <w:r>
-        <w:rPr>
-          <w:rFonts w:eastAsia="Times New Roman" w:cstheme="minorHAnsi"/>
-          <w:sz w:val="24"/>
-          <w:szCs w:val="24"/>
-        </w:rPr>
-        <w:t>. T</w:t>
-      </w:r>
-      <w:bookmarkStart w:id="0" w:name="_GoBack"/>
-      <w:bookmarkEnd w:id="0"/>
-      <w:r>
-        <w:rPr>
-          <w:rFonts w:eastAsia="Times New Roman" w:cstheme="minorHAnsi"/>
-          <w:sz w:val="24"/>
-          <w:szCs w:val="24"/>
-        </w:rPr>
-        <w:t>icket system with ticket model/table)</w:t>
-      </w:r>
-    </w:p>
-    <w:p>
-      <w:pPr>
-        <w:spacing w:after="0" w:line="240" w:lineRule="auto"/>
-        <w:rPr>
-          <w:rFonts w:eastAsia="Times New Roman" w:cstheme="minorHAnsi"/>
-          <w:sz w:val="24"/>
-          <w:szCs w:val="24"/>
-        </w:rPr>
-      </w:pPr>
-    </w:p>
-    <w:p>
-      <w:pPr>
-        <w:spacing w:after="0" w:line="240" w:lineRule="auto"/>
-        <w:rPr>
-          <w:rFonts w:eastAsia="Times New Roman" w:cstheme="minorHAnsi"/>
-          <w:sz w:val="24"/>
-          <w:szCs w:val="24"/>
-        </w:rPr>
-      </w:pPr>
-      <w:r>
-        <w:rPr>
-          <w:rFonts w:eastAsia="Times New Roman" w:cstheme="minorHAnsi"/>
-          <w:sz w:val="24"/>
-          <w:szCs w:val="24"/>
-        </w:rPr>
-        <w:t>(X points): As a Customer, I want to be able to edit/delete my inventory via an easy, multi-</w:t>
-      </w:r>
-    </w:p>
-    <w:p>
-      <w:pPr>
-        <w:spacing w:after="0" w:line="240" w:lineRule="auto"/>
-        <w:rPr>
-          <w:rFonts w:eastAsia="Times New Roman" w:cstheme="minorHAnsi"/>
-          <w:sz w:val="24"/>
-          <w:szCs w:val="24"/>
-        </w:rPr>
-      </w:pPr>
-      <w:r>
-        <w:rPr>
-          <w:rFonts w:eastAsia="Times New Roman" w:cstheme="minorHAnsi"/>
-          <w:sz w:val="24"/>
-          <w:szCs w:val="24"/>
-        </w:rPr>
-        <w:t>choice/click interface.</w:t>
-      </w:r>
-    </w:p>
-    <w:p>
-      <w:pPr>
-        <w:spacing w:after="0" w:line="240" w:lineRule="auto"/>
-        <w:rPr>
-          <w:rFonts w:eastAsia="Times New Roman" w:cstheme="minorHAnsi"/>
-          <w:sz w:val="24"/>
-          <w:szCs w:val="24"/>
-        </w:rPr>
-      </w:pPr>
-    </w:p>
-    <w:p>
-      <w:pPr>
-        <w:spacing w:after="0" w:line="240" w:lineRule="auto"/>
-        <w:rPr>
-          <w:rFonts w:eastAsia="Times New Roman" w:cstheme="minorHAnsi"/>
-          <w:sz w:val="24"/>
-          <w:szCs w:val="24"/>
-        </w:rPr>
-      </w:pPr>
-      <w:r>
-        <w:rPr>
-          <w:rFonts w:eastAsia="Times New Roman" w:cstheme="minorHAnsi"/>
-          <w:sz w:val="24"/>
-          <w:szCs w:val="24"/>
-        </w:rPr>
-        <w:t>(X points): As a Customer, I want to be able to see all “Nerds” in a searchable area on a map. “is there a nerd in my area? Blanket/umbrella area coverage”</w:t>
-      </w:r>
-    </w:p>
-    <w:p>
-      <w:pPr>
-        <w:spacing w:after="0" w:line="240" w:lineRule="auto"/>
-        <w:rPr>
-          <w:rFonts w:eastAsia="Times New Roman" w:cstheme="minorHAnsi"/>
-          <w:sz w:val="24"/>
-          <w:szCs w:val="24"/>
-        </w:rPr>
-      </w:pPr>
-    </w:p>
-    <w:p>
-      <w:pPr>
-        <w:spacing w:after="0" w:line="240" w:lineRule="auto"/>
-        <w:rPr>
-          <w:rFonts w:eastAsia="Times New Roman" w:cstheme="minorHAnsi"/>
-          <w:sz w:val="24"/>
-          <w:szCs w:val="24"/>
-        </w:rPr>
-      </w:pPr>
-      <w:r>
-        <w:rPr>
-          <w:rFonts w:eastAsia="Times New Roman" w:cstheme="minorHAnsi"/>
-          <w:sz w:val="24"/>
-          <w:szCs w:val="24"/>
-        </w:rPr>
-        <w:t>(X points): As a Customer, I want to be able to leave a rating and review of my “Nerd” after services have been completed.</w:t>
-      </w:r>
-    </w:p>
-    <w:p>
-      <w:pPr>
-        <w:spacing w:after="0" w:line="240" w:lineRule="auto"/>
-        <w:rPr>
-          <w:rFonts w:eastAsia="Times New Roman" w:cstheme="minorHAnsi"/>
-          <w:sz w:val="24"/>
-          <w:szCs w:val="24"/>
-        </w:rPr>
-      </w:pPr>
-    </w:p>
-    <w:p>
-      <w:pPr>
-        <w:spacing w:after="0" w:line="240" w:lineRule="auto"/>
-        <w:rPr>
-          <w:rFonts w:eastAsia="Times New Roman" w:cstheme="minorHAnsi"/>
-          <w:sz w:val="24"/>
-          <w:szCs w:val="24"/>
-        </w:rPr>
-      </w:pPr>
-      <w:r>
-        <w:rPr>
-          <w:rFonts w:eastAsia="Times New Roman" w:cstheme="minorHAnsi"/>
-          <w:sz w:val="24"/>
-          <w:szCs w:val="24"/>
-        </w:rPr>
-        <w:t>(X points): As a Customer, I want to be able to contact Neighborhood Nerd from the coverage map via clicking the area and give the customer the option to text or email the Nerd(considering using a modal)</w:t>
-      </w:r>
-    </w:p>
-    <w:p>
-      <w:pPr>
-        <w:spacing w:after="0" w:line="240" w:lineRule="auto"/>
-        <w:rPr>
-          <w:rFonts w:eastAsia="Times New Roman" w:cstheme="minorHAnsi"/>
-          <w:sz w:val="24"/>
-          <w:szCs w:val="24"/>
-        </w:rPr>
-      </w:pPr>
-    </w:p>
-    <w:p>
-      <w:pPr>
-        <w:spacing w:after="0" w:line="240" w:lineRule="auto"/>
-        <w:rPr>
-          <w:rFonts w:eastAsia="Times New Roman" w:cstheme="minorHAnsi"/>
-          <w:sz w:val="24"/>
-          <w:szCs w:val="24"/>
-        </w:rPr>
-      </w:pPr>
-      <w:r>
-        <w:rPr>
-          <w:rFonts w:eastAsia="Times New Roman" w:cstheme="minorHAnsi"/>
-          <w:sz w:val="24"/>
-          <w:szCs w:val="24"/>
-        </w:rPr>
-        <w:t xml:space="preserve"> (X points): As a Customer, when I click on the coverage map and then EMAIL I want to be able to contact Neighborhood Nerd via an email API using the SendGrid (a Twilio company) API</w:t>
-      </w:r>
-    </w:p>
-    <w:p>
-      <w:pPr>
-        <w:spacing w:after="0" w:line="240" w:lineRule="auto"/>
-        <w:rPr>
-          <w:rFonts w:eastAsia="Times New Roman" w:cstheme="minorHAnsi"/>
-          <w:sz w:val="24"/>
-          <w:szCs w:val="24"/>
-        </w:rPr>
-      </w:pPr>
-    </w:p>
-    <w:p>
-      <w:pPr>
-        <w:spacing w:after="0" w:line="240" w:lineRule="auto"/>
-        <w:rPr>
-          <w:rFonts w:eastAsia="Times New Roman" w:cstheme="minorHAnsi"/>
-          <w:sz w:val="24"/>
-          <w:szCs w:val="24"/>
-        </w:rPr>
-      </w:pPr>
-      <w:r>
-        <w:rPr>
-          <w:rFonts w:eastAsia="Times New Roman" w:cstheme="minorHAnsi"/>
-          <w:sz w:val="24"/>
-          <w:szCs w:val="24"/>
-        </w:rPr>
-        <w:t>(X points): As a Customer, when I click on the coverage map and then TEXT I want to be able to contact Neighborhood Nerd via a SMS API using the Twilio API</w:t>
-      </w:r>
-    </w:p>
-    <w:p>
-      <w:pPr>
-        <w:spacing w:after="0" w:line="240" w:lineRule="auto"/>
-        <w:rPr>
-          <w:rFonts w:eastAsia="Times New Roman" w:cstheme="minorHAnsi"/>
-          <w:sz w:val="24"/>
-          <w:szCs w:val="24"/>
-        </w:rPr>
-      </w:pPr>
-    </w:p>
-    <w:p>
-      <w:pPr>
-        <w:spacing w:after="0" w:line="240" w:lineRule="auto"/>
-        <w:rPr>
-          <w:rFonts w:eastAsia="Times New Roman" w:cstheme="minorHAnsi"/>
-          <w:sz w:val="24"/>
-          <w:szCs w:val="24"/>
-        </w:rPr>
-      </w:pPr>
-      <w:r>
-        <w:rPr>
-          <w:rFonts w:eastAsia="Times New Roman" w:cstheme="minorHAnsi"/>
-          <w:sz w:val="24"/>
-          <w:szCs w:val="24"/>
-        </w:rPr>
-        <w:t>(X points): As a Customer, I want to receive a birthday “perk” when my birthday arrives</w:t>
-      </w:r>
-    </w:p>
-    <w:p>
-      <w:pPr>
-        <w:pStyle w:val="ListParagraph"/>
-        <w:numPr>
-          <w:ilvl w:val="0"/>
-          <w:numId w:val="3"/>
-        </w:numPr>
-        <w:spacing w:after="0" w:line="240" w:lineRule="auto"/>
-        <w:rPr>
-          <w:rFonts w:eastAsia="Times New Roman" w:cstheme="minorHAnsi"/>
-          <w:sz w:val="24"/>
-          <w:szCs w:val="24"/>
-        </w:rPr>
-      </w:pPr>
-      <w:r>
-        <w:rPr>
-          <w:rFonts w:eastAsia="Times New Roman" w:cstheme="minorHAnsi"/>
-          <w:sz w:val="24"/>
-          <w:szCs w:val="24"/>
-        </w:rPr>
         <w:t>Birthday Perk = Free 1</w:t>
       </w:r>
       <w:r>
@@ -1030,83 +1911,46 @@
           <w:sz w:val="24"/>
           <w:szCs w:val="24"/>
         </w:rPr>
-        <w:t xml:space="preserve">(X points): As a Business Owner, I want to be able to view the details of any/all customer </w:t>
-      </w:r>
-    </w:p>
-    <w:p>
-      <w:pPr>
-        <w:spacing w:after="0" w:line="240" w:lineRule="auto"/>
-        <w:rPr>
-          <w:rFonts w:eastAsia="Times New Roman" w:cstheme="minorHAnsi"/>
-          <w:sz w:val="24"/>
-          <w:szCs w:val="24"/>
-        </w:rPr>
-      </w:pPr>
-      <w:r>
-        <w:rPr>
-          <w:rFonts w:eastAsia="Times New Roman" w:cstheme="minorHAnsi"/>
-          <w:sz w:val="24"/>
-          <w:szCs w:val="24"/>
-        </w:rPr>
-        <w:t>Inventories</w:t>
-      </w:r>
-    </w:p>
-    <w:p>
-      <w:pPr>
-        <w:spacing w:after="0" w:line="240" w:lineRule="auto"/>
-        <w:rPr>
-          <w:rFonts w:eastAsia="Times New Roman" w:cstheme="minorHAnsi"/>
-          <w:sz w:val="24"/>
-          <w:szCs w:val="24"/>
-        </w:rPr>
-      </w:pPr>
-    </w:p>
-    <w:p>
-      <w:pPr>
-        <w:spacing w:after="0" w:line="240" w:lineRule="auto"/>
-        <w:rPr>
-          <w:rFonts w:eastAsia="Times New Roman" w:cstheme="minorHAnsi"/>
-          <w:sz w:val="24"/>
-          <w:szCs w:val="24"/>
-        </w:rPr>
-      </w:pPr>
-      <w:r>
-        <w:rPr>
-          <w:rFonts w:eastAsia="Times New Roman" w:cstheme="minorHAnsi"/>
-          <w:sz w:val="24"/>
-          <w:szCs w:val="24"/>
-        </w:rPr>
-        <w:t>Bonus User Stories:</w:t>
-      </w:r>
-    </w:p>
-    <w:p>
-      <w:pPr>
-        <w:spacing w:after="0" w:line="240" w:lineRule="auto"/>
-        <w:rPr>
-          <w:rFonts w:eastAsia="Times New Roman" w:cstheme="minorHAnsi"/>
-          <w:sz w:val="24"/>
-          <w:szCs w:val="24"/>
-        </w:rPr>
-      </w:pPr>
-      <w:r>
-        <w:rPr>
-          <w:rFonts w:eastAsia="Times New Roman" w:cstheme="minorHAnsi"/>
-          <w:sz w:val="24"/>
-          <w:szCs w:val="24"/>
-        </w:rPr>
-        <w:t>(X points): As a Business Owner, I want to integrate this into www.neighborhoodnerd.biz</w:t>
-      </w:r>
-    </w:p>
-    <w:p>
-      <w:pPr>
-        <w:rPr>
-          <w:sz w:val="20"/>
-          <w:szCs w:val="20"/>
+        <w:lastRenderedPageBreak/>
+        <w:t>(</w:t>
+      </w:r>
+      <w:r>
+        <w:rPr>
+          <w:rFonts w:eastAsia="Times New Roman" w:cstheme="minorHAnsi"/>
+          <w:sz w:val="24"/>
+          <w:szCs w:val="24"/>
+        </w:rPr>
+        <w:t>2.5</w:t>
+      </w:r>
+      <w:r>
+        <w:rPr>
+          <w:rFonts w:eastAsia="Times New Roman" w:cstheme="minorHAnsi"/>
+          <w:sz w:val="24"/>
+          <w:szCs w:val="24"/>
+        </w:rPr>
+        <w:t xml:space="preserve"> points): As a Business Owner, I want to be able to view the details of any/all customer Inventories</w:t>
+      </w:r>
+      <w:r>
+        <w:rPr>
+          <w:rFonts w:eastAsia="Times New Roman" w:cstheme="minorHAnsi"/>
+          <w:sz w:val="24"/>
+          <w:szCs w:val="24"/>
+        </w:rPr>
+        <w:tab/>
+      </w:r>
+    </w:p>
+    <w:p>
+      <w:pPr>
+        <w:spacing w:after="0" w:line="240" w:lineRule="auto"/>
+        <w:rPr>
+          <w:rFonts w:eastAsia="Times New Roman" w:cstheme="minorHAnsi"/>
+          <w:sz w:val="24"/>
+          <w:szCs w:val="24"/>
         </w:rPr>
       </w:pPr>
     </w:p>
     <w:sectPr>
-      <w:headerReference w:type="default" r:id="rId8"/>
+      <w:headerReference w:type="default" r:id="rId9"/>
       <w:pgSz w:w="12240" w:h="15840"/>
       <w:pgMar w:top="1440" w:right="1440" w:bottom="1440" w:left="1440" w:header="720" w:footer="720" w:gutter="0"/>
       <w:cols w:space="720"/>
@@ -1913,7 +2757,7 @@
   <w:style w:type="paragraph" w:default="1" w:styleId="Normal">
     <w:name w:val="Normal"/>
     <w:qFormat/>
-    <w:rsid w:val="00FE77A0"/>
+    <w:rsid w:val="0002789D"/>
   </w:style>
   <w:style w:type="character" w:default="1" w:styleId="DefaultParagraphFont">
     <w:name w:val="Default Paragraph Font"/>

</xml_diff>

<commit_message>
successful implementation of twilio sms api. upon load of MAP view in customers, premade message sends to me like it should be it sends automatically; when it should be only on an event click on the google maps
</commit_message>
<xml_diff>
--- a/AdamCapstone-UserStories.docx
+++ b/AdamCapstone-UserStories.docx
@@ -609,7 +609,7 @@
           <w:rFonts w:eastAsia="Times New Roman" w:cstheme="minorHAnsi"/>
           <w:sz w:val="24"/>
           <w:szCs w:val="24"/>
-          <w:highlight w:val="yellow"/>
+          <w:highlight w:val="green"/>
         </w:rPr>
         <w:t>(</w:t>
       </w:r>
@@ -618,7 +618,7 @@
           <w:rFonts w:eastAsia="Times New Roman" w:cstheme="minorHAnsi"/>
           <w:sz w:val="24"/>
           <w:szCs w:val="24"/>
-          <w:highlight w:val="yellow"/>
+          <w:highlight w:val="green"/>
         </w:rPr>
         <w:t>2.5</w:t>
       </w:r>
@@ -627,7 +627,7 @@
           <w:rFonts w:eastAsia="Times New Roman" w:cstheme="minorHAnsi"/>
           <w:sz w:val="24"/>
           <w:szCs w:val="24"/>
-          <w:highlight w:val="yellow"/>
+          <w:highlight w:val="green"/>
         </w:rPr>
         <w:t xml:space="preserve"> points): As a Customer, I want to be able to create an account to store my “tech inventory”</w:t>
       </w:r>
@@ -875,828 +875,6 @@
           <w:szCs w:val="24"/>
         </w:rPr>
       </w:pPr>
-    </w:p>
-    <w:p>
-      <w:pPr>
-        <w:spacing w:after="0" w:line="240" w:lineRule="auto"/>
-        <w:rPr>
-          <w:rFonts w:eastAsia="Times New Roman" w:cstheme="minorHAnsi"/>
-          <w:sz w:val="24"/>
-          <w:szCs w:val="24"/>
-        </w:rPr>
-      </w:pPr>
-      <w:r>
-        <w:rPr>
-          <w:rFonts w:eastAsia="Times New Roman" w:cstheme="minorHAnsi"/>
-          <w:sz w:val="24"/>
-          <w:szCs w:val="24"/>
-        </w:rPr>
-        <w:t>(</w:t>
-      </w:r>
-      <w:r>
-        <w:rPr>
-          <w:rFonts w:eastAsia="Times New Roman" w:cstheme="minorHAnsi"/>
-          <w:sz w:val="24"/>
-          <w:szCs w:val="24"/>
-        </w:rPr>
-        <w:t>5</w:t>
-      </w:r>
-      <w:r>
-        <w:rPr>
-          <w:rFonts w:eastAsia="Times New Roman" w:cstheme="minorHAnsi"/>
-          <w:sz w:val="24"/>
-          <w:szCs w:val="24"/>
-        </w:rPr>
-        <w:t xml:space="preserve"> points): As a Customer, I want to be able to leave a rating and review of my “Nerd” after services have been completed.</w:t>
-      </w:r>
-    </w:p>
-    <w:p>
-      <w:pPr>
-        <w:spacing w:after="0" w:line="240" w:lineRule="auto"/>
-        <w:rPr>
-          <w:rFonts w:eastAsia="Times New Roman" w:cstheme="minorHAnsi"/>
-          <w:sz w:val="24"/>
-          <w:szCs w:val="24"/>
-        </w:rPr>
-      </w:pPr>
-    </w:p>
-    <w:p>
-      <w:pPr>
-        <w:spacing w:after="0" w:line="240" w:lineRule="auto"/>
-        <w:rPr>
-          <w:rFonts w:eastAsia="Times New Roman" w:cstheme="minorHAnsi"/>
-          <w:sz w:val="24"/>
-          <w:szCs w:val="24"/>
-        </w:rPr>
-      </w:pPr>
-      <w:r>
-        <w:rPr>
-          <w:rFonts w:eastAsia="Times New Roman" w:cstheme="minorHAnsi"/>
-          <w:sz w:val="24"/>
-          <w:szCs w:val="24"/>
-          <w:highlight w:val="green"/>
-        </w:rPr>
-        <w:t>(</w:t>
-      </w:r>
-      <w:r>
-        <w:rPr>
-          <w:rFonts w:eastAsia="Times New Roman" w:cstheme="minorHAnsi"/>
-          <w:sz w:val="24"/>
-          <w:szCs w:val="24"/>
-          <w:highlight w:val="green"/>
-        </w:rPr>
-        <w:t>10</w:t>
-      </w:r>
-      <w:r>
-        <w:rPr>
-          <w:rFonts w:eastAsia="Times New Roman" w:cstheme="minorHAnsi"/>
-          <w:sz w:val="24"/>
-          <w:szCs w:val="24"/>
-          <w:highlight w:val="green"/>
-        </w:rPr>
-        <w:t xml:space="preserve"> points): As a Customer, I want to be </w:t>
-      </w:r>
-      <w:r>
-        <w:rPr>
-          <w:rFonts w:eastAsia="Times New Roman" w:cstheme="minorHAnsi"/>
-          <w:sz w:val="24"/>
-          <w:szCs w:val="24"/>
-          <w:highlight w:val="green"/>
-        </w:rPr>
-        <w:t>able to see a</w:t>
-      </w:r>
-      <w:r>
-        <w:rPr>
-          <w:rFonts w:eastAsia="Times New Roman" w:cstheme="minorHAnsi"/>
-          <w:sz w:val="24"/>
-          <w:szCs w:val="24"/>
-          <w:highlight w:val="green"/>
-        </w:rPr>
-        <w:t xml:space="preserve"> Neighborhood Nerd</w:t>
-      </w:r>
-      <w:r>
-        <w:rPr>
-          <w:rFonts w:eastAsia="Times New Roman" w:cstheme="minorHAnsi"/>
-          <w:sz w:val="24"/>
-          <w:szCs w:val="24"/>
-          <w:highlight w:val="green"/>
-        </w:rPr>
-        <w:t>’s rough location</w:t>
-      </w:r>
-      <w:r>
-        <w:rPr>
-          <w:rFonts w:eastAsia="Times New Roman" w:cstheme="minorHAnsi"/>
-          <w:sz w:val="24"/>
-          <w:szCs w:val="24"/>
-          <w:highlight w:val="green"/>
-        </w:rPr>
-        <w:t xml:space="preserve"> from </w:t>
-      </w:r>
-      <w:r>
-        <w:rPr>
-          <w:rFonts w:eastAsia="Times New Roman" w:cstheme="minorHAnsi"/>
-          <w:sz w:val="24"/>
-          <w:szCs w:val="24"/>
-          <w:highlight w:val="green"/>
-        </w:rPr>
-        <w:t xml:space="preserve">a </w:t>
-      </w:r>
-      <w:r>
-        <w:rPr>
-          <w:rFonts w:eastAsia="Times New Roman" w:cstheme="minorHAnsi"/>
-          <w:sz w:val="24"/>
-          <w:szCs w:val="24"/>
-          <w:highlight w:val="green"/>
-        </w:rPr>
-        <w:t xml:space="preserve">map </w:t>
-      </w:r>
-      <w:r>
-        <w:rPr>
-          <w:rFonts w:eastAsia="Times New Roman" w:cstheme="minorHAnsi"/>
-          <w:sz w:val="24"/>
-          <w:szCs w:val="24"/>
-          <w:highlight w:val="green"/>
-        </w:rPr>
-        <w:t>by an “</w:t>
-      </w:r>
-      <w:r>
-        <w:rPr>
-          <w:rFonts w:eastAsia="Times New Roman" w:cstheme="minorHAnsi"/>
-          <w:sz w:val="24"/>
-          <w:szCs w:val="24"/>
-          <w:highlight w:val="green"/>
-        </w:rPr>
-        <w:t>area</w:t>
-      </w:r>
-      <w:r>
-        <w:rPr>
-          <w:rFonts w:eastAsia="Times New Roman" w:cstheme="minorHAnsi"/>
-          <w:sz w:val="24"/>
-          <w:szCs w:val="24"/>
-          <w:highlight w:val="green"/>
-        </w:rPr>
-        <w:t>” or pin.</w:t>
-      </w:r>
-    </w:p>
-    <w:p>
-      <w:pPr>
-        <w:spacing w:after="0" w:line="240" w:lineRule="auto"/>
-        <w:rPr>
-          <w:rFonts w:eastAsia="Times New Roman" w:cstheme="minorHAnsi"/>
-          <w:sz w:val="24"/>
-          <w:szCs w:val="24"/>
-        </w:rPr>
-      </w:pPr>
-    </w:p>
-    <w:p>
-      <w:pPr>
-        <w:spacing w:after="0" w:line="240" w:lineRule="auto"/>
-        <w:rPr>
-          <w:rFonts w:eastAsia="Times New Roman" w:cstheme="minorHAnsi"/>
-          <w:sz w:val="24"/>
-          <w:szCs w:val="24"/>
-        </w:rPr>
-      </w:pPr>
-      <w:r>
-        <w:rPr>
-          <w:rFonts w:eastAsia="Times New Roman" w:cstheme="minorHAnsi"/>
-          <w:sz w:val="24"/>
-          <w:szCs w:val="24"/>
-          <w:highlight w:val="yellow"/>
-        </w:rPr>
-        <w:t>(</w:t>
-      </w:r>
-      <w:r>
-        <w:rPr>
-          <w:rFonts w:eastAsia="Times New Roman" w:cstheme="minorHAnsi"/>
-          <w:sz w:val="24"/>
-          <w:szCs w:val="24"/>
-          <w:highlight w:val="yellow"/>
-        </w:rPr>
-        <w:t>10</w:t>
-      </w:r>
-      <w:r>
-        <w:rPr>
-          <w:rFonts w:eastAsia="Times New Roman" w:cstheme="minorHAnsi"/>
-          <w:sz w:val="24"/>
-          <w:szCs w:val="24"/>
-          <w:highlight w:val="yellow"/>
-        </w:rPr>
-        <w:t xml:space="preserve"> points): As a Customer, when I click on </w:t>
-      </w:r>
-      <w:r>
-        <w:rPr>
-          <w:rFonts w:eastAsia="Times New Roman" w:cstheme="minorHAnsi"/>
-          <w:sz w:val="24"/>
-          <w:szCs w:val="24"/>
-          <w:highlight w:val="yellow"/>
-        </w:rPr>
-        <w:t>a Nerd’s location on the coverage</w:t>
-      </w:r>
-      <w:r>
-        <w:rPr>
-          <w:rFonts w:eastAsia="Times New Roman" w:cstheme="minorHAnsi"/>
-          <w:sz w:val="24"/>
-          <w:szCs w:val="24"/>
-          <w:highlight w:val="yellow"/>
-        </w:rPr>
-        <w:t xml:space="preserve"> map</w:t>
-      </w:r>
-      <w:r>
-        <w:rPr>
-          <w:rFonts w:eastAsia="Times New Roman" w:cstheme="minorHAnsi"/>
-          <w:sz w:val="24"/>
-          <w:szCs w:val="24"/>
-          <w:highlight w:val="yellow"/>
-        </w:rPr>
-        <w:t xml:space="preserve">, </w:t>
-      </w:r>
-      <w:r>
-        <w:rPr>
-          <w:rFonts w:eastAsia="Times New Roman" w:cstheme="minorHAnsi"/>
-          <w:sz w:val="24"/>
-          <w:szCs w:val="24"/>
-          <w:highlight w:val="yellow"/>
-        </w:rPr>
-        <w:t>I want</w:t>
-      </w:r>
-      <w:r>
-        <w:rPr>
-          <w:rFonts w:eastAsia="Times New Roman" w:cstheme="minorHAnsi"/>
-          <w:sz w:val="24"/>
-          <w:szCs w:val="24"/>
-          <w:highlight w:val="yellow"/>
-        </w:rPr>
-        <w:t xml:space="preserve"> an automated text to be sent to that </w:t>
-      </w:r>
-      <w:r>
-        <w:rPr>
-          <w:rFonts w:eastAsia="Times New Roman" w:cstheme="minorHAnsi"/>
-          <w:sz w:val="24"/>
-          <w:szCs w:val="24"/>
-          <w:highlight w:val="yellow"/>
-        </w:rPr>
-        <w:t>Neighborhood Nerd</w:t>
-      </w:r>
-      <w:r>
-        <w:rPr>
-          <w:rFonts w:eastAsia="Times New Roman" w:cstheme="minorHAnsi"/>
-          <w:sz w:val="24"/>
-          <w:szCs w:val="24"/>
-          <w:highlight w:val="yellow"/>
-        </w:rPr>
-        <w:t xml:space="preserve"> via SMS Twilio API</w:t>
-      </w:r>
-      <w:r>
-        <w:rPr>
-          <w:rFonts w:eastAsia="Times New Roman" w:cstheme="minorHAnsi"/>
-          <w:sz w:val="24"/>
-          <w:szCs w:val="24"/>
-          <w:highlight w:val="yellow"/>
-        </w:rPr>
-        <w:t xml:space="preserve"> </w:t>
-      </w:r>
-      <w:r>
-        <w:rPr>
-          <w:rFonts w:eastAsia="Times New Roman" w:cstheme="minorHAnsi"/>
-          <w:sz w:val="24"/>
-          <w:szCs w:val="24"/>
-          <w:highlight w:val="yellow"/>
-        </w:rPr>
-        <w:t>(to simulate a “house call”).</w:t>
-      </w:r>
-    </w:p>
-    <w:p>
-      <w:pPr>
-        <w:spacing w:after="0" w:line="240" w:lineRule="auto"/>
-        <w:rPr>
-          <w:rFonts w:eastAsia="Times New Roman" w:cstheme="minorHAnsi"/>
-          <w:sz w:val="24"/>
-          <w:szCs w:val="24"/>
-        </w:rPr>
-      </w:pPr>
-    </w:p>
-    <w:p>
-      <w:pPr>
-        <w:spacing w:after="0" w:line="240" w:lineRule="auto"/>
-        <w:rPr>
-          <w:rFonts w:eastAsia="Times New Roman" w:cstheme="minorHAnsi"/>
-          <w:sz w:val="24"/>
-          <w:szCs w:val="24"/>
-        </w:rPr>
-      </w:pPr>
-      <w:r>
-        <w:rPr>
-          <w:rFonts w:eastAsia="Times New Roman" w:cstheme="minorHAnsi"/>
-          <w:sz w:val="24"/>
-          <w:szCs w:val="24"/>
-        </w:rPr>
-        <w:t>(10</w:t>
-      </w:r>
-      <w:r>
-        <w:rPr>
-          <w:rFonts w:eastAsia="Times New Roman" w:cstheme="minorHAnsi"/>
-          <w:sz w:val="24"/>
-          <w:szCs w:val="24"/>
-        </w:rPr>
-        <w:t xml:space="preserve"> points</w:t>
-      </w:r>
-      <w:r>
-        <w:rPr>
-          <w:rFonts w:eastAsia="Times New Roman" w:cstheme="minorHAnsi"/>
-          <w:sz w:val="24"/>
-          <w:szCs w:val="24"/>
-        </w:rPr>
-        <w:t>)</w:t>
-      </w:r>
-      <w:r>
-        <w:rPr>
-          <w:rFonts w:eastAsia="Times New Roman" w:cstheme="minorHAnsi"/>
-          <w:sz w:val="24"/>
-          <w:szCs w:val="24"/>
-        </w:rPr>
-        <w:t>:</w:t>
-      </w:r>
-      <w:r>
-        <w:rPr>
-          <w:rFonts w:eastAsia="Times New Roman" w:cstheme="minorHAnsi"/>
-          <w:sz w:val="24"/>
-          <w:szCs w:val="24"/>
-        </w:rPr>
-        <w:t xml:space="preserve"> </w:t>
-      </w:r>
-      <w:r>
-        <w:rPr>
-          <w:rFonts w:eastAsia="Times New Roman" w:cstheme="minorHAnsi"/>
-          <w:sz w:val="24"/>
-          <w:szCs w:val="24"/>
-        </w:rPr>
-        <w:t xml:space="preserve">As a </w:t>
-      </w:r>
-      <w:r>
-        <w:rPr>
-          <w:rFonts w:eastAsia="Times New Roman" w:cstheme="minorHAnsi"/>
-          <w:sz w:val="24"/>
-          <w:szCs w:val="24"/>
-        </w:rPr>
-        <w:t>Customer</w:t>
-      </w:r>
-      <w:r>
-        <w:rPr>
-          <w:rFonts w:eastAsia="Times New Roman" w:cstheme="minorHAnsi"/>
-          <w:sz w:val="24"/>
-          <w:szCs w:val="24"/>
-        </w:rPr>
-        <w:t>, I want to be able to pay for my completed service ticket</w:t>
-      </w:r>
-      <w:r>
-        <w:rPr>
-          <w:rFonts w:eastAsia="Times New Roman" w:cstheme="minorHAnsi"/>
-          <w:sz w:val="24"/>
-          <w:szCs w:val="24"/>
-        </w:rPr>
-        <w:t xml:space="preserve"> (Stripe</w:t>
-      </w:r>
-      <w:r>
-        <w:rPr>
-          <w:rFonts w:eastAsia="Times New Roman" w:cstheme="minorHAnsi"/>
-          <w:sz w:val="24"/>
-          <w:szCs w:val="24"/>
-        </w:rPr>
-        <w:t xml:space="preserve">/PayPal </w:t>
-      </w:r>
-      <w:r>
-        <w:rPr>
-          <w:rFonts w:eastAsia="Times New Roman" w:cstheme="minorHAnsi"/>
-          <w:sz w:val="24"/>
-          <w:szCs w:val="24"/>
-        </w:rPr>
-        <w:t>API)</w:t>
-      </w:r>
-      <w:r>
-        <w:rPr>
-          <w:rFonts w:eastAsia="Times New Roman" w:cstheme="minorHAnsi"/>
-          <w:sz w:val="24"/>
-          <w:szCs w:val="24"/>
-        </w:rPr>
-        <w:t>.</w:t>
-      </w:r>
-    </w:p>
-    <w:p>
-      <w:pPr>
-        <w:spacing w:after="0" w:line="240" w:lineRule="auto"/>
-        <w:rPr>
-          <w:rFonts w:eastAsia="Times New Roman" w:cstheme="minorHAnsi"/>
-          <w:sz w:val="24"/>
-          <w:szCs w:val="24"/>
-        </w:rPr>
-      </w:pPr>
-    </w:p>
-    <w:p>
-      <w:pPr>
-        <w:spacing w:after="0" w:line="240" w:lineRule="auto"/>
-        <w:rPr>
-          <w:rFonts w:eastAsia="Times New Roman" w:cstheme="minorHAnsi"/>
-          <w:sz w:val="24"/>
-          <w:szCs w:val="24"/>
-        </w:rPr>
-      </w:pPr>
-      <w:r>
-        <w:rPr>
-          <w:rFonts w:eastAsia="Times New Roman" w:cstheme="minorHAnsi"/>
-          <w:sz w:val="24"/>
-          <w:szCs w:val="24"/>
-        </w:rPr>
-        <w:t>(5</w:t>
-      </w:r>
-      <w:r>
-        <w:rPr>
-          <w:rFonts w:eastAsia="Times New Roman" w:cstheme="minorHAnsi"/>
-          <w:sz w:val="24"/>
-          <w:szCs w:val="24"/>
-        </w:rPr>
-        <w:t xml:space="preserve"> points</w:t>
-      </w:r>
-      <w:r>
-        <w:rPr>
-          <w:rFonts w:eastAsia="Times New Roman" w:cstheme="minorHAnsi"/>
-          <w:sz w:val="24"/>
-          <w:szCs w:val="24"/>
-        </w:rPr>
-        <w:t>)</w:t>
-      </w:r>
-      <w:r>
-        <w:rPr>
-          <w:rFonts w:eastAsia="Times New Roman" w:cstheme="minorHAnsi"/>
-          <w:sz w:val="24"/>
-          <w:szCs w:val="24"/>
-        </w:rPr>
-        <w:t>:</w:t>
-      </w:r>
-      <w:r>
-        <w:rPr>
-          <w:rFonts w:eastAsia="Times New Roman" w:cstheme="minorHAnsi"/>
-          <w:sz w:val="24"/>
-          <w:szCs w:val="24"/>
-        </w:rPr>
-        <w:t xml:space="preserve"> </w:t>
-      </w:r>
-      <w:r>
-        <w:rPr>
-          <w:rFonts w:eastAsia="Times New Roman" w:cstheme="minorHAnsi"/>
-          <w:sz w:val="24"/>
-          <w:szCs w:val="24"/>
-        </w:rPr>
-        <w:t xml:space="preserve">As an </w:t>
-      </w:r>
-      <w:r>
-        <w:rPr>
-          <w:rFonts w:eastAsia="Times New Roman" w:cstheme="minorHAnsi"/>
-          <w:sz w:val="24"/>
-          <w:szCs w:val="24"/>
-        </w:rPr>
-        <w:t>Employee</w:t>
-      </w:r>
-      <w:r>
-        <w:rPr>
-          <w:rFonts w:eastAsia="Times New Roman" w:cstheme="minorHAnsi"/>
-          <w:sz w:val="24"/>
-          <w:szCs w:val="24"/>
-        </w:rPr>
-        <w:t>/Business Owner</w:t>
-      </w:r>
-      <w:r>
-        <w:rPr>
-          <w:rFonts w:eastAsia="Times New Roman" w:cstheme="minorHAnsi"/>
-          <w:sz w:val="24"/>
-          <w:szCs w:val="24"/>
-        </w:rPr>
-        <w:t xml:space="preserve">, I want to </w:t>
-      </w:r>
-      <w:r>
-        <w:rPr>
-          <w:rFonts w:eastAsia="Times New Roman" w:cstheme="minorHAnsi"/>
-          <w:sz w:val="24"/>
-          <w:szCs w:val="24"/>
-        </w:rPr>
-        <w:t>see</w:t>
-      </w:r>
-      <w:r>
-        <w:rPr>
-          <w:rFonts w:eastAsia="Times New Roman" w:cstheme="minorHAnsi"/>
-          <w:sz w:val="24"/>
-          <w:szCs w:val="24"/>
-        </w:rPr>
-        <w:t xml:space="preserve"> all</w:t>
-      </w:r>
-      <w:r>
-        <w:rPr>
-          <w:rFonts w:eastAsia="Times New Roman" w:cstheme="minorHAnsi"/>
-          <w:sz w:val="24"/>
-          <w:szCs w:val="24"/>
-        </w:rPr>
-        <w:t xml:space="preserve"> pending </w:t>
-      </w:r>
-      <w:r>
-        <w:rPr>
-          <w:rFonts w:eastAsia="Times New Roman" w:cstheme="minorHAnsi"/>
-          <w:sz w:val="24"/>
-          <w:szCs w:val="24"/>
-        </w:rPr>
-        <w:t>tickets.</w:t>
-      </w:r>
-    </w:p>
-    <w:p>
-      <w:pPr>
-        <w:spacing w:after="0" w:line="240" w:lineRule="auto"/>
-        <w:rPr>
-          <w:rFonts w:eastAsia="Times New Roman" w:cstheme="minorHAnsi"/>
-          <w:sz w:val="24"/>
-          <w:szCs w:val="24"/>
-        </w:rPr>
-      </w:pPr>
-    </w:p>
-    <w:p>
-      <w:pPr>
-        <w:spacing w:after="0" w:line="240" w:lineRule="auto"/>
-        <w:rPr>
-          <w:rFonts w:eastAsia="Times New Roman" w:cstheme="minorHAnsi"/>
-          <w:sz w:val="24"/>
-          <w:szCs w:val="24"/>
-        </w:rPr>
-      </w:pPr>
-      <w:r>
-        <w:rPr>
-          <w:rFonts w:eastAsia="Times New Roman" w:cstheme="minorHAnsi"/>
-          <w:sz w:val="24"/>
-          <w:szCs w:val="24"/>
-        </w:rPr>
-        <w:t>(5</w:t>
-      </w:r>
-      <w:r>
-        <w:rPr>
-          <w:rFonts w:eastAsia="Times New Roman" w:cstheme="minorHAnsi"/>
-          <w:sz w:val="24"/>
-          <w:szCs w:val="24"/>
-        </w:rPr>
-        <w:t xml:space="preserve"> points</w:t>
-      </w:r>
-      <w:r>
-        <w:rPr>
-          <w:rFonts w:eastAsia="Times New Roman" w:cstheme="minorHAnsi"/>
-          <w:sz w:val="24"/>
-          <w:szCs w:val="24"/>
-        </w:rPr>
-        <w:t>)</w:t>
-      </w:r>
-      <w:r>
-        <w:rPr>
-          <w:rFonts w:eastAsia="Times New Roman" w:cstheme="minorHAnsi"/>
-          <w:sz w:val="24"/>
-          <w:szCs w:val="24"/>
-        </w:rPr>
-        <w:t>:</w:t>
-      </w:r>
-      <w:r>
-        <w:rPr>
-          <w:rFonts w:eastAsia="Times New Roman" w:cstheme="minorHAnsi"/>
-          <w:sz w:val="24"/>
-          <w:szCs w:val="24"/>
-        </w:rPr>
-        <w:t xml:space="preserve"> </w:t>
-      </w:r>
-      <w:r>
-        <w:rPr>
-          <w:rFonts w:eastAsia="Times New Roman" w:cstheme="minorHAnsi"/>
-          <w:sz w:val="24"/>
-          <w:szCs w:val="24"/>
-        </w:rPr>
-        <w:t xml:space="preserve">As an </w:t>
-      </w:r>
-      <w:r>
-        <w:rPr>
-          <w:rFonts w:eastAsia="Times New Roman" w:cstheme="minorHAnsi"/>
-          <w:sz w:val="24"/>
-          <w:szCs w:val="24"/>
-        </w:rPr>
-        <w:t>Employee</w:t>
-      </w:r>
-      <w:r>
-        <w:rPr>
-          <w:rFonts w:eastAsia="Times New Roman" w:cstheme="minorHAnsi"/>
-          <w:sz w:val="24"/>
-          <w:szCs w:val="24"/>
-        </w:rPr>
-        <w:t>/Business Owner</w:t>
-      </w:r>
-      <w:r>
-        <w:rPr>
-          <w:rFonts w:eastAsia="Times New Roman" w:cstheme="minorHAnsi"/>
-          <w:sz w:val="24"/>
-          <w:szCs w:val="24"/>
-        </w:rPr>
-        <w:t>, I want to be able to</w:t>
-      </w:r>
-      <w:r>
-        <w:rPr>
-          <w:rFonts w:eastAsia="Times New Roman" w:cstheme="minorHAnsi"/>
-          <w:sz w:val="24"/>
-          <w:szCs w:val="24"/>
-        </w:rPr>
-        <w:t xml:space="preserve"> claim </w:t>
-      </w:r>
-      <w:r>
-        <w:rPr>
-          <w:rFonts w:eastAsia="Times New Roman" w:cstheme="minorHAnsi"/>
-          <w:sz w:val="24"/>
-          <w:szCs w:val="24"/>
-        </w:rPr>
-        <w:t xml:space="preserve">“pending” </w:t>
-      </w:r>
-      <w:proofErr w:type="gramStart"/>
-      <w:r>
-        <w:rPr>
-          <w:rFonts w:eastAsia="Times New Roman" w:cstheme="minorHAnsi"/>
-          <w:sz w:val="24"/>
-          <w:szCs w:val="24"/>
-        </w:rPr>
-        <w:t>tickets, and</w:t>
-      </w:r>
-      <w:proofErr w:type="gramEnd"/>
-      <w:r>
-        <w:rPr>
-          <w:rFonts w:eastAsia="Times New Roman" w:cstheme="minorHAnsi"/>
-          <w:sz w:val="24"/>
-          <w:szCs w:val="24"/>
-        </w:rPr>
-        <w:t xml:space="preserve"> see </w:t>
-      </w:r>
-      <w:r>
-        <w:rPr>
-          <w:rFonts w:eastAsia="Times New Roman" w:cstheme="minorHAnsi"/>
-          <w:sz w:val="24"/>
-          <w:szCs w:val="24"/>
-        </w:rPr>
-        <w:t xml:space="preserve">my </w:t>
-      </w:r>
-      <w:r>
-        <w:rPr>
-          <w:rFonts w:eastAsia="Times New Roman" w:cstheme="minorHAnsi"/>
-          <w:sz w:val="24"/>
-          <w:szCs w:val="24"/>
-        </w:rPr>
-        <w:t>claimed tickets.</w:t>
-      </w:r>
-    </w:p>
-    <w:p>
-      <w:pPr>
-        <w:spacing w:after="0" w:line="240" w:lineRule="auto"/>
-        <w:rPr>
-          <w:rFonts w:eastAsia="Times New Roman" w:cstheme="minorHAnsi"/>
-          <w:sz w:val="24"/>
-          <w:szCs w:val="24"/>
-        </w:rPr>
-      </w:pPr>
-    </w:p>
-    <w:p>
-      <w:pPr>
-        <w:spacing w:after="0" w:line="240" w:lineRule="auto"/>
-        <w:rPr>
-          <w:rFonts w:eastAsia="Times New Roman" w:cstheme="minorHAnsi"/>
-          <w:sz w:val="24"/>
-          <w:szCs w:val="24"/>
-        </w:rPr>
-      </w:pPr>
-      <w:r>
-        <w:rPr>
-          <w:rFonts w:eastAsia="Times New Roman" w:cstheme="minorHAnsi"/>
-          <w:sz w:val="24"/>
-          <w:szCs w:val="24"/>
-        </w:rPr>
-        <w:t>(5</w:t>
-      </w:r>
-      <w:r>
-        <w:rPr>
-          <w:rFonts w:eastAsia="Times New Roman" w:cstheme="minorHAnsi"/>
-          <w:sz w:val="24"/>
-          <w:szCs w:val="24"/>
-        </w:rPr>
-        <w:t xml:space="preserve"> points</w:t>
-      </w:r>
-      <w:r>
-        <w:rPr>
-          <w:rFonts w:eastAsia="Times New Roman" w:cstheme="minorHAnsi"/>
-          <w:sz w:val="24"/>
-          <w:szCs w:val="24"/>
-        </w:rPr>
-        <w:t>)</w:t>
-      </w:r>
-      <w:r>
-        <w:rPr>
-          <w:rFonts w:eastAsia="Times New Roman" w:cstheme="minorHAnsi"/>
-          <w:sz w:val="24"/>
-          <w:szCs w:val="24"/>
-        </w:rPr>
-        <w:t>:</w:t>
-      </w:r>
-      <w:r>
-        <w:rPr>
-          <w:rFonts w:eastAsia="Times New Roman" w:cstheme="minorHAnsi"/>
-          <w:sz w:val="24"/>
-          <w:szCs w:val="24"/>
-        </w:rPr>
-        <w:t xml:space="preserve"> </w:t>
-      </w:r>
-      <w:r>
-        <w:rPr>
-          <w:rFonts w:eastAsia="Times New Roman" w:cstheme="minorHAnsi"/>
-          <w:sz w:val="24"/>
-          <w:szCs w:val="24"/>
-        </w:rPr>
-        <w:t xml:space="preserve">As an </w:t>
-      </w:r>
-      <w:r>
-        <w:rPr>
-          <w:rFonts w:eastAsia="Times New Roman" w:cstheme="minorHAnsi"/>
-          <w:sz w:val="24"/>
-          <w:szCs w:val="24"/>
-        </w:rPr>
-        <w:t>Employee</w:t>
-      </w:r>
-      <w:r>
-        <w:rPr>
-          <w:rFonts w:eastAsia="Times New Roman" w:cstheme="minorHAnsi"/>
-          <w:sz w:val="24"/>
-          <w:szCs w:val="24"/>
-        </w:rPr>
-        <w:t xml:space="preserve">/Business </w:t>
-      </w:r>
-      <w:proofErr w:type="gramStart"/>
-      <w:r>
-        <w:rPr>
-          <w:rFonts w:eastAsia="Times New Roman" w:cstheme="minorHAnsi"/>
-          <w:sz w:val="24"/>
-          <w:szCs w:val="24"/>
-        </w:rPr>
-        <w:t>Owner</w:t>
-      </w:r>
-      <w:r>
-        <w:rPr>
-          <w:rFonts w:eastAsia="Times New Roman" w:cstheme="minorHAnsi"/>
-          <w:sz w:val="24"/>
-          <w:szCs w:val="24"/>
-        </w:rPr>
-        <w:t xml:space="preserve">, </w:t>
-      </w:r>
-      <w:r>
-        <w:rPr>
-          <w:rFonts w:eastAsia="Times New Roman" w:cstheme="minorHAnsi"/>
-          <w:sz w:val="24"/>
-          <w:szCs w:val="24"/>
-        </w:rPr>
-        <w:t xml:space="preserve"> can</w:t>
-      </w:r>
-      <w:proofErr w:type="gramEnd"/>
-      <w:r>
-        <w:rPr>
-          <w:rFonts w:eastAsia="Times New Roman" w:cstheme="minorHAnsi"/>
-          <w:sz w:val="24"/>
-          <w:szCs w:val="24"/>
-        </w:rPr>
-        <w:t xml:space="preserve"> </w:t>
-      </w:r>
-      <w:r>
-        <w:rPr>
-          <w:rFonts w:eastAsia="Times New Roman" w:cstheme="minorHAnsi"/>
-          <w:sz w:val="24"/>
-          <w:szCs w:val="24"/>
-        </w:rPr>
-        <w:t xml:space="preserve">mark tickets as </w:t>
-      </w:r>
-      <w:r>
-        <w:rPr>
-          <w:rFonts w:eastAsia="Times New Roman" w:cstheme="minorHAnsi"/>
-          <w:sz w:val="24"/>
-          <w:szCs w:val="24"/>
-        </w:rPr>
-        <w:t>complet</w:t>
-      </w:r>
-      <w:r>
-        <w:rPr>
-          <w:rFonts w:eastAsia="Times New Roman" w:cstheme="minorHAnsi"/>
-          <w:sz w:val="24"/>
-          <w:szCs w:val="24"/>
-        </w:rPr>
-        <w:t>e</w:t>
-      </w:r>
-      <w:r>
-        <w:rPr>
-          <w:rFonts w:eastAsia="Times New Roman" w:cstheme="minorHAnsi"/>
-          <w:sz w:val="24"/>
-          <w:szCs w:val="24"/>
-        </w:rPr>
-        <w:t>.</w:t>
-      </w:r>
     </w:p>
     <w:p>
       <w:pPr>
@@ -1709,22 +887,957 @@
       </w:pPr>
       <w:bookmarkStart w:id="0" w:name="_GoBack"/>
       <w:bookmarkEnd w:id="0"/>
-    </w:p>
-    <w:p>
-      <w:pPr>
-        <w:spacing w:after="0" w:line="240" w:lineRule="auto"/>
-        <w:rPr>
-          <w:rFonts w:eastAsia="Times New Roman" w:cstheme="minorHAnsi"/>
-          <w:sz w:val="24"/>
-          <w:szCs w:val="24"/>
-        </w:rPr>
-      </w:pPr>
-      <w:r>
-        <w:rPr>
-          <w:rFonts w:eastAsia="Times New Roman" w:cstheme="minorHAnsi"/>
-          <w:sz w:val="24"/>
-          <w:szCs w:val="24"/>
-        </w:rPr>
+      <w:r>
+        <w:rPr>
+          <w:rFonts w:eastAsia="Times New Roman" w:cstheme="minorHAnsi"/>
+          <w:sz w:val="24"/>
+          <w:szCs w:val="24"/>
+          <w:highlight w:val="yellow"/>
+        </w:rPr>
+        <w:t>(</w:t>
+      </w:r>
+      <w:r>
+        <w:rPr>
+          <w:rFonts w:eastAsia="Times New Roman" w:cstheme="minorHAnsi"/>
+          <w:sz w:val="24"/>
+          <w:szCs w:val="24"/>
+          <w:highlight w:val="yellow"/>
+        </w:rPr>
+        <w:t>5</w:t>
+      </w:r>
+      <w:r>
+        <w:rPr>
+          <w:rFonts w:eastAsia="Times New Roman" w:cstheme="minorHAnsi"/>
+          <w:sz w:val="24"/>
+          <w:szCs w:val="24"/>
+          <w:highlight w:val="yellow"/>
+        </w:rPr>
+        <w:t xml:space="preserve"> points): As a Customer, I want to be able to leave a rating and review of my “Nerd” after services have been completed.</w:t>
+      </w:r>
+    </w:p>
+    <w:p>
+      <w:pPr>
+        <w:spacing w:after="0" w:line="240" w:lineRule="auto"/>
+        <w:rPr>
+          <w:rFonts w:eastAsia="Times New Roman" w:cstheme="minorHAnsi"/>
+          <w:sz w:val="24"/>
+          <w:szCs w:val="24"/>
+        </w:rPr>
+      </w:pPr>
+    </w:p>
+    <w:p>
+      <w:pPr>
+        <w:spacing w:after="0" w:line="240" w:lineRule="auto"/>
+        <w:rPr>
+          <w:rFonts w:eastAsia="Times New Roman" w:cstheme="minorHAnsi"/>
+          <w:sz w:val="24"/>
+          <w:szCs w:val="24"/>
+        </w:rPr>
+      </w:pPr>
+      <w:r>
+        <w:rPr>
+          <w:rFonts w:eastAsia="Times New Roman" w:cstheme="minorHAnsi"/>
+          <w:sz w:val="24"/>
+          <w:szCs w:val="24"/>
+          <w:highlight w:val="green"/>
+        </w:rPr>
+        <w:t>(</w:t>
+      </w:r>
+      <w:r>
+        <w:rPr>
+          <w:rFonts w:eastAsia="Times New Roman" w:cstheme="minorHAnsi"/>
+          <w:sz w:val="24"/>
+          <w:szCs w:val="24"/>
+          <w:highlight w:val="green"/>
+        </w:rPr>
+        <w:t>10</w:t>
+      </w:r>
+      <w:r>
+        <w:rPr>
+          <w:rFonts w:eastAsia="Times New Roman" w:cstheme="minorHAnsi"/>
+          <w:sz w:val="24"/>
+          <w:szCs w:val="24"/>
+          <w:highlight w:val="green"/>
+        </w:rPr>
+        <w:t xml:space="preserve"> points): As a Customer, I want to be </w:t>
+      </w:r>
+      <w:r>
+        <w:rPr>
+          <w:rFonts w:eastAsia="Times New Roman" w:cstheme="minorHAnsi"/>
+          <w:sz w:val="24"/>
+          <w:szCs w:val="24"/>
+          <w:highlight w:val="green"/>
+        </w:rPr>
+        <w:t>able to see a</w:t>
+      </w:r>
+      <w:r>
+        <w:rPr>
+          <w:rFonts w:eastAsia="Times New Roman" w:cstheme="minorHAnsi"/>
+          <w:sz w:val="24"/>
+          <w:szCs w:val="24"/>
+          <w:highlight w:val="green"/>
+        </w:rPr>
+        <w:t xml:space="preserve"> Neighborhood Nerd</w:t>
+      </w:r>
+      <w:r>
+        <w:rPr>
+          <w:rFonts w:eastAsia="Times New Roman" w:cstheme="minorHAnsi"/>
+          <w:sz w:val="24"/>
+          <w:szCs w:val="24"/>
+          <w:highlight w:val="green"/>
+        </w:rPr>
+        <w:t>’s rough location</w:t>
+      </w:r>
+      <w:r>
+        <w:rPr>
+          <w:rFonts w:eastAsia="Times New Roman" w:cstheme="minorHAnsi"/>
+          <w:sz w:val="24"/>
+          <w:szCs w:val="24"/>
+          <w:highlight w:val="green"/>
+        </w:rPr>
+        <w:t xml:space="preserve"> from </w:t>
+      </w:r>
+      <w:r>
+        <w:rPr>
+          <w:rFonts w:eastAsia="Times New Roman" w:cstheme="minorHAnsi"/>
+          <w:sz w:val="24"/>
+          <w:szCs w:val="24"/>
+          <w:highlight w:val="green"/>
+        </w:rPr>
+        <w:t xml:space="preserve">a </w:t>
+      </w:r>
+      <w:r>
+        <w:rPr>
+          <w:rFonts w:eastAsia="Times New Roman" w:cstheme="minorHAnsi"/>
+          <w:sz w:val="24"/>
+          <w:szCs w:val="24"/>
+          <w:highlight w:val="green"/>
+        </w:rPr>
+        <w:t xml:space="preserve">map </w:t>
+      </w:r>
+      <w:r>
+        <w:rPr>
+          <w:rFonts w:eastAsia="Times New Roman" w:cstheme="minorHAnsi"/>
+          <w:sz w:val="24"/>
+          <w:szCs w:val="24"/>
+          <w:highlight w:val="green"/>
+        </w:rPr>
+        <w:t>by an “</w:t>
+      </w:r>
+      <w:r>
+        <w:rPr>
+          <w:rFonts w:eastAsia="Times New Roman" w:cstheme="minorHAnsi"/>
+          <w:sz w:val="24"/>
+          <w:szCs w:val="24"/>
+          <w:highlight w:val="green"/>
+        </w:rPr>
+        <w:t>area</w:t>
+      </w:r>
+      <w:r>
+        <w:rPr>
+          <w:rFonts w:eastAsia="Times New Roman" w:cstheme="minorHAnsi"/>
+          <w:sz w:val="24"/>
+          <w:szCs w:val="24"/>
+          <w:highlight w:val="green"/>
+        </w:rPr>
+        <w:t>” or pin.</w:t>
+      </w:r>
+    </w:p>
+    <w:p>
+      <w:pPr>
+        <w:spacing w:after="0" w:line="240" w:lineRule="auto"/>
+        <w:rPr>
+          <w:rFonts w:eastAsia="Times New Roman" w:cstheme="minorHAnsi"/>
+          <w:sz w:val="24"/>
+          <w:szCs w:val="24"/>
+        </w:rPr>
+      </w:pPr>
+    </w:p>
+    <w:p>
+      <w:pPr>
+        <w:spacing w:after="0" w:line="240" w:lineRule="auto"/>
+        <w:rPr>
+          <w:rFonts w:eastAsia="Times New Roman" w:cstheme="minorHAnsi"/>
+          <w:sz w:val="24"/>
+          <w:szCs w:val="24"/>
+        </w:rPr>
+      </w:pPr>
+      <w:r>
+        <w:rPr>
+          <w:rFonts w:eastAsia="Times New Roman" w:cstheme="minorHAnsi"/>
+          <w:sz w:val="24"/>
+          <w:szCs w:val="24"/>
+          <w:highlight w:val="green"/>
+        </w:rPr>
+        <w:t>(</w:t>
+      </w:r>
+      <w:r>
+        <w:rPr>
+          <w:rFonts w:eastAsia="Times New Roman" w:cstheme="minorHAnsi"/>
+          <w:sz w:val="24"/>
+          <w:szCs w:val="24"/>
+          <w:highlight w:val="green"/>
+        </w:rPr>
+        <w:t>10</w:t>
+      </w:r>
+      <w:r>
+        <w:rPr>
+          <w:rFonts w:eastAsia="Times New Roman" w:cstheme="minorHAnsi"/>
+          <w:sz w:val="24"/>
+          <w:szCs w:val="24"/>
+          <w:highlight w:val="green"/>
+        </w:rPr>
+        <w:t xml:space="preserve"> points): As a Customer, </w:t>
+      </w:r>
+      <w:r>
+        <w:rPr>
+          <w:rFonts w:eastAsia="Times New Roman" w:cstheme="minorHAnsi"/>
+          <w:sz w:val="24"/>
+          <w:szCs w:val="24"/>
+          <w:highlight w:val="yellow"/>
+        </w:rPr>
+        <w:t xml:space="preserve">when I click on </w:t>
+      </w:r>
+      <w:r>
+        <w:rPr>
+          <w:rFonts w:eastAsia="Times New Roman" w:cstheme="minorHAnsi"/>
+          <w:sz w:val="24"/>
+          <w:szCs w:val="24"/>
+          <w:highlight w:val="green"/>
+        </w:rPr>
+        <w:t>a Nerd’s location on the coverage</w:t>
+      </w:r>
+      <w:r>
+        <w:rPr>
+          <w:rFonts w:eastAsia="Times New Roman" w:cstheme="minorHAnsi"/>
+          <w:sz w:val="24"/>
+          <w:szCs w:val="24"/>
+          <w:highlight w:val="green"/>
+        </w:rPr>
+        <w:t xml:space="preserve"> map</w:t>
+      </w:r>
+      <w:r>
+        <w:rPr>
+          <w:rFonts w:eastAsia="Times New Roman" w:cstheme="minorHAnsi"/>
+          <w:sz w:val="24"/>
+          <w:szCs w:val="24"/>
+          <w:highlight w:val="green"/>
+        </w:rPr>
+        <w:t xml:space="preserve">, </w:t>
+      </w:r>
+      <w:r>
+        <w:rPr>
+          <w:rFonts w:eastAsia="Times New Roman" w:cstheme="minorHAnsi"/>
+          <w:sz w:val="24"/>
+          <w:szCs w:val="24"/>
+          <w:highlight w:val="green"/>
+        </w:rPr>
+        <w:t>I want</w:t>
+      </w:r>
+      <w:r>
+        <w:rPr>
+          <w:rFonts w:eastAsia="Times New Roman" w:cstheme="minorHAnsi"/>
+          <w:sz w:val="24"/>
+          <w:szCs w:val="24"/>
+          <w:highlight w:val="green"/>
+        </w:rPr>
+        <w:t xml:space="preserve"> an automated text to be sent to that </w:t>
+      </w:r>
+      <w:r>
+        <w:rPr>
+          <w:rFonts w:eastAsia="Times New Roman" w:cstheme="minorHAnsi"/>
+          <w:sz w:val="24"/>
+          <w:szCs w:val="24"/>
+          <w:highlight w:val="green"/>
+        </w:rPr>
+        <w:t>Neighborhood Nerd</w:t>
+      </w:r>
+      <w:r>
+        <w:rPr>
+          <w:rFonts w:eastAsia="Times New Roman" w:cstheme="minorHAnsi"/>
+          <w:sz w:val="24"/>
+          <w:szCs w:val="24"/>
+          <w:highlight w:val="green"/>
+        </w:rPr>
+        <w:t xml:space="preserve"> via SMS Twilio API</w:t>
+      </w:r>
+      <w:r>
+        <w:rPr>
+          <w:rFonts w:eastAsia="Times New Roman" w:cstheme="minorHAnsi"/>
+          <w:sz w:val="24"/>
+          <w:szCs w:val="24"/>
+          <w:highlight w:val="green"/>
+        </w:rPr>
+        <w:t xml:space="preserve"> </w:t>
+      </w:r>
+      <w:r>
+        <w:rPr>
+          <w:rFonts w:eastAsia="Times New Roman" w:cstheme="minorHAnsi"/>
+          <w:sz w:val="24"/>
+          <w:szCs w:val="24"/>
+          <w:highlight w:val="green"/>
+        </w:rPr>
+        <w:t>(to simulate a “house call”).</w:t>
+      </w:r>
+    </w:p>
+    <w:p>
+      <w:pPr>
+        <w:spacing w:after="0" w:line="240" w:lineRule="auto"/>
+        <w:rPr>
+          <w:rFonts w:eastAsia="Times New Roman" w:cstheme="minorHAnsi"/>
+          <w:sz w:val="24"/>
+          <w:szCs w:val="24"/>
+        </w:rPr>
+      </w:pPr>
+    </w:p>
+    <w:p>
+      <w:pPr>
+        <w:spacing w:after="0" w:line="240" w:lineRule="auto"/>
+        <w:rPr>
+          <w:rFonts w:eastAsia="Times New Roman" w:cstheme="minorHAnsi"/>
+          <w:sz w:val="24"/>
+          <w:szCs w:val="24"/>
+        </w:rPr>
+      </w:pPr>
+      <w:r>
+        <w:rPr>
+          <w:rFonts w:eastAsia="Times New Roman" w:cstheme="minorHAnsi"/>
+          <w:sz w:val="24"/>
+          <w:szCs w:val="24"/>
+        </w:rPr>
+        <w:t>(10</w:t>
+      </w:r>
+      <w:r>
+        <w:rPr>
+          <w:rFonts w:eastAsia="Times New Roman" w:cstheme="minorHAnsi"/>
+          <w:sz w:val="24"/>
+          <w:szCs w:val="24"/>
+        </w:rPr>
+        <w:t xml:space="preserve"> points</w:t>
+      </w:r>
+      <w:r>
+        <w:rPr>
+          <w:rFonts w:eastAsia="Times New Roman" w:cstheme="minorHAnsi"/>
+          <w:sz w:val="24"/>
+          <w:szCs w:val="24"/>
+        </w:rPr>
+        <w:t>)</w:t>
+      </w:r>
+      <w:r>
+        <w:rPr>
+          <w:rFonts w:eastAsia="Times New Roman" w:cstheme="minorHAnsi"/>
+          <w:sz w:val="24"/>
+          <w:szCs w:val="24"/>
+        </w:rPr>
+        <w:t>:</w:t>
+      </w:r>
+      <w:r>
+        <w:rPr>
+          <w:rFonts w:eastAsia="Times New Roman" w:cstheme="minorHAnsi"/>
+          <w:sz w:val="24"/>
+          <w:szCs w:val="24"/>
+        </w:rPr>
+        <w:t xml:space="preserve"> </w:t>
+      </w:r>
+      <w:r>
+        <w:rPr>
+          <w:rFonts w:eastAsia="Times New Roman" w:cstheme="minorHAnsi"/>
+          <w:sz w:val="24"/>
+          <w:szCs w:val="24"/>
+        </w:rPr>
+        <w:t xml:space="preserve">As a </w:t>
+      </w:r>
+      <w:r>
+        <w:rPr>
+          <w:rFonts w:eastAsia="Times New Roman" w:cstheme="minorHAnsi"/>
+          <w:sz w:val="24"/>
+          <w:szCs w:val="24"/>
+        </w:rPr>
+        <w:t>Customer</w:t>
+      </w:r>
+      <w:r>
+        <w:rPr>
+          <w:rFonts w:eastAsia="Times New Roman" w:cstheme="minorHAnsi"/>
+          <w:sz w:val="24"/>
+          <w:szCs w:val="24"/>
+        </w:rPr>
+        <w:t>, I want to be able to pay for my completed service ticket</w:t>
+      </w:r>
+      <w:r>
+        <w:rPr>
+          <w:rFonts w:eastAsia="Times New Roman" w:cstheme="minorHAnsi"/>
+          <w:sz w:val="24"/>
+          <w:szCs w:val="24"/>
+        </w:rPr>
+        <w:t xml:space="preserve"> (Stripe</w:t>
+      </w:r>
+      <w:r>
+        <w:rPr>
+          <w:rFonts w:eastAsia="Times New Roman" w:cstheme="minorHAnsi"/>
+          <w:sz w:val="24"/>
+          <w:szCs w:val="24"/>
+        </w:rPr>
+        <w:t xml:space="preserve">/PayPal </w:t>
+      </w:r>
+      <w:r>
+        <w:rPr>
+          <w:rFonts w:eastAsia="Times New Roman" w:cstheme="minorHAnsi"/>
+          <w:sz w:val="24"/>
+          <w:szCs w:val="24"/>
+        </w:rPr>
+        <w:t>API)</w:t>
+      </w:r>
+      <w:r>
+        <w:rPr>
+          <w:rFonts w:eastAsia="Times New Roman" w:cstheme="minorHAnsi"/>
+          <w:sz w:val="24"/>
+          <w:szCs w:val="24"/>
+        </w:rPr>
+        <w:t>.</w:t>
+      </w:r>
+    </w:p>
+    <w:p>
+      <w:pPr>
+        <w:spacing w:after="0" w:line="240" w:lineRule="auto"/>
+        <w:rPr>
+          <w:rFonts w:eastAsia="Times New Roman" w:cstheme="minorHAnsi"/>
+          <w:sz w:val="24"/>
+          <w:szCs w:val="24"/>
+        </w:rPr>
+      </w:pPr>
+    </w:p>
+    <w:p>
+      <w:pPr>
+        <w:spacing w:after="0" w:line="240" w:lineRule="auto"/>
+        <w:rPr>
+          <w:rFonts w:eastAsia="Times New Roman" w:cstheme="minorHAnsi"/>
+          <w:sz w:val="24"/>
+          <w:szCs w:val="24"/>
+        </w:rPr>
+      </w:pPr>
+      <w:r>
+        <w:rPr>
+          <w:rFonts w:eastAsia="Times New Roman" w:cstheme="minorHAnsi"/>
+          <w:sz w:val="24"/>
+          <w:szCs w:val="24"/>
+        </w:rPr>
+        <w:t>(5</w:t>
+      </w:r>
+      <w:r>
+        <w:rPr>
+          <w:rFonts w:eastAsia="Times New Roman" w:cstheme="minorHAnsi"/>
+          <w:sz w:val="24"/>
+          <w:szCs w:val="24"/>
+        </w:rPr>
+        <w:t xml:space="preserve"> points</w:t>
+      </w:r>
+      <w:r>
+        <w:rPr>
+          <w:rFonts w:eastAsia="Times New Roman" w:cstheme="minorHAnsi"/>
+          <w:sz w:val="24"/>
+          <w:szCs w:val="24"/>
+        </w:rPr>
+        <w:t>)</w:t>
+      </w:r>
+      <w:r>
+        <w:rPr>
+          <w:rFonts w:eastAsia="Times New Roman" w:cstheme="minorHAnsi"/>
+          <w:sz w:val="24"/>
+          <w:szCs w:val="24"/>
+        </w:rPr>
+        <w:t>:</w:t>
+      </w:r>
+      <w:r>
+        <w:rPr>
+          <w:rFonts w:eastAsia="Times New Roman" w:cstheme="minorHAnsi"/>
+          <w:sz w:val="24"/>
+          <w:szCs w:val="24"/>
+        </w:rPr>
+        <w:t xml:space="preserve"> </w:t>
+      </w:r>
+      <w:r>
+        <w:rPr>
+          <w:rFonts w:eastAsia="Times New Roman" w:cstheme="minorHAnsi"/>
+          <w:sz w:val="24"/>
+          <w:szCs w:val="24"/>
+        </w:rPr>
+        <w:t xml:space="preserve">As an </w:t>
+      </w:r>
+      <w:r>
+        <w:rPr>
+          <w:rFonts w:eastAsia="Times New Roman" w:cstheme="minorHAnsi"/>
+          <w:sz w:val="24"/>
+          <w:szCs w:val="24"/>
+        </w:rPr>
+        <w:t>Employee</w:t>
+      </w:r>
+      <w:r>
+        <w:rPr>
+          <w:rFonts w:eastAsia="Times New Roman" w:cstheme="minorHAnsi"/>
+          <w:sz w:val="24"/>
+          <w:szCs w:val="24"/>
+        </w:rPr>
+        <w:t>/Business Owner</w:t>
+      </w:r>
+      <w:r>
+        <w:rPr>
+          <w:rFonts w:eastAsia="Times New Roman" w:cstheme="minorHAnsi"/>
+          <w:sz w:val="24"/>
+          <w:szCs w:val="24"/>
+        </w:rPr>
+        <w:t xml:space="preserve">, I want to </w:t>
+      </w:r>
+      <w:r>
+        <w:rPr>
+          <w:rFonts w:eastAsia="Times New Roman" w:cstheme="minorHAnsi"/>
+          <w:sz w:val="24"/>
+          <w:szCs w:val="24"/>
+        </w:rPr>
+        <w:t>see</w:t>
+      </w:r>
+      <w:r>
+        <w:rPr>
+          <w:rFonts w:eastAsia="Times New Roman" w:cstheme="minorHAnsi"/>
+          <w:sz w:val="24"/>
+          <w:szCs w:val="24"/>
+        </w:rPr>
+        <w:t xml:space="preserve"> all</w:t>
+      </w:r>
+      <w:r>
+        <w:rPr>
+          <w:rFonts w:eastAsia="Times New Roman" w:cstheme="minorHAnsi"/>
+          <w:sz w:val="24"/>
+          <w:szCs w:val="24"/>
+        </w:rPr>
+        <w:t xml:space="preserve"> pending </w:t>
+      </w:r>
+      <w:r>
+        <w:rPr>
+          <w:rFonts w:eastAsia="Times New Roman" w:cstheme="minorHAnsi"/>
+          <w:sz w:val="24"/>
+          <w:szCs w:val="24"/>
+        </w:rPr>
+        <w:t>tickets.</w:t>
+      </w:r>
+    </w:p>
+    <w:p>
+      <w:pPr>
+        <w:spacing w:after="0" w:line="240" w:lineRule="auto"/>
+        <w:rPr>
+          <w:rFonts w:eastAsia="Times New Roman" w:cstheme="minorHAnsi"/>
+          <w:sz w:val="24"/>
+          <w:szCs w:val="24"/>
+        </w:rPr>
+      </w:pPr>
+    </w:p>
+    <w:p>
+      <w:pPr>
+        <w:spacing w:after="0" w:line="240" w:lineRule="auto"/>
+        <w:rPr>
+          <w:rFonts w:eastAsia="Times New Roman" w:cstheme="minorHAnsi"/>
+          <w:sz w:val="24"/>
+          <w:szCs w:val="24"/>
+        </w:rPr>
+      </w:pPr>
+      <w:r>
+        <w:rPr>
+          <w:rFonts w:eastAsia="Times New Roman" w:cstheme="minorHAnsi"/>
+          <w:sz w:val="24"/>
+          <w:szCs w:val="24"/>
+        </w:rPr>
+        <w:t>(5</w:t>
+      </w:r>
+      <w:r>
+        <w:rPr>
+          <w:rFonts w:eastAsia="Times New Roman" w:cstheme="minorHAnsi"/>
+          <w:sz w:val="24"/>
+          <w:szCs w:val="24"/>
+        </w:rPr>
+        <w:t xml:space="preserve"> points</w:t>
+      </w:r>
+      <w:r>
+        <w:rPr>
+          <w:rFonts w:eastAsia="Times New Roman" w:cstheme="minorHAnsi"/>
+          <w:sz w:val="24"/>
+          <w:szCs w:val="24"/>
+        </w:rPr>
+        <w:t>)</w:t>
+      </w:r>
+      <w:r>
+        <w:rPr>
+          <w:rFonts w:eastAsia="Times New Roman" w:cstheme="minorHAnsi"/>
+          <w:sz w:val="24"/>
+          <w:szCs w:val="24"/>
+        </w:rPr>
+        <w:t>:</w:t>
+      </w:r>
+      <w:r>
+        <w:rPr>
+          <w:rFonts w:eastAsia="Times New Roman" w:cstheme="minorHAnsi"/>
+          <w:sz w:val="24"/>
+          <w:szCs w:val="24"/>
+        </w:rPr>
+        <w:t xml:space="preserve"> </w:t>
+      </w:r>
+      <w:r>
+        <w:rPr>
+          <w:rFonts w:eastAsia="Times New Roman" w:cstheme="minorHAnsi"/>
+          <w:sz w:val="24"/>
+          <w:szCs w:val="24"/>
+        </w:rPr>
+        <w:t xml:space="preserve">As an </w:t>
+      </w:r>
+      <w:r>
+        <w:rPr>
+          <w:rFonts w:eastAsia="Times New Roman" w:cstheme="minorHAnsi"/>
+          <w:sz w:val="24"/>
+          <w:szCs w:val="24"/>
+        </w:rPr>
+        <w:t>Employee</w:t>
+      </w:r>
+      <w:r>
+        <w:rPr>
+          <w:rFonts w:eastAsia="Times New Roman" w:cstheme="minorHAnsi"/>
+          <w:sz w:val="24"/>
+          <w:szCs w:val="24"/>
+        </w:rPr>
+        <w:t>/Business Owner</w:t>
+      </w:r>
+      <w:r>
+        <w:rPr>
+          <w:rFonts w:eastAsia="Times New Roman" w:cstheme="minorHAnsi"/>
+          <w:sz w:val="24"/>
+          <w:szCs w:val="24"/>
+        </w:rPr>
+        <w:t>, I want to be able to</w:t>
+      </w:r>
+      <w:r>
+        <w:rPr>
+          <w:rFonts w:eastAsia="Times New Roman" w:cstheme="minorHAnsi"/>
+          <w:sz w:val="24"/>
+          <w:szCs w:val="24"/>
+        </w:rPr>
+        <w:t xml:space="preserve"> claim </w:t>
+      </w:r>
+      <w:r>
+        <w:rPr>
+          <w:rFonts w:eastAsia="Times New Roman" w:cstheme="minorHAnsi"/>
+          <w:sz w:val="24"/>
+          <w:szCs w:val="24"/>
+        </w:rPr>
+        <w:t xml:space="preserve">“pending” </w:t>
+      </w:r>
+      <w:proofErr w:type="gramStart"/>
+      <w:r>
+        <w:rPr>
+          <w:rFonts w:eastAsia="Times New Roman" w:cstheme="minorHAnsi"/>
+          <w:sz w:val="24"/>
+          <w:szCs w:val="24"/>
+        </w:rPr>
+        <w:t>tickets, and</w:t>
+      </w:r>
+      <w:proofErr w:type="gramEnd"/>
+      <w:r>
+        <w:rPr>
+          <w:rFonts w:eastAsia="Times New Roman" w:cstheme="minorHAnsi"/>
+          <w:sz w:val="24"/>
+          <w:szCs w:val="24"/>
+        </w:rPr>
+        <w:t xml:space="preserve"> see </w:t>
+      </w:r>
+      <w:r>
+        <w:rPr>
+          <w:rFonts w:eastAsia="Times New Roman" w:cstheme="minorHAnsi"/>
+          <w:sz w:val="24"/>
+          <w:szCs w:val="24"/>
+        </w:rPr>
+        <w:t xml:space="preserve">my </w:t>
+      </w:r>
+      <w:r>
+        <w:rPr>
+          <w:rFonts w:eastAsia="Times New Roman" w:cstheme="minorHAnsi"/>
+          <w:sz w:val="24"/>
+          <w:szCs w:val="24"/>
+        </w:rPr>
+        <w:t>claimed tickets.</w:t>
+      </w:r>
+    </w:p>
+    <w:p>
+      <w:pPr>
+        <w:spacing w:after="0" w:line="240" w:lineRule="auto"/>
+        <w:rPr>
+          <w:rFonts w:eastAsia="Times New Roman" w:cstheme="minorHAnsi"/>
+          <w:sz w:val="24"/>
+          <w:szCs w:val="24"/>
+        </w:rPr>
+      </w:pPr>
+    </w:p>
+    <w:p>
+      <w:pPr>
+        <w:spacing w:after="0" w:line="240" w:lineRule="auto"/>
+        <w:rPr>
+          <w:rFonts w:eastAsia="Times New Roman" w:cstheme="minorHAnsi"/>
+          <w:sz w:val="24"/>
+          <w:szCs w:val="24"/>
+        </w:rPr>
+      </w:pPr>
+      <w:r>
+        <w:rPr>
+          <w:rFonts w:eastAsia="Times New Roman" w:cstheme="minorHAnsi"/>
+          <w:sz w:val="24"/>
+          <w:szCs w:val="24"/>
+        </w:rPr>
+        <w:t>(5</w:t>
+      </w:r>
+      <w:r>
+        <w:rPr>
+          <w:rFonts w:eastAsia="Times New Roman" w:cstheme="minorHAnsi"/>
+          <w:sz w:val="24"/>
+          <w:szCs w:val="24"/>
+        </w:rPr>
+        <w:t xml:space="preserve"> points</w:t>
+      </w:r>
+      <w:r>
+        <w:rPr>
+          <w:rFonts w:eastAsia="Times New Roman" w:cstheme="minorHAnsi"/>
+          <w:sz w:val="24"/>
+          <w:szCs w:val="24"/>
+        </w:rPr>
+        <w:t>)</w:t>
+      </w:r>
+      <w:r>
+        <w:rPr>
+          <w:rFonts w:eastAsia="Times New Roman" w:cstheme="minorHAnsi"/>
+          <w:sz w:val="24"/>
+          <w:szCs w:val="24"/>
+        </w:rPr>
+        <w:t>:</w:t>
+      </w:r>
+      <w:r>
+        <w:rPr>
+          <w:rFonts w:eastAsia="Times New Roman" w:cstheme="minorHAnsi"/>
+          <w:sz w:val="24"/>
+          <w:szCs w:val="24"/>
+        </w:rPr>
+        <w:t xml:space="preserve"> </w:t>
+      </w:r>
+      <w:r>
+        <w:rPr>
+          <w:rFonts w:eastAsia="Times New Roman" w:cstheme="minorHAnsi"/>
+          <w:sz w:val="24"/>
+          <w:szCs w:val="24"/>
+        </w:rPr>
+        <w:t xml:space="preserve">As an </w:t>
+      </w:r>
+      <w:r>
+        <w:rPr>
+          <w:rFonts w:eastAsia="Times New Roman" w:cstheme="minorHAnsi"/>
+          <w:sz w:val="24"/>
+          <w:szCs w:val="24"/>
+        </w:rPr>
+        <w:t>Employee</w:t>
+      </w:r>
+      <w:r>
+        <w:rPr>
+          <w:rFonts w:eastAsia="Times New Roman" w:cstheme="minorHAnsi"/>
+          <w:sz w:val="24"/>
+          <w:szCs w:val="24"/>
+        </w:rPr>
+        <w:t xml:space="preserve">/Business </w:t>
+      </w:r>
+      <w:proofErr w:type="gramStart"/>
+      <w:r>
+        <w:rPr>
+          <w:rFonts w:eastAsia="Times New Roman" w:cstheme="minorHAnsi"/>
+          <w:sz w:val="24"/>
+          <w:szCs w:val="24"/>
+        </w:rPr>
+        <w:t>Owner</w:t>
+      </w:r>
+      <w:r>
+        <w:rPr>
+          <w:rFonts w:eastAsia="Times New Roman" w:cstheme="minorHAnsi"/>
+          <w:sz w:val="24"/>
+          <w:szCs w:val="24"/>
+        </w:rPr>
+        <w:t xml:space="preserve">, </w:t>
+      </w:r>
+      <w:r>
+        <w:rPr>
+          <w:rFonts w:eastAsia="Times New Roman" w:cstheme="minorHAnsi"/>
+          <w:sz w:val="24"/>
+          <w:szCs w:val="24"/>
+        </w:rPr>
+        <w:t xml:space="preserve"> can</w:t>
+      </w:r>
+      <w:proofErr w:type="gramEnd"/>
+      <w:r>
+        <w:rPr>
+          <w:rFonts w:eastAsia="Times New Roman" w:cstheme="minorHAnsi"/>
+          <w:sz w:val="24"/>
+          <w:szCs w:val="24"/>
+        </w:rPr>
+        <w:t xml:space="preserve"> </w:t>
+      </w:r>
+      <w:r>
+        <w:rPr>
+          <w:rFonts w:eastAsia="Times New Roman" w:cstheme="minorHAnsi"/>
+          <w:sz w:val="24"/>
+          <w:szCs w:val="24"/>
+        </w:rPr>
+        <w:t xml:space="preserve">mark tickets as </w:t>
+      </w:r>
+      <w:r>
+        <w:rPr>
+          <w:rFonts w:eastAsia="Times New Roman" w:cstheme="minorHAnsi"/>
+          <w:sz w:val="24"/>
+          <w:szCs w:val="24"/>
+        </w:rPr>
+        <w:t>complet</w:t>
+      </w:r>
+      <w:r>
+        <w:rPr>
+          <w:rFonts w:eastAsia="Times New Roman" w:cstheme="minorHAnsi"/>
+          <w:sz w:val="24"/>
+          <w:szCs w:val="24"/>
+        </w:rPr>
+        <w:t>e</w:t>
+      </w:r>
+      <w:r>
+        <w:rPr>
+          <w:rFonts w:eastAsia="Times New Roman" w:cstheme="minorHAnsi"/>
+          <w:sz w:val="24"/>
+          <w:szCs w:val="24"/>
+        </w:rPr>
+        <w:t>.</w:t>
+      </w:r>
+    </w:p>
+    <w:p>
+      <w:pPr>
+        <w:spacing w:after="0" w:line="240" w:lineRule="auto"/>
+        <w:rPr>
+          <w:rFonts w:eastAsia="Times New Roman" w:cstheme="minorHAnsi"/>
+          <w:sz w:val="24"/>
+          <w:szCs w:val="24"/>
+        </w:rPr>
+      </w:pPr>
+    </w:p>
+    <w:p>
+      <w:pPr>
+        <w:spacing w:after="0" w:line="240" w:lineRule="auto"/>
+        <w:rPr>
+          <w:rFonts w:eastAsia="Times New Roman" w:cstheme="minorHAnsi"/>
+          <w:sz w:val="24"/>
+          <w:szCs w:val="24"/>
+        </w:rPr>
+      </w:pPr>
+    </w:p>
+    <w:p>
+      <w:pPr>
+        <w:spacing w:after="0" w:line="240" w:lineRule="auto"/>
+        <w:rPr>
+          <w:rFonts w:eastAsia="Times New Roman" w:cstheme="minorHAnsi"/>
+          <w:sz w:val="24"/>
+          <w:szCs w:val="24"/>
+        </w:rPr>
+      </w:pPr>
+    </w:p>
+    <w:p>
+      <w:pPr>
+        <w:spacing w:after="0" w:line="240" w:lineRule="auto"/>
+        <w:rPr>
+          <w:rFonts w:eastAsia="Times New Roman" w:cstheme="minorHAnsi"/>
+          <w:sz w:val="24"/>
+          <w:szCs w:val="24"/>
+        </w:rPr>
+      </w:pPr>
+    </w:p>
+    <w:p>
+      <w:pPr>
+        <w:spacing w:after="0" w:line="240" w:lineRule="auto"/>
+        <w:rPr>
+          <w:rFonts w:eastAsia="Times New Roman" w:cstheme="minorHAnsi"/>
+          <w:sz w:val="24"/>
+          <w:szCs w:val="24"/>
+        </w:rPr>
+      </w:pPr>
+    </w:p>
+    <w:p>
+      <w:pPr>
+        <w:spacing w:after="0" w:line="240" w:lineRule="auto"/>
+        <w:rPr>
+          <w:rFonts w:eastAsia="Times New Roman" w:cstheme="minorHAnsi"/>
+          <w:sz w:val="24"/>
+          <w:szCs w:val="24"/>
+        </w:rPr>
+      </w:pPr>
+    </w:p>
+    <w:p>
+      <w:pPr>
+        <w:spacing w:after="0" w:line="240" w:lineRule="auto"/>
+        <w:rPr>
+          <w:rFonts w:eastAsia="Times New Roman" w:cstheme="minorHAnsi"/>
+          <w:sz w:val="24"/>
+          <w:szCs w:val="24"/>
+        </w:rPr>
+      </w:pPr>
+    </w:p>
+    <w:p>
+      <w:pPr>
+        <w:spacing w:after="0" w:line="240" w:lineRule="auto"/>
+        <w:rPr>
+          <w:rFonts w:eastAsia="Times New Roman" w:cstheme="minorHAnsi"/>
+          <w:sz w:val="24"/>
+          <w:szCs w:val="24"/>
+        </w:rPr>
+      </w:pPr>
+    </w:p>
+    <w:p>
+      <w:pPr>
+        <w:spacing w:after="0" w:line="240" w:lineRule="auto"/>
+        <w:rPr>
+          <w:rFonts w:eastAsia="Times New Roman" w:cstheme="minorHAnsi"/>
+          <w:sz w:val="24"/>
+          <w:szCs w:val="24"/>
+        </w:rPr>
+      </w:pPr>
+    </w:p>
+    <w:p>
+      <w:pPr>
+        <w:spacing w:after="0" w:line="240" w:lineRule="auto"/>
+        <w:rPr>
+          <w:rFonts w:eastAsia="Times New Roman" w:cstheme="minorHAnsi"/>
+          <w:sz w:val="24"/>
+          <w:szCs w:val="24"/>
+        </w:rPr>
+      </w:pPr>
+    </w:p>
+    <w:p>
+      <w:pPr>
+        <w:spacing w:after="0" w:line="240" w:lineRule="auto"/>
+        <w:rPr>
+          <w:rFonts w:eastAsia="Times New Roman" w:cstheme="minorHAnsi"/>
+          <w:sz w:val="24"/>
+          <w:szCs w:val="24"/>
+        </w:rPr>
+      </w:pPr>
+    </w:p>
+    <w:p>
+      <w:pPr>
+        <w:spacing w:after="0" w:line="240" w:lineRule="auto"/>
+        <w:rPr>
+          <w:rFonts w:eastAsia="Times New Roman" w:cstheme="minorHAnsi"/>
+          <w:sz w:val="24"/>
+          <w:szCs w:val="24"/>
+        </w:rPr>
+      </w:pPr>
+      <w:r>
+        <w:rPr>
+          <w:rFonts w:eastAsia="Times New Roman" w:cstheme="minorHAnsi"/>
+          <w:sz w:val="24"/>
+          <w:szCs w:val="24"/>
+        </w:rPr>
+        <w:lastRenderedPageBreak/>
         <w:t>Bonus User Stories:</w:t>
       </w:r>
     </w:p>
@@ -1911,7 +2024,6 @@
           <w:sz w:val="24"/>
           <w:szCs w:val="24"/>
         </w:rPr>
-        <w:lastRenderedPageBreak/>
         <w:t>(</w:t>
       </w:r>
       <w:r>

</xml_diff>

<commit_message>
integrated paypal api with confirmation of payment collection. you can also pay strictly with a card and just use paypal as an intermediary
</commit_message>
<xml_diff>
--- a/AdamCapstone-UserStories.docx
+++ b/AdamCapstone-UserStories.docx
@@ -649,13 +649,15 @@
           <w:rFonts w:eastAsia="Times New Roman" w:cstheme="minorHAnsi"/>
           <w:sz w:val="24"/>
           <w:szCs w:val="24"/>
-        </w:rPr>
-      </w:pPr>
-      <w:r>
-        <w:rPr>
-          <w:rFonts w:eastAsia="Times New Roman" w:cstheme="minorHAnsi"/>
-          <w:sz w:val="24"/>
-          <w:szCs w:val="24"/>
+          <w:highlight w:val="yellow"/>
+        </w:rPr>
+      </w:pPr>
+      <w:r>
+        <w:rPr>
+          <w:rFonts w:eastAsia="Times New Roman" w:cstheme="minorHAnsi"/>
+          <w:sz w:val="24"/>
+          <w:szCs w:val="24"/>
+          <w:highlight w:val="yellow"/>
         </w:rPr>
         <w:t>(</w:t>
       </w:r>
@@ -664,6 +666,7 @@
           <w:rFonts w:eastAsia="Times New Roman" w:cstheme="minorHAnsi"/>
           <w:sz w:val="24"/>
           <w:szCs w:val="24"/>
+          <w:highlight w:val="yellow"/>
         </w:rPr>
         <w:t>10</w:t>
       </w:r>
@@ -672,6 +675,7 @@
           <w:rFonts w:eastAsia="Times New Roman" w:cstheme="minorHAnsi"/>
           <w:sz w:val="24"/>
           <w:szCs w:val="24"/>
+          <w:highlight w:val="yellow"/>
         </w:rPr>
         <w:t xml:space="preserve"> points): As a Customer, I want to be able to create a personal “Tech Inventory” that acts as </w:t>
       </w:r>
@@ -690,6 +694,7 @@
           <w:rFonts w:eastAsia="Times New Roman" w:cstheme="minorHAnsi"/>
           <w:sz w:val="24"/>
           <w:szCs w:val="24"/>
+          <w:highlight w:val="yellow"/>
         </w:rPr>
         <w:t>a list of owned technology</w:t>
       </w:r>
@@ -698,6 +703,7 @@
           <w:rFonts w:eastAsia="Times New Roman" w:cstheme="minorHAnsi"/>
           <w:sz w:val="24"/>
           <w:szCs w:val="24"/>
+          <w:highlight w:val="yellow"/>
         </w:rPr>
         <w:t>.</w:t>
       </w:r>
@@ -726,6 +732,7 @@
           <w:rFonts w:eastAsia="Times New Roman" w:cstheme="minorHAnsi"/>
           <w:sz w:val="24"/>
           <w:szCs w:val="24"/>
+          <w:highlight w:val="yellow"/>
         </w:rPr>
         <w:t>(</w:t>
       </w:r>
@@ -734,6 +741,7 @@
           <w:rFonts w:eastAsia="Times New Roman" w:cstheme="minorHAnsi"/>
           <w:sz w:val="24"/>
           <w:szCs w:val="24"/>
+          <w:highlight w:val="yellow"/>
         </w:rPr>
         <w:t>10</w:t>
       </w:r>
@@ -742,6 +750,7 @@
           <w:rFonts w:eastAsia="Times New Roman" w:cstheme="minorHAnsi"/>
           <w:sz w:val="24"/>
           <w:szCs w:val="24"/>
+          <w:highlight w:val="yellow"/>
         </w:rPr>
         <w:t xml:space="preserve"> points): As a Customer, I want to be able to create a </w:t>
       </w:r>
@@ -750,6 +759,7 @@
           <w:rFonts w:eastAsia="Times New Roman" w:cstheme="minorHAnsi"/>
           <w:sz w:val="24"/>
           <w:szCs w:val="24"/>
+          <w:highlight w:val="yellow"/>
         </w:rPr>
         <w:t>“service ticket”</w:t>
       </w:r>
@@ -758,6 +768,7 @@
           <w:rFonts w:eastAsia="Times New Roman" w:cstheme="minorHAnsi"/>
           <w:sz w:val="24"/>
           <w:szCs w:val="24"/>
+          <w:highlight w:val="yellow"/>
         </w:rPr>
         <w:t xml:space="preserve"> </w:t>
       </w:r>
@@ -766,6 +777,7 @@
           <w:rFonts w:eastAsia="Times New Roman" w:cstheme="minorHAnsi"/>
           <w:sz w:val="24"/>
           <w:szCs w:val="24"/>
+          <w:highlight w:val="yellow"/>
         </w:rPr>
         <w:t xml:space="preserve">when I </w:t>
       </w:r>
@@ -775,6 +787,7 @@
           <w:rFonts w:eastAsia="Times New Roman" w:cstheme="minorHAnsi"/>
           <w:sz w:val="24"/>
           <w:szCs w:val="24"/>
+          <w:highlight w:val="yellow"/>
         </w:rPr>
         <w:t xml:space="preserve">am </w:t>
       </w:r>
@@ -783,6 +796,7 @@
           <w:rFonts w:eastAsia="Times New Roman" w:cstheme="minorHAnsi"/>
           <w:sz w:val="24"/>
           <w:szCs w:val="24"/>
+          <w:highlight w:val="yellow"/>
         </w:rPr>
         <w:t>in need of</w:t>
       </w:r>
@@ -792,6 +806,7 @@
           <w:rFonts w:eastAsia="Times New Roman" w:cstheme="minorHAnsi"/>
           <w:sz w:val="24"/>
           <w:szCs w:val="24"/>
+          <w:highlight w:val="yellow"/>
         </w:rPr>
         <w:t xml:space="preserve"> repair/assistance </w:t>
       </w:r>
@@ -800,6 +815,7 @@
           <w:rFonts w:eastAsia="Times New Roman" w:cstheme="minorHAnsi"/>
           <w:sz w:val="24"/>
           <w:szCs w:val="24"/>
+          <w:highlight w:val="yellow"/>
         </w:rPr>
         <w:t>with one of my devices.</w:t>
       </w:r>
@@ -821,13 +837,15 @@
           <w:rFonts w:eastAsia="Times New Roman" w:cstheme="minorHAnsi"/>
           <w:sz w:val="24"/>
           <w:szCs w:val="24"/>
-        </w:rPr>
-      </w:pPr>
-      <w:r>
-        <w:rPr>
-          <w:rFonts w:eastAsia="Times New Roman" w:cstheme="minorHAnsi"/>
-          <w:sz w:val="24"/>
-          <w:szCs w:val="24"/>
+          <w:highlight w:val="yellow"/>
+        </w:rPr>
+      </w:pPr>
+      <w:r>
+        <w:rPr>
+          <w:rFonts w:eastAsia="Times New Roman" w:cstheme="minorHAnsi"/>
+          <w:sz w:val="24"/>
+          <w:szCs w:val="24"/>
+          <w:highlight w:val="yellow"/>
         </w:rPr>
         <w:t>(</w:t>
       </w:r>
@@ -836,6 +854,7 @@
           <w:rFonts w:eastAsia="Times New Roman" w:cstheme="minorHAnsi"/>
           <w:sz w:val="24"/>
           <w:szCs w:val="24"/>
+          <w:highlight w:val="yellow"/>
         </w:rPr>
         <w:t>5</w:t>
       </w:r>
@@ -844,6 +863,7 @@
           <w:rFonts w:eastAsia="Times New Roman" w:cstheme="minorHAnsi"/>
           <w:sz w:val="24"/>
           <w:szCs w:val="24"/>
+          <w:highlight w:val="yellow"/>
         </w:rPr>
         <w:t xml:space="preserve"> points): As a Customer, I want to be able to edit/delete my inventory via an easy, multi-</w:t>
       </w:r>
@@ -862,6 +882,7 @@
           <w:rFonts w:eastAsia="Times New Roman" w:cstheme="minorHAnsi"/>
           <w:sz w:val="24"/>
           <w:szCs w:val="24"/>
+          <w:highlight w:val="yellow"/>
         </w:rPr>
         <w:t>choice/click interface.</w:t>
       </w:r>
@@ -875,6 +896,474 @@
           <w:szCs w:val="24"/>
         </w:rPr>
       </w:pPr>
+    </w:p>
+    <w:p>
+      <w:pPr>
+        <w:spacing w:after="0" w:line="240" w:lineRule="auto"/>
+        <w:rPr>
+          <w:rFonts w:eastAsia="Times New Roman" w:cstheme="minorHAnsi"/>
+          <w:sz w:val="24"/>
+          <w:szCs w:val="24"/>
+        </w:rPr>
+      </w:pPr>
+      <w:r>
+        <w:rPr>
+          <w:rFonts w:eastAsia="Times New Roman" w:cstheme="minorHAnsi"/>
+          <w:sz w:val="24"/>
+          <w:szCs w:val="24"/>
+          <w:highlight w:val="yellow"/>
+        </w:rPr>
+        <w:t>(</w:t>
+      </w:r>
+      <w:r>
+        <w:rPr>
+          <w:rFonts w:eastAsia="Times New Roman" w:cstheme="minorHAnsi"/>
+          <w:sz w:val="24"/>
+          <w:szCs w:val="24"/>
+          <w:highlight w:val="yellow"/>
+        </w:rPr>
+        <w:t>5</w:t>
+      </w:r>
+      <w:r>
+        <w:rPr>
+          <w:rFonts w:eastAsia="Times New Roman" w:cstheme="minorHAnsi"/>
+          <w:sz w:val="24"/>
+          <w:szCs w:val="24"/>
+          <w:highlight w:val="yellow"/>
+        </w:rPr>
+        <w:t xml:space="preserve"> points): </w:t>
+      </w:r>
+      <w:r>
+        <w:rPr>
+          <w:rFonts w:eastAsia="Times New Roman" w:cstheme="minorHAnsi"/>
+          <w:sz w:val="24"/>
+          <w:szCs w:val="24"/>
+          <w:highlight w:val="green"/>
+        </w:rPr>
+        <w:t>As a Customer, I want to be able to leave a rating and review of my “Nerd” after services have been completed.</w:t>
+      </w:r>
+      <w:r>
+        <w:rPr>
+          <w:rFonts w:eastAsia="Times New Roman" w:cstheme="minorHAnsi"/>
+          <w:sz w:val="24"/>
+          <w:szCs w:val="24"/>
+          <w:highlight w:val="green"/>
+        </w:rPr>
+        <w:t xml:space="preserve"> </w:t>
+      </w:r>
+      <w:proofErr w:type="gramStart"/>
+      <w:r>
+        <w:rPr>
+          <w:rFonts w:eastAsia="Times New Roman" w:cstheme="minorHAnsi"/>
+          <w:sz w:val="24"/>
+          <w:szCs w:val="24"/>
+          <w:highlight w:val="yellow"/>
+        </w:rPr>
+        <w:t>(</w:t>
+      </w:r>
+      <w:proofErr w:type="gramEnd"/>
+      <w:r>
+        <w:rPr>
+          <w:rFonts w:eastAsia="Times New Roman" w:cstheme="minorHAnsi"/>
+          <w:sz w:val="24"/>
+          <w:szCs w:val="24"/>
+          <w:highlight w:val="yellow"/>
+        </w:rPr>
+        <w:t>just need to figure out why partial view isn’t loading)</w:t>
+      </w:r>
+    </w:p>
+    <w:p>
+      <w:pPr>
+        <w:spacing w:after="0" w:line="240" w:lineRule="auto"/>
+        <w:rPr>
+          <w:rFonts w:eastAsia="Times New Roman" w:cstheme="minorHAnsi"/>
+          <w:sz w:val="24"/>
+          <w:szCs w:val="24"/>
+        </w:rPr>
+      </w:pPr>
+    </w:p>
+    <w:p>
+      <w:pPr>
+        <w:spacing w:after="0" w:line="240" w:lineRule="auto"/>
+        <w:rPr>
+          <w:rFonts w:eastAsia="Times New Roman" w:cstheme="minorHAnsi"/>
+          <w:sz w:val="24"/>
+          <w:szCs w:val="24"/>
+        </w:rPr>
+      </w:pPr>
+      <w:r>
+        <w:rPr>
+          <w:rFonts w:eastAsia="Times New Roman" w:cstheme="minorHAnsi"/>
+          <w:sz w:val="24"/>
+          <w:szCs w:val="24"/>
+          <w:highlight w:val="green"/>
+        </w:rPr>
+        <w:t>(</w:t>
+      </w:r>
+      <w:r>
+        <w:rPr>
+          <w:rFonts w:eastAsia="Times New Roman" w:cstheme="minorHAnsi"/>
+          <w:sz w:val="24"/>
+          <w:szCs w:val="24"/>
+          <w:highlight w:val="green"/>
+        </w:rPr>
+        <w:t>10</w:t>
+      </w:r>
+      <w:r>
+        <w:rPr>
+          <w:rFonts w:eastAsia="Times New Roman" w:cstheme="minorHAnsi"/>
+          <w:sz w:val="24"/>
+          <w:szCs w:val="24"/>
+          <w:highlight w:val="green"/>
+        </w:rPr>
+        <w:t xml:space="preserve"> points): As a Customer, I want to be </w:t>
+      </w:r>
+      <w:r>
+        <w:rPr>
+          <w:rFonts w:eastAsia="Times New Roman" w:cstheme="minorHAnsi"/>
+          <w:sz w:val="24"/>
+          <w:szCs w:val="24"/>
+          <w:highlight w:val="green"/>
+        </w:rPr>
+        <w:t>able to see a</w:t>
+      </w:r>
+      <w:r>
+        <w:rPr>
+          <w:rFonts w:eastAsia="Times New Roman" w:cstheme="minorHAnsi"/>
+          <w:sz w:val="24"/>
+          <w:szCs w:val="24"/>
+          <w:highlight w:val="green"/>
+        </w:rPr>
+        <w:t xml:space="preserve"> Neighborhood Nerd</w:t>
+      </w:r>
+      <w:r>
+        <w:rPr>
+          <w:rFonts w:eastAsia="Times New Roman" w:cstheme="minorHAnsi"/>
+          <w:sz w:val="24"/>
+          <w:szCs w:val="24"/>
+          <w:highlight w:val="green"/>
+        </w:rPr>
+        <w:t>’s rough location</w:t>
+      </w:r>
+      <w:r>
+        <w:rPr>
+          <w:rFonts w:eastAsia="Times New Roman" w:cstheme="minorHAnsi"/>
+          <w:sz w:val="24"/>
+          <w:szCs w:val="24"/>
+          <w:highlight w:val="green"/>
+        </w:rPr>
+        <w:t xml:space="preserve"> from </w:t>
+      </w:r>
+      <w:r>
+        <w:rPr>
+          <w:rFonts w:eastAsia="Times New Roman" w:cstheme="minorHAnsi"/>
+          <w:sz w:val="24"/>
+          <w:szCs w:val="24"/>
+          <w:highlight w:val="green"/>
+        </w:rPr>
+        <w:t xml:space="preserve">a </w:t>
+      </w:r>
+      <w:r>
+        <w:rPr>
+          <w:rFonts w:eastAsia="Times New Roman" w:cstheme="minorHAnsi"/>
+          <w:sz w:val="24"/>
+          <w:szCs w:val="24"/>
+          <w:highlight w:val="green"/>
+        </w:rPr>
+        <w:t xml:space="preserve">map </w:t>
+      </w:r>
+      <w:r>
+        <w:rPr>
+          <w:rFonts w:eastAsia="Times New Roman" w:cstheme="minorHAnsi"/>
+          <w:sz w:val="24"/>
+          <w:szCs w:val="24"/>
+          <w:highlight w:val="green"/>
+        </w:rPr>
+        <w:t>by an “</w:t>
+      </w:r>
+      <w:r>
+        <w:rPr>
+          <w:rFonts w:eastAsia="Times New Roman" w:cstheme="minorHAnsi"/>
+          <w:sz w:val="24"/>
+          <w:szCs w:val="24"/>
+          <w:highlight w:val="green"/>
+        </w:rPr>
+        <w:t>area</w:t>
+      </w:r>
+      <w:r>
+        <w:rPr>
+          <w:rFonts w:eastAsia="Times New Roman" w:cstheme="minorHAnsi"/>
+          <w:sz w:val="24"/>
+          <w:szCs w:val="24"/>
+          <w:highlight w:val="green"/>
+        </w:rPr>
+        <w:t>” or pin.</w:t>
+      </w:r>
+    </w:p>
+    <w:p>
+      <w:pPr>
+        <w:spacing w:after="0" w:line="240" w:lineRule="auto"/>
+        <w:rPr>
+          <w:rFonts w:eastAsia="Times New Roman" w:cstheme="minorHAnsi"/>
+          <w:sz w:val="24"/>
+          <w:szCs w:val="24"/>
+        </w:rPr>
+      </w:pPr>
+    </w:p>
+    <w:p>
+      <w:pPr>
+        <w:spacing w:after="0" w:line="240" w:lineRule="auto"/>
+        <w:rPr>
+          <w:rFonts w:eastAsia="Times New Roman" w:cstheme="minorHAnsi"/>
+          <w:sz w:val="24"/>
+          <w:szCs w:val="24"/>
+        </w:rPr>
+      </w:pPr>
+      <w:r>
+        <w:rPr>
+          <w:rFonts w:eastAsia="Times New Roman" w:cstheme="minorHAnsi"/>
+          <w:sz w:val="24"/>
+          <w:szCs w:val="24"/>
+          <w:highlight w:val="green"/>
+        </w:rPr>
+        <w:t>(</w:t>
+      </w:r>
+      <w:r>
+        <w:rPr>
+          <w:rFonts w:eastAsia="Times New Roman" w:cstheme="minorHAnsi"/>
+          <w:sz w:val="24"/>
+          <w:szCs w:val="24"/>
+          <w:highlight w:val="green"/>
+        </w:rPr>
+        <w:t>10</w:t>
+      </w:r>
+      <w:r>
+        <w:rPr>
+          <w:rFonts w:eastAsia="Times New Roman" w:cstheme="minorHAnsi"/>
+          <w:sz w:val="24"/>
+          <w:szCs w:val="24"/>
+          <w:highlight w:val="green"/>
+        </w:rPr>
+        <w:t xml:space="preserve"> points): As a Customer, </w:t>
+      </w:r>
+      <w:r>
+        <w:rPr>
+          <w:rFonts w:eastAsia="Times New Roman" w:cstheme="minorHAnsi"/>
+          <w:sz w:val="24"/>
+          <w:szCs w:val="24"/>
+          <w:highlight w:val="yellow"/>
+        </w:rPr>
+        <w:t xml:space="preserve">when I click on </w:t>
+      </w:r>
+      <w:r>
+        <w:rPr>
+          <w:rFonts w:eastAsia="Times New Roman" w:cstheme="minorHAnsi"/>
+          <w:sz w:val="24"/>
+          <w:szCs w:val="24"/>
+          <w:highlight w:val="green"/>
+        </w:rPr>
+        <w:t>a Nerd’s location on the coverage</w:t>
+      </w:r>
+      <w:r>
+        <w:rPr>
+          <w:rFonts w:eastAsia="Times New Roman" w:cstheme="minorHAnsi"/>
+          <w:sz w:val="24"/>
+          <w:szCs w:val="24"/>
+          <w:highlight w:val="green"/>
+        </w:rPr>
+        <w:t xml:space="preserve"> map</w:t>
+      </w:r>
+      <w:r>
+        <w:rPr>
+          <w:rFonts w:eastAsia="Times New Roman" w:cstheme="minorHAnsi"/>
+          <w:sz w:val="24"/>
+          <w:szCs w:val="24"/>
+          <w:highlight w:val="green"/>
+        </w:rPr>
+        <w:t xml:space="preserve">, </w:t>
+      </w:r>
+      <w:r>
+        <w:rPr>
+          <w:rFonts w:eastAsia="Times New Roman" w:cstheme="minorHAnsi"/>
+          <w:sz w:val="24"/>
+          <w:szCs w:val="24"/>
+          <w:highlight w:val="green"/>
+        </w:rPr>
+        <w:t>I want</w:t>
+      </w:r>
+      <w:r>
+        <w:rPr>
+          <w:rFonts w:eastAsia="Times New Roman" w:cstheme="minorHAnsi"/>
+          <w:sz w:val="24"/>
+          <w:szCs w:val="24"/>
+          <w:highlight w:val="green"/>
+        </w:rPr>
+        <w:t xml:space="preserve"> an automated text to be sent to that </w:t>
+      </w:r>
+      <w:r>
+        <w:rPr>
+          <w:rFonts w:eastAsia="Times New Roman" w:cstheme="minorHAnsi"/>
+          <w:sz w:val="24"/>
+          <w:szCs w:val="24"/>
+          <w:highlight w:val="green"/>
+        </w:rPr>
+        <w:t>Neighborhood Nerd</w:t>
+      </w:r>
+      <w:r>
+        <w:rPr>
+          <w:rFonts w:eastAsia="Times New Roman" w:cstheme="minorHAnsi"/>
+          <w:sz w:val="24"/>
+          <w:szCs w:val="24"/>
+          <w:highlight w:val="green"/>
+        </w:rPr>
+        <w:t xml:space="preserve"> via SMS Twilio API</w:t>
+      </w:r>
+      <w:r>
+        <w:rPr>
+          <w:rFonts w:eastAsia="Times New Roman" w:cstheme="minorHAnsi"/>
+          <w:sz w:val="24"/>
+          <w:szCs w:val="24"/>
+          <w:highlight w:val="green"/>
+        </w:rPr>
+        <w:t xml:space="preserve"> </w:t>
+      </w:r>
+      <w:r>
+        <w:rPr>
+          <w:rFonts w:eastAsia="Times New Roman" w:cstheme="minorHAnsi"/>
+          <w:sz w:val="24"/>
+          <w:szCs w:val="24"/>
+          <w:highlight w:val="green"/>
+        </w:rPr>
+        <w:t>(to simulate a “house call”).</w:t>
+      </w:r>
+    </w:p>
+    <w:p>
+      <w:pPr>
+        <w:spacing w:after="0" w:line="240" w:lineRule="auto"/>
+        <w:rPr>
+          <w:rFonts w:eastAsia="Times New Roman" w:cstheme="minorHAnsi"/>
+          <w:sz w:val="24"/>
+          <w:szCs w:val="24"/>
+        </w:rPr>
+      </w:pPr>
+    </w:p>
+    <w:p>
+      <w:pPr>
+        <w:spacing w:after="0" w:line="240" w:lineRule="auto"/>
+        <w:rPr>
+          <w:rFonts w:eastAsia="Times New Roman" w:cstheme="minorHAnsi"/>
+          <w:sz w:val="24"/>
+          <w:szCs w:val="24"/>
+        </w:rPr>
+      </w:pPr>
+      <w:r>
+        <w:rPr>
+          <w:rFonts w:eastAsia="Times New Roman" w:cstheme="minorHAnsi"/>
+          <w:sz w:val="24"/>
+          <w:szCs w:val="24"/>
+          <w:highlight w:val="green"/>
+        </w:rPr>
+        <w:t>(10</w:t>
+      </w:r>
+      <w:r>
+        <w:rPr>
+          <w:rFonts w:eastAsia="Times New Roman" w:cstheme="minorHAnsi"/>
+          <w:sz w:val="24"/>
+          <w:szCs w:val="24"/>
+          <w:highlight w:val="green"/>
+        </w:rPr>
+        <w:t xml:space="preserve"> points</w:t>
+      </w:r>
+      <w:r>
+        <w:rPr>
+          <w:rFonts w:eastAsia="Times New Roman" w:cstheme="minorHAnsi"/>
+          <w:sz w:val="24"/>
+          <w:szCs w:val="24"/>
+          <w:highlight w:val="green"/>
+        </w:rPr>
+        <w:t>)</w:t>
+      </w:r>
+      <w:r>
+        <w:rPr>
+          <w:rFonts w:eastAsia="Times New Roman" w:cstheme="minorHAnsi"/>
+          <w:sz w:val="24"/>
+          <w:szCs w:val="24"/>
+          <w:highlight w:val="green"/>
+        </w:rPr>
+        <w:t>:</w:t>
+      </w:r>
+      <w:r>
+        <w:rPr>
+          <w:rFonts w:eastAsia="Times New Roman" w:cstheme="minorHAnsi"/>
+          <w:sz w:val="24"/>
+          <w:szCs w:val="24"/>
+          <w:highlight w:val="green"/>
+        </w:rPr>
+        <w:t xml:space="preserve"> </w:t>
+      </w:r>
+      <w:r>
+        <w:rPr>
+          <w:rFonts w:eastAsia="Times New Roman" w:cstheme="minorHAnsi"/>
+          <w:sz w:val="24"/>
+          <w:szCs w:val="24"/>
+          <w:highlight w:val="green"/>
+        </w:rPr>
+        <w:t xml:space="preserve">As a </w:t>
+      </w:r>
+      <w:r>
+        <w:rPr>
+          <w:rFonts w:eastAsia="Times New Roman" w:cstheme="minorHAnsi"/>
+          <w:sz w:val="24"/>
+          <w:szCs w:val="24"/>
+          <w:highlight w:val="green"/>
+        </w:rPr>
+        <w:t>Customer</w:t>
+      </w:r>
+      <w:r>
+        <w:rPr>
+          <w:rFonts w:eastAsia="Times New Roman" w:cstheme="minorHAnsi"/>
+          <w:sz w:val="24"/>
+          <w:szCs w:val="24"/>
+          <w:highlight w:val="green"/>
+        </w:rPr>
+        <w:t>, I want to be able to pay for my completed service ticket</w:t>
+      </w:r>
+      <w:r>
+        <w:rPr>
+          <w:rFonts w:eastAsia="Times New Roman" w:cstheme="minorHAnsi"/>
+          <w:sz w:val="24"/>
+          <w:szCs w:val="24"/>
+          <w:highlight w:val="green"/>
+        </w:rPr>
+        <w:t xml:space="preserve"> (Stripe</w:t>
+      </w:r>
+      <w:r>
+        <w:rPr>
+          <w:rFonts w:eastAsia="Times New Roman" w:cstheme="minorHAnsi"/>
+          <w:sz w:val="24"/>
+          <w:szCs w:val="24"/>
+          <w:highlight w:val="green"/>
+        </w:rPr>
+        <w:t xml:space="preserve">/PayPal </w:t>
+      </w:r>
+      <w:r>
+        <w:rPr>
+          <w:rFonts w:eastAsia="Times New Roman" w:cstheme="minorHAnsi"/>
+          <w:sz w:val="24"/>
+          <w:szCs w:val="24"/>
+          <w:highlight w:val="green"/>
+        </w:rPr>
+        <w:t>API)</w:t>
+      </w:r>
+      <w:r>
+        <w:rPr>
+          <w:rFonts w:eastAsia="Times New Roman" w:cstheme="minorHAnsi"/>
+          <w:sz w:val="24"/>
+          <w:szCs w:val="24"/>
+          <w:highlight w:val="green"/>
+        </w:rPr>
+        <w:t>.</w:t>
+      </w:r>
     </w:p>
     <w:p>
       <w:pPr>
@@ -887,424 +1376,6 @@
       </w:pPr>
       <w:bookmarkStart w:id="0" w:name="_GoBack"/>
       <w:bookmarkEnd w:id="0"/>
-      <w:r>
-        <w:rPr>
-          <w:rFonts w:eastAsia="Times New Roman" w:cstheme="minorHAnsi"/>
-          <w:sz w:val="24"/>
-          <w:szCs w:val="24"/>
-          <w:highlight w:val="yellow"/>
-        </w:rPr>
-        <w:t>(</w:t>
-      </w:r>
-      <w:r>
-        <w:rPr>
-          <w:rFonts w:eastAsia="Times New Roman" w:cstheme="minorHAnsi"/>
-          <w:sz w:val="24"/>
-          <w:szCs w:val="24"/>
-          <w:highlight w:val="yellow"/>
-        </w:rPr>
-        <w:t>5</w:t>
-      </w:r>
-      <w:r>
-        <w:rPr>
-          <w:rFonts w:eastAsia="Times New Roman" w:cstheme="minorHAnsi"/>
-          <w:sz w:val="24"/>
-          <w:szCs w:val="24"/>
-          <w:highlight w:val="yellow"/>
-        </w:rPr>
-        <w:t xml:space="preserve"> points): As a Customer, I want to be able to leave a rating and review of my “Nerd” after services have been completed.</w:t>
-      </w:r>
-    </w:p>
-    <w:p>
-      <w:pPr>
-        <w:spacing w:after="0" w:line="240" w:lineRule="auto"/>
-        <w:rPr>
-          <w:rFonts w:eastAsia="Times New Roman" w:cstheme="minorHAnsi"/>
-          <w:sz w:val="24"/>
-          <w:szCs w:val="24"/>
-        </w:rPr>
-      </w:pPr>
-    </w:p>
-    <w:p>
-      <w:pPr>
-        <w:spacing w:after="0" w:line="240" w:lineRule="auto"/>
-        <w:rPr>
-          <w:rFonts w:eastAsia="Times New Roman" w:cstheme="minorHAnsi"/>
-          <w:sz w:val="24"/>
-          <w:szCs w:val="24"/>
-        </w:rPr>
-      </w:pPr>
-      <w:r>
-        <w:rPr>
-          <w:rFonts w:eastAsia="Times New Roman" w:cstheme="minorHAnsi"/>
-          <w:sz w:val="24"/>
-          <w:szCs w:val="24"/>
-          <w:highlight w:val="green"/>
-        </w:rPr>
-        <w:t>(</w:t>
-      </w:r>
-      <w:r>
-        <w:rPr>
-          <w:rFonts w:eastAsia="Times New Roman" w:cstheme="minorHAnsi"/>
-          <w:sz w:val="24"/>
-          <w:szCs w:val="24"/>
-          <w:highlight w:val="green"/>
-        </w:rPr>
-        <w:t>10</w:t>
-      </w:r>
-      <w:r>
-        <w:rPr>
-          <w:rFonts w:eastAsia="Times New Roman" w:cstheme="minorHAnsi"/>
-          <w:sz w:val="24"/>
-          <w:szCs w:val="24"/>
-          <w:highlight w:val="green"/>
-        </w:rPr>
-        <w:t xml:space="preserve"> points): As a Customer, I want to be </w:t>
-      </w:r>
-      <w:r>
-        <w:rPr>
-          <w:rFonts w:eastAsia="Times New Roman" w:cstheme="minorHAnsi"/>
-          <w:sz w:val="24"/>
-          <w:szCs w:val="24"/>
-          <w:highlight w:val="green"/>
-        </w:rPr>
-        <w:t>able to see a</w:t>
-      </w:r>
-      <w:r>
-        <w:rPr>
-          <w:rFonts w:eastAsia="Times New Roman" w:cstheme="minorHAnsi"/>
-          <w:sz w:val="24"/>
-          <w:szCs w:val="24"/>
-          <w:highlight w:val="green"/>
-        </w:rPr>
-        <w:t xml:space="preserve"> Neighborhood Nerd</w:t>
-      </w:r>
-      <w:r>
-        <w:rPr>
-          <w:rFonts w:eastAsia="Times New Roman" w:cstheme="minorHAnsi"/>
-          <w:sz w:val="24"/>
-          <w:szCs w:val="24"/>
-          <w:highlight w:val="green"/>
-        </w:rPr>
-        <w:t>’s rough location</w:t>
-      </w:r>
-      <w:r>
-        <w:rPr>
-          <w:rFonts w:eastAsia="Times New Roman" w:cstheme="minorHAnsi"/>
-          <w:sz w:val="24"/>
-          <w:szCs w:val="24"/>
-          <w:highlight w:val="green"/>
-        </w:rPr>
-        <w:t xml:space="preserve"> from </w:t>
-      </w:r>
-      <w:r>
-        <w:rPr>
-          <w:rFonts w:eastAsia="Times New Roman" w:cstheme="minorHAnsi"/>
-          <w:sz w:val="24"/>
-          <w:szCs w:val="24"/>
-          <w:highlight w:val="green"/>
-        </w:rPr>
-        <w:t xml:space="preserve">a </w:t>
-      </w:r>
-      <w:r>
-        <w:rPr>
-          <w:rFonts w:eastAsia="Times New Roman" w:cstheme="minorHAnsi"/>
-          <w:sz w:val="24"/>
-          <w:szCs w:val="24"/>
-          <w:highlight w:val="green"/>
-        </w:rPr>
-        <w:t xml:space="preserve">map </w:t>
-      </w:r>
-      <w:r>
-        <w:rPr>
-          <w:rFonts w:eastAsia="Times New Roman" w:cstheme="minorHAnsi"/>
-          <w:sz w:val="24"/>
-          <w:szCs w:val="24"/>
-          <w:highlight w:val="green"/>
-        </w:rPr>
-        <w:t>by an “</w:t>
-      </w:r>
-      <w:r>
-        <w:rPr>
-          <w:rFonts w:eastAsia="Times New Roman" w:cstheme="minorHAnsi"/>
-          <w:sz w:val="24"/>
-          <w:szCs w:val="24"/>
-          <w:highlight w:val="green"/>
-        </w:rPr>
-        <w:t>area</w:t>
-      </w:r>
-      <w:r>
-        <w:rPr>
-          <w:rFonts w:eastAsia="Times New Roman" w:cstheme="minorHAnsi"/>
-          <w:sz w:val="24"/>
-          <w:szCs w:val="24"/>
-          <w:highlight w:val="green"/>
-        </w:rPr>
-        <w:t>” or pin.</w:t>
-      </w:r>
-    </w:p>
-    <w:p>
-      <w:pPr>
-        <w:spacing w:after="0" w:line="240" w:lineRule="auto"/>
-        <w:rPr>
-          <w:rFonts w:eastAsia="Times New Roman" w:cstheme="minorHAnsi"/>
-          <w:sz w:val="24"/>
-          <w:szCs w:val="24"/>
-        </w:rPr>
-      </w:pPr>
-    </w:p>
-    <w:p>
-      <w:pPr>
-        <w:spacing w:after="0" w:line="240" w:lineRule="auto"/>
-        <w:rPr>
-          <w:rFonts w:eastAsia="Times New Roman" w:cstheme="minorHAnsi"/>
-          <w:sz w:val="24"/>
-          <w:szCs w:val="24"/>
-        </w:rPr>
-      </w:pPr>
-      <w:r>
-        <w:rPr>
-          <w:rFonts w:eastAsia="Times New Roman" w:cstheme="minorHAnsi"/>
-          <w:sz w:val="24"/>
-          <w:szCs w:val="24"/>
-          <w:highlight w:val="green"/>
-        </w:rPr>
-        <w:t>(</w:t>
-      </w:r>
-      <w:r>
-        <w:rPr>
-          <w:rFonts w:eastAsia="Times New Roman" w:cstheme="minorHAnsi"/>
-          <w:sz w:val="24"/>
-          <w:szCs w:val="24"/>
-          <w:highlight w:val="green"/>
-        </w:rPr>
-        <w:t>10</w:t>
-      </w:r>
-      <w:r>
-        <w:rPr>
-          <w:rFonts w:eastAsia="Times New Roman" w:cstheme="minorHAnsi"/>
-          <w:sz w:val="24"/>
-          <w:szCs w:val="24"/>
-          <w:highlight w:val="green"/>
-        </w:rPr>
-        <w:t xml:space="preserve"> points): As a Customer, </w:t>
-      </w:r>
-      <w:r>
-        <w:rPr>
-          <w:rFonts w:eastAsia="Times New Roman" w:cstheme="minorHAnsi"/>
-          <w:sz w:val="24"/>
-          <w:szCs w:val="24"/>
-          <w:highlight w:val="yellow"/>
-        </w:rPr>
-        <w:t xml:space="preserve">when I click on </w:t>
-      </w:r>
-      <w:r>
-        <w:rPr>
-          <w:rFonts w:eastAsia="Times New Roman" w:cstheme="minorHAnsi"/>
-          <w:sz w:val="24"/>
-          <w:szCs w:val="24"/>
-          <w:highlight w:val="green"/>
-        </w:rPr>
-        <w:t>a Nerd’s location on the coverage</w:t>
-      </w:r>
-      <w:r>
-        <w:rPr>
-          <w:rFonts w:eastAsia="Times New Roman" w:cstheme="minorHAnsi"/>
-          <w:sz w:val="24"/>
-          <w:szCs w:val="24"/>
-          <w:highlight w:val="green"/>
-        </w:rPr>
-        <w:t xml:space="preserve"> map</w:t>
-      </w:r>
-      <w:r>
-        <w:rPr>
-          <w:rFonts w:eastAsia="Times New Roman" w:cstheme="minorHAnsi"/>
-          <w:sz w:val="24"/>
-          <w:szCs w:val="24"/>
-          <w:highlight w:val="green"/>
-        </w:rPr>
-        <w:t xml:space="preserve">, </w:t>
-      </w:r>
-      <w:r>
-        <w:rPr>
-          <w:rFonts w:eastAsia="Times New Roman" w:cstheme="minorHAnsi"/>
-          <w:sz w:val="24"/>
-          <w:szCs w:val="24"/>
-          <w:highlight w:val="green"/>
-        </w:rPr>
-        <w:t>I want</w:t>
-      </w:r>
-      <w:r>
-        <w:rPr>
-          <w:rFonts w:eastAsia="Times New Roman" w:cstheme="minorHAnsi"/>
-          <w:sz w:val="24"/>
-          <w:szCs w:val="24"/>
-          <w:highlight w:val="green"/>
-        </w:rPr>
-        <w:t xml:space="preserve"> an automated text to be sent to that </w:t>
-      </w:r>
-      <w:r>
-        <w:rPr>
-          <w:rFonts w:eastAsia="Times New Roman" w:cstheme="minorHAnsi"/>
-          <w:sz w:val="24"/>
-          <w:szCs w:val="24"/>
-          <w:highlight w:val="green"/>
-        </w:rPr>
-        <w:t>Neighborhood Nerd</w:t>
-      </w:r>
-      <w:r>
-        <w:rPr>
-          <w:rFonts w:eastAsia="Times New Roman" w:cstheme="minorHAnsi"/>
-          <w:sz w:val="24"/>
-          <w:szCs w:val="24"/>
-          <w:highlight w:val="green"/>
-        </w:rPr>
-        <w:t xml:space="preserve"> via SMS Twilio API</w:t>
-      </w:r>
-      <w:r>
-        <w:rPr>
-          <w:rFonts w:eastAsia="Times New Roman" w:cstheme="minorHAnsi"/>
-          <w:sz w:val="24"/>
-          <w:szCs w:val="24"/>
-          <w:highlight w:val="green"/>
-        </w:rPr>
-        <w:t xml:space="preserve"> </w:t>
-      </w:r>
-      <w:r>
-        <w:rPr>
-          <w:rFonts w:eastAsia="Times New Roman" w:cstheme="minorHAnsi"/>
-          <w:sz w:val="24"/>
-          <w:szCs w:val="24"/>
-          <w:highlight w:val="green"/>
-        </w:rPr>
-        <w:t>(to simulate a “house call”).</w:t>
-      </w:r>
-    </w:p>
-    <w:p>
-      <w:pPr>
-        <w:spacing w:after="0" w:line="240" w:lineRule="auto"/>
-        <w:rPr>
-          <w:rFonts w:eastAsia="Times New Roman" w:cstheme="minorHAnsi"/>
-          <w:sz w:val="24"/>
-          <w:szCs w:val="24"/>
-        </w:rPr>
-      </w:pPr>
-    </w:p>
-    <w:p>
-      <w:pPr>
-        <w:spacing w:after="0" w:line="240" w:lineRule="auto"/>
-        <w:rPr>
-          <w:rFonts w:eastAsia="Times New Roman" w:cstheme="minorHAnsi"/>
-          <w:sz w:val="24"/>
-          <w:szCs w:val="24"/>
-        </w:rPr>
-      </w:pPr>
-      <w:r>
-        <w:rPr>
-          <w:rFonts w:eastAsia="Times New Roman" w:cstheme="minorHAnsi"/>
-          <w:sz w:val="24"/>
-          <w:szCs w:val="24"/>
-        </w:rPr>
-        <w:t>(10</w:t>
-      </w:r>
-      <w:r>
-        <w:rPr>
-          <w:rFonts w:eastAsia="Times New Roman" w:cstheme="minorHAnsi"/>
-          <w:sz w:val="24"/>
-          <w:szCs w:val="24"/>
-        </w:rPr>
-        <w:t xml:space="preserve"> points</w:t>
-      </w:r>
-      <w:r>
-        <w:rPr>
-          <w:rFonts w:eastAsia="Times New Roman" w:cstheme="minorHAnsi"/>
-          <w:sz w:val="24"/>
-          <w:szCs w:val="24"/>
-        </w:rPr>
-        <w:t>)</w:t>
-      </w:r>
-      <w:r>
-        <w:rPr>
-          <w:rFonts w:eastAsia="Times New Roman" w:cstheme="minorHAnsi"/>
-          <w:sz w:val="24"/>
-          <w:szCs w:val="24"/>
-        </w:rPr>
-        <w:t>:</w:t>
-      </w:r>
-      <w:r>
-        <w:rPr>
-          <w:rFonts w:eastAsia="Times New Roman" w:cstheme="minorHAnsi"/>
-          <w:sz w:val="24"/>
-          <w:szCs w:val="24"/>
-        </w:rPr>
-        <w:t xml:space="preserve"> </w:t>
-      </w:r>
-      <w:r>
-        <w:rPr>
-          <w:rFonts w:eastAsia="Times New Roman" w:cstheme="minorHAnsi"/>
-          <w:sz w:val="24"/>
-          <w:szCs w:val="24"/>
-        </w:rPr>
-        <w:t xml:space="preserve">As a </w:t>
-      </w:r>
-      <w:r>
-        <w:rPr>
-          <w:rFonts w:eastAsia="Times New Roman" w:cstheme="minorHAnsi"/>
-          <w:sz w:val="24"/>
-          <w:szCs w:val="24"/>
-        </w:rPr>
-        <w:t>Customer</w:t>
-      </w:r>
-      <w:r>
-        <w:rPr>
-          <w:rFonts w:eastAsia="Times New Roman" w:cstheme="minorHAnsi"/>
-          <w:sz w:val="24"/>
-          <w:szCs w:val="24"/>
-        </w:rPr>
-        <w:t>, I want to be able to pay for my completed service ticket</w:t>
-      </w:r>
-      <w:r>
-        <w:rPr>
-          <w:rFonts w:eastAsia="Times New Roman" w:cstheme="minorHAnsi"/>
-          <w:sz w:val="24"/>
-          <w:szCs w:val="24"/>
-        </w:rPr>
-        <w:t xml:space="preserve"> (Stripe</w:t>
-      </w:r>
-      <w:r>
-        <w:rPr>
-          <w:rFonts w:eastAsia="Times New Roman" w:cstheme="minorHAnsi"/>
-          <w:sz w:val="24"/>
-          <w:szCs w:val="24"/>
-        </w:rPr>
-        <w:t xml:space="preserve">/PayPal </w:t>
-      </w:r>
-      <w:r>
-        <w:rPr>
-          <w:rFonts w:eastAsia="Times New Roman" w:cstheme="minorHAnsi"/>
-          <w:sz w:val="24"/>
-          <w:szCs w:val="24"/>
-        </w:rPr>
-        <w:t>API)</w:t>
-      </w:r>
-      <w:r>
-        <w:rPr>
-          <w:rFonts w:eastAsia="Times New Roman" w:cstheme="minorHAnsi"/>
-          <w:sz w:val="24"/>
-          <w:szCs w:val="24"/>
-        </w:rPr>
-        <w:t>.</w:t>
-      </w:r>
-    </w:p>
-    <w:p>
-      <w:pPr>
-        <w:spacing w:after="0" w:line="240" w:lineRule="auto"/>
-        <w:rPr>
-          <w:rFonts w:eastAsia="Times New Roman" w:cstheme="minorHAnsi"/>
-          <w:sz w:val="24"/>
-          <w:szCs w:val="24"/>
-        </w:rPr>
-      </w:pPr>
     </w:p>
     <w:p>
       <w:pPr>

</xml_diff>

<commit_message>
fixed login pathing and need to fix registration pathing. aligned tabs/views per user login to align with required userstores. patched a few other areas. trying to create a bool switch that reads the device profile check box and adds to the customer list of devices
</commit_message>
<xml_diff>
--- a/AdamCapstone-UserStories.docx
+++ b/AdamCapstone-UserStories.docx
@@ -649,9 +649,18 @@
           <w:rFonts w:eastAsia="Times New Roman" w:cstheme="minorHAnsi"/>
           <w:sz w:val="24"/>
           <w:szCs w:val="24"/>
+          <w:highlight w:val="green"/>
+        </w:rPr>
+      </w:pPr>
+      <w:r>
+        <w:rPr>
+          <w:rFonts w:eastAsia="Times New Roman" w:cstheme="minorHAnsi"/>
+          <w:sz w:val="24"/>
+          <w:szCs w:val="24"/>
           <w:highlight w:val="yellow"/>
         </w:rPr>
-      </w:pPr>
+        <w:t>(</w:t>
+      </w:r>
       <w:r>
         <w:rPr>
           <w:rFonts w:eastAsia="Times New Roman" w:cstheme="minorHAnsi"/>
@@ -659,6 +668,81 @@
           <w:szCs w:val="24"/>
           <w:highlight w:val="yellow"/>
         </w:rPr>
+        <w:t>10</w:t>
+      </w:r>
+      <w:r>
+        <w:rPr>
+          <w:rFonts w:eastAsia="Times New Roman" w:cstheme="minorHAnsi"/>
+          <w:sz w:val="24"/>
+          <w:szCs w:val="24"/>
+          <w:highlight w:val="yellow"/>
+        </w:rPr>
+        <w:t xml:space="preserve"> points): As a Customer, I want to be able to create </w:t>
+      </w:r>
+      <w:r>
+        <w:rPr>
+          <w:rFonts w:eastAsia="Times New Roman" w:cstheme="minorHAnsi"/>
+          <w:sz w:val="24"/>
+          <w:szCs w:val="24"/>
+          <w:highlight w:val="green"/>
+        </w:rPr>
+        <w:t xml:space="preserve">a personal “Tech Inventory” that acts as </w:t>
+      </w:r>
+    </w:p>
+    <w:p>
+      <w:pPr>
+        <w:spacing w:after="0" w:line="240" w:lineRule="auto"/>
+        <w:rPr>
+          <w:rFonts w:eastAsia="Times New Roman" w:cstheme="minorHAnsi"/>
+          <w:sz w:val="24"/>
+          <w:szCs w:val="24"/>
+        </w:rPr>
+      </w:pPr>
+      <w:r>
+        <w:rPr>
+          <w:rFonts w:eastAsia="Times New Roman" w:cstheme="minorHAnsi"/>
+          <w:sz w:val="24"/>
+          <w:szCs w:val="24"/>
+          <w:highlight w:val="green"/>
+        </w:rPr>
+        <w:t>a list of owned technology</w:t>
+      </w:r>
+      <w:r>
+        <w:rPr>
+          <w:rFonts w:eastAsia="Times New Roman" w:cstheme="minorHAnsi"/>
+          <w:sz w:val="24"/>
+          <w:szCs w:val="24"/>
+          <w:highlight w:val="green"/>
+        </w:rPr>
+        <w:t>.</w:t>
+      </w:r>
+    </w:p>
+    <w:p>
+      <w:pPr>
+        <w:spacing w:after="0" w:line="240" w:lineRule="auto"/>
+        <w:rPr>
+          <w:rFonts w:eastAsia="Times New Roman" w:cstheme="minorHAnsi"/>
+          <w:sz w:val="24"/>
+          <w:szCs w:val="24"/>
+        </w:rPr>
+      </w:pPr>
+    </w:p>
+    <w:p>
+      <w:pPr>
+        <w:spacing w:after="0" w:line="240" w:lineRule="auto"/>
+        <w:rPr>
+          <w:rFonts w:eastAsia="Times New Roman" w:cstheme="minorHAnsi"/>
+          <w:sz w:val="24"/>
+          <w:szCs w:val="24"/>
+        </w:rPr>
+      </w:pPr>
+      <w:r>
+        <w:rPr>
+          <w:rFonts w:eastAsia="Times New Roman" w:cstheme="minorHAnsi"/>
+          <w:sz w:val="24"/>
+          <w:szCs w:val="24"/>
+          <w:highlight w:val="green"/>
+        </w:rPr>
         <w:t>(</w:t>
       </w:r>
       <w:r>
@@ -666,9 +750,27 @@
           <w:rFonts w:eastAsia="Times New Roman" w:cstheme="minorHAnsi"/>
           <w:sz w:val="24"/>
           <w:szCs w:val="24"/>
+          <w:highlight w:val="green"/>
+        </w:rPr>
+        <w:t>10</w:t>
+      </w:r>
+      <w:r>
+        <w:rPr>
+          <w:rFonts w:eastAsia="Times New Roman" w:cstheme="minorHAnsi"/>
+          <w:sz w:val="24"/>
+          <w:szCs w:val="24"/>
+          <w:highlight w:val="green"/>
+        </w:rPr>
+        <w:t xml:space="preserve"> points): As a Customer, I want to be able to </w:t>
+      </w:r>
+      <w:r>
+        <w:rPr>
+          <w:rFonts w:eastAsia="Times New Roman" w:cstheme="minorHAnsi"/>
+          <w:sz w:val="24"/>
+          <w:szCs w:val="24"/>
           <w:highlight w:val="yellow"/>
         </w:rPr>
-        <w:t>10</w:t>
+        <w:t xml:space="preserve">create a </w:t>
       </w:r>
       <w:r>
         <w:rPr>
@@ -677,18 +779,8 @@
           <w:szCs w:val="24"/>
           <w:highlight w:val="yellow"/>
         </w:rPr>
-        <w:t xml:space="preserve"> points): As a Customer, I want to be able to create a personal “Tech Inventory” that acts as </w:t>
-      </w:r>
-    </w:p>
-    <w:p>
-      <w:pPr>
-        <w:spacing w:after="0" w:line="240" w:lineRule="auto"/>
-        <w:rPr>
-          <w:rFonts w:eastAsia="Times New Roman" w:cstheme="minorHAnsi"/>
-          <w:sz w:val="24"/>
-          <w:szCs w:val="24"/>
-        </w:rPr>
-      </w:pPr>
+        <w:t>“service ticket”</w:t>
+      </w:r>
       <w:r>
         <w:rPr>
           <w:rFonts w:eastAsia="Times New Roman" w:cstheme="minorHAnsi"/>
@@ -696,7 +788,7 @@
           <w:szCs w:val="24"/>
           <w:highlight w:val="yellow"/>
         </w:rPr>
-        <w:t>a list of owned technology</w:t>
+        <w:t xml:space="preserve"> </w:t>
       </w:r>
       <w:r>
         <w:rPr>
@@ -705,28 +797,9 @@
           <w:szCs w:val="24"/>
           <w:highlight w:val="yellow"/>
         </w:rPr>
-        <w:t>.</w:t>
-      </w:r>
-    </w:p>
-    <w:p>
-      <w:pPr>
-        <w:spacing w:after="0" w:line="240" w:lineRule="auto"/>
-        <w:rPr>
-          <w:rFonts w:eastAsia="Times New Roman" w:cstheme="minorHAnsi"/>
-          <w:sz w:val="24"/>
-          <w:szCs w:val="24"/>
-        </w:rPr>
-      </w:pPr>
-    </w:p>
-    <w:p>
-      <w:pPr>
-        <w:spacing w:after="0" w:line="240" w:lineRule="auto"/>
-        <w:rPr>
-          <w:rFonts w:eastAsia="Times New Roman" w:cstheme="minorHAnsi"/>
-          <w:sz w:val="24"/>
-          <w:szCs w:val="24"/>
-        </w:rPr>
-      </w:pPr>
+        <w:t xml:space="preserve">when I </w:t>
+      </w:r>
+      <w:proofErr w:type="gramStart"/>
       <w:r>
         <w:rPr>
           <w:rFonts w:eastAsia="Times New Roman" w:cstheme="minorHAnsi"/>
@@ -734,6 +807,64 @@
           <w:szCs w:val="24"/>
           <w:highlight w:val="yellow"/>
         </w:rPr>
+        <w:t xml:space="preserve">am </w:t>
+      </w:r>
+      <w:r>
+        <w:rPr>
+          <w:rFonts w:eastAsia="Times New Roman" w:cstheme="minorHAnsi"/>
+          <w:sz w:val="24"/>
+          <w:szCs w:val="24"/>
+          <w:highlight w:val="yellow"/>
+        </w:rPr>
+        <w:t>in need of</w:t>
+      </w:r>
+      <w:proofErr w:type="gramEnd"/>
+      <w:r>
+        <w:rPr>
+          <w:rFonts w:eastAsia="Times New Roman" w:cstheme="minorHAnsi"/>
+          <w:sz w:val="24"/>
+          <w:szCs w:val="24"/>
+          <w:highlight w:val="yellow"/>
+        </w:rPr>
+        <w:t xml:space="preserve"> repair/assistance </w:t>
+      </w:r>
+      <w:r>
+        <w:rPr>
+          <w:rFonts w:eastAsia="Times New Roman" w:cstheme="minorHAnsi"/>
+          <w:sz w:val="24"/>
+          <w:szCs w:val="24"/>
+          <w:highlight w:val="yellow"/>
+        </w:rPr>
+        <w:t>with one of my devices.</w:t>
+      </w:r>
+    </w:p>
+    <w:p>
+      <w:pPr>
+        <w:spacing w:after="0" w:line="240" w:lineRule="auto"/>
+        <w:rPr>
+          <w:rFonts w:eastAsia="Times New Roman" w:cstheme="minorHAnsi"/>
+          <w:sz w:val="24"/>
+          <w:szCs w:val="24"/>
+        </w:rPr>
+      </w:pPr>
+    </w:p>
+    <w:p>
+      <w:pPr>
+        <w:spacing w:after="0" w:line="240" w:lineRule="auto"/>
+        <w:rPr>
+          <w:rFonts w:eastAsia="Times New Roman" w:cstheme="minorHAnsi"/>
+          <w:sz w:val="24"/>
+          <w:szCs w:val="24"/>
+          <w:highlight w:val="green"/>
+        </w:rPr>
+      </w:pPr>
+      <w:r>
+        <w:rPr>
+          <w:rFonts w:eastAsia="Times New Roman" w:cstheme="minorHAnsi"/>
+          <w:sz w:val="24"/>
+          <w:szCs w:val="24"/>
+          <w:highlight w:val="yellow"/>
+        </w:rPr>
         <w:t>(</w:t>
       </w:r>
       <w:r>
@@ -743,7 +874,7 @@
           <w:szCs w:val="24"/>
           <w:highlight w:val="yellow"/>
         </w:rPr>
-        <w:t>10</w:t>
+        <w:t>5</w:t>
       </w:r>
       <w:r>
         <w:rPr>
@@ -752,628 +883,36 @@
           <w:szCs w:val="24"/>
           <w:highlight w:val="yellow"/>
         </w:rPr>
-        <w:t xml:space="preserve"> points): As a Customer, I want to be able to create a </w:t>
-      </w:r>
-      <w:r>
-        <w:rPr>
-          <w:rFonts w:eastAsia="Times New Roman" w:cstheme="minorHAnsi"/>
-          <w:sz w:val="24"/>
-          <w:szCs w:val="24"/>
-          <w:highlight w:val="yellow"/>
-        </w:rPr>
-        <w:t>“service ticket”</w:t>
-      </w:r>
-      <w:r>
-        <w:rPr>
-          <w:rFonts w:eastAsia="Times New Roman" w:cstheme="minorHAnsi"/>
-          <w:sz w:val="24"/>
-          <w:szCs w:val="24"/>
-          <w:highlight w:val="yellow"/>
-        </w:rPr>
-        <w:t xml:space="preserve"> </w:t>
-      </w:r>
-      <w:r>
-        <w:rPr>
-          <w:rFonts w:eastAsia="Times New Roman" w:cstheme="minorHAnsi"/>
-          <w:sz w:val="24"/>
-          <w:szCs w:val="24"/>
-          <w:highlight w:val="yellow"/>
-        </w:rPr>
-        <w:t xml:space="preserve">when I </w:t>
-      </w:r>
-      <w:proofErr w:type="gramStart"/>
-      <w:r>
-        <w:rPr>
-          <w:rFonts w:eastAsia="Times New Roman" w:cstheme="minorHAnsi"/>
-          <w:sz w:val="24"/>
-          <w:szCs w:val="24"/>
-          <w:highlight w:val="yellow"/>
-        </w:rPr>
-        <w:t xml:space="preserve">am </w:t>
-      </w:r>
-      <w:r>
-        <w:rPr>
-          <w:rFonts w:eastAsia="Times New Roman" w:cstheme="minorHAnsi"/>
-          <w:sz w:val="24"/>
-          <w:szCs w:val="24"/>
-          <w:highlight w:val="yellow"/>
-        </w:rPr>
-        <w:t>in need of</w:t>
-      </w:r>
-      <w:proofErr w:type="gramEnd"/>
-      <w:r>
-        <w:rPr>
-          <w:rFonts w:eastAsia="Times New Roman" w:cstheme="minorHAnsi"/>
-          <w:sz w:val="24"/>
-          <w:szCs w:val="24"/>
-          <w:highlight w:val="yellow"/>
-        </w:rPr>
-        <w:t xml:space="preserve"> repair/assistance </w:t>
-      </w:r>
-      <w:r>
-        <w:rPr>
-          <w:rFonts w:eastAsia="Times New Roman" w:cstheme="minorHAnsi"/>
-          <w:sz w:val="24"/>
-          <w:szCs w:val="24"/>
-          <w:highlight w:val="yellow"/>
-        </w:rPr>
-        <w:t>with one of my devices.</w:t>
-      </w:r>
-    </w:p>
-    <w:p>
-      <w:pPr>
-        <w:spacing w:after="0" w:line="240" w:lineRule="auto"/>
-        <w:rPr>
-          <w:rFonts w:eastAsia="Times New Roman" w:cstheme="minorHAnsi"/>
-          <w:sz w:val="24"/>
-          <w:szCs w:val="24"/>
-        </w:rPr>
-      </w:pPr>
-    </w:p>
-    <w:p>
-      <w:pPr>
-        <w:spacing w:after="0" w:line="240" w:lineRule="auto"/>
-        <w:rPr>
-          <w:rFonts w:eastAsia="Times New Roman" w:cstheme="minorHAnsi"/>
-          <w:sz w:val="24"/>
-          <w:szCs w:val="24"/>
-          <w:highlight w:val="yellow"/>
-        </w:rPr>
-      </w:pPr>
-      <w:r>
-        <w:rPr>
-          <w:rFonts w:eastAsia="Times New Roman" w:cstheme="minorHAnsi"/>
-          <w:sz w:val="24"/>
-          <w:szCs w:val="24"/>
-          <w:highlight w:val="yellow"/>
-        </w:rPr>
-        <w:t>(</w:t>
-      </w:r>
-      <w:r>
-        <w:rPr>
-          <w:rFonts w:eastAsia="Times New Roman" w:cstheme="minorHAnsi"/>
-          <w:sz w:val="24"/>
-          <w:szCs w:val="24"/>
-          <w:highlight w:val="yellow"/>
-        </w:rPr>
-        <w:t>5</w:t>
-      </w:r>
-      <w:r>
-        <w:rPr>
-          <w:rFonts w:eastAsia="Times New Roman" w:cstheme="minorHAnsi"/>
-          <w:sz w:val="24"/>
-          <w:szCs w:val="24"/>
-          <w:highlight w:val="yellow"/>
-        </w:rPr>
-        <w:t xml:space="preserve"> points): As a Customer, I want to be able to edit/delete my inventory via an easy, multi-</w:t>
-      </w:r>
-    </w:p>
-    <w:p>
-      <w:pPr>
-        <w:spacing w:after="0" w:line="240" w:lineRule="auto"/>
-        <w:rPr>
-          <w:rFonts w:eastAsia="Times New Roman" w:cstheme="minorHAnsi"/>
-          <w:sz w:val="24"/>
-          <w:szCs w:val="24"/>
-        </w:rPr>
-      </w:pPr>
-      <w:r>
-        <w:rPr>
-          <w:rFonts w:eastAsia="Times New Roman" w:cstheme="minorHAnsi"/>
-          <w:sz w:val="24"/>
-          <w:szCs w:val="24"/>
-          <w:highlight w:val="yellow"/>
+        <w:t xml:space="preserve"> points): As a Customer, I want to be able to edit/delete </w:t>
+      </w:r>
+      <w:r>
+        <w:rPr>
+          <w:rFonts w:eastAsia="Times New Roman" w:cstheme="minorHAnsi"/>
+          <w:sz w:val="24"/>
+          <w:szCs w:val="24"/>
+          <w:highlight w:val="green"/>
+        </w:rPr>
+        <w:t>my inventory via an easy, multi-</w:t>
+      </w:r>
+    </w:p>
+    <w:p>
+      <w:pPr>
+        <w:spacing w:after="0" w:line="240" w:lineRule="auto"/>
+        <w:rPr>
+          <w:rFonts w:eastAsia="Times New Roman" w:cstheme="minorHAnsi"/>
+          <w:sz w:val="24"/>
+          <w:szCs w:val="24"/>
+        </w:rPr>
+      </w:pPr>
+      <w:r>
+        <w:rPr>
+          <w:rFonts w:eastAsia="Times New Roman" w:cstheme="minorHAnsi"/>
+          <w:sz w:val="24"/>
+          <w:szCs w:val="24"/>
+          <w:highlight w:val="green"/>
         </w:rPr>
         <w:t>choice/click interface.</w:t>
       </w:r>
-    </w:p>
-    <w:p>
-      <w:pPr>
-        <w:spacing w:after="0" w:line="240" w:lineRule="auto"/>
-        <w:rPr>
-          <w:rFonts w:eastAsia="Times New Roman" w:cstheme="minorHAnsi"/>
-          <w:sz w:val="24"/>
-          <w:szCs w:val="24"/>
-        </w:rPr>
-      </w:pPr>
-    </w:p>
-    <w:p>
-      <w:pPr>
-        <w:spacing w:after="0" w:line="240" w:lineRule="auto"/>
-        <w:rPr>
-          <w:rFonts w:eastAsia="Times New Roman" w:cstheme="minorHAnsi"/>
-          <w:sz w:val="24"/>
-          <w:szCs w:val="24"/>
-        </w:rPr>
-      </w:pPr>
-      <w:r>
-        <w:rPr>
-          <w:rFonts w:eastAsia="Times New Roman" w:cstheme="minorHAnsi"/>
-          <w:sz w:val="24"/>
-          <w:szCs w:val="24"/>
-          <w:highlight w:val="yellow"/>
-        </w:rPr>
-        <w:t>(</w:t>
-      </w:r>
-      <w:r>
-        <w:rPr>
-          <w:rFonts w:eastAsia="Times New Roman" w:cstheme="minorHAnsi"/>
-          <w:sz w:val="24"/>
-          <w:szCs w:val="24"/>
-          <w:highlight w:val="yellow"/>
-        </w:rPr>
-        <w:t>5</w:t>
-      </w:r>
-      <w:r>
-        <w:rPr>
-          <w:rFonts w:eastAsia="Times New Roman" w:cstheme="minorHAnsi"/>
-          <w:sz w:val="24"/>
-          <w:szCs w:val="24"/>
-          <w:highlight w:val="yellow"/>
-        </w:rPr>
-        <w:t xml:space="preserve"> points): </w:t>
-      </w:r>
-      <w:r>
-        <w:rPr>
-          <w:rFonts w:eastAsia="Times New Roman" w:cstheme="minorHAnsi"/>
-          <w:sz w:val="24"/>
-          <w:szCs w:val="24"/>
-          <w:highlight w:val="green"/>
-        </w:rPr>
-        <w:t>As a Customer, I want to be able to leave a rating and review of my “Nerd” after services have been completed.</w:t>
-      </w:r>
-      <w:r>
-        <w:rPr>
-          <w:rFonts w:eastAsia="Times New Roman" w:cstheme="minorHAnsi"/>
-          <w:sz w:val="24"/>
-          <w:szCs w:val="24"/>
-          <w:highlight w:val="green"/>
-        </w:rPr>
-        <w:t xml:space="preserve"> </w:t>
-      </w:r>
-      <w:proofErr w:type="gramStart"/>
-      <w:r>
-        <w:rPr>
-          <w:rFonts w:eastAsia="Times New Roman" w:cstheme="minorHAnsi"/>
-          <w:sz w:val="24"/>
-          <w:szCs w:val="24"/>
-          <w:highlight w:val="yellow"/>
-        </w:rPr>
-        <w:t>(</w:t>
-      </w:r>
-      <w:proofErr w:type="gramEnd"/>
-      <w:r>
-        <w:rPr>
-          <w:rFonts w:eastAsia="Times New Roman" w:cstheme="minorHAnsi"/>
-          <w:sz w:val="24"/>
-          <w:szCs w:val="24"/>
-          <w:highlight w:val="yellow"/>
-        </w:rPr>
-        <w:t>just need to figure out why partial view isn’t loading)</w:t>
-      </w:r>
-    </w:p>
-    <w:p>
-      <w:pPr>
-        <w:spacing w:after="0" w:line="240" w:lineRule="auto"/>
-        <w:rPr>
-          <w:rFonts w:eastAsia="Times New Roman" w:cstheme="minorHAnsi"/>
-          <w:sz w:val="24"/>
-          <w:szCs w:val="24"/>
-        </w:rPr>
-      </w:pPr>
-    </w:p>
-    <w:p>
-      <w:pPr>
-        <w:spacing w:after="0" w:line="240" w:lineRule="auto"/>
-        <w:rPr>
-          <w:rFonts w:eastAsia="Times New Roman" w:cstheme="minorHAnsi"/>
-          <w:sz w:val="24"/>
-          <w:szCs w:val="24"/>
-        </w:rPr>
-      </w:pPr>
-      <w:r>
-        <w:rPr>
-          <w:rFonts w:eastAsia="Times New Roman" w:cstheme="minorHAnsi"/>
-          <w:sz w:val="24"/>
-          <w:szCs w:val="24"/>
-          <w:highlight w:val="green"/>
-        </w:rPr>
-        <w:t>(</w:t>
-      </w:r>
-      <w:r>
-        <w:rPr>
-          <w:rFonts w:eastAsia="Times New Roman" w:cstheme="minorHAnsi"/>
-          <w:sz w:val="24"/>
-          <w:szCs w:val="24"/>
-          <w:highlight w:val="green"/>
-        </w:rPr>
-        <w:t>10</w:t>
-      </w:r>
-      <w:r>
-        <w:rPr>
-          <w:rFonts w:eastAsia="Times New Roman" w:cstheme="minorHAnsi"/>
-          <w:sz w:val="24"/>
-          <w:szCs w:val="24"/>
-          <w:highlight w:val="green"/>
-        </w:rPr>
-        <w:t xml:space="preserve"> points): As a Customer, I want to be </w:t>
-      </w:r>
-      <w:r>
-        <w:rPr>
-          <w:rFonts w:eastAsia="Times New Roman" w:cstheme="minorHAnsi"/>
-          <w:sz w:val="24"/>
-          <w:szCs w:val="24"/>
-          <w:highlight w:val="green"/>
-        </w:rPr>
-        <w:t>able to see a</w:t>
-      </w:r>
-      <w:r>
-        <w:rPr>
-          <w:rFonts w:eastAsia="Times New Roman" w:cstheme="minorHAnsi"/>
-          <w:sz w:val="24"/>
-          <w:szCs w:val="24"/>
-          <w:highlight w:val="green"/>
-        </w:rPr>
-        <w:t xml:space="preserve"> Neighborhood Nerd</w:t>
-      </w:r>
-      <w:r>
-        <w:rPr>
-          <w:rFonts w:eastAsia="Times New Roman" w:cstheme="minorHAnsi"/>
-          <w:sz w:val="24"/>
-          <w:szCs w:val="24"/>
-          <w:highlight w:val="green"/>
-        </w:rPr>
-        <w:t>’s rough location</w:t>
-      </w:r>
-      <w:r>
-        <w:rPr>
-          <w:rFonts w:eastAsia="Times New Roman" w:cstheme="minorHAnsi"/>
-          <w:sz w:val="24"/>
-          <w:szCs w:val="24"/>
-          <w:highlight w:val="green"/>
-        </w:rPr>
-        <w:t xml:space="preserve"> from </w:t>
-      </w:r>
-      <w:r>
-        <w:rPr>
-          <w:rFonts w:eastAsia="Times New Roman" w:cstheme="minorHAnsi"/>
-          <w:sz w:val="24"/>
-          <w:szCs w:val="24"/>
-          <w:highlight w:val="green"/>
-        </w:rPr>
-        <w:t xml:space="preserve">a </w:t>
-      </w:r>
-      <w:r>
-        <w:rPr>
-          <w:rFonts w:eastAsia="Times New Roman" w:cstheme="minorHAnsi"/>
-          <w:sz w:val="24"/>
-          <w:szCs w:val="24"/>
-          <w:highlight w:val="green"/>
-        </w:rPr>
-        <w:t xml:space="preserve">map </w:t>
-      </w:r>
-      <w:r>
-        <w:rPr>
-          <w:rFonts w:eastAsia="Times New Roman" w:cstheme="minorHAnsi"/>
-          <w:sz w:val="24"/>
-          <w:szCs w:val="24"/>
-          <w:highlight w:val="green"/>
-        </w:rPr>
-        <w:t>by an “</w:t>
-      </w:r>
-      <w:r>
-        <w:rPr>
-          <w:rFonts w:eastAsia="Times New Roman" w:cstheme="minorHAnsi"/>
-          <w:sz w:val="24"/>
-          <w:szCs w:val="24"/>
-          <w:highlight w:val="green"/>
-        </w:rPr>
-        <w:t>area</w:t>
-      </w:r>
-      <w:r>
-        <w:rPr>
-          <w:rFonts w:eastAsia="Times New Roman" w:cstheme="minorHAnsi"/>
-          <w:sz w:val="24"/>
-          <w:szCs w:val="24"/>
-          <w:highlight w:val="green"/>
-        </w:rPr>
-        <w:t>” or pin.</w:t>
-      </w:r>
-    </w:p>
-    <w:p>
-      <w:pPr>
-        <w:spacing w:after="0" w:line="240" w:lineRule="auto"/>
-        <w:rPr>
-          <w:rFonts w:eastAsia="Times New Roman" w:cstheme="minorHAnsi"/>
-          <w:sz w:val="24"/>
-          <w:szCs w:val="24"/>
-        </w:rPr>
-      </w:pPr>
-    </w:p>
-    <w:p>
-      <w:pPr>
-        <w:spacing w:after="0" w:line="240" w:lineRule="auto"/>
-        <w:rPr>
-          <w:rFonts w:eastAsia="Times New Roman" w:cstheme="minorHAnsi"/>
-          <w:sz w:val="24"/>
-          <w:szCs w:val="24"/>
-        </w:rPr>
-      </w:pPr>
-      <w:r>
-        <w:rPr>
-          <w:rFonts w:eastAsia="Times New Roman" w:cstheme="minorHAnsi"/>
-          <w:sz w:val="24"/>
-          <w:szCs w:val="24"/>
-          <w:highlight w:val="green"/>
-        </w:rPr>
-        <w:t>(</w:t>
-      </w:r>
-      <w:r>
-        <w:rPr>
-          <w:rFonts w:eastAsia="Times New Roman" w:cstheme="minorHAnsi"/>
-          <w:sz w:val="24"/>
-          <w:szCs w:val="24"/>
-          <w:highlight w:val="green"/>
-        </w:rPr>
-        <w:t>10</w:t>
-      </w:r>
-      <w:r>
-        <w:rPr>
-          <w:rFonts w:eastAsia="Times New Roman" w:cstheme="minorHAnsi"/>
-          <w:sz w:val="24"/>
-          <w:szCs w:val="24"/>
-          <w:highlight w:val="green"/>
-        </w:rPr>
-        <w:t xml:space="preserve"> points): As a Customer, </w:t>
-      </w:r>
-      <w:r>
-        <w:rPr>
-          <w:rFonts w:eastAsia="Times New Roman" w:cstheme="minorHAnsi"/>
-          <w:sz w:val="24"/>
-          <w:szCs w:val="24"/>
-          <w:highlight w:val="yellow"/>
-        </w:rPr>
-        <w:t xml:space="preserve">when I click on </w:t>
-      </w:r>
-      <w:r>
-        <w:rPr>
-          <w:rFonts w:eastAsia="Times New Roman" w:cstheme="minorHAnsi"/>
-          <w:sz w:val="24"/>
-          <w:szCs w:val="24"/>
-          <w:highlight w:val="green"/>
-        </w:rPr>
-        <w:t>a Nerd’s location on the coverage</w:t>
-      </w:r>
-      <w:r>
-        <w:rPr>
-          <w:rFonts w:eastAsia="Times New Roman" w:cstheme="minorHAnsi"/>
-          <w:sz w:val="24"/>
-          <w:szCs w:val="24"/>
-          <w:highlight w:val="green"/>
-        </w:rPr>
-        <w:t xml:space="preserve"> map</w:t>
-      </w:r>
-      <w:r>
-        <w:rPr>
-          <w:rFonts w:eastAsia="Times New Roman" w:cstheme="minorHAnsi"/>
-          <w:sz w:val="24"/>
-          <w:szCs w:val="24"/>
-          <w:highlight w:val="green"/>
-        </w:rPr>
-        <w:t xml:space="preserve">, </w:t>
-      </w:r>
-      <w:r>
-        <w:rPr>
-          <w:rFonts w:eastAsia="Times New Roman" w:cstheme="minorHAnsi"/>
-          <w:sz w:val="24"/>
-          <w:szCs w:val="24"/>
-          <w:highlight w:val="green"/>
-        </w:rPr>
-        <w:t>I want</w:t>
-      </w:r>
-      <w:r>
-        <w:rPr>
-          <w:rFonts w:eastAsia="Times New Roman" w:cstheme="minorHAnsi"/>
-          <w:sz w:val="24"/>
-          <w:szCs w:val="24"/>
-          <w:highlight w:val="green"/>
-        </w:rPr>
-        <w:t xml:space="preserve"> an automated text to be sent to that </w:t>
-      </w:r>
-      <w:r>
-        <w:rPr>
-          <w:rFonts w:eastAsia="Times New Roman" w:cstheme="minorHAnsi"/>
-          <w:sz w:val="24"/>
-          <w:szCs w:val="24"/>
-          <w:highlight w:val="green"/>
-        </w:rPr>
-        <w:t>Neighborhood Nerd</w:t>
-      </w:r>
-      <w:r>
-        <w:rPr>
-          <w:rFonts w:eastAsia="Times New Roman" w:cstheme="minorHAnsi"/>
-          <w:sz w:val="24"/>
-          <w:szCs w:val="24"/>
-          <w:highlight w:val="green"/>
-        </w:rPr>
-        <w:t xml:space="preserve"> via SMS Twilio API</w:t>
-      </w:r>
-      <w:r>
-        <w:rPr>
-          <w:rFonts w:eastAsia="Times New Roman" w:cstheme="minorHAnsi"/>
-          <w:sz w:val="24"/>
-          <w:szCs w:val="24"/>
-          <w:highlight w:val="green"/>
-        </w:rPr>
-        <w:t xml:space="preserve"> </w:t>
-      </w:r>
-      <w:r>
-        <w:rPr>
-          <w:rFonts w:eastAsia="Times New Roman" w:cstheme="minorHAnsi"/>
-          <w:sz w:val="24"/>
-          <w:szCs w:val="24"/>
-          <w:highlight w:val="green"/>
-        </w:rPr>
-        <w:t>(to simulate a “house call”).</w:t>
-      </w:r>
-    </w:p>
-    <w:p>
-      <w:pPr>
-        <w:spacing w:after="0" w:line="240" w:lineRule="auto"/>
-        <w:rPr>
-          <w:rFonts w:eastAsia="Times New Roman" w:cstheme="minorHAnsi"/>
-          <w:sz w:val="24"/>
-          <w:szCs w:val="24"/>
-        </w:rPr>
-      </w:pPr>
-    </w:p>
-    <w:p>
-      <w:pPr>
-        <w:spacing w:after="0" w:line="240" w:lineRule="auto"/>
-        <w:rPr>
-          <w:rFonts w:eastAsia="Times New Roman" w:cstheme="minorHAnsi"/>
-          <w:sz w:val="24"/>
-          <w:szCs w:val="24"/>
-        </w:rPr>
-      </w:pPr>
-      <w:r>
-        <w:rPr>
-          <w:rFonts w:eastAsia="Times New Roman" w:cstheme="minorHAnsi"/>
-          <w:sz w:val="24"/>
-          <w:szCs w:val="24"/>
-          <w:highlight w:val="green"/>
-        </w:rPr>
-        <w:t>(10</w:t>
-      </w:r>
-      <w:r>
-        <w:rPr>
-          <w:rFonts w:eastAsia="Times New Roman" w:cstheme="minorHAnsi"/>
-          <w:sz w:val="24"/>
-          <w:szCs w:val="24"/>
-          <w:highlight w:val="green"/>
-        </w:rPr>
-        <w:t xml:space="preserve"> points</w:t>
-      </w:r>
-      <w:r>
-        <w:rPr>
-          <w:rFonts w:eastAsia="Times New Roman" w:cstheme="minorHAnsi"/>
-          <w:sz w:val="24"/>
-          <w:szCs w:val="24"/>
-          <w:highlight w:val="green"/>
-        </w:rPr>
-        <w:t>)</w:t>
-      </w:r>
-      <w:r>
-        <w:rPr>
-          <w:rFonts w:eastAsia="Times New Roman" w:cstheme="minorHAnsi"/>
-          <w:sz w:val="24"/>
-          <w:szCs w:val="24"/>
-          <w:highlight w:val="green"/>
-        </w:rPr>
-        <w:t>:</w:t>
-      </w:r>
-      <w:r>
-        <w:rPr>
-          <w:rFonts w:eastAsia="Times New Roman" w:cstheme="minorHAnsi"/>
-          <w:sz w:val="24"/>
-          <w:szCs w:val="24"/>
-          <w:highlight w:val="green"/>
-        </w:rPr>
-        <w:t xml:space="preserve"> </w:t>
-      </w:r>
-      <w:r>
-        <w:rPr>
-          <w:rFonts w:eastAsia="Times New Roman" w:cstheme="minorHAnsi"/>
-          <w:sz w:val="24"/>
-          <w:szCs w:val="24"/>
-          <w:highlight w:val="green"/>
-        </w:rPr>
-        <w:t xml:space="preserve">As a </w:t>
-      </w:r>
-      <w:r>
-        <w:rPr>
-          <w:rFonts w:eastAsia="Times New Roman" w:cstheme="minorHAnsi"/>
-          <w:sz w:val="24"/>
-          <w:szCs w:val="24"/>
-          <w:highlight w:val="green"/>
-        </w:rPr>
-        <w:t>Customer</w:t>
-      </w:r>
-      <w:r>
-        <w:rPr>
-          <w:rFonts w:eastAsia="Times New Roman" w:cstheme="minorHAnsi"/>
-          <w:sz w:val="24"/>
-          <w:szCs w:val="24"/>
-          <w:highlight w:val="green"/>
-        </w:rPr>
-        <w:t>, I want to be able to pay for my completed service ticket</w:t>
-      </w:r>
-      <w:r>
-        <w:rPr>
-          <w:rFonts w:eastAsia="Times New Roman" w:cstheme="minorHAnsi"/>
-          <w:sz w:val="24"/>
-          <w:szCs w:val="24"/>
-          <w:highlight w:val="green"/>
-        </w:rPr>
-        <w:t xml:space="preserve"> (Stripe</w:t>
-      </w:r>
-      <w:r>
-        <w:rPr>
-          <w:rFonts w:eastAsia="Times New Roman" w:cstheme="minorHAnsi"/>
-          <w:sz w:val="24"/>
-          <w:szCs w:val="24"/>
-          <w:highlight w:val="green"/>
-        </w:rPr>
-        <w:t xml:space="preserve">/PayPal </w:t>
-      </w:r>
-      <w:r>
-        <w:rPr>
-          <w:rFonts w:eastAsia="Times New Roman" w:cstheme="minorHAnsi"/>
-          <w:sz w:val="24"/>
-          <w:szCs w:val="24"/>
-          <w:highlight w:val="green"/>
-        </w:rPr>
-        <w:t>API)</w:t>
-      </w:r>
-      <w:r>
-        <w:rPr>
-          <w:rFonts w:eastAsia="Times New Roman" w:cstheme="minorHAnsi"/>
-          <w:sz w:val="24"/>
-          <w:szCs w:val="24"/>
-          <w:highlight w:val="green"/>
-        </w:rPr>
-        <w:t>.</w:t>
-      </w:r>
-    </w:p>
-    <w:p>
-      <w:pPr>
-        <w:spacing w:after="0" w:line="240" w:lineRule="auto"/>
-        <w:rPr>
-          <w:rFonts w:eastAsia="Times New Roman" w:cstheme="minorHAnsi"/>
-          <w:sz w:val="24"/>
-          <w:szCs w:val="24"/>
-        </w:rPr>
-      </w:pPr>
       <w:bookmarkStart w:id="0" w:name="_GoBack"/>
       <w:bookmarkEnd w:id="0"/>
     </w:p>
@@ -1386,6 +925,483 @@
           <w:szCs w:val="24"/>
         </w:rPr>
       </w:pPr>
+    </w:p>
+    <w:p>
+      <w:pPr>
+        <w:spacing w:after="0" w:line="240" w:lineRule="auto"/>
+        <w:rPr>
+          <w:rFonts w:eastAsia="Times New Roman" w:cstheme="minorHAnsi"/>
+          <w:sz w:val="24"/>
+          <w:szCs w:val="24"/>
+        </w:rPr>
+      </w:pPr>
+      <w:r>
+        <w:rPr>
+          <w:rFonts w:eastAsia="Times New Roman" w:cstheme="minorHAnsi"/>
+          <w:sz w:val="24"/>
+          <w:szCs w:val="24"/>
+          <w:highlight w:val="yellow"/>
+        </w:rPr>
+        <w:t>(</w:t>
+      </w:r>
+      <w:r>
+        <w:rPr>
+          <w:rFonts w:eastAsia="Times New Roman" w:cstheme="minorHAnsi"/>
+          <w:sz w:val="24"/>
+          <w:szCs w:val="24"/>
+          <w:highlight w:val="yellow"/>
+        </w:rPr>
+        <w:t>5</w:t>
+      </w:r>
+      <w:r>
+        <w:rPr>
+          <w:rFonts w:eastAsia="Times New Roman" w:cstheme="minorHAnsi"/>
+          <w:sz w:val="24"/>
+          <w:szCs w:val="24"/>
+          <w:highlight w:val="yellow"/>
+        </w:rPr>
+        <w:t xml:space="preserve"> points): </w:t>
+      </w:r>
+      <w:r>
+        <w:rPr>
+          <w:rFonts w:eastAsia="Times New Roman" w:cstheme="minorHAnsi"/>
+          <w:sz w:val="24"/>
+          <w:szCs w:val="24"/>
+          <w:highlight w:val="green"/>
+        </w:rPr>
+        <w:t>As a Customer, I want to be able to leave a rating and review of my “Nerd” after services have been completed.</w:t>
+      </w:r>
+      <w:r>
+        <w:rPr>
+          <w:rFonts w:eastAsia="Times New Roman" w:cstheme="minorHAnsi"/>
+          <w:sz w:val="24"/>
+          <w:szCs w:val="24"/>
+          <w:highlight w:val="green"/>
+        </w:rPr>
+        <w:t xml:space="preserve"> </w:t>
+      </w:r>
+      <w:r>
+        <w:rPr>
+          <w:rFonts w:eastAsia="Times New Roman" w:cstheme="minorHAnsi"/>
+          <w:sz w:val="24"/>
+          <w:szCs w:val="24"/>
+          <w:highlight w:val="yellow"/>
+        </w:rPr>
+        <w:t>(just need to figure out why partial view isn’t loading)</w:t>
+      </w:r>
+    </w:p>
+    <w:p>
+      <w:pPr>
+        <w:spacing w:after="0" w:line="240" w:lineRule="auto"/>
+        <w:rPr>
+          <w:rFonts w:eastAsia="Times New Roman" w:cstheme="minorHAnsi"/>
+          <w:sz w:val="24"/>
+          <w:szCs w:val="24"/>
+        </w:rPr>
+      </w:pPr>
+    </w:p>
+    <w:p>
+      <w:pPr>
+        <w:spacing w:after="0" w:line="240" w:lineRule="auto"/>
+        <w:rPr>
+          <w:rFonts w:eastAsia="Times New Roman" w:cstheme="minorHAnsi"/>
+          <w:sz w:val="24"/>
+          <w:szCs w:val="24"/>
+        </w:rPr>
+      </w:pPr>
+      <w:r>
+        <w:rPr>
+          <w:rFonts w:eastAsia="Times New Roman" w:cstheme="minorHAnsi"/>
+          <w:sz w:val="24"/>
+          <w:szCs w:val="24"/>
+          <w:highlight w:val="green"/>
+        </w:rPr>
+        <w:t>(</w:t>
+      </w:r>
+      <w:r>
+        <w:rPr>
+          <w:rFonts w:eastAsia="Times New Roman" w:cstheme="minorHAnsi"/>
+          <w:sz w:val="24"/>
+          <w:szCs w:val="24"/>
+          <w:highlight w:val="green"/>
+        </w:rPr>
+        <w:t>10</w:t>
+      </w:r>
+      <w:r>
+        <w:rPr>
+          <w:rFonts w:eastAsia="Times New Roman" w:cstheme="minorHAnsi"/>
+          <w:sz w:val="24"/>
+          <w:szCs w:val="24"/>
+          <w:highlight w:val="green"/>
+        </w:rPr>
+        <w:t xml:space="preserve"> points): As a Customer, I want to be </w:t>
+      </w:r>
+      <w:r>
+        <w:rPr>
+          <w:rFonts w:eastAsia="Times New Roman" w:cstheme="minorHAnsi"/>
+          <w:sz w:val="24"/>
+          <w:szCs w:val="24"/>
+          <w:highlight w:val="green"/>
+        </w:rPr>
+        <w:t>able to see a</w:t>
+      </w:r>
+      <w:r>
+        <w:rPr>
+          <w:rFonts w:eastAsia="Times New Roman" w:cstheme="minorHAnsi"/>
+          <w:sz w:val="24"/>
+          <w:szCs w:val="24"/>
+          <w:highlight w:val="green"/>
+        </w:rPr>
+        <w:t xml:space="preserve"> Neighborhood Nerd</w:t>
+      </w:r>
+      <w:r>
+        <w:rPr>
+          <w:rFonts w:eastAsia="Times New Roman" w:cstheme="minorHAnsi"/>
+          <w:sz w:val="24"/>
+          <w:szCs w:val="24"/>
+          <w:highlight w:val="green"/>
+        </w:rPr>
+        <w:t>’s rough location</w:t>
+      </w:r>
+      <w:r>
+        <w:rPr>
+          <w:rFonts w:eastAsia="Times New Roman" w:cstheme="minorHAnsi"/>
+          <w:sz w:val="24"/>
+          <w:szCs w:val="24"/>
+          <w:highlight w:val="green"/>
+        </w:rPr>
+        <w:t xml:space="preserve"> from </w:t>
+      </w:r>
+      <w:r>
+        <w:rPr>
+          <w:rFonts w:eastAsia="Times New Roman" w:cstheme="minorHAnsi"/>
+          <w:sz w:val="24"/>
+          <w:szCs w:val="24"/>
+          <w:highlight w:val="green"/>
+        </w:rPr>
+        <w:t xml:space="preserve">a </w:t>
+      </w:r>
+      <w:r>
+        <w:rPr>
+          <w:rFonts w:eastAsia="Times New Roman" w:cstheme="minorHAnsi"/>
+          <w:sz w:val="24"/>
+          <w:szCs w:val="24"/>
+          <w:highlight w:val="green"/>
+        </w:rPr>
+        <w:t xml:space="preserve">map </w:t>
+      </w:r>
+      <w:r>
+        <w:rPr>
+          <w:rFonts w:eastAsia="Times New Roman" w:cstheme="minorHAnsi"/>
+          <w:sz w:val="24"/>
+          <w:szCs w:val="24"/>
+          <w:highlight w:val="green"/>
+        </w:rPr>
+        <w:t>by an “</w:t>
+      </w:r>
+      <w:r>
+        <w:rPr>
+          <w:rFonts w:eastAsia="Times New Roman" w:cstheme="minorHAnsi"/>
+          <w:sz w:val="24"/>
+          <w:szCs w:val="24"/>
+          <w:highlight w:val="green"/>
+        </w:rPr>
+        <w:t>area</w:t>
+      </w:r>
+      <w:r>
+        <w:rPr>
+          <w:rFonts w:eastAsia="Times New Roman" w:cstheme="minorHAnsi"/>
+          <w:sz w:val="24"/>
+          <w:szCs w:val="24"/>
+          <w:highlight w:val="green"/>
+        </w:rPr>
+        <w:t>” or pin.</w:t>
+      </w:r>
+    </w:p>
+    <w:p>
+      <w:pPr>
+        <w:spacing w:after="0" w:line="240" w:lineRule="auto"/>
+        <w:rPr>
+          <w:rFonts w:eastAsia="Times New Roman" w:cstheme="minorHAnsi"/>
+          <w:sz w:val="24"/>
+          <w:szCs w:val="24"/>
+        </w:rPr>
+      </w:pPr>
+    </w:p>
+    <w:p>
+      <w:pPr>
+        <w:spacing w:after="0" w:line="240" w:lineRule="auto"/>
+        <w:rPr>
+          <w:rFonts w:eastAsia="Times New Roman" w:cstheme="minorHAnsi"/>
+          <w:sz w:val="24"/>
+          <w:szCs w:val="24"/>
+        </w:rPr>
+      </w:pPr>
+      <w:r>
+        <w:rPr>
+          <w:rFonts w:eastAsia="Times New Roman" w:cstheme="minorHAnsi"/>
+          <w:sz w:val="24"/>
+          <w:szCs w:val="24"/>
+          <w:highlight w:val="green"/>
+        </w:rPr>
+        <w:t>(</w:t>
+      </w:r>
+      <w:r>
+        <w:rPr>
+          <w:rFonts w:eastAsia="Times New Roman" w:cstheme="minorHAnsi"/>
+          <w:sz w:val="24"/>
+          <w:szCs w:val="24"/>
+          <w:highlight w:val="green"/>
+        </w:rPr>
+        <w:t>10</w:t>
+      </w:r>
+      <w:r>
+        <w:rPr>
+          <w:rFonts w:eastAsia="Times New Roman" w:cstheme="minorHAnsi"/>
+          <w:sz w:val="24"/>
+          <w:szCs w:val="24"/>
+          <w:highlight w:val="green"/>
+        </w:rPr>
+        <w:t xml:space="preserve"> points): As a Customer, </w:t>
+      </w:r>
+      <w:r>
+        <w:rPr>
+          <w:rFonts w:eastAsia="Times New Roman" w:cstheme="minorHAnsi"/>
+          <w:sz w:val="24"/>
+          <w:szCs w:val="24"/>
+          <w:highlight w:val="yellow"/>
+        </w:rPr>
+        <w:t xml:space="preserve">when I click on </w:t>
+      </w:r>
+      <w:r>
+        <w:rPr>
+          <w:rFonts w:eastAsia="Times New Roman" w:cstheme="minorHAnsi"/>
+          <w:sz w:val="24"/>
+          <w:szCs w:val="24"/>
+          <w:highlight w:val="green"/>
+        </w:rPr>
+        <w:t>a Nerd’s location on the coverage</w:t>
+      </w:r>
+      <w:r>
+        <w:rPr>
+          <w:rFonts w:eastAsia="Times New Roman" w:cstheme="minorHAnsi"/>
+          <w:sz w:val="24"/>
+          <w:szCs w:val="24"/>
+          <w:highlight w:val="green"/>
+        </w:rPr>
+        <w:t xml:space="preserve"> map</w:t>
+      </w:r>
+      <w:r>
+        <w:rPr>
+          <w:rFonts w:eastAsia="Times New Roman" w:cstheme="minorHAnsi"/>
+          <w:sz w:val="24"/>
+          <w:szCs w:val="24"/>
+          <w:highlight w:val="green"/>
+        </w:rPr>
+        <w:t xml:space="preserve">, </w:t>
+      </w:r>
+      <w:r>
+        <w:rPr>
+          <w:rFonts w:eastAsia="Times New Roman" w:cstheme="minorHAnsi"/>
+          <w:sz w:val="24"/>
+          <w:szCs w:val="24"/>
+          <w:highlight w:val="green"/>
+        </w:rPr>
+        <w:t>I want</w:t>
+      </w:r>
+      <w:r>
+        <w:rPr>
+          <w:rFonts w:eastAsia="Times New Roman" w:cstheme="minorHAnsi"/>
+          <w:sz w:val="24"/>
+          <w:szCs w:val="24"/>
+          <w:highlight w:val="green"/>
+        </w:rPr>
+        <w:t xml:space="preserve"> an automated text to be sent to that </w:t>
+      </w:r>
+      <w:r>
+        <w:rPr>
+          <w:rFonts w:eastAsia="Times New Roman" w:cstheme="minorHAnsi"/>
+          <w:sz w:val="24"/>
+          <w:szCs w:val="24"/>
+          <w:highlight w:val="green"/>
+        </w:rPr>
+        <w:t>Neighborhood Nerd</w:t>
+      </w:r>
+      <w:r>
+        <w:rPr>
+          <w:rFonts w:eastAsia="Times New Roman" w:cstheme="minorHAnsi"/>
+          <w:sz w:val="24"/>
+          <w:szCs w:val="24"/>
+          <w:highlight w:val="green"/>
+        </w:rPr>
+        <w:t xml:space="preserve"> via SMS Twilio API</w:t>
+      </w:r>
+      <w:r>
+        <w:rPr>
+          <w:rFonts w:eastAsia="Times New Roman" w:cstheme="minorHAnsi"/>
+          <w:sz w:val="24"/>
+          <w:szCs w:val="24"/>
+          <w:highlight w:val="green"/>
+        </w:rPr>
+        <w:t xml:space="preserve"> </w:t>
+      </w:r>
+      <w:r>
+        <w:rPr>
+          <w:rFonts w:eastAsia="Times New Roman" w:cstheme="minorHAnsi"/>
+          <w:sz w:val="24"/>
+          <w:szCs w:val="24"/>
+          <w:highlight w:val="green"/>
+        </w:rPr>
+        <w:t>(to simulate a “house call”).</w:t>
+      </w:r>
+    </w:p>
+    <w:p>
+      <w:pPr>
+        <w:spacing w:after="0" w:line="240" w:lineRule="auto"/>
+        <w:rPr>
+          <w:rFonts w:eastAsia="Times New Roman" w:cstheme="minorHAnsi"/>
+          <w:sz w:val="24"/>
+          <w:szCs w:val="24"/>
+        </w:rPr>
+      </w:pPr>
+    </w:p>
+    <w:p>
+      <w:pPr>
+        <w:spacing w:after="0" w:line="240" w:lineRule="auto"/>
+        <w:rPr>
+          <w:rFonts w:eastAsia="Times New Roman" w:cstheme="minorHAnsi"/>
+          <w:sz w:val="24"/>
+          <w:szCs w:val="24"/>
+        </w:rPr>
+      </w:pPr>
+      <w:r>
+        <w:rPr>
+          <w:rFonts w:eastAsia="Times New Roman" w:cstheme="minorHAnsi"/>
+          <w:sz w:val="24"/>
+          <w:szCs w:val="24"/>
+          <w:highlight w:val="green"/>
+        </w:rPr>
+        <w:t>(10</w:t>
+      </w:r>
+      <w:r>
+        <w:rPr>
+          <w:rFonts w:eastAsia="Times New Roman" w:cstheme="minorHAnsi"/>
+          <w:sz w:val="24"/>
+          <w:szCs w:val="24"/>
+          <w:highlight w:val="green"/>
+        </w:rPr>
+        <w:t xml:space="preserve"> points</w:t>
+      </w:r>
+      <w:r>
+        <w:rPr>
+          <w:rFonts w:eastAsia="Times New Roman" w:cstheme="minorHAnsi"/>
+          <w:sz w:val="24"/>
+          <w:szCs w:val="24"/>
+          <w:highlight w:val="green"/>
+        </w:rPr>
+        <w:t>)</w:t>
+      </w:r>
+      <w:r>
+        <w:rPr>
+          <w:rFonts w:eastAsia="Times New Roman" w:cstheme="minorHAnsi"/>
+          <w:sz w:val="24"/>
+          <w:szCs w:val="24"/>
+          <w:highlight w:val="green"/>
+        </w:rPr>
+        <w:t>:</w:t>
+      </w:r>
+      <w:r>
+        <w:rPr>
+          <w:rFonts w:eastAsia="Times New Roman" w:cstheme="minorHAnsi"/>
+          <w:sz w:val="24"/>
+          <w:szCs w:val="24"/>
+          <w:highlight w:val="green"/>
+        </w:rPr>
+        <w:t xml:space="preserve"> </w:t>
+      </w:r>
+      <w:r>
+        <w:rPr>
+          <w:rFonts w:eastAsia="Times New Roman" w:cstheme="minorHAnsi"/>
+          <w:sz w:val="24"/>
+          <w:szCs w:val="24"/>
+          <w:highlight w:val="green"/>
+        </w:rPr>
+        <w:t xml:space="preserve">As a </w:t>
+      </w:r>
+      <w:r>
+        <w:rPr>
+          <w:rFonts w:eastAsia="Times New Roman" w:cstheme="minorHAnsi"/>
+          <w:sz w:val="24"/>
+          <w:szCs w:val="24"/>
+          <w:highlight w:val="green"/>
+        </w:rPr>
+        <w:t>Customer</w:t>
+      </w:r>
+      <w:r>
+        <w:rPr>
+          <w:rFonts w:eastAsia="Times New Roman" w:cstheme="minorHAnsi"/>
+          <w:sz w:val="24"/>
+          <w:szCs w:val="24"/>
+          <w:highlight w:val="green"/>
+        </w:rPr>
+        <w:t>, I want to be able to pay for my completed service</w:t>
+      </w:r>
+      <w:r>
+        <w:rPr>
+          <w:rFonts w:eastAsia="Times New Roman" w:cstheme="minorHAnsi"/>
+          <w:sz w:val="24"/>
+          <w:szCs w:val="24"/>
+          <w:highlight w:val="green"/>
+        </w:rPr>
+        <w:t xml:space="preserve"> (Stripe</w:t>
+      </w:r>
+      <w:r>
+        <w:rPr>
+          <w:rFonts w:eastAsia="Times New Roman" w:cstheme="minorHAnsi"/>
+          <w:sz w:val="24"/>
+          <w:szCs w:val="24"/>
+          <w:highlight w:val="green"/>
+        </w:rPr>
+        <w:t xml:space="preserve">/PayPal </w:t>
+      </w:r>
+      <w:r>
+        <w:rPr>
+          <w:rFonts w:eastAsia="Times New Roman" w:cstheme="minorHAnsi"/>
+          <w:sz w:val="24"/>
+          <w:szCs w:val="24"/>
+          <w:highlight w:val="green"/>
+        </w:rPr>
+        <w:t>API)</w:t>
+      </w:r>
+      <w:r>
+        <w:rPr>
+          <w:rFonts w:eastAsia="Times New Roman" w:cstheme="minorHAnsi"/>
+          <w:sz w:val="24"/>
+          <w:szCs w:val="24"/>
+          <w:highlight w:val="green"/>
+        </w:rPr>
+        <w:t>.</w:t>
+      </w:r>
+    </w:p>
+    <w:p>
+      <w:pPr>
+        <w:spacing w:after="0" w:line="240" w:lineRule="auto"/>
+        <w:rPr>
+          <w:rFonts w:eastAsia="Times New Roman" w:cstheme="minorHAnsi"/>
+          <w:sz w:val="24"/>
+          <w:szCs w:val="24"/>
+        </w:rPr>
+      </w:pPr>
+    </w:p>
+    <w:p>
+      <w:pPr>
+        <w:spacing w:after="0" w:line="240" w:lineRule="auto"/>
+        <w:rPr>
+          <w:rFonts w:eastAsia="Times New Roman" w:cstheme="minorHAnsi"/>
+          <w:sz w:val="24"/>
+          <w:szCs w:val="24"/>
+        </w:rPr>
+      </w:pPr>
       <w:r>
         <w:rPr>
           <w:rFonts w:eastAsia="Times New Roman" w:cstheme="minorHAnsi"/>
@@ -1598,23 +1614,13 @@
         </w:rPr>
         <w:t xml:space="preserve">“pending” </w:t>
       </w:r>
-      <w:proofErr w:type="gramStart"/>
-      <w:r>
-        <w:rPr>
-          <w:rFonts w:eastAsia="Times New Roman" w:cstheme="minorHAnsi"/>
-          <w:sz w:val="24"/>
-          <w:szCs w:val="24"/>
-        </w:rPr>
-        <w:t>tickets, and</w:t>
-      </w:r>
-      <w:proofErr w:type="gramEnd"/>
-      <w:r>
-        <w:rPr>
-          <w:rFonts w:eastAsia="Times New Roman" w:cstheme="minorHAnsi"/>
-          <w:sz w:val="24"/>
-          <w:szCs w:val="24"/>
-        </w:rPr>
-        <w:t xml:space="preserve"> see </w:t>
+      <w:r>
+        <w:rPr>
+          <w:rFonts w:eastAsia="Times New Roman" w:cstheme="minorHAnsi"/>
+          <w:sz w:val="24"/>
+          <w:szCs w:val="24"/>
+        </w:rPr>
+        <w:t xml:space="preserve">tickets and see </w:t>
       </w:r>
       <w:r>
         <w:rPr>
@@ -1714,16 +1720,7 @@
           <w:sz w:val="24"/>
           <w:szCs w:val="24"/>
         </w:rPr>
-        <w:t xml:space="preserve">/Business </w:t>
-      </w:r>
-      <w:proofErr w:type="gramStart"/>
-      <w:r>
-        <w:rPr>
-          <w:rFonts w:eastAsia="Times New Roman" w:cstheme="minorHAnsi"/>
-          <w:sz w:val="24"/>
-          <w:szCs w:val="24"/>
-        </w:rPr>
-        <w:t>Owner</w:t>
+        <w:t>/Business Owner</w:t>
       </w:r>
       <w:r>
         <w:rPr>
@@ -1739,16 +1736,7 @@
           <w:sz w:val="24"/>
           <w:szCs w:val="24"/>
         </w:rPr>
-        <w:t xml:space="preserve"> can</w:t>
-      </w:r>
-      <w:proofErr w:type="gramEnd"/>
-      <w:r>
-        <w:rPr>
-          <w:rFonts w:eastAsia="Times New Roman" w:cstheme="minorHAnsi"/>
-          <w:sz w:val="24"/>
-          <w:szCs w:val="24"/>
-        </w:rPr>
-        <w:t xml:space="preserve"> </w:t>
+        <w:t xml:space="preserve">can </w:t>
       </w:r>
       <w:r>
         <w:rPr>

</xml_diff>

<commit_message>
customers can now create tickets based on the information in the devices table. next is to make the selection based off the specific device clicked for createticket.
</commit_message>
<xml_diff>
--- a/AdamCapstone-UserStories.docx
+++ b/AdamCapstone-UserStories.docx
@@ -657,7 +657,7 @@
           <w:rFonts w:eastAsia="Times New Roman" w:cstheme="minorHAnsi"/>
           <w:sz w:val="24"/>
           <w:szCs w:val="24"/>
-          <w:highlight w:val="yellow"/>
+          <w:highlight w:val="green"/>
         </w:rPr>
         <w:t>(</w:t>
       </w:r>
@@ -666,7 +666,7 @@
           <w:rFonts w:eastAsia="Times New Roman" w:cstheme="minorHAnsi"/>
           <w:sz w:val="24"/>
           <w:szCs w:val="24"/>
-          <w:highlight w:val="yellow"/>
+          <w:highlight w:val="green"/>
         </w:rPr>
         <w:t>10</w:t>
       </w:r>
@@ -675,18 +675,9 @@
           <w:rFonts w:eastAsia="Times New Roman" w:cstheme="minorHAnsi"/>
           <w:sz w:val="24"/>
           <w:szCs w:val="24"/>
-          <w:highlight w:val="yellow"/>
-        </w:rPr>
-        <w:t xml:space="preserve"> points): As a Customer, I want to be able to create </w:t>
-      </w:r>
-      <w:r>
-        <w:rPr>
-          <w:rFonts w:eastAsia="Times New Roman" w:cstheme="minorHAnsi"/>
-          <w:sz w:val="24"/>
-          <w:szCs w:val="24"/>
-          <w:highlight w:val="green"/>
-        </w:rPr>
-        <w:t xml:space="preserve">a personal “Tech Inventory” that acts as </w:t>
+          <w:highlight w:val="green"/>
+        </w:rPr>
+        <w:t xml:space="preserve"> points): As a Customer, I want to be able to create a personal “Tech Inventory” that acts as </w:t>
       </w:r>
     </w:p>
     <w:p>
@@ -761,23 +752,14 @@
           <w:szCs w:val="24"/>
           <w:highlight w:val="green"/>
         </w:rPr>
-        <w:t xml:space="preserve"> points): As a Customer, I want to be able to </w:t>
-      </w:r>
-      <w:r>
-        <w:rPr>
-          <w:rFonts w:eastAsia="Times New Roman" w:cstheme="minorHAnsi"/>
-          <w:sz w:val="24"/>
-          <w:szCs w:val="24"/>
-          <w:highlight w:val="yellow"/>
-        </w:rPr>
-        <w:t xml:space="preserve">create a </w:t>
-      </w:r>
-      <w:r>
-        <w:rPr>
-          <w:rFonts w:eastAsia="Times New Roman" w:cstheme="minorHAnsi"/>
-          <w:sz w:val="24"/>
-          <w:szCs w:val="24"/>
-          <w:highlight w:val="yellow"/>
+        <w:t xml:space="preserve"> points): As a Customer, I want to be able to create a </w:t>
+      </w:r>
+      <w:r>
+        <w:rPr>
+          <w:rFonts w:eastAsia="Times New Roman" w:cstheme="minorHAnsi"/>
+          <w:sz w:val="24"/>
+          <w:szCs w:val="24"/>
+          <w:highlight w:val="green"/>
         </w:rPr>
         <w:t>“service ticket”</w:t>
       </w:r>
@@ -786,7 +768,7 @@
           <w:rFonts w:eastAsia="Times New Roman" w:cstheme="minorHAnsi"/>
           <w:sz w:val="24"/>
           <w:szCs w:val="24"/>
-          <w:highlight w:val="yellow"/>
+          <w:highlight w:val="green"/>
         </w:rPr>
         <w:t xml:space="preserve"> </w:t>
       </w:r>
@@ -795,152 +777,75 @@
           <w:rFonts w:eastAsia="Times New Roman" w:cstheme="minorHAnsi"/>
           <w:sz w:val="24"/>
           <w:szCs w:val="24"/>
-          <w:highlight w:val="yellow"/>
+          <w:highlight w:val="green"/>
         </w:rPr>
         <w:t xml:space="preserve">when I </w:t>
       </w:r>
-      <w:proofErr w:type="gramStart"/>
-      <w:r>
-        <w:rPr>
-          <w:rFonts w:eastAsia="Times New Roman" w:cstheme="minorHAnsi"/>
-          <w:sz w:val="24"/>
-          <w:szCs w:val="24"/>
-          <w:highlight w:val="yellow"/>
-        </w:rPr>
-        <w:t xml:space="preserve">am </w:t>
-      </w:r>
-      <w:r>
-        <w:rPr>
-          <w:rFonts w:eastAsia="Times New Roman" w:cstheme="minorHAnsi"/>
-          <w:sz w:val="24"/>
-          <w:szCs w:val="24"/>
-          <w:highlight w:val="yellow"/>
-        </w:rPr>
-        <w:t>in need of</w:t>
-      </w:r>
-      <w:proofErr w:type="gramEnd"/>
-      <w:r>
-        <w:rPr>
-          <w:rFonts w:eastAsia="Times New Roman" w:cstheme="minorHAnsi"/>
-          <w:sz w:val="24"/>
-          <w:szCs w:val="24"/>
-          <w:highlight w:val="yellow"/>
-        </w:rPr>
-        <w:t xml:space="preserve"> repair/assistance </w:t>
-      </w:r>
-      <w:r>
-        <w:rPr>
-          <w:rFonts w:eastAsia="Times New Roman" w:cstheme="minorHAnsi"/>
-          <w:sz w:val="24"/>
-          <w:szCs w:val="24"/>
-          <w:highlight w:val="yellow"/>
-        </w:rPr>
-        <w:t>with one of my devices.</w:t>
-      </w:r>
-    </w:p>
-    <w:p>
-      <w:pPr>
-        <w:spacing w:after="0" w:line="240" w:lineRule="auto"/>
-        <w:rPr>
-          <w:rFonts w:eastAsia="Times New Roman" w:cstheme="minorHAnsi"/>
-          <w:sz w:val="24"/>
-          <w:szCs w:val="24"/>
-        </w:rPr>
-      </w:pPr>
-    </w:p>
-    <w:p>
-      <w:pPr>
-        <w:spacing w:after="0" w:line="240" w:lineRule="auto"/>
-        <w:rPr>
-          <w:rFonts w:eastAsia="Times New Roman" w:cstheme="minorHAnsi"/>
-          <w:sz w:val="24"/>
-          <w:szCs w:val="24"/>
-          <w:highlight w:val="green"/>
-        </w:rPr>
-      </w:pPr>
-      <w:r>
-        <w:rPr>
-          <w:rFonts w:eastAsia="Times New Roman" w:cstheme="minorHAnsi"/>
-          <w:sz w:val="24"/>
-          <w:szCs w:val="24"/>
-          <w:highlight w:val="yellow"/>
-        </w:rPr>
-        <w:t>(</w:t>
-      </w:r>
-      <w:r>
-        <w:rPr>
-          <w:rFonts w:eastAsia="Times New Roman" w:cstheme="minorHAnsi"/>
-          <w:sz w:val="24"/>
-          <w:szCs w:val="24"/>
-          <w:highlight w:val="yellow"/>
-        </w:rPr>
-        <w:t>5</w:t>
-      </w:r>
-      <w:r>
-        <w:rPr>
-          <w:rFonts w:eastAsia="Times New Roman" w:cstheme="minorHAnsi"/>
-          <w:sz w:val="24"/>
-          <w:szCs w:val="24"/>
-          <w:highlight w:val="yellow"/>
-        </w:rPr>
-        <w:t xml:space="preserve"> points): As a Customer, I want to be able to edit/delete </w:t>
-      </w:r>
-      <w:r>
-        <w:rPr>
-          <w:rFonts w:eastAsia="Times New Roman" w:cstheme="minorHAnsi"/>
-          <w:sz w:val="24"/>
-          <w:szCs w:val="24"/>
-          <w:highlight w:val="green"/>
-        </w:rPr>
-        <w:t>my inventory via an easy, multi-</w:t>
-      </w:r>
-    </w:p>
-    <w:p>
-      <w:pPr>
-        <w:spacing w:after="0" w:line="240" w:lineRule="auto"/>
-        <w:rPr>
-          <w:rFonts w:eastAsia="Times New Roman" w:cstheme="minorHAnsi"/>
-          <w:sz w:val="24"/>
-          <w:szCs w:val="24"/>
-        </w:rPr>
-      </w:pPr>
-      <w:r>
-        <w:rPr>
-          <w:rFonts w:eastAsia="Times New Roman" w:cstheme="minorHAnsi"/>
-          <w:sz w:val="24"/>
-          <w:szCs w:val="24"/>
-          <w:highlight w:val="green"/>
-        </w:rPr>
-        <w:t>choice/click interface.</w:t>
+      <w:r>
+        <w:rPr>
+          <w:rFonts w:eastAsia="Times New Roman" w:cstheme="minorHAnsi"/>
+          <w:sz w:val="24"/>
+          <w:szCs w:val="24"/>
+          <w:highlight w:val="green"/>
+        </w:rPr>
+        <w:t>need</w:t>
+      </w:r>
+      <w:r>
+        <w:rPr>
+          <w:rFonts w:eastAsia="Times New Roman" w:cstheme="minorHAnsi"/>
+          <w:sz w:val="24"/>
+          <w:szCs w:val="24"/>
+          <w:highlight w:val="green"/>
+        </w:rPr>
+        <w:t xml:space="preserve"> </w:t>
       </w:r>
       <w:bookmarkStart w:id="0" w:name="_GoBack"/>
       <w:bookmarkEnd w:id="0"/>
-    </w:p>
-    <w:p>
-      <w:pPr>
-        <w:spacing w:after="0" w:line="240" w:lineRule="auto"/>
-        <w:rPr>
-          <w:rFonts w:eastAsia="Times New Roman" w:cstheme="minorHAnsi"/>
-          <w:sz w:val="24"/>
-          <w:szCs w:val="24"/>
-        </w:rPr>
-      </w:pPr>
-    </w:p>
-    <w:p>
-      <w:pPr>
-        <w:spacing w:after="0" w:line="240" w:lineRule="auto"/>
-        <w:rPr>
-          <w:rFonts w:eastAsia="Times New Roman" w:cstheme="minorHAnsi"/>
-          <w:sz w:val="24"/>
-          <w:szCs w:val="24"/>
-        </w:rPr>
-      </w:pPr>
-      <w:r>
-        <w:rPr>
-          <w:rFonts w:eastAsia="Times New Roman" w:cstheme="minorHAnsi"/>
-          <w:sz w:val="24"/>
-          <w:szCs w:val="24"/>
-          <w:highlight w:val="yellow"/>
+      <w:r>
+        <w:rPr>
+          <w:rFonts w:eastAsia="Times New Roman" w:cstheme="minorHAnsi"/>
+          <w:sz w:val="24"/>
+          <w:szCs w:val="24"/>
+          <w:highlight w:val="green"/>
+        </w:rPr>
+        <w:t xml:space="preserve">repair/assistance </w:t>
+      </w:r>
+      <w:r>
+        <w:rPr>
+          <w:rFonts w:eastAsia="Times New Roman" w:cstheme="minorHAnsi"/>
+          <w:sz w:val="24"/>
+          <w:szCs w:val="24"/>
+          <w:highlight w:val="green"/>
+        </w:rPr>
+        <w:t>with one of my devices.</w:t>
+      </w:r>
+    </w:p>
+    <w:p>
+      <w:pPr>
+        <w:spacing w:after="0" w:line="240" w:lineRule="auto"/>
+        <w:rPr>
+          <w:rFonts w:eastAsia="Times New Roman" w:cstheme="minorHAnsi"/>
+          <w:sz w:val="24"/>
+          <w:szCs w:val="24"/>
+        </w:rPr>
+      </w:pPr>
+    </w:p>
+    <w:p>
+      <w:pPr>
+        <w:spacing w:after="0" w:line="240" w:lineRule="auto"/>
+        <w:rPr>
+          <w:rFonts w:eastAsia="Times New Roman" w:cstheme="minorHAnsi"/>
+          <w:sz w:val="24"/>
+          <w:szCs w:val="24"/>
+          <w:highlight w:val="green"/>
+        </w:rPr>
+      </w:pPr>
+      <w:r>
+        <w:rPr>
+          <w:rFonts w:eastAsia="Times New Roman" w:cstheme="minorHAnsi"/>
+          <w:sz w:val="24"/>
+          <w:szCs w:val="24"/>
+          <w:highlight w:val="green"/>
         </w:rPr>
         <w:t>(</w:t>
       </w:r>
@@ -949,7 +854,7 @@
           <w:rFonts w:eastAsia="Times New Roman" w:cstheme="minorHAnsi"/>
           <w:sz w:val="24"/>
           <w:szCs w:val="24"/>
-          <w:highlight w:val="yellow"/>
+          <w:highlight w:val="green"/>
         </w:rPr>
         <w:t>5</w:t>
       </w:r>
@@ -958,7 +863,73 @@
           <w:rFonts w:eastAsia="Times New Roman" w:cstheme="minorHAnsi"/>
           <w:sz w:val="24"/>
           <w:szCs w:val="24"/>
-          <w:highlight w:val="yellow"/>
+          <w:highlight w:val="green"/>
+        </w:rPr>
+        <w:t xml:space="preserve"> points): As a Customer, I want to be able to edit/delete my inventory via an easy, multi-</w:t>
+      </w:r>
+    </w:p>
+    <w:p>
+      <w:pPr>
+        <w:spacing w:after="0" w:line="240" w:lineRule="auto"/>
+        <w:rPr>
+          <w:rFonts w:eastAsia="Times New Roman" w:cstheme="minorHAnsi"/>
+          <w:sz w:val="24"/>
+          <w:szCs w:val="24"/>
+        </w:rPr>
+      </w:pPr>
+      <w:r>
+        <w:rPr>
+          <w:rFonts w:eastAsia="Times New Roman" w:cstheme="minorHAnsi"/>
+          <w:sz w:val="24"/>
+          <w:szCs w:val="24"/>
+          <w:highlight w:val="green"/>
+        </w:rPr>
+        <w:t>choice/click interface.</w:t>
+      </w:r>
+    </w:p>
+    <w:p>
+      <w:pPr>
+        <w:spacing w:after="0" w:line="240" w:lineRule="auto"/>
+        <w:rPr>
+          <w:rFonts w:eastAsia="Times New Roman" w:cstheme="minorHAnsi"/>
+          <w:sz w:val="24"/>
+          <w:szCs w:val="24"/>
+        </w:rPr>
+      </w:pPr>
+    </w:p>
+    <w:p>
+      <w:pPr>
+        <w:spacing w:after="0" w:line="240" w:lineRule="auto"/>
+        <w:rPr>
+          <w:rFonts w:eastAsia="Times New Roman" w:cstheme="minorHAnsi"/>
+          <w:sz w:val="24"/>
+          <w:szCs w:val="24"/>
+        </w:rPr>
+      </w:pPr>
+      <w:r>
+        <w:rPr>
+          <w:rFonts w:eastAsia="Times New Roman" w:cstheme="minorHAnsi"/>
+          <w:sz w:val="24"/>
+          <w:szCs w:val="24"/>
+          <w:highlight w:val="green"/>
+        </w:rPr>
+        <w:t>(</w:t>
+      </w:r>
+      <w:r>
+        <w:rPr>
+          <w:rFonts w:eastAsia="Times New Roman" w:cstheme="minorHAnsi"/>
+          <w:sz w:val="24"/>
+          <w:szCs w:val="24"/>
+          <w:highlight w:val="green"/>
+        </w:rPr>
+        <w:t>5</w:t>
+      </w:r>
+      <w:r>
+        <w:rPr>
+          <w:rFonts w:eastAsia="Times New Roman" w:cstheme="minorHAnsi"/>
+          <w:sz w:val="24"/>
+          <w:szCs w:val="24"/>
+          <w:highlight w:val="green"/>
         </w:rPr>
         <w:t xml:space="preserve"> points): </w:t>
       </w:r>

</xml_diff>

<commit_message>
setup crud operations on ownercontroller. fixed a few pathing errors with employee registration and creation
</commit_message>
<xml_diff>
--- a/AdamCapstone-UserStories.docx
+++ b/AdamCapstone-UserStories.docx
@@ -797,157 +797,764 @@
           <w:szCs w:val="24"/>
           <w:highlight w:val="green"/>
         </w:rPr>
+        <w:t xml:space="preserve"> repair/assistance </w:t>
+      </w:r>
+      <w:r>
+        <w:rPr>
+          <w:rFonts w:eastAsia="Times New Roman" w:cstheme="minorHAnsi"/>
+          <w:sz w:val="24"/>
+          <w:szCs w:val="24"/>
+          <w:highlight w:val="green"/>
+        </w:rPr>
+        <w:t>with one of my devices.</w:t>
+      </w:r>
+    </w:p>
+    <w:p>
+      <w:pPr>
+        <w:spacing w:after="0" w:line="240" w:lineRule="auto"/>
+        <w:rPr>
+          <w:rFonts w:eastAsia="Times New Roman" w:cstheme="minorHAnsi"/>
+          <w:sz w:val="24"/>
+          <w:szCs w:val="24"/>
+        </w:rPr>
+      </w:pPr>
+    </w:p>
+    <w:p>
+      <w:pPr>
+        <w:spacing w:after="0" w:line="240" w:lineRule="auto"/>
+        <w:rPr>
+          <w:rFonts w:eastAsia="Times New Roman" w:cstheme="minorHAnsi"/>
+          <w:sz w:val="24"/>
+          <w:szCs w:val="24"/>
+          <w:highlight w:val="green"/>
+        </w:rPr>
+      </w:pPr>
+      <w:r>
+        <w:rPr>
+          <w:rFonts w:eastAsia="Times New Roman" w:cstheme="minorHAnsi"/>
+          <w:sz w:val="24"/>
+          <w:szCs w:val="24"/>
+          <w:highlight w:val="green"/>
+        </w:rPr>
+        <w:t>(</w:t>
+      </w:r>
+      <w:r>
+        <w:rPr>
+          <w:rFonts w:eastAsia="Times New Roman" w:cstheme="minorHAnsi"/>
+          <w:sz w:val="24"/>
+          <w:szCs w:val="24"/>
+          <w:highlight w:val="green"/>
+        </w:rPr>
+        <w:t>5</w:t>
+      </w:r>
+      <w:r>
+        <w:rPr>
+          <w:rFonts w:eastAsia="Times New Roman" w:cstheme="minorHAnsi"/>
+          <w:sz w:val="24"/>
+          <w:szCs w:val="24"/>
+          <w:highlight w:val="green"/>
+        </w:rPr>
+        <w:t xml:space="preserve"> points): As a Customer, I want to be able to edit/delete my inventory via an easy, multi-</w:t>
+      </w:r>
+    </w:p>
+    <w:p>
+      <w:pPr>
+        <w:spacing w:after="0" w:line="240" w:lineRule="auto"/>
+        <w:rPr>
+          <w:rFonts w:eastAsia="Times New Roman" w:cstheme="minorHAnsi"/>
+          <w:sz w:val="24"/>
+          <w:szCs w:val="24"/>
+        </w:rPr>
+      </w:pPr>
+      <w:r>
+        <w:rPr>
+          <w:rFonts w:eastAsia="Times New Roman" w:cstheme="minorHAnsi"/>
+          <w:sz w:val="24"/>
+          <w:szCs w:val="24"/>
+          <w:highlight w:val="green"/>
+        </w:rPr>
+        <w:t>choice/click interface.</w:t>
+      </w:r>
+    </w:p>
+    <w:p>
+      <w:pPr>
+        <w:spacing w:after="0" w:line="240" w:lineRule="auto"/>
+        <w:rPr>
+          <w:rFonts w:eastAsia="Times New Roman" w:cstheme="minorHAnsi"/>
+          <w:sz w:val="24"/>
+          <w:szCs w:val="24"/>
+        </w:rPr>
+      </w:pPr>
+    </w:p>
+    <w:p>
+      <w:pPr>
+        <w:spacing w:after="0" w:line="240" w:lineRule="auto"/>
+        <w:rPr>
+          <w:rFonts w:eastAsia="Times New Roman" w:cstheme="minorHAnsi"/>
+          <w:sz w:val="24"/>
+          <w:szCs w:val="24"/>
+        </w:rPr>
+      </w:pPr>
+      <w:r>
+        <w:rPr>
+          <w:rFonts w:eastAsia="Times New Roman" w:cstheme="minorHAnsi"/>
+          <w:sz w:val="24"/>
+          <w:szCs w:val="24"/>
+          <w:highlight w:val="green"/>
+        </w:rPr>
+        <w:t>(</w:t>
+      </w:r>
+      <w:r>
+        <w:rPr>
+          <w:rFonts w:eastAsia="Times New Roman" w:cstheme="minorHAnsi"/>
+          <w:sz w:val="24"/>
+          <w:szCs w:val="24"/>
+          <w:highlight w:val="green"/>
+        </w:rPr>
+        <w:t>5</w:t>
+      </w:r>
+      <w:r>
+        <w:rPr>
+          <w:rFonts w:eastAsia="Times New Roman" w:cstheme="minorHAnsi"/>
+          <w:sz w:val="24"/>
+          <w:szCs w:val="24"/>
+          <w:highlight w:val="green"/>
+        </w:rPr>
+        <w:t xml:space="preserve"> points): </w:t>
+      </w:r>
+      <w:r>
+        <w:rPr>
+          <w:rFonts w:eastAsia="Times New Roman" w:cstheme="minorHAnsi"/>
+          <w:sz w:val="24"/>
+          <w:szCs w:val="24"/>
+          <w:highlight w:val="green"/>
+        </w:rPr>
+        <w:t>As a Customer, I want to be able to leave a rating and review of my “Nerd” after services have been completed.</w:t>
+      </w:r>
+      <w:r>
+        <w:rPr>
+          <w:rFonts w:eastAsia="Times New Roman" w:cstheme="minorHAnsi"/>
+          <w:sz w:val="24"/>
+          <w:szCs w:val="24"/>
+          <w:highlight w:val="green"/>
+        </w:rPr>
         <w:t xml:space="preserve"> </w:t>
       </w:r>
+      <w:r>
+        <w:rPr>
+          <w:rFonts w:eastAsia="Times New Roman" w:cstheme="minorHAnsi"/>
+          <w:sz w:val="24"/>
+          <w:szCs w:val="24"/>
+          <w:highlight w:val="yellow"/>
+        </w:rPr>
+        <w:t>(just need to figure out why partial view isn’t loading)</w:t>
+      </w:r>
+    </w:p>
+    <w:p>
+      <w:pPr>
+        <w:spacing w:after="0" w:line="240" w:lineRule="auto"/>
+        <w:rPr>
+          <w:rFonts w:eastAsia="Times New Roman" w:cstheme="minorHAnsi"/>
+          <w:sz w:val="24"/>
+          <w:szCs w:val="24"/>
+        </w:rPr>
+      </w:pPr>
+    </w:p>
+    <w:p>
+      <w:pPr>
+        <w:spacing w:after="0" w:line="240" w:lineRule="auto"/>
+        <w:rPr>
+          <w:rFonts w:eastAsia="Times New Roman" w:cstheme="minorHAnsi"/>
+          <w:sz w:val="24"/>
+          <w:szCs w:val="24"/>
+        </w:rPr>
+      </w:pPr>
+      <w:r>
+        <w:rPr>
+          <w:rFonts w:eastAsia="Times New Roman" w:cstheme="minorHAnsi"/>
+          <w:sz w:val="24"/>
+          <w:szCs w:val="24"/>
+          <w:highlight w:val="green"/>
+        </w:rPr>
+        <w:t>(</w:t>
+      </w:r>
+      <w:r>
+        <w:rPr>
+          <w:rFonts w:eastAsia="Times New Roman" w:cstheme="minorHAnsi"/>
+          <w:sz w:val="24"/>
+          <w:szCs w:val="24"/>
+          <w:highlight w:val="green"/>
+        </w:rPr>
+        <w:t>10</w:t>
+      </w:r>
+      <w:r>
+        <w:rPr>
+          <w:rFonts w:eastAsia="Times New Roman" w:cstheme="minorHAnsi"/>
+          <w:sz w:val="24"/>
+          <w:szCs w:val="24"/>
+          <w:highlight w:val="green"/>
+        </w:rPr>
+        <w:t xml:space="preserve"> points): As a Customer, I want to be </w:t>
+      </w:r>
+      <w:r>
+        <w:rPr>
+          <w:rFonts w:eastAsia="Times New Roman" w:cstheme="minorHAnsi"/>
+          <w:sz w:val="24"/>
+          <w:szCs w:val="24"/>
+          <w:highlight w:val="green"/>
+        </w:rPr>
+        <w:t>able to see a</w:t>
+      </w:r>
+      <w:r>
+        <w:rPr>
+          <w:rFonts w:eastAsia="Times New Roman" w:cstheme="minorHAnsi"/>
+          <w:sz w:val="24"/>
+          <w:szCs w:val="24"/>
+          <w:highlight w:val="green"/>
+        </w:rPr>
+        <w:t xml:space="preserve"> Neighborhood Nerd</w:t>
+      </w:r>
+      <w:r>
+        <w:rPr>
+          <w:rFonts w:eastAsia="Times New Roman" w:cstheme="minorHAnsi"/>
+          <w:sz w:val="24"/>
+          <w:szCs w:val="24"/>
+          <w:highlight w:val="green"/>
+        </w:rPr>
+        <w:t>’s rough location</w:t>
+      </w:r>
+      <w:r>
+        <w:rPr>
+          <w:rFonts w:eastAsia="Times New Roman" w:cstheme="minorHAnsi"/>
+          <w:sz w:val="24"/>
+          <w:szCs w:val="24"/>
+          <w:highlight w:val="green"/>
+        </w:rPr>
+        <w:t xml:space="preserve"> from </w:t>
+      </w:r>
+      <w:r>
+        <w:rPr>
+          <w:rFonts w:eastAsia="Times New Roman" w:cstheme="minorHAnsi"/>
+          <w:sz w:val="24"/>
+          <w:szCs w:val="24"/>
+          <w:highlight w:val="green"/>
+        </w:rPr>
+        <w:t xml:space="preserve">a </w:t>
+      </w:r>
+      <w:r>
+        <w:rPr>
+          <w:rFonts w:eastAsia="Times New Roman" w:cstheme="minorHAnsi"/>
+          <w:sz w:val="24"/>
+          <w:szCs w:val="24"/>
+          <w:highlight w:val="green"/>
+        </w:rPr>
+        <w:t xml:space="preserve">map </w:t>
+      </w:r>
+      <w:r>
+        <w:rPr>
+          <w:rFonts w:eastAsia="Times New Roman" w:cstheme="minorHAnsi"/>
+          <w:sz w:val="24"/>
+          <w:szCs w:val="24"/>
+          <w:highlight w:val="green"/>
+        </w:rPr>
+        <w:t>by an “</w:t>
+      </w:r>
+      <w:r>
+        <w:rPr>
+          <w:rFonts w:eastAsia="Times New Roman" w:cstheme="minorHAnsi"/>
+          <w:sz w:val="24"/>
+          <w:szCs w:val="24"/>
+          <w:highlight w:val="green"/>
+        </w:rPr>
+        <w:t>area</w:t>
+      </w:r>
+      <w:r>
+        <w:rPr>
+          <w:rFonts w:eastAsia="Times New Roman" w:cstheme="minorHAnsi"/>
+          <w:sz w:val="24"/>
+          <w:szCs w:val="24"/>
+          <w:highlight w:val="green"/>
+        </w:rPr>
+        <w:t>” or pin.</w:t>
+      </w:r>
+    </w:p>
+    <w:p>
+      <w:pPr>
+        <w:spacing w:after="0" w:line="240" w:lineRule="auto"/>
+        <w:rPr>
+          <w:rFonts w:eastAsia="Times New Roman" w:cstheme="minorHAnsi"/>
+          <w:sz w:val="24"/>
+          <w:szCs w:val="24"/>
+        </w:rPr>
+      </w:pPr>
+    </w:p>
+    <w:p>
+      <w:pPr>
+        <w:spacing w:after="0" w:line="240" w:lineRule="auto"/>
+        <w:rPr>
+          <w:rFonts w:eastAsia="Times New Roman" w:cstheme="minorHAnsi"/>
+          <w:sz w:val="24"/>
+          <w:szCs w:val="24"/>
+        </w:rPr>
+      </w:pPr>
+      <w:r>
+        <w:rPr>
+          <w:rFonts w:eastAsia="Times New Roman" w:cstheme="minorHAnsi"/>
+          <w:sz w:val="24"/>
+          <w:szCs w:val="24"/>
+          <w:highlight w:val="green"/>
+        </w:rPr>
+        <w:t>(</w:t>
+      </w:r>
+      <w:r>
+        <w:rPr>
+          <w:rFonts w:eastAsia="Times New Roman" w:cstheme="minorHAnsi"/>
+          <w:sz w:val="24"/>
+          <w:szCs w:val="24"/>
+          <w:highlight w:val="green"/>
+        </w:rPr>
+        <w:t>10</w:t>
+      </w:r>
+      <w:r>
+        <w:rPr>
+          <w:rFonts w:eastAsia="Times New Roman" w:cstheme="minorHAnsi"/>
+          <w:sz w:val="24"/>
+          <w:szCs w:val="24"/>
+          <w:highlight w:val="green"/>
+        </w:rPr>
+        <w:t xml:space="preserve"> points): As a Customer, </w:t>
+      </w:r>
+      <w:r>
+        <w:rPr>
+          <w:rFonts w:eastAsia="Times New Roman" w:cstheme="minorHAnsi"/>
+          <w:sz w:val="24"/>
+          <w:szCs w:val="24"/>
+          <w:highlight w:val="yellow"/>
+        </w:rPr>
+        <w:t xml:space="preserve">when I click on </w:t>
+      </w:r>
+      <w:r>
+        <w:rPr>
+          <w:rFonts w:eastAsia="Times New Roman" w:cstheme="minorHAnsi"/>
+          <w:sz w:val="24"/>
+          <w:szCs w:val="24"/>
+          <w:highlight w:val="green"/>
+        </w:rPr>
+        <w:t>a Nerd’s location on the coverage</w:t>
+      </w:r>
+      <w:r>
+        <w:rPr>
+          <w:rFonts w:eastAsia="Times New Roman" w:cstheme="minorHAnsi"/>
+          <w:sz w:val="24"/>
+          <w:szCs w:val="24"/>
+          <w:highlight w:val="green"/>
+        </w:rPr>
+        <w:t xml:space="preserve"> map</w:t>
+      </w:r>
+      <w:r>
+        <w:rPr>
+          <w:rFonts w:eastAsia="Times New Roman" w:cstheme="minorHAnsi"/>
+          <w:sz w:val="24"/>
+          <w:szCs w:val="24"/>
+          <w:highlight w:val="green"/>
+        </w:rPr>
+        <w:t xml:space="preserve">, </w:t>
+      </w:r>
+      <w:r>
+        <w:rPr>
+          <w:rFonts w:eastAsia="Times New Roman" w:cstheme="minorHAnsi"/>
+          <w:sz w:val="24"/>
+          <w:szCs w:val="24"/>
+          <w:highlight w:val="green"/>
+        </w:rPr>
+        <w:t>I want</w:t>
+      </w:r>
+      <w:r>
+        <w:rPr>
+          <w:rFonts w:eastAsia="Times New Roman" w:cstheme="minorHAnsi"/>
+          <w:sz w:val="24"/>
+          <w:szCs w:val="24"/>
+          <w:highlight w:val="green"/>
+        </w:rPr>
+        <w:t xml:space="preserve"> an automated text to be sent to that </w:t>
+      </w:r>
+      <w:r>
+        <w:rPr>
+          <w:rFonts w:eastAsia="Times New Roman" w:cstheme="minorHAnsi"/>
+          <w:sz w:val="24"/>
+          <w:szCs w:val="24"/>
+          <w:highlight w:val="green"/>
+        </w:rPr>
+        <w:t>Neighborhood Nerd</w:t>
+      </w:r>
+      <w:r>
+        <w:rPr>
+          <w:rFonts w:eastAsia="Times New Roman" w:cstheme="minorHAnsi"/>
+          <w:sz w:val="24"/>
+          <w:szCs w:val="24"/>
+          <w:highlight w:val="green"/>
+        </w:rPr>
+        <w:t xml:space="preserve"> via SMS Twilio API</w:t>
+      </w:r>
+      <w:r>
+        <w:rPr>
+          <w:rFonts w:eastAsia="Times New Roman" w:cstheme="minorHAnsi"/>
+          <w:sz w:val="24"/>
+          <w:szCs w:val="24"/>
+          <w:highlight w:val="green"/>
+        </w:rPr>
+        <w:t xml:space="preserve"> </w:t>
+      </w:r>
+      <w:r>
+        <w:rPr>
+          <w:rFonts w:eastAsia="Times New Roman" w:cstheme="minorHAnsi"/>
+          <w:sz w:val="24"/>
+          <w:szCs w:val="24"/>
+          <w:highlight w:val="green"/>
+        </w:rPr>
+        <w:t>(to simulate a “house call”).</w:t>
+      </w:r>
+    </w:p>
+    <w:p>
+      <w:pPr>
+        <w:spacing w:after="0" w:line="240" w:lineRule="auto"/>
+        <w:rPr>
+          <w:rFonts w:eastAsia="Times New Roman" w:cstheme="minorHAnsi"/>
+          <w:sz w:val="24"/>
+          <w:szCs w:val="24"/>
+        </w:rPr>
+      </w:pPr>
+    </w:p>
+    <w:p>
+      <w:pPr>
+        <w:spacing w:after="0" w:line="240" w:lineRule="auto"/>
+        <w:rPr>
+          <w:rFonts w:eastAsia="Times New Roman" w:cstheme="minorHAnsi"/>
+          <w:sz w:val="24"/>
+          <w:szCs w:val="24"/>
+        </w:rPr>
+      </w:pPr>
+      <w:r>
+        <w:rPr>
+          <w:rFonts w:eastAsia="Times New Roman" w:cstheme="minorHAnsi"/>
+          <w:sz w:val="24"/>
+          <w:szCs w:val="24"/>
+          <w:highlight w:val="green"/>
+        </w:rPr>
+        <w:t>(10</w:t>
+      </w:r>
+      <w:r>
+        <w:rPr>
+          <w:rFonts w:eastAsia="Times New Roman" w:cstheme="minorHAnsi"/>
+          <w:sz w:val="24"/>
+          <w:szCs w:val="24"/>
+          <w:highlight w:val="green"/>
+        </w:rPr>
+        <w:t xml:space="preserve"> points</w:t>
+      </w:r>
+      <w:r>
+        <w:rPr>
+          <w:rFonts w:eastAsia="Times New Roman" w:cstheme="minorHAnsi"/>
+          <w:sz w:val="24"/>
+          <w:szCs w:val="24"/>
+          <w:highlight w:val="green"/>
+        </w:rPr>
+        <w:t>)</w:t>
+      </w:r>
+      <w:r>
+        <w:rPr>
+          <w:rFonts w:eastAsia="Times New Roman" w:cstheme="minorHAnsi"/>
+          <w:sz w:val="24"/>
+          <w:szCs w:val="24"/>
+          <w:highlight w:val="green"/>
+        </w:rPr>
+        <w:t>:</w:t>
+      </w:r>
+      <w:r>
+        <w:rPr>
+          <w:rFonts w:eastAsia="Times New Roman" w:cstheme="minorHAnsi"/>
+          <w:sz w:val="24"/>
+          <w:szCs w:val="24"/>
+          <w:highlight w:val="green"/>
+        </w:rPr>
+        <w:t xml:space="preserve"> </w:t>
+      </w:r>
+      <w:r>
+        <w:rPr>
+          <w:rFonts w:eastAsia="Times New Roman" w:cstheme="minorHAnsi"/>
+          <w:sz w:val="24"/>
+          <w:szCs w:val="24"/>
+          <w:highlight w:val="green"/>
+        </w:rPr>
+        <w:t xml:space="preserve">As a </w:t>
+      </w:r>
+      <w:r>
+        <w:rPr>
+          <w:rFonts w:eastAsia="Times New Roman" w:cstheme="minorHAnsi"/>
+          <w:sz w:val="24"/>
+          <w:szCs w:val="24"/>
+          <w:highlight w:val="green"/>
+        </w:rPr>
+        <w:t>Customer</w:t>
+      </w:r>
+      <w:r>
+        <w:rPr>
+          <w:rFonts w:eastAsia="Times New Roman" w:cstheme="minorHAnsi"/>
+          <w:sz w:val="24"/>
+          <w:szCs w:val="24"/>
+          <w:highlight w:val="green"/>
+        </w:rPr>
+        <w:t>, I want to be able to pay for my completed service</w:t>
+      </w:r>
+      <w:r>
+        <w:rPr>
+          <w:rFonts w:eastAsia="Times New Roman" w:cstheme="minorHAnsi"/>
+          <w:sz w:val="24"/>
+          <w:szCs w:val="24"/>
+          <w:highlight w:val="green"/>
+        </w:rPr>
+        <w:t xml:space="preserve"> (Stripe</w:t>
+      </w:r>
+      <w:r>
+        <w:rPr>
+          <w:rFonts w:eastAsia="Times New Roman" w:cstheme="minorHAnsi"/>
+          <w:sz w:val="24"/>
+          <w:szCs w:val="24"/>
+          <w:highlight w:val="green"/>
+        </w:rPr>
+        <w:t xml:space="preserve">/PayPal </w:t>
+      </w:r>
+      <w:r>
+        <w:rPr>
+          <w:rFonts w:eastAsia="Times New Roman" w:cstheme="minorHAnsi"/>
+          <w:sz w:val="24"/>
+          <w:szCs w:val="24"/>
+          <w:highlight w:val="green"/>
+        </w:rPr>
+        <w:t>API)</w:t>
+      </w:r>
+      <w:r>
+        <w:rPr>
+          <w:rFonts w:eastAsia="Times New Roman" w:cstheme="minorHAnsi"/>
+          <w:sz w:val="24"/>
+          <w:szCs w:val="24"/>
+          <w:highlight w:val="green"/>
+        </w:rPr>
+        <w:t>.</w:t>
+      </w:r>
+    </w:p>
+    <w:p>
+      <w:pPr>
+        <w:spacing w:after="0" w:line="240" w:lineRule="auto"/>
+        <w:rPr>
+          <w:rFonts w:eastAsia="Times New Roman" w:cstheme="minorHAnsi"/>
+          <w:sz w:val="24"/>
+          <w:szCs w:val="24"/>
+        </w:rPr>
+      </w:pPr>
+    </w:p>
+    <w:p>
+      <w:pPr>
+        <w:spacing w:after="0" w:line="240" w:lineRule="auto"/>
+        <w:rPr>
+          <w:rFonts w:eastAsia="Times New Roman" w:cstheme="minorHAnsi"/>
+          <w:sz w:val="24"/>
+          <w:szCs w:val="24"/>
+          <w:highlight w:val="green"/>
+        </w:rPr>
+      </w:pPr>
+      <w:r>
+        <w:rPr>
+          <w:rFonts w:eastAsia="Times New Roman" w:cstheme="minorHAnsi"/>
+          <w:sz w:val="24"/>
+          <w:szCs w:val="24"/>
+          <w:highlight w:val="yellow"/>
+        </w:rPr>
+        <w:t>(5</w:t>
+      </w:r>
+      <w:r>
+        <w:rPr>
+          <w:rFonts w:eastAsia="Times New Roman" w:cstheme="minorHAnsi"/>
+          <w:sz w:val="24"/>
+          <w:szCs w:val="24"/>
+          <w:highlight w:val="yellow"/>
+        </w:rPr>
+        <w:t xml:space="preserve"> points</w:t>
+      </w:r>
+      <w:r>
+        <w:rPr>
+          <w:rFonts w:eastAsia="Times New Roman" w:cstheme="minorHAnsi"/>
+          <w:sz w:val="24"/>
+          <w:szCs w:val="24"/>
+          <w:highlight w:val="yellow"/>
+        </w:rPr>
+        <w:t>)</w:t>
+      </w:r>
+      <w:r>
+        <w:rPr>
+          <w:rFonts w:eastAsia="Times New Roman" w:cstheme="minorHAnsi"/>
+          <w:sz w:val="24"/>
+          <w:szCs w:val="24"/>
+          <w:highlight w:val="yellow"/>
+        </w:rPr>
+        <w:t>:</w:t>
+      </w:r>
+      <w:r>
+        <w:rPr>
+          <w:rFonts w:eastAsia="Times New Roman" w:cstheme="minorHAnsi"/>
+          <w:sz w:val="24"/>
+          <w:szCs w:val="24"/>
+          <w:highlight w:val="yellow"/>
+        </w:rPr>
+        <w:t xml:space="preserve"> </w:t>
+      </w:r>
+      <w:r>
+        <w:rPr>
+          <w:rFonts w:eastAsia="Times New Roman" w:cstheme="minorHAnsi"/>
+          <w:sz w:val="24"/>
+          <w:szCs w:val="24"/>
+          <w:highlight w:val="green"/>
+        </w:rPr>
+        <w:t xml:space="preserve">As an </w:t>
+      </w:r>
+      <w:r>
+        <w:rPr>
+          <w:rFonts w:eastAsia="Times New Roman" w:cstheme="minorHAnsi"/>
+          <w:sz w:val="24"/>
+          <w:szCs w:val="24"/>
+          <w:highlight w:val="green"/>
+        </w:rPr>
+        <w:t>Employee</w:t>
+      </w:r>
+      <w:r>
+        <w:rPr>
+          <w:rFonts w:eastAsia="Times New Roman" w:cstheme="minorHAnsi"/>
+          <w:sz w:val="24"/>
+          <w:szCs w:val="24"/>
+          <w:highlight w:val="yellow"/>
+        </w:rPr>
+        <w:t>/Business Owner</w:t>
+      </w:r>
+      <w:r>
+        <w:rPr>
+          <w:rFonts w:eastAsia="Times New Roman" w:cstheme="minorHAnsi"/>
+          <w:sz w:val="24"/>
+          <w:szCs w:val="24"/>
+          <w:highlight w:val="yellow"/>
+        </w:rPr>
+        <w:t xml:space="preserve">, </w:t>
+      </w:r>
+      <w:r>
+        <w:rPr>
+          <w:rFonts w:eastAsia="Times New Roman" w:cstheme="minorHAnsi"/>
+          <w:sz w:val="24"/>
+          <w:szCs w:val="24"/>
+          <w:highlight w:val="green"/>
+        </w:rPr>
+        <w:t xml:space="preserve">I want to </w:t>
+      </w:r>
+      <w:r>
+        <w:rPr>
+          <w:rFonts w:eastAsia="Times New Roman" w:cstheme="minorHAnsi"/>
+          <w:sz w:val="24"/>
+          <w:szCs w:val="24"/>
+          <w:highlight w:val="green"/>
+        </w:rPr>
+        <w:t>see</w:t>
+      </w:r>
+      <w:r>
+        <w:rPr>
+          <w:rFonts w:eastAsia="Times New Roman" w:cstheme="minorHAnsi"/>
+          <w:sz w:val="24"/>
+          <w:szCs w:val="24"/>
+          <w:highlight w:val="green"/>
+        </w:rPr>
+        <w:t xml:space="preserve"> all</w:t>
+      </w:r>
+      <w:r>
+        <w:rPr>
+          <w:rFonts w:eastAsia="Times New Roman" w:cstheme="minorHAnsi"/>
+          <w:sz w:val="24"/>
+          <w:szCs w:val="24"/>
+          <w:highlight w:val="green"/>
+        </w:rPr>
+        <w:t xml:space="preserve"> pending </w:t>
+      </w:r>
+      <w:r>
+        <w:rPr>
+          <w:rFonts w:eastAsia="Times New Roman" w:cstheme="minorHAnsi"/>
+          <w:sz w:val="24"/>
+          <w:szCs w:val="24"/>
+          <w:highlight w:val="green"/>
+        </w:rPr>
+        <w:t>tickets.</w:t>
+      </w:r>
+    </w:p>
+    <w:p>
+      <w:pPr>
+        <w:spacing w:after="0" w:line="240" w:lineRule="auto"/>
+        <w:rPr>
+          <w:rFonts w:eastAsia="Times New Roman" w:cstheme="minorHAnsi"/>
+          <w:sz w:val="24"/>
+          <w:szCs w:val="24"/>
+          <w:highlight w:val="yellow"/>
+        </w:rPr>
+      </w:pPr>
       <w:bookmarkStart w:id="0" w:name="_GoBack"/>
       <w:bookmarkEnd w:id="0"/>
-      <w:r>
-        <w:rPr>
-          <w:rFonts w:eastAsia="Times New Roman" w:cstheme="minorHAnsi"/>
-          <w:sz w:val="24"/>
-          <w:szCs w:val="24"/>
-          <w:highlight w:val="green"/>
-        </w:rPr>
-        <w:t xml:space="preserve">repair/assistance </w:t>
-      </w:r>
-      <w:r>
-        <w:rPr>
-          <w:rFonts w:eastAsia="Times New Roman" w:cstheme="minorHAnsi"/>
-          <w:sz w:val="24"/>
-          <w:szCs w:val="24"/>
-          <w:highlight w:val="green"/>
-        </w:rPr>
-        <w:t>with one of my devices.</w:t>
-      </w:r>
-    </w:p>
-    <w:p>
-      <w:pPr>
-        <w:spacing w:after="0" w:line="240" w:lineRule="auto"/>
-        <w:rPr>
-          <w:rFonts w:eastAsia="Times New Roman" w:cstheme="minorHAnsi"/>
-          <w:sz w:val="24"/>
-          <w:szCs w:val="24"/>
-        </w:rPr>
-      </w:pPr>
-    </w:p>
-    <w:p>
-      <w:pPr>
-        <w:spacing w:after="0" w:line="240" w:lineRule="auto"/>
-        <w:rPr>
-          <w:rFonts w:eastAsia="Times New Roman" w:cstheme="minorHAnsi"/>
-          <w:sz w:val="24"/>
-          <w:szCs w:val="24"/>
-          <w:highlight w:val="green"/>
-        </w:rPr>
-      </w:pPr>
-      <w:r>
-        <w:rPr>
-          <w:rFonts w:eastAsia="Times New Roman" w:cstheme="minorHAnsi"/>
-          <w:sz w:val="24"/>
-          <w:szCs w:val="24"/>
-          <w:highlight w:val="green"/>
-        </w:rPr>
-        <w:t>(</w:t>
-      </w:r>
-      <w:r>
-        <w:rPr>
-          <w:rFonts w:eastAsia="Times New Roman" w:cstheme="minorHAnsi"/>
-          <w:sz w:val="24"/>
-          <w:szCs w:val="24"/>
-          <w:highlight w:val="green"/>
-        </w:rPr>
-        <w:t>5</w:t>
-      </w:r>
-      <w:r>
-        <w:rPr>
-          <w:rFonts w:eastAsia="Times New Roman" w:cstheme="minorHAnsi"/>
-          <w:sz w:val="24"/>
-          <w:szCs w:val="24"/>
-          <w:highlight w:val="green"/>
-        </w:rPr>
-        <w:t xml:space="preserve"> points): As a Customer, I want to be able to edit/delete my inventory via an easy, multi-</w:t>
-      </w:r>
-    </w:p>
-    <w:p>
-      <w:pPr>
-        <w:spacing w:after="0" w:line="240" w:lineRule="auto"/>
-        <w:rPr>
-          <w:rFonts w:eastAsia="Times New Roman" w:cstheme="minorHAnsi"/>
-          <w:sz w:val="24"/>
-          <w:szCs w:val="24"/>
-        </w:rPr>
-      </w:pPr>
-      <w:r>
-        <w:rPr>
-          <w:rFonts w:eastAsia="Times New Roman" w:cstheme="minorHAnsi"/>
-          <w:sz w:val="24"/>
-          <w:szCs w:val="24"/>
-          <w:highlight w:val="green"/>
-        </w:rPr>
-        <w:t>choice/click interface.</w:t>
-      </w:r>
-    </w:p>
-    <w:p>
-      <w:pPr>
-        <w:spacing w:after="0" w:line="240" w:lineRule="auto"/>
-        <w:rPr>
-          <w:rFonts w:eastAsia="Times New Roman" w:cstheme="minorHAnsi"/>
-          <w:sz w:val="24"/>
-          <w:szCs w:val="24"/>
-        </w:rPr>
-      </w:pPr>
-    </w:p>
-    <w:p>
-      <w:pPr>
-        <w:spacing w:after="0" w:line="240" w:lineRule="auto"/>
-        <w:rPr>
-          <w:rFonts w:eastAsia="Times New Roman" w:cstheme="minorHAnsi"/>
-          <w:sz w:val="24"/>
-          <w:szCs w:val="24"/>
-        </w:rPr>
-      </w:pPr>
-      <w:r>
-        <w:rPr>
-          <w:rFonts w:eastAsia="Times New Roman" w:cstheme="minorHAnsi"/>
-          <w:sz w:val="24"/>
-          <w:szCs w:val="24"/>
-          <w:highlight w:val="green"/>
-        </w:rPr>
-        <w:t>(</w:t>
-      </w:r>
-      <w:r>
-        <w:rPr>
-          <w:rFonts w:eastAsia="Times New Roman" w:cstheme="minorHAnsi"/>
-          <w:sz w:val="24"/>
-          <w:szCs w:val="24"/>
-          <w:highlight w:val="green"/>
-        </w:rPr>
-        <w:t>5</w:t>
-      </w:r>
-      <w:r>
-        <w:rPr>
-          <w:rFonts w:eastAsia="Times New Roman" w:cstheme="minorHAnsi"/>
-          <w:sz w:val="24"/>
-          <w:szCs w:val="24"/>
-          <w:highlight w:val="green"/>
-        </w:rPr>
-        <w:t xml:space="preserve"> points): </w:t>
-      </w:r>
-      <w:r>
-        <w:rPr>
-          <w:rFonts w:eastAsia="Times New Roman" w:cstheme="minorHAnsi"/>
-          <w:sz w:val="24"/>
-          <w:szCs w:val="24"/>
-          <w:highlight w:val="green"/>
-        </w:rPr>
-        <w:t>As a Customer, I want to be able to leave a rating and review of my “Nerd” after services have been completed.</w:t>
-      </w:r>
-      <w:r>
-        <w:rPr>
-          <w:rFonts w:eastAsia="Times New Roman" w:cstheme="minorHAnsi"/>
-          <w:sz w:val="24"/>
-          <w:szCs w:val="24"/>
-          <w:highlight w:val="green"/>
+    </w:p>
+    <w:p>
+      <w:pPr>
+        <w:spacing w:after="0" w:line="240" w:lineRule="auto"/>
+        <w:rPr>
+          <w:rFonts w:eastAsia="Times New Roman" w:cstheme="minorHAnsi"/>
+          <w:sz w:val="24"/>
+          <w:szCs w:val="24"/>
+          <w:highlight w:val="yellow"/>
+        </w:rPr>
+      </w:pPr>
+      <w:r>
+        <w:rPr>
+          <w:rFonts w:eastAsia="Times New Roman" w:cstheme="minorHAnsi"/>
+          <w:sz w:val="24"/>
+          <w:szCs w:val="24"/>
+          <w:highlight w:val="yellow"/>
+        </w:rPr>
+        <w:t>(5</w:t>
+      </w:r>
+      <w:r>
+        <w:rPr>
+          <w:rFonts w:eastAsia="Times New Roman" w:cstheme="minorHAnsi"/>
+          <w:sz w:val="24"/>
+          <w:szCs w:val="24"/>
+          <w:highlight w:val="yellow"/>
+        </w:rPr>
+        <w:t xml:space="preserve"> points</w:t>
+      </w:r>
+      <w:r>
+        <w:rPr>
+          <w:rFonts w:eastAsia="Times New Roman" w:cstheme="minorHAnsi"/>
+          <w:sz w:val="24"/>
+          <w:szCs w:val="24"/>
+          <w:highlight w:val="yellow"/>
+        </w:rPr>
+        <w:t>)</w:t>
+      </w:r>
+      <w:r>
+        <w:rPr>
+          <w:rFonts w:eastAsia="Times New Roman" w:cstheme="minorHAnsi"/>
+          <w:sz w:val="24"/>
+          <w:szCs w:val="24"/>
+          <w:highlight w:val="yellow"/>
+        </w:rPr>
+        <w:t>:</w:t>
+      </w:r>
+      <w:r>
+        <w:rPr>
+          <w:rFonts w:eastAsia="Times New Roman" w:cstheme="minorHAnsi"/>
+          <w:sz w:val="24"/>
+          <w:szCs w:val="24"/>
+          <w:highlight w:val="yellow"/>
         </w:rPr>
         <w:t xml:space="preserve"> </w:t>
       </w:r>
@@ -958,216 +1565,179 @@
           <w:szCs w:val="24"/>
           <w:highlight w:val="yellow"/>
         </w:rPr>
-        <w:t>(just need to figure out why partial view isn’t loading)</w:t>
-      </w:r>
-    </w:p>
-    <w:p>
-      <w:pPr>
-        <w:spacing w:after="0" w:line="240" w:lineRule="auto"/>
-        <w:rPr>
-          <w:rFonts w:eastAsia="Times New Roman" w:cstheme="minorHAnsi"/>
-          <w:sz w:val="24"/>
-          <w:szCs w:val="24"/>
-        </w:rPr>
-      </w:pPr>
-    </w:p>
-    <w:p>
-      <w:pPr>
-        <w:spacing w:after="0" w:line="240" w:lineRule="auto"/>
-        <w:rPr>
-          <w:rFonts w:eastAsia="Times New Roman" w:cstheme="minorHAnsi"/>
-          <w:sz w:val="24"/>
-          <w:szCs w:val="24"/>
-        </w:rPr>
-      </w:pPr>
-      <w:r>
-        <w:rPr>
-          <w:rFonts w:eastAsia="Times New Roman" w:cstheme="minorHAnsi"/>
-          <w:sz w:val="24"/>
-          <w:szCs w:val="24"/>
-          <w:highlight w:val="green"/>
-        </w:rPr>
-        <w:t>(</w:t>
-      </w:r>
-      <w:r>
-        <w:rPr>
-          <w:rFonts w:eastAsia="Times New Roman" w:cstheme="minorHAnsi"/>
-          <w:sz w:val="24"/>
-          <w:szCs w:val="24"/>
-          <w:highlight w:val="green"/>
-        </w:rPr>
-        <w:t>10</w:t>
-      </w:r>
-      <w:r>
-        <w:rPr>
-          <w:rFonts w:eastAsia="Times New Roman" w:cstheme="minorHAnsi"/>
-          <w:sz w:val="24"/>
-          <w:szCs w:val="24"/>
-          <w:highlight w:val="green"/>
-        </w:rPr>
-        <w:t xml:space="preserve"> points): As a Customer, I want to be </w:t>
-      </w:r>
-      <w:r>
-        <w:rPr>
-          <w:rFonts w:eastAsia="Times New Roman" w:cstheme="minorHAnsi"/>
-          <w:sz w:val="24"/>
-          <w:szCs w:val="24"/>
-          <w:highlight w:val="green"/>
-        </w:rPr>
-        <w:t>able to see a</w:t>
-      </w:r>
-      <w:r>
-        <w:rPr>
-          <w:rFonts w:eastAsia="Times New Roman" w:cstheme="minorHAnsi"/>
-          <w:sz w:val="24"/>
-          <w:szCs w:val="24"/>
-          <w:highlight w:val="green"/>
-        </w:rPr>
-        <w:t xml:space="preserve"> Neighborhood Nerd</w:t>
-      </w:r>
-      <w:r>
-        <w:rPr>
-          <w:rFonts w:eastAsia="Times New Roman" w:cstheme="minorHAnsi"/>
-          <w:sz w:val="24"/>
-          <w:szCs w:val="24"/>
-          <w:highlight w:val="green"/>
-        </w:rPr>
-        <w:t>’s rough location</w:t>
-      </w:r>
-      <w:r>
-        <w:rPr>
-          <w:rFonts w:eastAsia="Times New Roman" w:cstheme="minorHAnsi"/>
-          <w:sz w:val="24"/>
-          <w:szCs w:val="24"/>
-          <w:highlight w:val="green"/>
-        </w:rPr>
-        <w:t xml:space="preserve"> from </w:t>
-      </w:r>
-      <w:r>
-        <w:rPr>
-          <w:rFonts w:eastAsia="Times New Roman" w:cstheme="minorHAnsi"/>
-          <w:sz w:val="24"/>
-          <w:szCs w:val="24"/>
-          <w:highlight w:val="green"/>
-        </w:rPr>
-        <w:t xml:space="preserve">a </w:t>
-      </w:r>
-      <w:r>
-        <w:rPr>
-          <w:rFonts w:eastAsia="Times New Roman" w:cstheme="minorHAnsi"/>
-          <w:sz w:val="24"/>
-          <w:szCs w:val="24"/>
-          <w:highlight w:val="green"/>
-        </w:rPr>
-        <w:t xml:space="preserve">map </w:t>
-      </w:r>
-      <w:r>
-        <w:rPr>
-          <w:rFonts w:eastAsia="Times New Roman" w:cstheme="minorHAnsi"/>
-          <w:sz w:val="24"/>
-          <w:szCs w:val="24"/>
-          <w:highlight w:val="green"/>
-        </w:rPr>
-        <w:t>by an “</w:t>
-      </w:r>
-      <w:r>
-        <w:rPr>
-          <w:rFonts w:eastAsia="Times New Roman" w:cstheme="minorHAnsi"/>
-          <w:sz w:val="24"/>
-          <w:szCs w:val="24"/>
-          <w:highlight w:val="green"/>
-        </w:rPr>
-        <w:t>area</w:t>
-      </w:r>
-      <w:r>
-        <w:rPr>
-          <w:rFonts w:eastAsia="Times New Roman" w:cstheme="minorHAnsi"/>
-          <w:sz w:val="24"/>
-          <w:szCs w:val="24"/>
-          <w:highlight w:val="green"/>
-        </w:rPr>
-        <w:t>” or pin.</w:t>
-      </w:r>
-    </w:p>
-    <w:p>
-      <w:pPr>
-        <w:spacing w:after="0" w:line="240" w:lineRule="auto"/>
-        <w:rPr>
-          <w:rFonts w:eastAsia="Times New Roman" w:cstheme="minorHAnsi"/>
-          <w:sz w:val="24"/>
-          <w:szCs w:val="24"/>
-        </w:rPr>
-      </w:pPr>
-    </w:p>
-    <w:p>
-      <w:pPr>
-        <w:spacing w:after="0" w:line="240" w:lineRule="auto"/>
-        <w:rPr>
-          <w:rFonts w:eastAsia="Times New Roman" w:cstheme="minorHAnsi"/>
-          <w:sz w:val="24"/>
-          <w:szCs w:val="24"/>
-        </w:rPr>
-      </w:pPr>
-      <w:r>
-        <w:rPr>
-          <w:rFonts w:eastAsia="Times New Roman" w:cstheme="minorHAnsi"/>
-          <w:sz w:val="24"/>
-          <w:szCs w:val="24"/>
-          <w:highlight w:val="green"/>
-        </w:rPr>
-        <w:t>(</w:t>
-      </w:r>
-      <w:r>
-        <w:rPr>
-          <w:rFonts w:eastAsia="Times New Roman" w:cstheme="minorHAnsi"/>
-          <w:sz w:val="24"/>
-          <w:szCs w:val="24"/>
-          <w:highlight w:val="green"/>
-        </w:rPr>
-        <w:t>10</w:t>
-      </w:r>
-      <w:r>
-        <w:rPr>
-          <w:rFonts w:eastAsia="Times New Roman" w:cstheme="minorHAnsi"/>
-          <w:sz w:val="24"/>
-          <w:szCs w:val="24"/>
-          <w:highlight w:val="green"/>
-        </w:rPr>
-        <w:t xml:space="preserve"> points): As a Customer, </w:t>
-      </w:r>
-      <w:r>
-        <w:rPr>
-          <w:rFonts w:eastAsia="Times New Roman" w:cstheme="minorHAnsi"/>
-          <w:sz w:val="24"/>
-          <w:szCs w:val="24"/>
-          <w:highlight w:val="yellow"/>
-        </w:rPr>
-        <w:t xml:space="preserve">when I click on </w:t>
-      </w:r>
-      <w:r>
-        <w:rPr>
-          <w:rFonts w:eastAsia="Times New Roman" w:cstheme="minorHAnsi"/>
-          <w:sz w:val="24"/>
-          <w:szCs w:val="24"/>
-          <w:highlight w:val="green"/>
-        </w:rPr>
-        <w:t>a Nerd’s location on the coverage</w:t>
-      </w:r>
-      <w:r>
-        <w:rPr>
-          <w:rFonts w:eastAsia="Times New Roman" w:cstheme="minorHAnsi"/>
-          <w:sz w:val="24"/>
-          <w:szCs w:val="24"/>
-          <w:highlight w:val="green"/>
-        </w:rPr>
-        <w:t xml:space="preserve"> map</w:t>
-      </w:r>
-      <w:r>
-        <w:rPr>
-          <w:rFonts w:eastAsia="Times New Roman" w:cstheme="minorHAnsi"/>
-          <w:sz w:val="24"/>
-          <w:szCs w:val="24"/>
-          <w:highlight w:val="green"/>
+        <w:t xml:space="preserve">As an </w:t>
+      </w:r>
+      <w:r>
+        <w:rPr>
+          <w:rFonts w:eastAsia="Times New Roman" w:cstheme="minorHAnsi"/>
+          <w:sz w:val="24"/>
+          <w:szCs w:val="24"/>
+          <w:highlight w:val="yellow"/>
+        </w:rPr>
+        <w:t>Employee</w:t>
+      </w:r>
+      <w:r>
+        <w:rPr>
+          <w:rFonts w:eastAsia="Times New Roman" w:cstheme="minorHAnsi"/>
+          <w:sz w:val="24"/>
+          <w:szCs w:val="24"/>
+          <w:highlight w:val="yellow"/>
+        </w:rPr>
+        <w:t>/Business Owner</w:t>
+      </w:r>
+      <w:r>
+        <w:rPr>
+          <w:rFonts w:eastAsia="Times New Roman" w:cstheme="minorHAnsi"/>
+          <w:sz w:val="24"/>
+          <w:szCs w:val="24"/>
+          <w:highlight w:val="yellow"/>
+        </w:rPr>
+        <w:t>, I want to be able to</w:t>
+      </w:r>
+      <w:r>
+        <w:rPr>
+          <w:rFonts w:eastAsia="Times New Roman" w:cstheme="minorHAnsi"/>
+          <w:sz w:val="24"/>
+          <w:szCs w:val="24"/>
+          <w:highlight w:val="yellow"/>
+        </w:rPr>
+        <w:t xml:space="preserve"> claim </w:t>
+      </w:r>
+      <w:r>
+        <w:rPr>
+          <w:rFonts w:eastAsia="Times New Roman" w:cstheme="minorHAnsi"/>
+          <w:sz w:val="24"/>
+          <w:szCs w:val="24"/>
+          <w:highlight w:val="yellow"/>
+        </w:rPr>
+        <w:t xml:space="preserve">“pending” </w:t>
+      </w:r>
+      <w:r>
+        <w:rPr>
+          <w:rFonts w:eastAsia="Times New Roman" w:cstheme="minorHAnsi"/>
+          <w:sz w:val="24"/>
+          <w:szCs w:val="24"/>
+          <w:highlight w:val="yellow"/>
+        </w:rPr>
+        <w:t xml:space="preserve">tickets and see </w:t>
+      </w:r>
+      <w:r>
+        <w:rPr>
+          <w:rFonts w:eastAsia="Times New Roman" w:cstheme="minorHAnsi"/>
+          <w:sz w:val="24"/>
+          <w:szCs w:val="24"/>
+          <w:highlight w:val="yellow"/>
+        </w:rPr>
+        <w:t xml:space="preserve">my </w:t>
+      </w:r>
+      <w:r>
+        <w:rPr>
+          <w:rFonts w:eastAsia="Times New Roman" w:cstheme="minorHAnsi"/>
+          <w:sz w:val="24"/>
+          <w:szCs w:val="24"/>
+          <w:highlight w:val="yellow"/>
+        </w:rPr>
+        <w:t>claimed tickets.</w:t>
+      </w:r>
+    </w:p>
+    <w:p>
+      <w:pPr>
+        <w:spacing w:after="0" w:line="240" w:lineRule="auto"/>
+        <w:rPr>
+          <w:rFonts w:eastAsia="Times New Roman" w:cstheme="minorHAnsi"/>
+          <w:sz w:val="24"/>
+          <w:szCs w:val="24"/>
+          <w:highlight w:val="yellow"/>
+        </w:rPr>
+      </w:pPr>
+    </w:p>
+    <w:p>
+      <w:pPr>
+        <w:spacing w:after="0" w:line="240" w:lineRule="auto"/>
+        <w:rPr>
+          <w:rFonts w:eastAsia="Times New Roman" w:cstheme="minorHAnsi"/>
+          <w:sz w:val="24"/>
+          <w:szCs w:val="24"/>
+        </w:rPr>
+      </w:pPr>
+      <w:r>
+        <w:rPr>
+          <w:rFonts w:eastAsia="Times New Roman" w:cstheme="minorHAnsi"/>
+          <w:sz w:val="24"/>
+          <w:szCs w:val="24"/>
+          <w:highlight w:val="yellow"/>
+        </w:rPr>
+        <w:t>(5</w:t>
+      </w:r>
+      <w:r>
+        <w:rPr>
+          <w:rFonts w:eastAsia="Times New Roman" w:cstheme="minorHAnsi"/>
+          <w:sz w:val="24"/>
+          <w:szCs w:val="24"/>
+          <w:highlight w:val="yellow"/>
+        </w:rPr>
+        <w:t xml:space="preserve"> points</w:t>
+      </w:r>
+      <w:r>
+        <w:rPr>
+          <w:rFonts w:eastAsia="Times New Roman" w:cstheme="minorHAnsi"/>
+          <w:sz w:val="24"/>
+          <w:szCs w:val="24"/>
+          <w:highlight w:val="yellow"/>
+        </w:rPr>
+        <w:t>)</w:t>
+      </w:r>
+      <w:r>
+        <w:rPr>
+          <w:rFonts w:eastAsia="Times New Roman" w:cstheme="minorHAnsi"/>
+          <w:sz w:val="24"/>
+          <w:szCs w:val="24"/>
+          <w:highlight w:val="yellow"/>
+        </w:rPr>
+        <w:t>:</w:t>
+      </w:r>
+      <w:r>
+        <w:rPr>
+          <w:rFonts w:eastAsia="Times New Roman" w:cstheme="minorHAnsi"/>
+          <w:sz w:val="24"/>
+          <w:szCs w:val="24"/>
+          <w:highlight w:val="yellow"/>
+        </w:rPr>
+        <w:t xml:space="preserve"> </w:t>
+      </w:r>
+      <w:r>
+        <w:rPr>
+          <w:rFonts w:eastAsia="Times New Roman" w:cstheme="minorHAnsi"/>
+          <w:sz w:val="24"/>
+          <w:szCs w:val="24"/>
+          <w:highlight w:val="yellow"/>
+        </w:rPr>
+        <w:t xml:space="preserve">As an </w:t>
+      </w:r>
+      <w:r>
+        <w:rPr>
+          <w:rFonts w:eastAsia="Times New Roman" w:cstheme="minorHAnsi"/>
+          <w:sz w:val="24"/>
+          <w:szCs w:val="24"/>
+          <w:highlight w:val="yellow"/>
+        </w:rPr>
+        <w:t>Employee</w:t>
+      </w:r>
+      <w:r>
+        <w:rPr>
+          <w:rFonts w:eastAsia="Times New Roman" w:cstheme="minorHAnsi"/>
+          <w:sz w:val="24"/>
+          <w:szCs w:val="24"/>
+          <w:highlight w:val="yellow"/>
+        </w:rPr>
+        <w:t>/Business Owner</w:t>
+      </w:r>
+      <w:r>
+        <w:rPr>
+          <w:rFonts w:eastAsia="Times New Roman" w:cstheme="minorHAnsi"/>
+          <w:sz w:val="24"/>
+          <w:szCs w:val="24"/>
+          <w:highlight w:val="yellow"/>
         </w:rPr>
         <w:t xml:space="preserve">, </w:t>
       </w:r>
@@ -1176,536 +1746,7 @@
           <w:rFonts w:eastAsia="Times New Roman" w:cstheme="minorHAnsi"/>
           <w:sz w:val="24"/>
           <w:szCs w:val="24"/>
-          <w:highlight w:val="green"/>
-        </w:rPr>
-        <w:t>I want</w:t>
-      </w:r>
-      <w:r>
-        <w:rPr>
-          <w:rFonts w:eastAsia="Times New Roman" w:cstheme="minorHAnsi"/>
-          <w:sz w:val="24"/>
-          <w:szCs w:val="24"/>
-          <w:highlight w:val="green"/>
-        </w:rPr>
-        <w:t xml:space="preserve"> an automated text to be sent to that </w:t>
-      </w:r>
-      <w:r>
-        <w:rPr>
-          <w:rFonts w:eastAsia="Times New Roman" w:cstheme="minorHAnsi"/>
-          <w:sz w:val="24"/>
-          <w:szCs w:val="24"/>
-          <w:highlight w:val="green"/>
-        </w:rPr>
-        <w:t>Neighborhood Nerd</w:t>
-      </w:r>
-      <w:r>
-        <w:rPr>
-          <w:rFonts w:eastAsia="Times New Roman" w:cstheme="minorHAnsi"/>
-          <w:sz w:val="24"/>
-          <w:szCs w:val="24"/>
-          <w:highlight w:val="green"/>
-        </w:rPr>
-        <w:t xml:space="preserve"> via SMS Twilio API</w:t>
-      </w:r>
-      <w:r>
-        <w:rPr>
-          <w:rFonts w:eastAsia="Times New Roman" w:cstheme="minorHAnsi"/>
-          <w:sz w:val="24"/>
-          <w:szCs w:val="24"/>
-          <w:highlight w:val="green"/>
-        </w:rPr>
-        <w:t xml:space="preserve"> </w:t>
-      </w:r>
-      <w:r>
-        <w:rPr>
-          <w:rFonts w:eastAsia="Times New Roman" w:cstheme="minorHAnsi"/>
-          <w:sz w:val="24"/>
-          <w:szCs w:val="24"/>
-          <w:highlight w:val="green"/>
-        </w:rPr>
-        <w:t>(to simulate a “house call”).</w:t>
-      </w:r>
-    </w:p>
-    <w:p>
-      <w:pPr>
-        <w:spacing w:after="0" w:line="240" w:lineRule="auto"/>
-        <w:rPr>
-          <w:rFonts w:eastAsia="Times New Roman" w:cstheme="minorHAnsi"/>
-          <w:sz w:val="24"/>
-          <w:szCs w:val="24"/>
-        </w:rPr>
-      </w:pPr>
-    </w:p>
-    <w:p>
-      <w:pPr>
-        <w:spacing w:after="0" w:line="240" w:lineRule="auto"/>
-        <w:rPr>
-          <w:rFonts w:eastAsia="Times New Roman" w:cstheme="minorHAnsi"/>
-          <w:sz w:val="24"/>
-          <w:szCs w:val="24"/>
-        </w:rPr>
-      </w:pPr>
-      <w:r>
-        <w:rPr>
-          <w:rFonts w:eastAsia="Times New Roman" w:cstheme="minorHAnsi"/>
-          <w:sz w:val="24"/>
-          <w:szCs w:val="24"/>
-          <w:highlight w:val="green"/>
-        </w:rPr>
-        <w:t>(10</w:t>
-      </w:r>
-      <w:r>
-        <w:rPr>
-          <w:rFonts w:eastAsia="Times New Roman" w:cstheme="minorHAnsi"/>
-          <w:sz w:val="24"/>
-          <w:szCs w:val="24"/>
-          <w:highlight w:val="green"/>
-        </w:rPr>
-        <w:t xml:space="preserve"> points</w:t>
-      </w:r>
-      <w:r>
-        <w:rPr>
-          <w:rFonts w:eastAsia="Times New Roman" w:cstheme="minorHAnsi"/>
-          <w:sz w:val="24"/>
-          <w:szCs w:val="24"/>
-          <w:highlight w:val="green"/>
-        </w:rPr>
-        <w:t>)</w:t>
-      </w:r>
-      <w:r>
-        <w:rPr>
-          <w:rFonts w:eastAsia="Times New Roman" w:cstheme="minorHAnsi"/>
-          <w:sz w:val="24"/>
-          <w:szCs w:val="24"/>
-          <w:highlight w:val="green"/>
-        </w:rPr>
-        <w:t>:</w:t>
-      </w:r>
-      <w:r>
-        <w:rPr>
-          <w:rFonts w:eastAsia="Times New Roman" w:cstheme="minorHAnsi"/>
-          <w:sz w:val="24"/>
-          <w:szCs w:val="24"/>
-          <w:highlight w:val="green"/>
-        </w:rPr>
-        <w:t xml:space="preserve"> </w:t>
-      </w:r>
-      <w:r>
-        <w:rPr>
-          <w:rFonts w:eastAsia="Times New Roman" w:cstheme="minorHAnsi"/>
-          <w:sz w:val="24"/>
-          <w:szCs w:val="24"/>
-          <w:highlight w:val="green"/>
-        </w:rPr>
-        <w:t xml:space="preserve">As a </w:t>
-      </w:r>
-      <w:r>
-        <w:rPr>
-          <w:rFonts w:eastAsia="Times New Roman" w:cstheme="minorHAnsi"/>
-          <w:sz w:val="24"/>
-          <w:szCs w:val="24"/>
-          <w:highlight w:val="green"/>
-        </w:rPr>
-        <w:t>Customer</w:t>
-      </w:r>
-      <w:r>
-        <w:rPr>
-          <w:rFonts w:eastAsia="Times New Roman" w:cstheme="minorHAnsi"/>
-          <w:sz w:val="24"/>
-          <w:szCs w:val="24"/>
-          <w:highlight w:val="green"/>
-        </w:rPr>
-        <w:t>, I want to be able to pay for my completed service</w:t>
-      </w:r>
-      <w:r>
-        <w:rPr>
-          <w:rFonts w:eastAsia="Times New Roman" w:cstheme="minorHAnsi"/>
-          <w:sz w:val="24"/>
-          <w:szCs w:val="24"/>
-          <w:highlight w:val="green"/>
-        </w:rPr>
-        <w:t xml:space="preserve"> (Stripe</w:t>
-      </w:r>
-      <w:r>
-        <w:rPr>
-          <w:rFonts w:eastAsia="Times New Roman" w:cstheme="minorHAnsi"/>
-          <w:sz w:val="24"/>
-          <w:szCs w:val="24"/>
-          <w:highlight w:val="green"/>
-        </w:rPr>
-        <w:t xml:space="preserve">/PayPal </w:t>
-      </w:r>
-      <w:r>
-        <w:rPr>
-          <w:rFonts w:eastAsia="Times New Roman" w:cstheme="minorHAnsi"/>
-          <w:sz w:val="24"/>
-          <w:szCs w:val="24"/>
-          <w:highlight w:val="green"/>
-        </w:rPr>
-        <w:t>API)</w:t>
-      </w:r>
-      <w:r>
-        <w:rPr>
-          <w:rFonts w:eastAsia="Times New Roman" w:cstheme="minorHAnsi"/>
-          <w:sz w:val="24"/>
-          <w:szCs w:val="24"/>
-          <w:highlight w:val="green"/>
-        </w:rPr>
-        <w:t>.</w:t>
-      </w:r>
-    </w:p>
-    <w:p>
-      <w:pPr>
-        <w:spacing w:after="0" w:line="240" w:lineRule="auto"/>
-        <w:rPr>
-          <w:rFonts w:eastAsia="Times New Roman" w:cstheme="minorHAnsi"/>
-          <w:sz w:val="24"/>
-          <w:szCs w:val="24"/>
-        </w:rPr>
-      </w:pPr>
-    </w:p>
-    <w:p>
-      <w:pPr>
-        <w:spacing w:after="0" w:line="240" w:lineRule="auto"/>
-        <w:rPr>
-          <w:rFonts w:eastAsia="Times New Roman" w:cstheme="minorHAnsi"/>
-          <w:sz w:val="24"/>
-          <w:szCs w:val="24"/>
-        </w:rPr>
-      </w:pPr>
-      <w:r>
-        <w:rPr>
-          <w:rFonts w:eastAsia="Times New Roman" w:cstheme="minorHAnsi"/>
-          <w:sz w:val="24"/>
-          <w:szCs w:val="24"/>
-        </w:rPr>
-        <w:t>(5</w:t>
-      </w:r>
-      <w:r>
-        <w:rPr>
-          <w:rFonts w:eastAsia="Times New Roman" w:cstheme="minorHAnsi"/>
-          <w:sz w:val="24"/>
-          <w:szCs w:val="24"/>
-        </w:rPr>
-        <w:t xml:space="preserve"> points</w:t>
-      </w:r>
-      <w:r>
-        <w:rPr>
-          <w:rFonts w:eastAsia="Times New Roman" w:cstheme="minorHAnsi"/>
-          <w:sz w:val="24"/>
-          <w:szCs w:val="24"/>
-        </w:rPr>
-        <w:t>)</w:t>
-      </w:r>
-      <w:r>
-        <w:rPr>
-          <w:rFonts w:eastAsia="Times New Roman" w:cstheme="minorHAnsi"/>
-          <w:sz w:val="24"/>
-          <w:szCs w:val="24"/>
-        </w:rPr>
-        <w:t>:</w:t>
-      </w:r>
-      <w:r>
-        <w:rPr>
-          <w:rFonts w:eastAsia="Times New Roman" w:cstheme="minorHAnsi"/>
-          <w:sz w:val="24"/>
-          <w:szCs w:val="24"/>
-        </w:rPr>
-        <w:t xml:space="preserve"> </w:t>
-      </w:r>
-      <w:r>
-        <w:rPr>
-          <w:rFonts w:eastAsia="Times New Roman" w:cstheme="minorHAnsi"/>
-          <w:sz w:val="24"/>
-          <w:szCs w:val="24"/>
-        </w:rPr>
-        <w:t xml:space="preserve">As an </w:t>
-      </w:r>
-      <w:r>
-        <w:rPr>
-          <w:rFonts w:eastAsia="Times New Roman" w:cstheme="minorHAnsi"/>
-          <w:sz w:val="24"/>
-          <w:szCs w:val="24"/>
-        </w:rPr>
-        <w:t>Employee</w:t>
-      </w:r>
-      <w:r>
-        <w:rPr>
-          <w:rFonts w:eastAsia="Times New Roman" w:cstheme="minorHAnsi"/>
-          <w:sz w:val="24"/>
-          <w:szCs w:val="24"/>
-        </w:rPr>
-        <w:t>/Business Owner</w:t>
-      </w:r>
-      <w:r>
-        <w:rPr>
-          <w:rFonts w:eastAsia="Times New Roman" w:cstheme="minorHAnsi"/>
-          <w:sz w:val="24"/>
-          <w:szCs w:val="24"/>
-        </w:rPr>
-        <w:t xml:space="preserve">, I want to </w:t>
-      </w:r>
-      <w:r>
-        <w:rPr>
-          <w:rFonts w:eastAsia="Times New Roman" w:cstheme="minorHAnsi"/>
-          <w:sz w:val="24"/>
-          <w:szCs w:val="24"/>
-        </w:rPr>
-        <w:t>see</w:t>
-      </w:r>
-      <w:r>
-        <w:rPr>
-          <w:rFonts w:eastAsia="Times New Roman" w:cstheme="minorHAnsi"/>
-          <w:sz w:val="24"/>
-          <w:szCs w:val="24"/>
-        </w:rPr>
-        <w:t xml:space="preserve"> all</w:t>
-      </w:r>
-      <w:r>
-        <w:rPr>
-          <w:rFonts w:eastAsia="Times New Roman" w:cstheme="minorHAnsi"/>
-          <w:sz w:val="24"/>
-          <w:szCs w:val="24"/>
-        </w:rPr>
-        <w:t xml:space="preserve"> pending </w:t>
-      </w:r>
-      <w:r>
-        <w:rPr>
-          <w:rFonts w:eastAsia="Times New Roman" w:cstheme="minorHAnsi"/>
-          <w:sz w:val="24"/>
-          <w:szCs w:val="24"/>
-        </w:rPr>
-        <w:t>tickets.</w:t>
-      </w:r>
-    </w:p>
-    <w:p>
-      <w:pPr>
-        <w:spacing w:after="0" w:line="240" w:lineRule="auto"/>
-        <w:rPr>
-          <w:rFonts w:eastAsia="Times New Roman" w:cstheme="minorHAnsi"/>
-          <w:sz w:val="24"/>
-          <w:szCs w:val="24"/>
-        </w:rPr>
-      </w:pPr>
-    </w:p>
-    <w:p>
-      <w:pPr>
-        <w:spacing w:after="0" w:line="240" w:lineRule="auto"/>
-        <w:rPr>
-          <w:rFonts w:eastAsia="Times New Roman" w:cstheme="minorHAnsi"/>
-          <w:sz w:val="24"/>
-          <w:szCs w:val="24"/>
-        </w:rPr>
-      </w:pPr>
-      <w:r>
-        <w:rPr>
-          <w:rFonts w:eastAsia="Times New Roman" w:cstheme="minorHAnsi"/>
-          <w:sz w:val="24"/>
-          <w:szCs w:val="24"/>
-        </w:rPr>
-        <w:t>(5</w:t>
-      </w:r>
-      <w:r>
-        <w:rPr>
-          <w:rFonts w:eastAsia="Times New Roman" w:cstheme="minorHAnsi"/>
-          <w:sz w:val="24"/>
-          <w:szCs w:val="24"/>
-        </w:rPr>
-        <w:t xml:space="preserve"> points</w:t>
-      </w:r>
-      <w:r>
-        <w:rPr>
-          <w:rFonts w:eastAsia="Times New Roman" w:cstheme="minorHAnsi"/>
-          <w:sz w:val="24"/>
-          <w:szCs w:val="24"/>
-        </w:rPr>
-        <w:t>)</w:t>
-      </w:r>
-      <w:r>
-        <w:rPr>
-          <w:rFonts w:eastAsia="Times New Roman" w:cstheme="minorHAnsi"/>
-          <w:sz w:val="24"/>
-          <w:szCs w:val="24"/>
-        </w:rPr>
-        <w:t>:</w:t>
-      </w:r>
-      <w:r>
-        <w:rPr>
-          <w:rFonts w:eastAsia="Times New Roman" w:cstheme="minorHAnsi"/>
-          <w:sz w:val="24"/>
-          <w:szCs w:val="24"/>
-        </w:rPr>
-        <w:t xml:space="preserve"> </w:t>
-      </w:r>
-      <w:r>
-        <w:rPr>
-          <w:rFonts w:eastAsia="Times New Roman" w:cstheme="minorHAnsi"/>
-          <w:sz w:val="24"/>
-          <w:szCs w:val="24"/>
-        </w:rPr>
-        <w:t xml:space="preserve">As an </w:t>
-      </w:r>
-      <w:r>
-        <w:rPr>
-          <w:rFonts w:eastAsia="Times New Roman" w:cstheme="minorHAnsi"/>
-          <w:sz w:val="24"/>
-          <w:szCs w:val="24"/>
-        </w:rPr>
-        <w:t>Employee</w:t>
-      </w:r>
-      <w:r>
-        <w:rPr>
-          <w:rFonts w:eastAsia="Times New Roman" w:cstheme="minorHAnsi"/>
-          <w:sz w:val="24"/>
-          <w:szCs w:val="24"/>
-        </w:rPr>
-        <w:t>/Business Owner</w:t>
-      </w:r>
-      <w:r>
-        <w:rPr>
-          <w:rFonts w:eastAsia="Times New Roman" w:cstheme="minorHAnsi"/>
-          <w:sz w:val="24"/>
-          <w:szCs w:val="24"/>
-        </w:rPr>
-        <w:t>, I want to be able to</w:t>
-      </w:r>
-      <w:r>
-        <w:rPr>
-          <w:rFonts w:eastAsia="Times New Roman" w:cstheme="minorHAnsi"/>
-          <w:sz w:val="24"/>
-          <w:szCs w:val="24"/>
-        </w:rPr>
-        <w:t xml:space="preserve"> claim </w:t>
-      </w:r>
-      <w:r>
-        <w:rPr>
-          <w:rFonts w:eastAsia="Times New Roman" w:cstheme="minorHAnsi"/>
-          <w:sz w:val="24"/>
-          <w:szCs w:val="24"/>
-        </w:rPr>
-        <w:t xml:space="preserve">“pending” </w:t>
-      </w:r>
-      <w:r>
-        <w:rPr>
-          <w:rFonts w:eastAsia="Times New Roman" w:cstheme="minorHAnsi"/>
-          <w:sz w:val="24"/>
-          <w:szCs w:val="24"/>
-        </w:rPr>
-        <w:t xml:space="preserve">tickets and see </w:t>
-      </w:r>
-      <w:r>
-        <w:rPr>
-          <w:rFonts w:eastAsia="Times New Roman" w:cstheme="minorHAnsi"/>
-          <w:sz w:val="24"/>
-          <w:szCs w:val="24"/>
-        </w:rPr>
-        <w:t xml:space="preserve">my </w:t>
-      </w:r>
-      <w:r>
-        <w:rPr>
-          <w:rFonts w:eastAsia="Times New Roman" w:cstheme="minorHAnsi"/>
-          <w:sz w:val="24"/>
-          <w:szCs w:val="24"/>
-        </w:rPr>
-        <w:t>claimed tickets.</w:t>
-      </w:r>
-    </w:p>
-    <w:p>
-      <w:pPr>
-        <w:spacing w:after="0" w:line="240" w:lineRule="auto"/>
-        <w:rPr>
-          <w:rFonts w:eastAsia="Times New Roman" w:cstheme="minorHAnsi"/>
-          <w:sz w:val="24"/>
-          <w:szCs w:val="24"/>
-        </w:rPr>
-      </w:pPr>
-    </w:p>
-    <w:p>
-      <w:pPr>
-        <w:spacing w:after="0" w:line="240" w:lineRule="auto"/>
-        <w:rPr>
-          <w:rFonts w:eastAsia="Times New Roman" w:cstheme="minorHAnsi"/>
-          <w:sz w:val="24"/>
-          <w:szCs w:val="24"/>
-        </w:rPr>
-      </w:pPr>
-      <w:r>
-        <w:rPr>
-          <w:rFonts w:eastAsia="Times New Roman" w:cstheme="minorHAnsi"/>
-          <w:sz w:val="24"/>
-          <w:szCs w:val="24"/>
-        </w:rPr>
-        <w:t>(5</w:t>
-      </w:r>
-      <w:r>
-        <w:rPr>
-          <w:rFonts w:eastAsia="Times New Roman" w:cstheme="minorHAnsi"/>
-          <w:sz w:val="24"/>
-          <w:szCs w:val="24"/>
-        </w:rPr>
-        <w:t xml:space="preserve"> points</w:t>
-      </w:r>
-      <w:r>
-        <w:rPr>
-          <w:rFonts w:eastAsia="Times New Roman" w:cstheme="minorHAnsi"/>
-          <w:sz w:val="24"/>
-          <w:szCs w:val="24"/>
-        </w:rPr>
-        <w:t>)</w:t>
-      </w:r>
-      <w:r>
-        <w:rPr>
-          <w:rFonts w:eastAsia="Times New Roman" w:cstheme="minorHAnsi"/>
-          <w:sz w:val="24"/>
-          <w:szCs w:val="24"/>
-        </w:rPr>
-        <w:t>:</w:t>
-      </w:r>
-      <w:r>
-        <w:rPr>
-          <w:rFonts w:eastAsia="Times New Roman" w:cstheme="minorHAnsi"/>
-          <w:sz w:val="24"/>
-          <w:szCs w:val="24"/>
-        </w:rPr>
-        <w:t xml:space="preserve"> </w:t>
-      </w:r>
-      <w:r>
-        <w:rPr>
-          <w:rFonts w:eastAsia="Times New Roman" w:cstheme="minorHAnsi"/>
-          <w:sz w:val="24"/>
-          <w:szCs w:val="24"/>
-        </w:rPr>
-        <w:t xml:space="preserve">As an </w:t>
-      </w:r>
-      <w:r>
-        <w:rPr>
-          <w:rFonts w:eastAsia="Times New Roman" w:cstheme="minorHAnsi"/>
-          <w:sz w:val="24"/>
-          <w:szCs w:val="24"/>
-        </w:rPr>
-        <w:t>Employee</w:t>
-      </w:r>
-      <w:r>
-        <w:rPr>
-          <w:rFonts w:eastAsia="Times New Roman" w:cstheme="minorHAnsi"/>
-          <w:sz w:val="24"/>
-          <w:szCs w:val="24"/>
-        </w:rPr>
-        <w:t>/Business Owner</w:t>
-      </w:r>
-      <w:r>
-        <w:rPr>
-          <w:rFonts w:eastAsia="Times New Roman" w:cstheme="minorHAnsi"/>
-          <w:sz w:val="24"/>
-          <w:szCs w:val="24"/>
-        </w:rPr>
-        <w:t xml:space="preserve">, </w:t>
-      </w:r>
-      <w:r>
-        <w:rPr>
-          <w:rFonts w:eastAsia="Times New Roman" w:cstheme="minorHAnsi"/>
-          <w:sz w:val="24"/>
-          <w:szCs w:val="24"/>
+          <w:highlight w:val="yellow"/>
         </w:rPr>
         <w:t xml:space="preserve">can </w:t>
       </w:r>
@@ -1714,6 +1755,7 @@
           <w:rFonts w:eastAsia="Times New Roman" w:cstheme="minorHAnsi"/>
           <w:sz w:val="24"/>
           <w:szCs w:val="24"/>
+          <w:highlight w:val="yellow"/>
         </w:rPr>
         <w:t xml:space="preserve">mark tickets as </w:t>
       </w:r>
@@ -1722,6 +1764,7 @@
           <w:rFonts w:eastAsia="Times New Roman" w:cstheme="minorHAnsi"/>
           <w:sz w:val="24"/>
           <w:szCs w:val="24"/>
+          <w:highlight w:val="yellow"/>
         </w:rPr>
         <w:t>complet</w:t>
       </w:r>
@@ -1730,6 +1773,7 @@
           <w:rFonts w:eastAsia="Times New Roman" w:cstheme="minorHAnsi"/>
           <w:sz w:val="24"/>
           <w:szCs w:val="24"/>
+          <w:highlight w:val="yellow"/>
         </w:rPr>
         <w:t>e</w:t>
       </w:r>
@@ -1738,6 +1782,7 @@
           <w:rFonts w:eastAsia="Times New Roman" w:cstheme="minorHAnsi"/>
           <w:sz w:val="24"/>
           <w:szCs w:val="24"/>
+          <w:highlight w:val="yellow"/>
         </w:rPr>
         <w:t>.</w:t>
       </w:r>

</xml_diff>

<commit_message>
created actionresults and views for pending, claim(ed), and complete(ed) tickets. need to get the employee id linked to a claimclicked ticket to that ticket
</commit_message>
<xml_diff>
--- a/AdamCapstone-UserStories.docx
+++ b/AdamCapstone-UserStories.docx
@@ -959,7 +959,9 @@
           <w:szCs w:val="24"/>
         </w:rPr>
       </w:pPr>
-    </w:p>
+      <w:bookmarkStart w:id="0" w:name="_GoBack"/>
+    </w:p>
+    <w:bookmarkEnd w:id="0"/>
     <w:p>
       <w:pPr>
         <w:spacing w:after="0" w:line="240" w:lineRule="auto"/>
@@ -1368,7 +1370,7 @@
           <w:rFonts w:eastAsia="Times New Roman" w:cstheme="minorHAnsi"/>
           <w:sz w:val="24"/>
           <w:szCs w:val="24"/>
-          <w:highlight w:val="yellow"/>
+          <w:highlight w:val="green"/>
         </w:rPr>
         <w:t>(5</w:t>
       </w:r>
@@ -1377,7 +1379,7 @@
           <w:rFonts w:eastAsia="Times New Roman" w:cstheme="minorHAnsi"/>
           <w:sz w:val="24"/>
           <w:szCs w:val="24"/>
-          <w:highlight w:val="yellow"/>
+          <w:highlight w:val="green"/>
         </w:rPr>
         <w:t xml:space="preserve"> points</w:t>
       </w:r>
@@ -1386,7 +1388,7 @@
           <w:rFonts w:eastAsia="Times New Roman" w:cstheme="minorHAnsi"/>
           <w:sz w:val="24"/>
           <w:szCs w:val="24"/>
-          <w:highlight w:val="yellow"/>
+          <w:highlight w:val="green"/>
         </w:rPr>
         <w:t>)</w:t>
       </w:r>
@@ -1395,7 +1397,7 @@
           <w:rFonts w:eastAsia="Times New Roman" w:cstheme="minorHAnsi"/>
           <w:sz w:val="24"/>
           <w:szCs w:val="24"/>
-          <w:highlight w:val="yellow"/>
+          <w:highlight w:val="green"/>
         </w:rPr>
         <w:t>:</w:t>
       </w:r>
@@ -1404,7 +1406,7 @@
           <w:rFonts w:eastAsia="Times New Roman" w:cstheme="minorHAnsi"/>
           <w:sz w:val="24"/>
           <w:szCs w:val="24"/>
-          <w:highlight w:val="yellow"/>
+          <w:highlight w:val="green"/>
         </w:rPr>
         <w:t xml:space="preserve"> </w:t>
       </w:r>
@@ -1431,7 +1433,7 @@
           <w:rFonts w:eastAsia="Times New Roman" w:cstheme="minorHAnsi"/>
           <w:sz w:val="24"/>
           <w:szCs w:val="24"/>
-          <w:highlight w:val="yellow"/>
+          <w:highlight w:val="green"/>
         </w:rPr>
         <w:t>/Business Owner</w:t>
       </w:r>
@@ -1440,18 +1442,9 @@
           <w:rFonts w:eastAsia="Times New Roman" w:cstheme="minorHAnsi"/>
           <w:sz w:val="24"/>
           <w:szCs w:val="24"/>
-          <w:highlight w:val="yellow"/>
-        </w:rPr>
-        <w:t xml:space="preserve">, </w:t>
-      </w:r>
-      <w:r>
-        <w:rPr>
-          <w:rFonts w:eastAsia="Times New Roman" w:cstheme="minorHAnsi"/>
-          <w:sz w:val="24"/>
-          <w:szCs w:val="24"/>
-          <w:highlight w:val="green"/>
-        </w:rPr>
-        <w:t xml:space="preserve">I want to </w:t>
+          <w:highlight w:val="green"/>
+        </w:rPr>
+        <w:t xml:space="preserve">, I want to </w:t>
       </w:r>
       <w:r>
         <w:rPr>
@@ -1500,8 +1493,6 @@
           <w:highlight w:val="yellow"/>
         </w:rPr>
       </w:pPr>
-      <w:bookmarkStart w:id="0" w:name="_GoBack"/>
-      <w:bookmarkEnd w:id="0"/>
     </w:p>
     <w:p>
       <w:pPr>

</xml_diff>

<commit_message>
more work on pending,claimed,and completed tickets. worked on button styling
</commit_message>
<xml_diff>
--- a/AdamCapstone-UserStories.docx
+++ b/AdamCapstone-UserStories.docx
@@ -959,688 +959,697 @@
           <w:szCs w:val="24"/>
         </w:rPr>
       </w:pPr>
+    </w:p>
+    <w:p>
+      <w:pPr>
+        <w:spacing w:after="0" w:line="240" w:lineRule="auto"/>
+        <w:rPr>
+          <w:rFonts w:eastAsia="Times New Roman" w:cstheme="minorHAnsi"/>
+          <w:sz w:val="24"/>
+          <w:szCs w:val="24"/>
+        </w:rPr>
+      </w:pPr>
+      <w:r>
+        <w:rPr>
+          <w:rFonts w:eastAsia="Times New Roman" w:cstheme="minorHAnsi"/>
+          <w:sz w:val="24"/>
+          <w:szCs w:val="24"/>
+          <w:highlight w:val="green"/>
+        </w:rPr>
+        <w:t>(</w:t>
+      </w:r>
+      <w:r>
+        <w:rPr>
+          <w:rFonts w:eastAsia="Times New Roman" w:cstheme="minorHAnsi"/>
+          <w:sz w:val="24"/>
+          <w:szCs w:val="24"/>
+          <w:highlight w:val="green"/>
+        </w:rPr>
+        <w:t>10</w:t>
+      </w:r>
+      <w:r>
+        <w:rPr>
+          <w:rFonts w:eastAsia="Times New Roman" w:cstheme="minorHAnsi"/>
+          <w:sz w:val="24"/>
+          <w:szCs w:val="24"/>
+          <w:highlight w:val="green"/>
+        </w:rPr>
+        <w:t xml:space="preserve"> points): As a Customer, I want to be </w:t>
+      </w:r>
+      <w:r>
+        <w:rPr>
+          <w:rFonts w:eastAsia="Times New Roman" w:cstheme="minorHAnsi"/>
+          <w:sz w:val="24"/>
+          <w:szCs w:val="24"/>
+          <w:highlight w:val="green"/>
+        </w:rPr>
+        <w:t>able to see a</w:t>
+      </w:r>
+      <w:r>
+        <w:rPr>
+          <w:rFonts w:eastAsia="Times New Roman" w:cstheme="minorHAnsi"/>
+          <w:sz w:val="24"/>
+          <w:szCs w:val="24"/>
+          <w:highlight w:val="green"/>
+        </w:rPr>
+        <w:t xml:space="preserve"> Neighborhood Nerd</w:t>
+      </w:r>
+      <w:r>
+        <w:rPr>
+          <w:rFonts w:eastAsia="Times New Roman" w:cstheme="minorHAnsi"/>
+          <w:sz w:val="24"/>
+          <w:szCs w:val="24"/>
+          <w:highlight w:val="green"/>
+        </w:rPr>
+        <w:t>’s rough location</w:t>
+      </w:r>
+      <w:r>
+        <w:rPr>
+          <w:rFonts w:eastAsia="Times New Roman" w:cstheme="minorHAnsi"/>
+          <w:sz w:val="24"/>
+          <w:szCs w:val="24"/>
+          <w:highlight w:val="green"/>
+        </w:rPr>
+        <w:t xml:space="preserve"> from </w:t>
+      </w:r>
+      <w:r>
+        <w:rPr>
+          <w:rFonts w:eastAsia="Times New Roman" w:cstheme="minorHAnsi"/>
+          <w:sz w:val="24"/>
+          <w:szCs w:val="24"/>
+          <w:highlight w:val="green"/>
+        </w:rPr>
+        <w:t xml:space="preserve">a </w:t>
+      </w:r>
+      <w:r>
+        <w:rPr>
+          <w:rFonts w:eastAsia="Times New Roman" w:cstheme="minorHAnsi"/>
+          <w:sz w:val="24"/>
+          <w:szCs w:val="24"/>
+          <w:highlight w:val="green"/>
+        </w:rPr>
+        <w:t xml:space="preserve">map </w:t>
+      </w:r>
+      <w:r>
+        <w:rPr>
+          <w:rFonts w:eastAsia="Times New Roman" w:cstheme="minorHAnsi"/>
+          <w:sz w:val="24"/>
+          <w:szCs w:val="24"/>
+          <w:highlight w:val="green"/>
+        </w:rPr>
+        <w:t>by an “</w:t>
+      </w:r>
+      <w:r>
+        <w:rPr>
+          <w:rFonts w:eastAsia="Times New Roman" w:cstheme="minorHAnsi"/>
+          <w:sz w:val="24"/>
+          <w:szCs w:val="24"/>
+          <w:highlight w:val="green"/>
+        </w:rPr>
+        <w:t>area</w:t>
+      </w:r>
+      <w:r>
+        <w:rPr>
+          <w:rFonts w:eastAsia="Times New Roman" w:cstheme="minorHAnsi"/>
+          <w:sz w:val="24"/>
+          <w:szCs w:val="24"/>
+          <w:highlight w:val="green"/>
+        </w:rPr>
+        <w:t>” or pin.</w:t>
+      </w:r>
+    </w:p>
+    <w:p>
+      <w:pPr>
+        <w:spacing w:after="0" w:line="240" w:lineRule="auto"/>
+        <w:rPr>
+          <w:rFonts w:eastAsia="Times New Roman" w:cstheme="minorHAnsi"/>
+          <w:sz w:val="24"/>
+          <w:szCs w:val="24"/>
+        </w:rPr>
+      </w:pPr>
+    </w:p>
+    <w:p>
+      <w:pPr>
+        <w:spacing w:after="0" w:line="240" w:lineRule="auto"/>
+        <w:rPr>
+          <w:rFonts w:eastAsia="Times New Roman" w:cstheme="minorHAnsi"/>
+          <w:sz w:val="24"/>
+          <w:szCs w:val="24"/>
+        </w:rPr>
+      </w:pPr>
+      <w:r>
+        <w:rPr>
+          <w:rFonts w:eastAsia="Times New Roman" w:cstheme="minorHAnsi"/>
+          <w:sz w:val="24"/>
+          <w:szCs w:val="24"/>
+          <w:highlight w:val="green"/>
+        </w:rPr>
+        <w:t>(</w:t>
+      </w:r>
+      <w:r>
+        <w:rPr>
+          <w:rFonts w:eastAsia="Times New Roman" w:cstheme="minorHAnsi"/>
+          <w:sz w:val="24"/>
+          <w:szCs w:val="24"/>
+          <w:highlight w:val="green"/>
+        </w:rPr>
+        <w:t>10</w:t>
+      </w:r>
+      <w:r>
+        <w:rPr>
+          <w:rFonts w:eastAsia="Times New Roman" w:cstheme="minorHAnsi"/>
+          <w:sz w:val="24"/>
+          <w:szCs w:val="24"/>
+          <w:highlight w:val="green"/>
+        </w:rPr>
+        <w:t xml:space="preserve"> points): As a Customer, </w:t>
+      </w:r>
+      <w:r>
+        <w:rPr>
+          <w:rFonts w:eastAsia="Times New Roman" w:cstheme="minorHAnsi"/>
+          <w:sz w:val="24"/>
+          <w:szCs w:val="24"/>
+          <w:highlight w:val="yellow"/>
+        </w:rPr>
+        <w:t xml:space="preserve">when I click on </w:t>
+      </w:r>
+      <w:r>
+        <w:rPr>
+          <w:rFonts w:eastAsia="Times New Roman" w:cstheme="minorHAnsi"/>
+          <w:sz w:val="24"/>
+          <w:szCs w:val="24"/>
+          <w:highlight w:val="green"/>
+        </w:rPr>
+        <w:t>a Nerd’s location on the coverage</w:t>
+      </w:r>
+      <w:r>
+        <w:rPr>
+          <w:rFonts w:eastAsia="Times New Roman" w:cstheme="minorHAnsi"/>
+          <w:sz w:val="24"/>
+          <w:szCs w:val="24"/>
+          <w:highlight w:val="green"/>
+        </w:rPr>
+        <w:t xml:space="preserve"> map</w:t>
+      </w:r>
+      <w:r>
+        <w:rPr>
+          <w:rFonts w:eastAsia="Times New Roman" w:cstheme="minorHAnsi"/>
+          <w:sz w:val="24"/>
+          <w:szCs w:val="24"/>
+          <w:highlight w:val="green"/>
+        </w:rPr>
+        <w:t xml:space="preserve">, </w:t>
+      </w:r>
+      <w:r>
+        <w:rPr>
+          <w:rFonts w:eastAsia="Times New Roman" w:cstheme="minorHAnsi"/>
+          <w:sz w:val="24"/>
+          <w:szCs w:val="24"/>
+          <w:highlight w:val="green"/>
+        </w:rPr>
+        <w:t>I want</w:t>
+      </w:r>
+      <w:r>
+        <w:rPr>
+          <w:rFonts w:eastAsia="Times New Roman" w:cstheme="minorHAnsi"/>
+          <w:sz w:val="24"/>
+          <w:szCs w:val="24"/>
+          <w:highlight w:val="green"/>
+        </w:rPr>
+        <w:t xml:space="preserve"> an automated text to be sent to that </w:t>
+      </w:r>
+      <w:r>
+        <w:rPr>
+          <w:rFonts w:eastAsia="Times New Roman" w:cstheme="minorHAnsi"/>
+          <w:sz w:val="24"/>
+          <w:szCs w:val="24"/>
+          <w:highlight w:val="green"/>
+        </w:rPr>
+        <w:t>Neighborhood Nerd</w:t>
+      </w:r>
+      <w:r>
+        <w:rPr>
+          <w:rFonts w:eastAsia="Times New Roman" w:cstheme="minorHAnsi"/>
+          <w:sz w:val="24"/>
+          <w:szCs w:val="24"/>
+          <w:highlight w:val="green"/>
+        </w:rPr>
+        <w:t xml:space="preserve"> via SMS Twilio API</w:t>
+      </w:r>
+      <w:r>
+        <w:rPr>
+          <w:rFonts w:eastAsia="Times New Roman" w:cstheme="minorHAnsi"/>
+          <w:sz w:val="24"/>
+          <w:szCs w:val="24"/>
+          <w:highlight w:val="green"/>
+        </w:rPr>
+        <w:t xml:space="preserve"> </w:t>
+      </w:r>
+      <w:r>
+        <w:rPr>
+          <w:rFonts w:eastAsia="Times New Roman" w:cstheme="minorHAnsi"/>
+          <w:sz w:val="24"/>
+          <w:szCs w:val="24"/>
+          <w:highlight w:val="green"/>
+        </w:rPr>
+        <w:t>(to simulate a “house call”).</w:t>
+      </w:r>
+    </w:p>
+    <w:p>
+      <w:pPr>
+        <w:spacing w:after="0" w:line="240" w:lineRule="auto"/>
+        <w:rPr>
+          <w:rFonts w:eastAsia="Times New Roman" w:cstheme="minorHAnsi"/>
+          <w:sz w:val="24"/>
+          <w:szCs w:val="24"/>
+        </w:rPr>
+      </w:pPr>
+    </w:p>
+    <w:p>
+      <w:pPr>
+        <w:spacing w:after="0" w:line="240" w:lineRule="auto"/>
+        <w:rPr>
+          <w:rFonts w:eastAsia="Times New Roman" w:cstheme="minorHAnsi"/>
+          <w:sz w:val="24"/>
+          <w:szCs w:val="24"/>
+        </w:rPr>
+      </w:pPr>
+      <w:r>
+        <w:rPr>
+          <w:rFonts w:eastAsia="Times New Roman" w:cstheme="minorHAnsi"/>
+          <w:sz w:val="24"/>
+          <w:szCs w:val="24"/>
+          <w:highlight w:val="green"/>
+        </w:rPr>
+        <w:t>(10</w:t>
+      </w:r>
+      <w:r>
+        <w:rPr>
+          <w:rFonts w:eastAsia="Times New Roman" w:cstheme="minorHAnsi"/>
+          <w:sz w:val="24"/>
+          <w:szCs w:val="24"/>
+          <w:highlight w:val="green"/>
+        </w:rPr>
+        <w:t xml:space="preserve"> points</w:t>
+      </w:r>
+      <w:r>
+        <w:rPr>
+          <w:rFonts w:eastAsia="Times New Roman" w:cstheme="minorHAnsi"/>
+          <w:sz w:val="24"/>
+          <w:szCs w:val="24"/>
+          <w:highlight w:val="green"/>
+        </w:rPr>
+        <w:t>)</w:t>
+      </w:r>
+      <w:r>
+        <w:rPr>
+          <w:rFonts w:eastAsia="Times New Roman" w:cstheme="minorHAnsi"/>
+          <w:sz w:val="24"/>
+          <w:szCs w:val="24"/>
+          <w:highlight w:val="green"/>
+        </w:rPr>
+        <w:t>:</w:t>
+      </w:r>
+      <w:r>
+        <w:rPr>
+          <w:rFonts w:eastAsia="Times New Roman" w:cstheme="minorHAnsi"/>
+          <w:sz w:val="24"/>
+          <w:szCs w:val="24"/>
+          <w:highlight w:val="green"/>
+        </w:rPr>
+        <w:t xml:space="preserve"> </w:t>
+      </w:r>
+      <w:r>
+        <w:rPr>
+          <w:rFonts w:eastAsia="Times New Roman" w:cstheme="minorHAnsi"/>
+          <w:sz w:val="24"/>
+          <w:szCs w:val="24"/>
+          <w:highlight w:val="green"/>
+        </w:rPr>
+        <w:t xml:space="preserve">As a </w:t>
+      </w:r>
+      <w:r>
+        <w:rPr>
+          <w:rFonts w:eastAsia="Times New Roman" w:cstheme="minorHAnsi"/>
+          <w:sz w:val="24"/>
+          <w:szCs w:val="24"/>
+          <w:highlight w:val="green"/>
+        </w:rPr>
+        <w:t>Customer</w:t>
+      </w:r>
+      <w:r>
+        <w:rPr>
+          <w:rFonts w:eastAsia="Times New Roman" w:cstheme="minorHAnsi"/>
+          <w:sz w:val="24"/>
+          <w:szCs w:val="24"/>
+          <w:highlight w:val="green"/>
+        </w:rPr>
+        <w:t>, I want to be able to pay for my completed service</w:t>
+      </w:r>
+      <w:r>
+        <w:rPr>
+          <w:rFonts w:eastAsia="Times New Roman" w:cstheme="minorHAnsi"/>
+          <w:sz w:val="24"/>
+          <w:szCs w:val="24"/>
+          <w:highlight w:val="green"/>
+        </w:rPr>
+        <w:t xml:space="preserve"> (Stripe</w:t>
+      </w:r>
+      <w:r>
+        <w:rPr>
+          <w:rFonts w:eastAsia="Times New Roman" w:cstheme="minorHAnsi"/>
+          <w:sz w:val="24"/>
+          <w:szCs w:val="24"/>
+          <w:highlight w:val="green"/>
+        </w:rPr>
+        <w:t xml:space="preserve">/PayPal </w:t>
+      </w:r>
+      <w:r>
+        <w:rPr>
+          <w:rFonts w:eastAsia="Times New Roman" w:cstheme="minorHAnsi"/>
+          <w:sz w:val="24"/>
+          <w:szCs w:val="24"/>
+          <w:highlight w:val="green"/>
+        </w:rPr>
+        <w:t>API)</w:t>
+      </w:r>
+      <w:r>
+        <w:rPr>
+          <w:rFonts w:eastAsia="Times New Roman" w:cstheme="minorHAnsi"/>
+          <w:sz w:val="24"/>
+          <w:szCs w:val="24"/>
+          <w:highlight w:val="green"/>
+        </w:rPr>
+        <w:t>.</w:t>
+      </w:r>
+    </w:p>
+    <w:p>
+      <w:pPr>
+        <w:spacing w:after="0" w:line="240" w:lineRule="auto"/>
+        <w:rPr>
+          <w:rFonts w:eastAsia="Times New Roman" w:cstheme="minorHAnsi"/>
+          <w:sz w:val="24"/>
+          <w:szCs w:val="24"/>
+        </w:rPr>
+      </w:pPr>
+    </w:p>
+    <w:p>
+      <w:pPr>
+        <w:spacing w:after="0" w:line="240" w:lineRule="auto"/>
+        <w:rPr>
+          <w:rFonts w:eastAsia="Times New Roman" w:cstheme="minorHAnsi"/>
+          <w:sz w:val="24"/>
+          <w:szCs w:val="24"/>
+          <w:highlight w:val="green"/>
+        </w:rPr>
+      </w:pPr>
+      <w:r>
+        <w:rPr>
+          <w:rFonts w:eastAsia="Times New Roman" w:cstheme="minorHAnsi"/>
+          <w:sz w:val="24"/>
+          <w:szCs w:val="24"/>
+          <w:highlight w:val="green"/>
+        </w:rPr>
+        <w:t>(5</w:t>
+      </w:r>
+      <w:r>
+        <w:rPr>
+          <w:rFonts w:eastAsia="Times New Roman" w:cstheme="minorHAnsi"/>
+          <w:sz w:val="24"/>
+          <w:szCs w:val="24"/>
+          <w:highlight w:val="green"/>
+        </w:rPr>
+        <w:t xml:space="preserve"> points</w:t>
+      </w:r>
+      <w:r>
+        <w:rPr>
+          <w:rFonts w:eastAsia="Times New Roman" w:cstheme="minorHAnsi"/>
+          <w:sz w:val="24"/>
+          <w:szCs w:val="24"/>
+          <w:highlight w:val="green"/>
+        </w:rPr>
+        <w:t>)</w:t>
+      </w:r>
+      <w:r>
+        <w:rPr>
+          <w:rFonts w:eastAsia="Times New Roman" w:cstheme="minorHAnsi"/>
+          <w:sz w:val="24"/>
+          <w:szCs w:val="24"/>
+          <w:highlight w:val="green"/>
+        </w:rPr>
+        <w:t>:</w:t>
+      </w:r>
+      <w:r>
+        <w:rPr>
+          <w:rFonts w:eastAsia="Times New Roman" w:cstheme="minorHAnsi"/>
+          <w:sz w:val="24"/>
+          <w:szCs w:val="24"/>
+          <w:highlight w:val="green"/>
+        </w:rPr>
+        <w:t xml:space="preserve"> </w:t>
+      </w:r>
+      <w:r>
+        <w:rPr>
+          <w:rFonts w:eastAsia="Times New Roman" w:cstheme="minorHAnsi"/>
+          <w:sz w:val="24"/>
+          <w:szCs w:val="24"/>
+          <w:highlight w:val="green"/>
+        </w:rPr>
+        <w:t xml:space="preserve">As an </w:t>
+      </w:r>
+      <w:r>
+        <w:rPr>
+          <w:rFonts w:eastAsia="Times New Roman" w:cstheme="minorHAnsi"/>
+          <w:sz w:val="24"/>
+          <w:szCs w:val="24"/>
+          <w:highlight w:val="green"/>
+        </w:rPr>
+        <w:t>Employee</w:t>
+      </w:r>
+      <w:r>
+        <w:rPr>
+          <w:rFonts w:eastAsia="Times New Roman" w:cstheme="minorHAnsi"/>
+          <w:sz w:val="24"/>
+          <w:szCs w:val="24"/>
+          <w:highlight w:val="green"/>
+        </w:rPr>
+        <w:t>/Business Owner</w:t>
+      </w:r>
+      <w:r>
+        <w:rPr>
+          <w:rFonts w:eastAsia="Times New Roman" w:cstheme="minorHAnsi"/>
+          <w:sz w:val="24"/>
+          <w:szCs w:val="24"/>
+          <w:highlight w:val="green"/>
+        </w:rPr>
+        <w:t xml:space="preserve">, I want to </w:t>
+      </w:r>
+      <w:r>
+        <w:rPr>
+          <w:rFonts w:eastAsia="Times New Roman" w:cstheme="minorHAnsi"/>
+          <w:sz w:val="24"/>
+          <w:szCs w:val="24"/>
+          <w:highlight w:val="green"/>
+        </w:rPr>
+        <w:t>see</w:t>
+      </w:r>
+      <w:r>
+        <w:rPr>
+          <w:rFonts w:eastAsia="Times New Roman" w:cstheme="minorHAnsi"/>
+          <w:sz w:val="24"/>
+          <w:szCs w:val="24"/>
+          <w:highlight w:val="green"/>
+        </w:rPr>
+        <w:t xml:space="preserve"> all</w:t>
+      </w:r>
+      <w:r>
+        <w:rPr>
+          <w:rFonts w:eastAsia="Times New Roman" w:cstheme="minorHAnsi"/>
+          <w:sz w:val="24"/>
+          <w:szCs w:val="24"/>
+          <w:highlight w:val="green"/>
+        </w:rPr>
+        <w:t xml:space="preserve"> pending </w:t>
+      </w:r>
+      <w:r>
+        <w:rPr>
+          <w:rFonts w:eastAsia="Times New Roman" w:cstheme="minorHAnsi"/>
+          <w:sz w:val="24"/>
+          <w:szCs w:val="24"/>
+          <w:highlight w:val="green"/>
+        </w:rPr>
+        <w:t>tickets.</w:t>
+      </w:r>
+    </w:p>
+    <w:p>
+      <w:pPr>
+        <w:spacing w:after="0" w:line="240" w:lineRule="auto"/>
+        <w:rPr>
+          <w:rFonts w:eastAsia="Times New Roman" w:cstheme="minorHAnsi"/>
+          <w:sz w:val="24"/>
+          <w:szCs w:val="24"/>
+          <w:highlight w:val="yellow"/>
+        </w:rPr>
+      </w:pPr>
+    </w:p>
+    <w:p>
+      <w:pPr>
+        <w:spacing w:after="0" w:line="240" w:lineRule="auto"/>
+        <w:rPr>
+          <w:rFonts w:eastAsia="Times New Roman" w:cstheme="minorHAnsi"/>
+          <w:sz w:val="24"/>
+          <w:szCs w:val="24"/>
+          <w:highlight w:val="yellow"/>
+        </w:rPr>
+      </w:pPr>
+      <w:r>
+        <w:rPr>
+          <w:rFonts w:eastAsia="Times New Roman" w:cstheme="minorHAnsi"/>
+          <w:sz w:val="24"/>
+          <w:szCs w:val="24"/>
+          <w:highlight w:val="yellow"/>
+        </w:rPr>
+        <w:t>(5</w:t>
+      </w:r>
+      <w:r>
+        <w:rPr>
+          <w:rFonts w:eastAsia="Times New Roman" w:cstheme="minorHAnsi"/>
+          <w:sz w:val="24"/>
+          <w:szCs w:val="24"/>
+          <w:highlight w:val="yellow"/>
+        </w:rPr>
+        <w:t xml:space="preserve"> points</w:t>
+      </w:r>
+      <w:r>
+        <w:rPr>
+          <w:rFonts w:eastAsia="Times New Roman" w:cstheme="minorHAnsi"/>
+          <w:sz w:val="24"/>
+          <w:szCs w:val="24"/>
+          <w:highlight w:val="yellow"/>
+        </w:rPr>
+        <w:t>)</w:t>
+      </w:r>
+      <w:r>
+        <w:rPr>
+          <w:rFonts w:eastAsia="Times New Roman" w:cstheme="minorHAnsi"/>
+          <w:sz w:val="24"/>
+          <w:szCs w:val="24"/>
+          <w:highlight w:val="yellow"/>
+        </w:rPr>
+        <w:t>:</w:t>
+      </w:r>
+      <w:r>
+        <w:rPr>
+          <w:rFonts w:eastAsia="Times New Roman" w:cstheme="minorHAnsi"/>
+          <w:sz w:val="24"/>
+          <w:szCs w:val="24"/>
+          <w:highlight w:val="yellow"/>
+        </w:rPr>
+        <w:t xml:space="preserve"> </w:t>
+      </w:r>
+      <w:r>
+        <w:rPr>
+          <w:rFonts w:eastAsia="Times New Roman" w:cstheme="minorHAnsi"/>
+          <w:sz w:val="24"/>
+          <w:szCs w:val="24"/>
+          <w:highlight w:val="yellow"/>
+        </w:rPr>
+        <w:t xml:space="preserve">As an </w:t>
+      </w:r>
+      <w:r>
+        <w:rPr>
+          <w:rFonts w:eastAsia="Times New Roman" w:cstheme="minorHAnsi"/>
+          <w:sz w:val="24"/>
+          <w:szCs w:val="24"/>
+          <w:highlight w:val="yellow"/>
+        </w:rPr>
+        <w:t>Employee</w:t>
+      </w:r>
+      <w:r>
+        <w:rPr>
+          <w:rFonts w:eastAsia="Times New Roman" w:cstheme="minorHAnsi"/>
+          <w:sz w:val="24"/>
+          <w:szCs w:val="24"/>
+          <w:highlight w:val="yellow"/>
+        </w:rPr>
+        <w:t>/Business Owner</w:t>
+      </w:r>
+      <w:r>
+        <w:rPr>
+          <w:rFonts w:eastAsia="Times New Roman" w:cstheme="minorHAnsi"/>
+          <w:sz w:val="24"/>
+          <w:szCs w:val="24"/>
+          <w:highlight w:val="yellow"/>
+        </w:rPr>
+        <w:t>, I want to be able to</w:t>
+      </w:r>
+      <w:r>
+        <w:rPr>
+          <w:rFonts w:eastAsia="Times New Roman" w:cstheme="minorHAnsi"/>
+          <w:sz w:val="24"/>
+          <w:szCs w:val="24"/>
+          <w:highlight w:val="yellow"/>
+        </w:rPr>
+        <w:t xml:space="preserve"> claim </w:t>
+      </w:r>
+      <w:r>
+        <w:rPr>
+          <w:rFonts w:eastAsia="Times New Roman" w:cstheme="minorHAnsi"/>
+          <w:sz w:val="24"/>
+          <w:szCs w:val="24"/>
+          <w:highlight w:val="yellow"/>
+        </w:rPr>
+        <w:t xml:space="preserve">“pending” </w:t>
+      </w:r>
+      <w:r>
+        <w:rPr>
+          <w:rFonts w:eastAsia="Times New Roman" w:cstheme="minorHAnsi"/>
+          <w:sz w:val="24"/>
+          <w:szCs w:val="24"/>
+          <w:highlight w:val="yellow"/>
+        </w:rPr>
+        <w:t xml:space="preserve">tickets and </w:t>
+      </w:r>
+      <w:r>
+        <w:rPr>
+          <w:rFonts w:eastAsia="Times New Roman" w:cstheme="minorHAnsi"/>
+          <w:sz w:val="24"/>
+          <w:szCs w:val="24"/>
+          <w:highlight w:val="green"/>
+        </w:rPr>
+        <w:t xml:space="preserve">see </w:t>
+      </w:r>
+      <w:r>
+        <w:rPr>
+          <w:rFonts w:eastAsia="Times New Roman" w:cstheme="minorHAnsi"/>
+          <w:sz w:val="24"/>
+          <w:szCs w:val="24"/>
+          <w:highlight w:val="green"/>
+        </w:rPr>
+        <w:t xml:space="preserve">my </w:t>
+      </w:r>
+      <w:r>
+        <w:rPr>
+          <w:rFonts w:eastAsia="Times New Roman" w:cstheme="minorHAnsi"/>
+          <w:sz w:val="24"/>
+          <w:szCs w:val="24"/>
+          <w:highlight w:val="green"/>
+        </w:rPr>
+        <w:t>claimed tickets.</w:t>
+      </w:r>
+    </w:p>
+    <w:p>
+      <w:pPr>
+        <w:spacing w:after="0" w:line="240" w:lineRule="auto"/>
+        <w:rPr>
+          <w:rFonts w:eastAsia="Times New Roman" w:cstheme="minorHAnsi"/>
+          <w:sz w:val="24"/>
+          <w:szCs w:val="24"/>
+          <w:highlight w:val="yellow"/>
+        </w:rPr>
+      </w:pPr>
       <w:bookmarkStart w:id="0" w:name="_GoBack"/>
-    </w:p>
-    <w:bookmarkEnd w:id="0"/>
-    <w:p>
-      <w:pPr>
-        <w:spacing w:after="0" w:line="240" w:lineRule="auto"/>
-        <w:rPr>
-          <w:rFonts w:eastAsia="Times New Roman" w:cstheme="minorHAnsi"/>
-          <w:sz w:val="24"/>
-          <w:szCs w:val="24"/>
-        </w:rPr>
-      </w:pPr>
-      <w:r>
-        <w:rPr>
-          <w:rFonts w:eastAsia="Times New Roman" w:cstheme="minorHAnsi"/>
-          <w:sz w:val="24"/>
-          <w:szCs w:val="24"/>
-          <w:highlight w:val="green"/>
-        </w:rPr>
-        <w:t>(</w:t>
-      </w:r>
-      <w:r>
-        <w:rPr>
-          <w:rFonts w:eastAsia="Times New Roman" w:cstheme="minorHAnsi"/>
-          <w:sz w:val="24"/>
-          <w:szCs w:val="24"/>
-          <w:highlight w:val="green"/>
-        </w:rPr>
-        <w:t>10</w:t>
-      </w:r>
-      <w:r>
-        <w:rPr>
-          <w:rFonts w:eastAsia="Times New Roman" w:cstheme="minorHAnsi"/>
-          <w:sz w:val="24"/>
-          <w:szCs w:val="24"/>
-          <w:highlight w:val="green"/>
-        </w:rPr>
-        <w:t xml:space="preserve"> points): As a Customer, I want to be </w:t>
-      </w:r>
-      <w:r>
-        <w:rPr>
-          <w:rFonts w:eastAsia="Times New Roman" w:cstheme="minorHAnsi"/>
-          <w:sz w:val="24"/>
-          <w:szCs w:val="24"/>
-          <w:highlight w:val="green"/>
-        </w:rPr>
-        <w:t>able to see a</w:t>
-      </w:r>
-      <w:r>
-        <w:rPr>
-          <w:rFonts w:eastAsia="Times New Roman" w:cstheme="minorHAnsi"/>
-          <w:sz w:val="24"/>
-          <w:szCs w:val="24"/>
-          <w:highlight w:val="green"/>
-        </w:rPr>
-        <w:t xml:space="preserve"> Neighborhood Nerd</w:t>
-      </w:r>
-      <w:r>
-        <w:rPr>
-          <w:rFonts w:eastAsia="Times New Roman" w:cstheme="minorHAnsi"/>
-          <w:sz w:val="24"/>
-          <w:szCs w:val="24"/>
-          <w:highlight w:val="green"/>
-        </w:rPr>
-        <w:t>’s rough location</w:t>
-      </w:r>
-      <w:r>
-        <w:rPr>
-          <w:rFonts w:eastAsia="Times New Roman" w:cstheme="minorHAnsi"/>
-          <w:sz w:val="24"/>
-          <w:szCs w:val="24"/>
-          <w:highlight w:val="green"/>
-        </w:rPr>
-        <w:t xml:space="preserve"> from </w:t>
-      </w:r>
-      <w:r>
-        <w:rPr>
-          <w:rFonts w:eastAsia="Times New Roman" w:cstheme="minorHAnsi"/>
-          <w:sz w:val="24"/>
-          <w:szCs w:val="24"/>
-          <w:highlight w:val="green"/>
-        </w:rPr>
-        <w:t xml:space="preserve">a </w:t>
-      </w:r>
-      <w:r>
-        <w:rPr>
-          <w:rFonts w:eastAsia="Times New Roman" w:cstheme="minorHAnsi"/>
-          <w:sz w:val="24"/>
-          <w:szCs w:val="24"/>
-          <w:highlight w:val="green"/>
-        </w:rPr>
-        <w:t xml:space="preserve">map </w:t>
-      </w:r>
-      <w:r>
-        <w:rPr>
-          <w:rFonts w:eastAsia="Times New Roman" w:cstheme="minorHAnsi"/>
-          <w:sz w:val="24"/>
-          <w:szCs w:val="24"/>
-          <w:highlight w:val="green"/>
-        </w:rPr>
-        <w:t>by an “</w:t>
-      </w:r>
-      <w:r>
-        <w:rPr>
-          <w:rFonts w:eastAsia="Times New Roman" w:cstheme="minorHAnsi"/>
-          <w:sz w:val="24"/>
-          <w:szCs w:val="24"/>
-          <w:highlight w:val="green"/>
-        </w:rPr>
-        <w:t>area</w:t>
-      </w:r>
-      <w:r>
-        <w:rPr>
-          <w:rFonts w:eastAsia="Times New Roman" w:cstheme="minorHAnsi"/>
-          <w:sz w:val="24"/>
-          <w:szCs w:val="24"/>
-          <w:highlight w:val="green"/>
-        </w:rPr>
-        <w:t>” or pin.</w:t>
-      </w:r>
-    </w:p>
-    <w:p>
-      <w:pPr>
-        <w:spacing w:after="0" w:line="240" w:lineRule="auto"/>
-        <w:rPr>
-          <w:rFonts w:eastAsia="Times New Roman" w:cstheme="minorHAnsi"/>
-          <w:sz w:val="24"/>
-          <w:szCs w:val="24"/>
-        </w:rPr>
-      </w:pPr>
-    </w:p>
-    <w:p>
-      <w:pPr>
-        <w:spacing w:after="0" w:line="240" w:lineRule="auto"/>
-        <w:rPr>
-          <w:rFonts w:eastAsia="Times New Roman" w:cstheme="minorHAnsi"/>
-          <w:sz w:val="24"/>
-          <w:szCs w:val="24"/>
-        </w:rPr>
-      </w:pPr>
-      <w:r>
-        <w:rPr>
-          <w:rFonts w:eastAsia="Times New Roman" w:cstheme="minorHAnsi"/>
-          <w:sz w:val="24"/>
-          <w:szCs w:val="24"/>
-          <w:highlight w:val="green"/>
-        </w:rPr>
-        <w:t>(</w:t>
-      </w:r>
-      <w:r>
-        <w:rPr>
-          <w:rFonts w:eastAsia="Times New Roman" w:cstheme="minorHAnsi"/>
-          <w:sz w:val="24"/>
-          <w:szCs w:val="24"/>
-          <w:highlight w:val="green"/>
-        </w:rPr>
-        <w:t>10</w:t>
-      </w:r>
-      <w:r>
-        <w:rPr>
-          <w:rFonts w:eastAsia="Times New Roman" w:cstheme="minorHAnsi"/>
-          <w:sz w:val="24"/>
-          <w:szCs w:val="24"/>
-          <w:highlight w:val="green"/>
-        </w:rPr>
-        <w:t xml:space="preserve"> points): As a Customer, </w:t>
-      </w:r>
-      <w:r>
-        <w:rPr>
-          <w:rFonts w:eastAsia="Times New Roman" w:cstheme="minorHAnsi"/>
-          <w:sz w:val="24"/>
-          <w:szCs w:val="24"/>
-          <w:highlight w:val="yellow"/>
-        </w:rPr>
-        <w:t xml:space="preserve">when I click on </w:t>
-      </w:r>
-      <w:r>
-        <w:rPr>
-          <w:rFonts w:eastAsia="Times New Roman" w:cstheme="minorHAnsi"/>
-          <w:sz w:val="24"/>
-          <w:szCs w:val="24"/>
-          <w:highlight w:val="green"/>
-        </w:rPr>
-        <w:t>a Nerd’s location on the coverage</w:t>
-      </w:r>
-      <w:r>
-        <w:rPr>
-          <w:rFonts w:eastAsia="Times New Roman" w:cstheme="minorHAnsi"/>
-          <w:sz w:val="24"/>
-          <w:szCs w:val="24"/>
-          <w:highlight w:val="green"/>
-        </w:rPr>
-        <w:t xml:space="preserve"> map</w:t>
-      </w:r>
-      <w:r>
-        <w:rPr>
-          <w:rFonts w:eastAsia="Times New Roman" w:cstheme="minorHAnsi"/>
-          <w:sz w:val="24"/>
-          <w:szCs w:val="24"/>
-          <w:highlight w:val="green"/>
-        </w:rPr>
-        <w:t xml:space="preserve">, </w:t>
-      </w:r>
-      <w:r>
-        <w:rPr>
-          <w:rFonts w:eastAsia="Times New Roman" w:cstheme="minorHAnsi"/>
-          <w:sz w:val="24"/>
-          <w:szCs w:val="24"/>
-          <w:highlight w:val="green"/>
-        </w:rPr>
-        <w:t>I want</w:t>
-      </w:r>
-      <w:r>
-        <w:rPr>
-          <w:rFonts w:eastAsia="Times New Roman" w:cstheme="minorHAnsi"/>
-          <w:sz w:val="24"/>
-          <w:szCs w:val="24"/>
-          <w:highlight w:val="green"/>
-        </w:rPr>
-        <w:t xml:space="preserve"> an automated text to be sent to that </w:t>
-      </w:r>
-      <w:r>
-        <w:rPr>
-          <w:rFonts w:eastAsia="Times New Roman" w:cstheme="minorHAnsi"/>
-          <w:sz w:val="24"/>
-          <w:szCs w:val="24"/>
-          <w:highlight w:val="green"/>
-        </w:rPr>
-        <w:t>Neighborhood Nerd</w:t>
-      </w:r>
-      <w:r>
-        <w:rPr>
-          <w:rFonts w:eastAsia="Times New Roman" w:cstheme="minorHAnsi"/>
-          <w:sz w:val="24"/>
-          <w:szCs w:val="24"/>
-          <w:highlight w:val="green"/>
-        </w:rPr>
-        <w:t xml:space="preserve"> via SMS Twilio API</w:t>
-      </w:r>
-      <w:r>
-        <w:rPr>
-          <w:rFonts w:eastAsia="Times New Roman" w:cstheme="minorHAnsi"/>
-          <w:sz w:val="24"/>
-          <w:szCs w:val="24"/>
-          <w:highlight w:val="green"/>
-        </w:rPr>
-        <w:t xml:space="preserve"> </w:t>
-      </w:r>
-      <w:r>
-        <w:rPr>
-          <w:rFonts w:eastAsia="Times New Roman" w:cstheme="minorHAnsi"/>
-          <w:sz w:val="24"/>
-          <w:szCs w:val="24"/>
-          <w:highlight w:val="green"/>
-        </w:rPr>
-        <w:t>(to simulate a “house call”).</w:t>
-      </w:r>
-    </w:p>
-    <w:p>
-      <w:pPr>
-        <w:spacing w:after="0" w:line="240" w:lineRule="auto"/>
-        <w:rPr>
-          <w:rFonts w:eastAsia="Times New Roman" w:cstheme="minorHAnsi"/>
-          <w:sz w:val="24"/>
-          <w:szCs w:val="24"/>
-        </w:rPr>
-      </w:pPr>
-    </w:p>
-    <w:p>
-      <w:pPr>
-        <w:spacing w:after="0" w:line="240" w:lineRule="auto"/>
-        <w:rPr>
-          <w:rFonts w:eastAsia="Times New Roman" w:cstheme="minorHAnsi"/>
-          <w:sz w:val="24"/>
-          <w:szCs w:val="24"/>
-        </w:rPr>
-      </w:pPr>
-      <w:r>
-        <w:rPr>
-          <w:rFonts w:eastAsia="Times New Roman" w:cstheme="minorHAnsi"/>
-          <w:sz w:val="24"/>
-          <w:szCs w:val="24"/>
-          <w:highlight w:val="green"/>
-        </w:rPr>
-        <w:t>(10</w:t>
-      </w:r>
-      <w:r>
-        <w:rPr>
-          <w:rFonts w:eastAsia="Times New Roman" w:cstheme="minorHAnsi"/>
-          <w:sz w:val="24"/>
-          <w:szCs w:val="24"/>
-          <w:highlight w:val="green"/>
-        </w:rPr>
-        <w:t xml:space="preserve"> points</w:t>
-      </w:r>
-      <w:r>
-        <w:rPr>
-          <w:rFonts w:eastAsia="Times New Roman" w:cstheme="minorHAnsi"/>
-          <w:sz w:val="24"/>
-          <w:szCs w:val="24"/>
-          <w:highlight w:val="green"/>
-        </w:rPr>
-        <w:t>)</w:t>
-      </w:r>
-      <w:r>
-        <w:rPr>
-          <w:rFonts w:eastAsia="Times New Roman" w:cstheme="minorHAnsi"/>
-          <w:sz w:val="24"/>
-          <w:szCs w:val="24"/>
-          <w:highlight w:val="green"/>
-        </w:rPr>
-        <w:t>:</w:t>
-      </w:r>
-      <w:r>
-        <w:rPr>
-          <w:rFonts w:eastAsia="Times New Roman" w:cstheme="minorHAnsi"/>
-          <w:sz w:val="24"/>
-          <w:szCs w:val="24"/>
-          <w:highlight w:val="green"/>
-        </w:rPr>
-        <w:t xml:space="preserve"> </w:t>
-      </w:r>
-      <w:r>
-        <w:rPr>
-          <w:rFonts w:eastAsia="Times New Roman" w:cstheme="minorHAnsi"/>
-          <w:sz w:val="24"/>
-          <w:szCs w:val="24"/>
-          <w:highlight w:val="green"/>
-        </w:rPr>
-        <w:t xml:space="preserve">As a </w:t>
-      </w:r>
-      <w:r>
-        <w:rPr>
-          <w:rFonts w:eastAsia="Times New Roman" w:cstheme="minorHAnsi"/>
-          <w:sz w:val="24"/>
-          <w:szCs w:val="24"/>
-          <w:highlight w:val="green"/>
-        </w:rPr>
-        <w:t>Customer</w:t>
-      </w:r>
-      <w:r>
-        <w:rPr>
-          <w:rFonts w:eastAsia="Times New Roman" w:cstheme="minorHAnsi"/>
-          <w:sz w:val="24"/>
-          <w:szCs w:val="24"/>
-          <w:highlight w:val="green"/>
-        </w:rPr>
-        <w:t>, I want to be able to pay for my completed service</w:t>
-      </w:r>
-      <w:r>
-        <w:rPr>
-          <w:rFonts w:eastAsia="Times New Roman" w:cstheme="minorHAnsi"/>
-          <w:sz w:val="24"/>
-          <w:szCs w:val="24"/>
-          <w:highlight w:val="green"/>
-        </w:rPr>
-        <w:t xml:space="preserve"> (Stripe</w:t>
-      </w:r>
-      <w:r>
-        <w:rPr>
-          <w:rFonts w:eastAsia="Times New Roman" w:cstheme="minorHAnsi"/>
-          <w:sz w:val="24"/>
-          <w:szCs w:val="24"/>
-          <w:highlight w:val="green"/>
-        </w:rPr>
-        <w:t xml:space="preserve">/PayPal </w:t>
-      </w:r>
-      <w:r>
-        <w:rPr>
-          <w:rFonts w:eastAsia="Times New Roman" w:cstheme="minorHAnsi"/>
-          <w:sz w:val="24"/>
-          <w:szCs w:val="24"/>
-          <w:highlight w:val="green"/>
-        </w:rPr>
-        <w:t>API)</w:t>
-      </w:r>
-      <w:r>
-        <w:rPr>
-          <w:rFonts w:eastAsia="Times New Roman" w:cstheme="minorHAnsi"/>
-          <w:sz w:val="24"/>
-          <w:szCs w:val="24"/>
-          <w:highlight w:val="green"/>
-        </w:rPr>
-        <w:t>.</w:t>
-      </w:r>
-    </w:p>
-    <w:p>
-      <w:pPr>
-        <w:spacing w:after="0" w:line="240" w:lineRule="auto"/>
-        <w:rPr>
-          <w:rFonts w:eastAsia="Times New Roman" w:cstheme="minorHAnsi"/>
-          <w:sz w:val="24"/>
-          <w:szCs w:val="24"/>
-        </w:rPr>
-      </w:pPr>
-    </w:p>
-    <w:p>
-      <w:pPr>
-        <w:spacing w:after="0" w:line="240" w:lineRule="auto"/>
-        <w:rPr>
-          <w:rFonts w:eastAsia="Times New Roman" w:cstheme="minorHAnsi"/>
-          <w:sz w:val="24"/>
-          <w:szCs w:val="24"/>
-          <w:highlight w:val="green"/>
-        </w:rPr>
-      </w:pPr>
-      <w:r>
-        <w:rPr>
-          <w:rFonts w:eastAsia="Times New Roman" w:cstheme="minorHAnsi"/>
-          <w:sz w:val="24"/>
-          <w:szCs w:val="24"/>
-          <w:highlight w:val="green"/>
-        </w:rPr>
-        <w:t>(5</w:t>
-      </w:r>
-      <w:r>
-        <w:rPr>
-          <w:rFonts w:eastAsia="Times New Roman" w:cstheme="minorHAnsi"/>
-          <w:sz w:val="24"/>
-          <w:szCs w:val="24"/>
-          <w:highlight w:val="green"/>
-        </w:rPr>
-        <w:t xml:space="preserve"> points</w:t>
-      </w:r>
-      <w:r>
-        <w:rPr>
-          <w:rFonts w:eastAsia="Times New Roman" w:cstheme="minorHAnsi"/>
-          <w:sz w:val="24"/>
-          <w:szCs w:val="24"/>
-          <w:highlight w:val="green"/>
-        </w:rPr>
-        <w:t>)</w:t>
-      </w:r>
-      <w:r>
-        <w:rPr>
-          <w:rFonts w:eastAsia="Times New Roman" w:cstheme="minorHAnsi"/>
-          <w:sz w:val="24"/>
-          <w:szCs w:val="24"/>
-          <w:highlight w:val="green"/>
-        </w:rPr>
-        <w:t>:</w:t>
-      </w:r>
-      <w:r>
-        <w:rPr>
-          <w:rFonts w:eastAsia="Times New Roman" w:cstheme="minorHAnsi"/>
-          <w:sz w:val="24"/>
-          <w:szCs w:val="24"/>
-          <w:highlight w:val="green"/>
-        </w:rPr>
-        <w:t xml:space="preserve"> </w:t>
-      </w:r>
-      <w:r>
-        <w:rPr>
-          <w:rFonts w:eastAsia="Times New Roman" w:cstheme="minorHAnsi"/>
-          <w:sz w:val="24"/>
-          <w:szCs w:val="24"/>
-          <w:highlight w:val="green"/>
-        </w:rPr>
-        <w:t xml:space="preserve">As an </w:t>
-      </w:r>
-      <w:r>
-        <w:rPr>
-          <w:rFonts w:eastAsia="Times New Roman" w:cstheme="minorHAnsi"/>
-          <w:sz w:val="24"/>
-          <w:szCs w:val="24"/>
-          <w:highlight w:val="green"/>
-        </w:rPr>
-        <w:t>Employee</w:t>
-      </w:r>
-      <w:r>
-        <w:rPr>
-          <w:rFonts w:eastAsia="Times New Roman" w:cstheme="minorHAnsi"/>
-          <w:sz w:val="24"/>
-          <w:szCs w:val="24"/>
-          <w:highlight w:val="green"/>
-        </w:rPr>
-        <w:t>/Business Owner</w:t>
-      </w:r>
-      <w:r>
-        <w:rPr>
-          <w:rFonts w:eastAsia="Times New Roman" w:cstheme="minorHAnsi"/>
-          <w:sz w:val="24"/>
-          <w:szCs w:val="24"/>
-          <w:highlight w:val="green"/>
-        </w:rPr>
-        <w:t xml:space="preserve">, I want to </w:t>
-      </w:r>
-      <w:r>
-        <w:rPr>
-          <w:rFonts w:eastAsia="Times New Roman" w:cstheme="minorHAnsi"/>
-          <w:sz w:val="24"/>
-          <w:szCs w:val="24"/>
-          <w:highlight w:val="green"/>
-        </w:rPr>
-        <w:t>see</w:t>
-      </w:r>
-      <w:r>
-        <w:rPr>
-          <w:rFonts w:eastAsia="Times New Roman" w:cstheme="minorHAnsi"/>
-          <w:sz w:val="24"/>
-          <w:szCs w:val="24"/>
-          <w:highlight w:val="green"/>
-        </w:rPr>
-        <w:t xml:space="preserve"> all</w:t>
-      </w:r>
-      <w:r>
-        <w:rPr>
-          <w:rFonts w:eastAsia="Times New Roman" w:cstheme="minorHAnsi"/>
-          <w:sz w:val="24"/>
-          <w:szCs w:val="24"/>
-          <w:highlight w:val="green"/>
-        </w:rPr>
-        <w:t xml:space="preserve"> pending </w:t>
-      </w:r>
-      <w:r>
-        <w:rPr>
-          <w:rFonts w:eastAsia="Times New Roman" w:cstheme="minorHAnsi"/>
-          <w:sz w:val="24"/>
-          <w:szCs w:val="24"/>
-          <w:highlight w:val="green"/>
-        </w:rPr>
-        <w:t>tickets.</w:t>
-      </w:r>
-    </w:p>
-    <w:p>
-      <w:pPr>
-        <w:spacing w:after="0" w:line="240" w:lineRule="auto"/>
-        <w:rPr>
-          <w:rFonts w:eastAsia="Times New Roman" w:cstheme="minorHAnsi"/>
-          <w:sz w:val="24"/>
-          <w:szCs w:val="24"/>
-          <w:highlight w:val="yellow"/>
-        </w:rPr>
-      </w:pPr>
-    </w:p>
-    <w:p>
-      <w:pPr>
-        <w:spacing w:after="0" w:line="240" w:lineRule="auto"/>
-        <w:rPr>
-          <w:rFonts w:eastAsia="Times New Roman" w:cstheme="minorHAnsi"/>
-          <w:sz w:val="24"/>
-          <w:szCs w:val="24"/>
-          <w:highlight w:val="yellow"/>
-        </w:rPr>
-      </w:pPr>
-      <w:r>
-        <w:rPr>
-          <w:rFonts w:eastAsia="Times New Roman" w:cstheme="minorHAnsi"/>
-          <w:sz w:val="24"/>
-          <w:szCs w:val="24"/>
-          <w:highlight w:val="yellow"/>
-        </w:rPr>
-        <w:t>(5</w:t>
-      </w:r>
-      <w:r>
-        <w:rPr>
-          <w:rFonts w:eastAsia="Times New Roman" w:cstheme="minorHAnsi"/>
-          <w:sz w:val="24"/>
-          <w:szCs w:val="24"/>
-          <w:highlight w:val="yellow"/>
-        </w:rPr>
-        <w:t xml:space="preserve"> points</w:t>
-      </w:r>
-      <w:r>
-        <w:rPr>
-          <w:rFonts w:eastAsia="Times New Roman" w:cstheme="minorHAnsi"/>
-          <w:sz w:val="24"/>
-          <w:szCs w:val="24"/>
-          <w:highlight w:val="yellow"/>
-        </w:rPr>
-        <w:t>)</w:t>
-      </w:r>
-      <w:r>
-        <w:rPr>
-          <w:rFonts w:eastAsia="Times New Roman" w:cstheme="minorHAnsi"/>
-          <w:sz w:val="24"/>
-          <w:szCs w:val="24"/>
-          <w:highlight w:val="yellow"/>
-        </w:rPr>
-        <w:t>:</w:t>
-      </w:r>
-      <w:r>
-        <w:rPr>
-          <w:rFonts w:eastAsia="Times New Roman" w:cstheme="minorHAnsi"/>
-          <w:sz w:val="24"/>
-          <w:szCs w:val="24"/>
-          <w:highlight w:val="yellow"/>
-        </w:rPr>
-        <w:t xml:space="preserve"> </w:t>
-      </w:r>
-      <w:r>
-        <w:rPr>
-          <w:rFonts w:eastAsia="Times New Roman" w:cstheme="minorHAnsi"/>
-          <w:sz w:val="24"/>
-          <w:szCs w:val="24"/>
-          <w:highlight w:val="yellow"/>
-        </w:rPr>
-        <w:t xml:space="preserve">As an </w:t>
-      </w:r>
-      <w:r>
-        <w:rPr>
-          <w:rFonts w:eastAsia="Times New Roman" w:cstheme="minorHAnsi"/>
-          <w:sz w:val="24"/>
-          <w:szCs w:val="24"/>
-          <w:highlight w:val="yellow"/>
-        </w:rPr>
-        <w:t>Employee</w:t>
-      </w:r>
-      <w:r>
-        <w:rPr>
-          <w:rFonts w:eastAsia="Times New Roman" w:cstheme="minorHAnsi"/>
-          <w:sz w:val="24"/>
-          <w:szCs w:val="24"/>
-          <w:highlight w:val="yellow"/>
-        </w:rPr>
-        <w:t>/Business Owner</w:t>
-      </w:r>
-      <w:r>
-        <w:rPr>
-          <w:rFonts w:eastAsia="Times New Roman" w:cstheme="minorHAnsi"/>
-          <w:sz w:val="24"/>
-          <w:szCs w:val="24"/>
-          <w:highlight w:val="yellow"/>
-        </w:rPr>
-        <w:t>, I want to be able to</w:t>
-      </w:r>
-      <w:r>
-        <w:rPr>
-          <w:rFonts w:eastAsia="Times New Roman" w:cstheme="minorHAnsi"/>
-          <w:sz w:val="24"/>
-          <w:szCs w:val="24"/>
-          <w:highlight w:val="yellow"/>
-        </w:rPr>
-        <w:t xml:space="preserve"> claim </w:t>
-      </w:r>
-      <w:r>
-        <w:rPr>
-          <w:rFonts w:eastAsia="Times New Roman" w:cstheme="minorHAnsi"/>
-          <w:sz w:val="24"/>
-          <w:szCs w:val="24"/>
-          <w:highlight w:val="yellow"/>
-        </w:rPr>
-        <w:t xml:space="preserve">“pending” </w:t>
-      </w:r>
-      <w:r>
-        <w:rPr>
-          <w:rFonts w:eastAsia="Times New Roman" w:cstheme="minorHAnsi"/>
-          <w:sz w:val="24"/>
-          <w:szCs w:val="24"/>
-          <w:highlight w:val="yellow"/>
-        </w:rPr>
-        <w:t xml:space="preserve">tickets and see </w:t>
-      </w:r>
-      <w:r>
-        <w:rPr>
-          <w:rFonts w:eastAsia="Times New Roman" w:cstheme="minorHAnsi"/>
-          <w:sz w:val="24"/>
-          <w:szCs w:val="24"/>
-          <w:highlight w:val="yellow"/>
-        </w:rPr>
-        <w:t xml:space="preserve">my </w:t>
-      </w:r>
-      <w:r>
-        <w:rPr>
-          <w:rFonts w:eastAsia="Times New Roman" w:cstheme="minorHAnsi"/>
-          <w:sz w:val="24"/>
-          <w:szCs w:val="24"/>
-          <w:highlight w:val="yellow"/>
-        </w:rPr>
-        <w:t>claimed tickets.</w:t>
-      </w:r>
-    </w:p>
-    <w:p>
-      <w:pPr>
-        <w:spacing w:after="0" w:line="240" w:lineRule="auto"/>
-        <w:rPr>
-          <w:rFonts w:eastAsia="Times New Roman" w:cstheme="minorHAnsi"/>
-          <w:sz w:val="24"/>
-          <w:szCs w:val="24"/>
-          <w:highlight w:val="yellow"/>
-        </w:rPr>
-      </w:pPr>
+      <w:bookmarkEnd w:id="0"/>
     </w:p>
     <w:p>
       <w:pPr>

</xml_diff>

<commit_message>
having issues getting styling to take effect
</commit_message>
<xml_diff>
--- a/AdamCapstone-UserStories.docx
+++ b/AdamCapstone-UserStories.docx
@@ -1648,99 +1648,108 @@
           <w:highlight w:val="yellow"/>
         </w:rPr>
       </w:pPr>
+    </w:p>
+    <w:p>
+      <w:pPr>
+        <w:spacing w:after="0" w:line="240" w:lineRule="auto"/>
+        <w:rPr>
+          <w:rFonts w:eastAsia="Times New Roman" w:cstheme="minorHAnsi"/>
+          <w:sz w:val="24"/>
+          <w:szCs w:val="24"/>
+        </w:rPr>
+      </w:pPr>
+      <w:r>
+        <w:rPr>
+          <w:rFonts w:eastAsia="Times New Roman" w:cstheme="minorHAnsi"/>
+          <w:sz w:val="24"/>
+          <w:szCs w:val="24"/>
+          <w:highlight w:val="yellow"/>
+        </w:rPr>
+        <w:t>(5</w:t>
+      </w:r>
+      <w:r>
+        <w:rPr>
+          <w:rFonts w:eastAsia="Times New Roman" w:cstheme="minorHAnsi"/>
+          <w:sz w:val="24"/>
+          <w:szCs w:val="24"/>
+          <w:highlight w:val="yellow"/>
+        </w:rPr>
+        <w:t xml:space="preserve"> points</w:t>
+      </w:r>
+      <w:r>
+        <w:rPr>
+          <w:rFonts w:eastAsia="Times New Roman" w:cstheme="minorHAnsi"/>
+          <w:sz w:val="24"/>
+          <w:szCs w:val="24"/>
+          <w:highlight w:val="yellow"/>
+        </w:rPr>
+        <w:t>)</w:t>
+      </w:r>
+      <w:r>
+        <w:rPr>
+          <w:rFonts w:eastAsia="Times New Roman" w:cstheme="minorHAnsi"/>
+          <w:sz w:val="24"/>
+          <w:szCs w:val="24"/>
+          <w:highlight w:val="yellow"/>
+        </w:rPr>
+        <w:t>:</w:t>
+      </w:r>
+      <w:r>
+        <w:rPr>
+          <w:rFonts w:eastAsia="Times New Roman" w:cstheme="minorHAnsi"/>
+          <w:sz w:val="24"/>
+          <w:szCs w:val="24"/>
+          <w:highlight w:val="yellow"/>
+        </w:rPr>
+        <w:t xml:space="preserve"> </w:t>
+      </w:r>
+      <w:r>
+        <w:rPr>
+          <w:rFonts w:eastAsia="Times New Roman" w:cstheme="minorHAnsi"/>
+          <w:sz w:val="24"/>
+          <w:szCs w:val="24"/>
+          <w:highlight w:val="yellow"/>
+        </w:rPr>
+        <w:t xml:space="preserve">As an </w:t>
+      </w:r>
+      <w:r>
+        <w:rPr>
+          <w:rFonts w:eastAsia="Times New Roman" w:cstheme="minorHAnsi"/>
+          <w:sz w:val="24"/>
+          <w:szCs w:val="24"/>
+          <w:highlight w:val="yellow"/>
+        </w:rPr>
+        <w:t>Employee</w:t>
+      </w:r>
+      <w:r>
+        <w:rPr>
+          <w:rFonts w:eastAsia="Times New Roman" w:cstheme="minorHAnsi"/>
+          <w:sz w:val="24"/>
+          <w:szCs w:val="24"/>
+          <w:highlight w:val="yellow"/>
+        </w:rPr>
+        <w:t>/Business Owner</w:t>
+      </w:r>
+      <w:r>
+        <w:rPr>
+          <w:rFonts w:eastAsia="Times New Roman" w:cstheme="minorHAnsi"/>
+          <w:sz w:val="24"/>
+          <w:szCs w:val="24"/>
+          <w:highlight w:val="yellow"/>
+        </w:rPr>
+        <w:t xml:space="preserve">, </w:t>
+      </w:r>
+      <w:r>
+        <w:rPr>
+          <w:rFonts w:eastAsia="Times New Roman" w:cstheme="minorHAnsi"/>
+          <w:sz w:val="24"/>
+          <w:szCs w:val="24"/>
+          <w:highlight w:val="yellow"/>
+        </w:rPr>
+        <w:t xml:space="preserve">I </w:t>
+      </w:r>
       <w:bookmarkStart w:id="0" w:name="_GoBack"/>
       <w:bookmarkEnd w:id="0"/>
-    </w:p>
-    <w:p>
-      <w:pPr>
-        <w:spacing w:after="0" w:line="240" w:lineRule="auto"/>
-        <w:rPr>
-          <w:rFonts w:eastAsia="Times New Roman" w:cstheme="minorHAnsi"/>
-          <w:sz w:val="24"/>
-          <w:szCs w:val="24"/>
-        </w:rPr>
-      </w:pPr>
-      <w:r>
-        <w:rPr>
-          <w:rFonts w:eastAsia="Times New Roman" w:cstheme="minorHAnsi"/>
-          <w:sz w:val="24"/>
-          <w:szCs w:val="24"/>
-          <w:highlight w:val="yellow"/>
-        </w:rPr>
-        <w:t>(5</w:t>
-      </w:r>
-      <w:r>
-        <w:rPr>
-          <w:rFonts w:eastAsia="Times New Roman" w:cstheme="minorHAnsi"/>
-          <w:sz w:val="24"/>
-          <w:szCs w:val="24"/>
-          <w:highlight w:val="yellow"/>
-        </w:rPr>
-        <w:t xml:space="preserve"> points</w:t>
-      </w:r>
-      <w:r>
-        <w:rPr>
-          <w:rFonts w:eastAsia="Times New Roman" w:cstheme="minorHAnsi"/>
-          <w:sz w:val="24"/>
-          <w:szCs w:val="24"/>
-          <w:highlight w:val="yellow"/>
-        </w:rPr>
-        <w:t>)</w:t>
-      </w:r>
-      <w:r>
-        <w:rPr>
-          <w:rFonts w:eastAsia="Times New Roman" w:cstheme="minorHAnsi"/>
-          <w:sz w:val="24"/>
-          <w:szCs w:val="24"/>
-          <w:highlight w:val="yellow"/>
-        </w:rPr>
-        <w:t>:</w:t>
-      </w:r>
-      <w:r>
-        <w:rPr>
-          <w:rFonts w:eastAsia="Times New Roman" w:cstheme="minorHAnsi"/>
-          <w:sz w:val="24"/>
-          <w:szCs w:val="24"/>
-          <w:highlight w:val="yellow"/>
-        </w:rPr>
-        <w:t xml:space="preserve"> </w:t>
-      </w:r>
-      <w:r>
-        <w:rPr>
-          <w:rFonts w:eastAsia="Times New Roman" w:cstheme="minorHAnsi"/>
-          <w:sz w:val="24"/>
-          <w:szCs w:val="24"/>
-          <w:highlight w:val="yellow"/>
-        </w:rPr>
-        <w:t xml:space="preserve">As an </w:t>
-      </w:r>
-      <w:r>
-        <w:rPr>
-          <w:rFonts w:eastAsia="Times New Roman" w:cstheme="minorHAnsi"/>
-          <w:sz w:val="24"/>
-          <w:szCs w:val="24"/>
-          <w:highlight w:val="yellow"/>
-        </w:rPr>
-        <w:t>Employee</w:t>
-      </w:r>
-      <w:r>
-        <w:rPr>
-          <w:rFonts w:eastAsia="Times New Roman" w:cstheme="minorHAnsi"/>
-          <w:sz w:val="24"/>
-          <w:szCs w:val="24"/>
-          <w:highlight w:val="yellow"/>
-        </w:rPr>
-        <w:t>/Business Owner</w:t>
-      </w:r>
-      <w:r>
-        <w:rPr>
-          <w:rFonts w:eastAsia="Times New Roman" w:cstheme="minorHAnsi"/>
-          <w:sz w:val="24"/>
-          <w:szCs w:val="24"/>
-          <w:highlight w:val="yellow"/>
-        </w:rPr>
-        <w:t xml:space="preserve">, </w:t>
-      </w:r>
       <w:r>
         <w:rPr>
           <w:rFonts w:eastAsia="Times New Roman" w:cstheme="minorHAnsi"/>

</xml_diff>